<commit_message>
update to Chilipepper User Guide UCF example file
</commit_message>
<xml_diff>
--- a/ChilipepperSupport/ChilipepperUsersGuide.docx
+++ b/ChilipepperSupport/ChilipepperUsersGuide.docx
@@ -1,6 +1,6 @@
 
 <file path=word/document.xml><?xml version="1.0" encoding="utf-8"?>
-<w:document xmlns:wpc="http://schemas.microsoft.com/office/word/2010/wordprocessingCanvas" xmlns:mc="http://schemas.openxmlformats.org/markup-compatibility/2006" xmlns:o="urn:schemas-microsoft-com:office:office" xmlns:r="http://schemas.openxmlformats.org/officeDocument/2006/relationships" xmlns:m="http://schemas.openxmlformats.org/officeDocument/2006/math" xmlns:v="urn:schemas-microsoft-com:vml" xmlns:wp14="http://schemas.microsoft.com/office/word/2010/wordprocessingDrawing" xmlns:wp="http://schemas.openxmlformats.org/drawingml/2006/wordprocessingDrawing" xmlns:w10="urn:schemas-microsoft-com:office:word" xmlns:w="http://schemas.openxmlformats.org/wordprocessingml/2006/main" xmlns:w14="http://schemas.microsoft.com/office/word/2010/wordml" xmlns:wpg="http://schemas.microsoft.com/office/word/2010/wordprocessingGroup" xmlns:wpi="http://schemas.microsoft.com/office/word/2010/wordprocessingInk" xmlns:wne="http://schemas.microsoft.com/office/word/2006/wordml" xmlns:wps="http://schemas.microsoft.com/office/word/2010/wordprocessingShape" mc:Ignorable="w14 wp14">
+<w:document xmlns:ve="http://schemas.openxmlformats.org/markup-compatibility/2006" xmlns:o="urn:schemas-microsoft-com:office:office" xmlns:r="http://schemas.openxmlformats.org/officeDocument/2006/relationships" xmlns:m="http://schemas.openxmlformats.org/officeDocument/2006/math" xmlns:v="urn:schemas-microsoft-com:vml" xmlns:wp="http://schemas.openxmlformats.org/drawingml/2006/wordprocessingDrawing" xmlns:w10="urn:schemas-microsoft-com:office:word" xmlns:w="http://schemas.openxmlformats.org/wordprocessingml/2006/main" xmlns:wne="http://schemas.microsoft.com/office/word/2006/wordml">
   <w:body>
     <w:p>
       <w:r>
@@ -8,7 +8,7 @@
           <w:noProof/>
         </w:rPr>
         <w:drawing>
-          <wp:anchor distT="0" distB="0" distL="114300" distR="114300" simplePos="0" relativeHeight="251660288" behindDoc="0" locked="0" layoutInCell="1" allowOverlap="1" wp14:anchorId="11D29149" wp14:editId="561C65B6">
+          <wp:anchor distT="0" distB="0" distL="114300" distR="114300" simplePos="0" relativeHeight="251660288" behindDoc="0" locked="0" layoutInCell="1" allowOverlap="1">
             <wp:simplePos x="0" y="0"/>
             <wp:positionH relativeFrom="column">
               <wp:posOffset>4084320</wp:posOffset>
@@ -31,10 +31,10 @@
                     <pic:cNvPicPr/>
                   </pic:nvPicPr>
                   <pic:blipFill rotWithShape="1">
-                    <a:blip r:embed="rId9">
+                    <a:blip r:embed="rId8" cstate="print">
                       <a:extLst>
                         <a:ext uri="{28A0092B-C50C-407E-A947-70E740481C1C}">
-                          <a14:useLocalDpi xmlns:a14="http://schemas.microsoft.com/office/drawing/2010/main" val="0"/>
+                          <a14:useLocalDpi xmlns="" xmlns:wpc="http://schemas.microsoft.com/office/word/2010/wordprocessingCanvas" xmlns:mc="http://schemas.openxmlformats.org/markup-compatibility/2006" xmlns:o="urn:schemas-microsoft-com:office:office" xmlns:v="urn:schemas-microsoft-com:vml" xmlns:wp14="http://schemas.microsoft.com/office/word/2010/wordprocessingDrawing" xmlns:w10="urn:schemas-microsoft-com:office:word" xmlns:w="http://schemas.openxmlformats.org/wordprocessingml/2006/main" xmlns:w14="http://schemas.microsoft.com/office/word/2010/wordml" xmlns:wpg="http://schemas.microsoft.com/office/word/2010/wordprocessingGroup" xmlns:wpi="http://schemas.microsoft.com/office/word/2010/wordprocessingInk" xmlns:wps="http://schemas.microsoft.com/office/word/2010/wordprocessingShape" xmlns:a14="http://schemas.microsoft.com/office/drawing/2010/main" val="0"/>
                         </a:ext>
                       </a:extLst>
                     </a:blip>
@@ -54,10 +54,10 @@
                     </a:ln>
                     <a:extLst>
                       <a:ext uri="{53640926-AAD7-44D8-BBD7-CCE9431645EC}">
-                        <a14:shadowObscured xmlns:a14="http://schemas.microsoft.com/office/drawing/2010/main"/>
+                        <a14:shadowObscured xmlns="" xmlns:wpc="http://schemas.microsoft.com/office/word/2010/wordprocessingCanvas" xmlns:mc="http://schemas.openxmlformats.org/markup-compatibility/2006" xmlns:o="urn:schemas-microsoft-com:office:office" xmlns:v="urn:schemas-microsoft-com:vml" xmlns:wp14="http://schemas.microsoft.com/office/word/2010/wordprocessingDrawing" xmlns:w10="urn:schemas-microsoft-com:office:word" xmlns:w="http://schemas.openxmlformats.org/wordprocessingml/2006/main" xmlns:w14="http://schemas.microsoft.com/office/word/2010/wordml" xmlns:wpg="http://schemas.microsoft.com/office/word/2010/wordprocessingGroup" xmlns:wpi="http://schemas.microsoft.com/office/word/2010/wordprocessingInk" xmlns:wps="http://schemas.microsoft.com/office/word/2010/wordprocessingShape" xmlns:a14="http://schemas.microsoft.com/office/drawing/2010/main"/>
                       </a:ext>
                       <a:ext uri="{FAA26D3D-D897-4be2-8F04-BA451C77F1D7}">
-                        <ma14:placeholderFlag xmlns:ma14="http://schemas.microsoft.com/office/mac/drawingml/2011/main" xmlns:w="http://schemas.openxmlformats.org/wordprocessingml/2006/main" xmlns:w10="urn:schemas-microsoft-com:office:word" xmlns:v="urn:schemas-microsoft-com:vml" xmlns:o="urn:schemas-microsoft-com:office:office" xmlns:mv="urn:schemas-microsoft-com:mac:vml" xmlns:mo="http://schemas.microsoft.com/office/mac/office/2008/main" xmlns="" xmlns:ve="http://schemas.openxmlformats.org/markup-compatibility/2006"/>
+                        <ma14:placeholderFlag xmlns:wpc="http://schemas.microsoft.com/office/word/2010/wordprocessingCanvas" xmlns:mc="http://schemas.openxmlformats.org/markup-compatibility/2006" xmlns:wp14="http://schemas.microsoft.com/office/word/2010/wordprocessingDrawing" xmlns:w14="http://schemas.microsoft.com/office/word/2010/wordml" xmlns:wpg="http://schemas.microsoft.com/office/word/2010/wordprocessingGroup" xmlns:wpi="http://schemas.microsoft.com/office/word/2010/wordprocessingInk" xmlns:wps="http://schemas.microsoft.com/office/word/2010/wordprocessingShape" xmlns:ma14="http://schemas.microsoft.com/office/mac/drawingml/2011/main" xmlns:w="http://schemas.openxmlformats.org/wordprocessingml/2006/main" xmlns:w10="urn:schemas-microsoft-com:office:word" xmlns:v="urn:schemas-microsoft-com:vml" xmlns:o="urn:schemas-microsoft-com:office:office" xmlns:mv="urn:schemas-microsoft-com:mac:vml" xmlns:mo="http://schemas.microsoft.com/office/mac/office/2008/main" xmlns=""/>
                       </a:ext>
                     </a:extLst>
                   </pic:spPr>
@@ -71,143 +71,36 @@
         <w:rPr>
           <w:noProof/>
         </w:rPr>
-        <mc:AlternateContent>
-          <mc:Choice Requires="wps">
-            <w:drawing>
-              <wp:anchor distT="0" distB="0" distL="114300" distR="114300" simplePos="0" relativeHeight="251658240" behindDoc="0" locked="0" layoutInCell="1" allowOverlap="1" wp14:anchorId="17D6EEA8" wp14:editId="2B8E6C04">
-                <wp:simplePos x="0" y="0"/>
-                <wp:positionH relativeFrom="column">
-                  <wp:posOffset>-102870</wp:posOffset>
-                </wp:positionH>
-                <wp:positionV relativeFrom="paragraph">
-                  <wp:posOffset>-65405</wp:posOffset>
-                </wp:positionV>
-                <wp:extent cx="6515100" cy="1257300"/>
-                <wp:effectExtent l="0" t="0" r="0" b="0"/>
-                <wp:wrapThrough wrapText="bothSides">
-                  <wp:wrapPolygon edited="0">
-                    <wp:start x="0" y="0"/>
-                    <wp:lineTo x="0" y="21273"/>
-                    <wp:lineTo x="21537" y="21273"/>
-                    <wp:lineTo x="21537" y="0"/>
-                    <wp:lineTo x="0" y="0"/>
-                  </wp:wrapPolygon>
-                </wp:wrapThrough>
-                <wp:docPr id="4" name="Rectangle 4"/>
-                <wp:cNvGraphicFramePr>
-                  <a:graphicFrameLocks xmlns:a="http://schemas.openxmlformats.org/drawingml/2006/main"/>
-                </wp:cNvGraphicFramePr>
-                <a:graphic xmlns:a="http://schemas.openxmlformats.org/drawingml/2006/main">
-                  <a:graphicData uri="http://schemas.microsoft.com/office/word/2010/wordprocessingShape">
-                    <wps:wsp>
-                      <wps:cNvSpPr>
-                        <a:spLocks/>
-                      </wps:cNvSpPr>
-                      <wps:spPr>
-                        <a:xfrm>
-                          <a:off x="0" y="0"/>
-                          <a:ext cx="6515100" cy="1257300"/>
-                        </a:xfrm>
-                        <a:prstGeom prst="rect">
-                          <a:avLst/>
-                        </a:prstGeom>
-                        <a:solidFill>
-                          <a:srgbClr val="205CB3"/>
-                        </a:solidFill>
-                        <a:ln>
-                          <a:noFill/>
-                        </a:ln>
-                        <a:effectLst/>
-                      </wps:spPr>
-                      <wps:style>
-                        <a:lnRef idx="1">
-                          <a:schemeClr val="accent1"/>
-                        </a:lnRef>
-                        <a:fillRef idx="3">
-                          <a:schemeClr val="accent1"/>
-                        </a:fillRef>
-                        <a:effectRef idx="2">
-                          <a:schemeClr val="accent1"/>
-                        </a:effectRef>
-                        <a:fontRef idx="minor">
-                          <a:schemeClr val="lt1"/>
-                        </a:fontRef>
-                      </wps:style>
-                      <wps:txbx>
-                        <w:txbxContent>
-                          <w:p>
-                            <w:pPr>
-                              <w:jc w:val="center"/>
-                              <w:rPr>
-                                <w:rFonts w:ascii="Avenir Book" w:hAnsi="Avenir Book"/>
-                                <w:color w:val="FFFFFF" w:themeColor="background1"/>
-                                <w:sz w:val="72"/>
-                                <w:szCs w:val="72"/>
-                              </w:rPr>
-                            </w:pPr>
-                            <w:r>
-                              <w:rPr>
-                                <w:rFonts w:ascii="Avenir Book" w:hAnsi="Avenir Book"/>
-                                <w:color w:val="FFFFFF" w:themeColor="background1"/>
-                                <w:sz w:val="72"/>
-                                <w:szCs w:val="72"/>
-                              </w:rPr>
-                              <w:t xml:space="preserve">Chilipepper User’s Guide </w:t>
-                            </w:r>
-                          </w:p>
-                        </w:txbxContent>
-                      </wps:txbx>
-                      <wps:bodyPr rot="0" spcFirstLastPara="0" vertOverflow="overflow" horzOverflow="overflow" vert="horz" wrap="square" lIns="91440" tIns="45720" rIns="91440" bIns="45720" numCol="1" spcCol="0" rtlCol="0" fromWordArt="0" anchor="ctr" anchorCtr="0" forceAA="0" compatLnSpc="1">
-                        <a:prstTxWarp prst="textNoShape">
-                          <a:avLst/>
-                        </a:prstTxWarp>
-                        <a:noAutofit/>
-                      </wps:bodyPr>
-                    </wps:wsp>
-                  </a:graphicData>
-                </a:graphic>
-                <wp14:sizeRelH relativeFrom="margin">
-                  <wp14:pctWidth>0</wp14:pctWidth>
-                </wp14:sizeRelH>
-                <wp14:sizeRelV relativeFrom="margin">
-                  <wp14:pctHeight>0</wp14:pctHeight>
-                </wp14:sizeRelV>
-              </wp:anchor>
-            </w:drawing>
-          </mc:Choice>
-          <mc:Fallback>
-            <w:pict>
-              <v:rect id="Rectangle 4" o:spid="_x0000_s1026" style="position:absolute;margin-left:-8.1pt;margin-top:-5.15pt;width:513pt;height:99pt;z-index:251658240;visibility:visible;mso-wrap-style:square;mso-width-percent:0;mso-height-percent:0;mso-wrap-distance-left:9pt;mso-wrap-distance-top:0;mso-wrap-distance-right:9pt;mso-wrap-distance-bottom:0;mso-position-horizontal:absolute;mso-position-horizontal-relative:text;mso-position-vertical:absolute;mso-position-vertical-relative:text;mso-width-percent:0;mso-height-percent:0;mso-width-relative:margin;mso-height-relative:margin;v-text-anchor:middle" o:gfxdata="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" fillcolor="#205cb3" stroked="f">
-                <v:path arrowok="t"/>
-                <v:textbox>
-                  <w:txbxContent>
-                    <w:p>
-                      <w:pPr>
-                        <w:jc w:val="center"/>
-                        <w:rPr>
-                          <w:rFonts w:ascii="Avenir Book" w:hAnsi="Avenir Book"/>
-                          <w:color w:val="FFFFFF" w:themeColor="background1"/>
-                          <w:sz w:val="72"/>
-                          <w:szCs w:val="72"/>
-                        </w:rPr>
-                      </w:pPr>
-                      <w:r>
-                        <w:rPr>
-                          <w:rFonts w:ascii="Avenir Book" w:hAnsi="Avenir Book"/>
-                          <w:color w:val="FFFFFF" w:themeColor="background1"/>
-                          <w:sz w:val="72"/>
-                          <w:szCs w:val="72"/>
-                        </w:rPr>
-                        <w:t xml:space="preserve">Chilipepper User’s Guide </w:t>
-                      </w:r>
-                    </w:p>
-                  </w:txbxContent>
-                </v:textbox>
-                <w10:wrap type="through"/>
-              </v:rect>
-            </w:pict>
-          </mc:Fallback>
-        </mc:AlternateContent>
+        <w:pict>
+          <v:rect id="Rectangle 4" o:spid="_x0000_s1026" style="position:absolute;margin-left:-8.1pt;margin-top:-5.15pt;width:513pt;height:99pt;z-index:251658240;visibility:visible;mso-position-horizontal-relative:text;mso-position-vertical-relative:text;mso-width-relative:margin;mso-height-relative:margin;v-text-anchor:middle" wrapcoords="-32 0 -32 21436 21600 21436 21600 0 -32 0" o:gfxdata="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" fillcolor="#205cb3" stroked="f">
+            <v:path arrowok="t"/>
+            <v:textbox>
+              <w:txbxContent>
+                <w:p>
+                  <w:pPr>
+                    <w:jc w:val="center"/>
+                    <w:rPr>
+                      <w:rFonts w:ascii="Avenir Book" w:hAnsi="Avenir Book"/>
+                      <w:color w:val="FFFFFF" w:themeColor="background1"/>
+                      <w:sz w:val="72"/>
+                      <w:szCs w:val="72"/>
+                    </w:rPr>
+                  </w:pPr>
+                  <w:r>
+                    <w:rPr>
+                      <w:rFonts w:ascii="Avenir Book" w:hAnsi="Avenir Book"/>
+                      <w:color w:val="FFFFFF" w:themeColor="background1"/>
+                      <w:sz w:val="72"/>
+                      <w:szCs w:val="72"/>
+                    </w:rPr>
+                    <w:t xml:space="preserve">Chilipepper User’s Guide </w:t>
+                  </w:r>
+                </w:p>
+              </w:txbxContent>
+            </v:textbox>
+            <w10:wrap type="through"/>
+          </v:rect>
+        </w:pict>
       </w:r>
     </w:p>
     <w:p/>
@@ -230,221 +123,53 @@
         <w:rPr>
           <w:noProof/>
         </w:rPr>
-        <mc:AlternateContent>
-          <mc:Choice Requires="wps">
-            <w:drawing>
-              <wp:anchor distT="0" distB="0" distL="114300" distR="114300" simplePos="0" relativeHeight="251663360" behindDoc="0" locked="0" layoutInCell="1" allowOverlap="1" wp14:anchorId="0CEA5393" wp14:editId="1494D5D1">
-                <wp:simplePos x="0" y="0"/>
-                <wp:positionH relativeFrom="column">
-                  <wp:posOffset>571500</wp:posOffset>
-                </wp:positionH>
-                <wp:positionV relativeFrom="paragraph">
-                  <wp:posOffset>7717155</wp:posOffset>
-                </wp:positionV>
-                <wp:extent cx="2178050" cy="1657350"/>
-                <wp:effectExtent l="0" t="1270" r="0" b="635"/>
-                <wp:wrapNone/>
-                <wp:docPr id="7" name="Text Box 7"/>
-                <wp:cNvGraphicFramePr>
-                  <a:graphicFrameLocks xmlns:a="http://schemas.openxmlformats.org/drawingml/2006/main"/>
-                </wp:cNvGraphicFramePr>
-                <a:graphic xmlns:a="http://schemas.openxmlformats.org/drawingml/2006/main">
-                  <a:graphicData uri="http://schemas.microsoft.com/office/word/2010/wordprocessingShape">
-                    <wps:wsp>
-                      <wps:cNvSpPr txBox="1">
-                        <a:spLocks noChangeArrowheads="1"/>
-                      </wps:cNvSpPr>
-                      <wps:spPr bwMode="auto">
-                        <a:xfrm>
-                          <a:off x="0" y="0"/>
-                          <a:ext cx="2178050" cy="1657350"/>
-                        </a:xfrm>
-                        <a:prstGeom prst="rect">
-                          <a:avLst/>
-                        </a:prstGeom>
-                        <a:solidFill>
-                          <a:srgbClr val="FFFFFF"/>
-                        </a:solidFill>
-                        <a:ln>
-                          <a:noFill/>
-                        </a:ln>
-                        <a:extLst>
-                          <a:ext uri="{91240B29-F687-4F45-9708-019B960494DF}">
-                            <a14:hiddenLine xmlns:a14="http://schemas.microsoft.com/office/drawing/2010/main" w="9525">
-                              <a:solidFill>
-                                <a:srgbClr val="000000"/>
-                              </a:solidFill>
-                              <a:miter lim="800000"/>
-                              <a:headEnd/>
-                              <a:tailEnd/>
-                            </a14:hiddenLine>
-                          </a:ext>
-                        </a:extLst>
-                      </wps:spPr>
-                      <wps:txbx>
-                        <w:txbxContent>
-                          <w:p>
-                            <w:hyperlink r:id="rId10" w:history="1">
-                              <w:r>
-                                <w:rPr>
-                                  <w:rStyle w:val="Hyperlink"/>
-                                </w:rPr>
-                                <w:t>embedded@toyon.com</w:t>
-                              </w:r>
-                            </w:hyperlink>
-                          </w:p>
-                          <w:p/>
-                        </w:txbxContent>
-                      </wps:txbx>
-                      <wps:bodyPr rot="0" vert="horz" wrap="square" lIns="91440" tIns="45720" rIns="91440" bIns="45720" anchor="t" anchorCtr="0" upright="1">
-                        <a:spAutoFit/>
-                      </wps:bodyPr>
-                    </wps:wsp>
-                  </a:graphicData>
-                </a:graphic>
-                <wp14:sizeRelH relativeFrom="margin">
-                  <wp14:pctWidth>40000</wp14:pctWidth>
-                </wp14:sizeRelH>
-                <wp14:sizeRelV relativeFrom="margin">
-                  <wp14:pctHeight>20000</wp14:pctHeight>
-                </wp14:sizeRelV>
-              </wp:anchor>
-            </w:drawing>
-          </mc:Choice>
-          <mc:Fallback>
-            <w:pict>
-              <v:shapetype id="_x0000_t202" coordsize="21600,21600" o:spt="202" path="m,l,21600r21600,l21600,xe">
-                <v:stroke joinstyle="miter"/>
-                <v:path gradientshapeok="t" o:connecttype="rect"/>
-              </v:shapetype>
-              <v:shape id="Text Box 7" o:spid="_x0000_s1027" type="#_x0000_t202" style="position:absolute;margin-left:45pt;margin-top:607.65pt;width:171.5pt;height:130.5pt;z-index:251663360;visibility:visible;mso-wrap-style:square;mso-width-percent:400;mso-height-percent:200;mso-wrap-distance-left:9pt;mso-wrap-distance-top:0;mso-wrap-distance-right:9pt;mso-wrap-distance-bottom:0;mso-position-horizontal:absolute;mso-position-horizontal-relative:text;mso-position-vertical:absolute;mso-position-vertical-relative:text;mso-width-percent:400;mso-height-percent:200;mso-width-relative:margin;mso-height-relative:margin;v-text-anchor:top" o:gfxdata="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" stroked="f">
-                <v:textbox style="mso-fit-shape-to-text:t">
-                  <w:txbxContent>
-                    <w:p>
-                      <w:hyperlink r:id="rId11" w:history="1">
-                        <w:r>
-                          <w:rPr>
-                            <w:rStyle w:val="Hyperlink"/>
-                          </w:rPr>
-                          <w:t>embedded@toyon.com</w:t>
-                        </w:r>
-                      </w:hyperlink>
-                    </w:p>
-                    <w:p/>
-                  </w:txbxContent>
-                </v:textbox>
-              </v:shape>
-            </w:pict>
-          </mc:Fallback>
-        </mc:AlternateContent>
+        <w:pict>
+          <v:shapetype id="_x0000_t202" coordsize="21600,21600" o:spt="202" path="m,l,21600r21600,l21600,xe">
+            <v:stroke joinstyle="miter"/>
+            <v:path gradientshapeok="t" o:connecttype="rect"/>
+          </v:shapetype>
+          <v:shape id="Text Box 7" o:spid="_x0000_s1027" type="#_x0000_t202" style="position:absolute;margin-left:45pt;margin-top:607.65pt;width:171.5pt;height:130.5pt;z-index:251663360;visibility:visible;mso-width-percent:400;mso-height-percent:200;mso-width-percent:400;mso-height-percent:200;mso-width-relative:margin;mso-height-relative:margin" o:gfxdata="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" stroked="f">
+            <v:textbox style="mso-fit-shape-to-text:t">
+              <w:txbxContent>
+                <w:p>
+                  <w:hyperlink r:id="rId9" w:history="1">
+                    <w:r>
+                      <w:rPr>
+                        <w:rStyle w:val="Hyperlink"/>
+                      </w:rPr>
+                      <w:t>embedded@toyon.com</w:t>
+                    </w:r>
+                  </w:hyperlink>
+                </w:p>
+                <w:p/>
+              </w:txbxContent>
+            </v:textbox>
+          </v:shape>
+        </w:pict>
       </w:r>
       <w:r>
         <w:rPr>
           <w:noProof/>
         </w:rPr>
-        <mc:AlternateContent>
-          <mc:Choice Requires="wps">
-            <w:drawing>
-              <wp:anchor distT="0" distB="0" distL="114300" distR="114300" simplePos="0" relativeHeight="251662336" behindDoc="0" locked="0" layoutInCell="1" allowOverlap="1" wp14:anchorId="2CDB7B3C" wp14:editId="7B136B22">
-                <wp:simplePos x="0" y="0"/>
-                <wp:positionH relativeFrom="column">
-                  <wp:posOffset>571500</wp:posOffset>
-                </wp:positionH>
-                <wp:positionV relativeFrom="paragraph">
-                  <wp:posOffset>7717155</wp:posOffset>
-                </wp:positionV>
-                <wp:extent cx="2178050" cy="1657350"/>
-                <wp:effectExtent l="0" t="1270" r="0" b="635"/>
-                <wp:wrapNone/>
-                <wp:docPr id="6" name="Text Box 6"/>
-                <wp:cNvGraphicFramePr>
-                  <a:graphicFrameLocks xmlns:a="http://schemas.openxmlformats.org/drawingml/2006/main"/>
-                </wp:cNvGraphicFramePr>
-                <a:graphic xmlns:a="http://schemas.openxmlformats.org/drawingml/2006/main">
-                  <a:graphicData uri="http://schemas.microsoft.com/office/word/2010/wordprocessingShape">
-                    <wps:wsp>
-                      <wps:cNvSpPr txBox="1">
-                        <a:spLocks noChangeArrowheads="1"/>
-                      </wps:cNvSpPr>
-                      <wps:spPr bwMode="auto">
-                        <a:xfrm>
-                          <a:off x="0" y="0"/>
-                          <a:ext cx="2178050" cy="1657350"/>
-                        </a:xfrm>
-                        <a:prstGeom prst="rect">
-                          <a:avLst/>
-                        </a:prstGeom>
-                        <a:solidFill>
-                          <a:srgbClr val="FFFFFF"/>
-                        </a:solidFill>
-                        <a:ln>
-                          <a:noFill/>
-                        </a:ln>
-                        <a:extLst>
-                          <a:ext uri="{91240B29-F687-4F45-9708-019B960494DF}">
-                            <a14:hiddenLine xmlns:a14="http://schemas.microsoft.com/office/drawing/2010/main" w="9525">
-                              <a:solidFill>
-                                <a:srgbClr val="000000"/>
-                              </a:solidFill>
-                              <a:miter lim="800000"/>
-                              <a:headEnd/>
-                              <a:tailEnd/>
-                            </a14:hiddenLine>
-                          </a:ext>
-                        </a:extLst>
-                      </wps:spPr>
-                      <wps:txbx>
-                        <w:txbxContent>
-                          <w:p>
-                            <w:hyperlink r:id="rId12" w:history="1">
-                              <w:r>
-                                <w:rPr>
-                                  <w:rStyle w:val="Hyperlink"/>
-                                </w:rPr>
-                                <w:t>embedded@toyon.com</w:t>
-                              </w:r>
-                            </w:hyperlink>
-                          </w:p>
-                          <w:p/>
-                        </w:txbxContent>
-                      </wps:txbx>
-                      <wps:bodyPr rot="0" vert="horz" wrap="square" lIns="91440" tIns="45720" rIns="91440" bIns="45720" anchor="t" anchorCtr="0" upright="1">
-                        <a:spAutoFit/>
-                      </wps:bodyPr>
-                    </wps:wsp>
-                  </a:graphicData>
-                </a:graphic>
-                <wp14:sizeRelH relativeFrom="margin">
-                  <wp14:pctWidth>40000</wp14:pctWidth>
-                </wp14:sizeRelH>
-                <wp14:sizeRelV relativeFrom="margin">
-                  <wp14:pctHeight>20000</wp14:pctHeight>
-                </wp14:sizeRelV>
-              </wp:anchor>
-            </w:drawing>
-          </mc:Choice>
-          <mc:Fallback>
-            <w:pict>
-              <v:shape id="Text Box 6" o:spid="_x0000_s1028" type="#_x0000_t202" style="position:absolute;margin-left:45pt;margin-top:607.65pt;width:171.5pt;height:130.5pt;z-index:251662336;visibility:visible;mso-wrap-style:square;mso-width-percent:400;mso-height-percent:200;mso-wrap-distance-left:9pt;mso-wrap-distance-top:0;mso-wrap-distance-right:9pt;mso-wrap-distance-bottom:0;mso-position-horizontal:absolute;mso-position-horizontal-relative:text;mso-position-vertical:absolute;mso-position-vertical-relative:text;mso-width-percent:400;mso-height-percent:200;mso-width-relative:margin;mso-height-relative:margin;v-text-anchor:top" o:gfxdata="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" stroked="f">
-                <v:textbox style="mso-fit-shape-to-text:t">
-                  <w:txbxContent>
-                    <w:p>
-                      <w:hyperlink r:id="rId13" w:history="1">
-                        <w:r>
-                          <w:rPr>
-                            <w:rStyle w:val="Hyperlink"/>
-                          </w:rPr>
-                          <w:t>embedded@toyon.com</w:t>
-                        </w:r>
-                      </w:hyperlink>
-                    </w:p>
-                    <w:p/>
-                  </w:txbxContent>
-                </v:textbox>
-              </v:shape>
-            </w:pict>
-          </mc:Fallback>
-        </mc:AlternateContent>
+        <w:pict>
+          <v:shape id="Text Box 6" o:spid="_x0000_s1028" type="#_x0000_t202" style="position:absolute;margin-left:45pt;margin-top:607.65pt;width:171.5pt;height:130.5pt;z-index:251662336;visibility:visible;mso-width-percent:400;mso-height-percent:200;mso-width-percent:400;mso-height-percent:200;mso-width-relative:margin;mso-height-relative:margin" o:gfxdata="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" stroked="f">
+            <v:textbox style="mso-fit-shape-to-text:t">
+              <w:txbxContent>
+                <w:p>
+                  <w:hyperlink r:id="rId10" w:history="1">
+                    <w:r>
+                      <w:rPr>
+                        <w:rStyle w:val="Hyperlink"/>
+                      </w:rPr>
+                      <w:t>embedded@toyon.com</w:t>
+                    </w:r>
+                  </w:hyperlink>
+                </w:p>
+                <w:p/>
+              </w:txbxContent>
+            </v:textbox>
+          </v:shape>
+        </w:pict>
       </w:r>
     </w:p>
     <w:p/>
@@ -453,108 +178,30 @@
         <w:rPr>
           <w:noProof/>
         </w:rPr>
-        <mc:AlternateContent>
-          <mc:Choice Requires="wps">
-            <w:drawing>
-              <wp:anchor distT="0" distB="0" distL="114300" distR="114300" simplePos="0" relativeHeight="251665408" behindDoc="0" locked="0" layoutInCell="1" allowOverlap="1" wp14:anchorId="01124FE5" wp14:editId="368FA8D5">
-                <wp:simplePos x="0" y="0"/>
-                <wp:positionH relativeFrom="column">
-                  <wp:posOffset>114300</wp:posOffset>
-                </wp:positionH>
-                <wp:positionV relativeFrom="paragraph">
-                  <wp:posOffset>191135</wp:posOffset>
-                </wp:positionV>
-                <wp:extent cx="1680210" cy="1403985"/>
-                <wp:effectExtent l="0" t="0" r="0" b="2540"/>
-                <wp:wrapNone/>
-                <wp:docPr id="307" name="Text Box 2"/>
-                <wp:cNvGraphicFramePr>
-                  <a:graphicFrameLocks xmlns:a="http://schemas.openxmlformats.org/drawingml/2006/main"/>
-                </wp:cNvGraphicFramePr>
-                <a:graphic xmlns:a="http://schemas.openxmlformats.org/drawingml/2006/main">
-                  <a:graphicData uri="http://schemas.microsoft.com/office/word/2010/wordprocessingShape">
-                    <wps:wsp>
-                      <wps:cNvSpPr txBox="1">
-                        <a:spLocks noChangeArrowheads="1"/>
-                      </wps:cNvSpPr>
-                      <wps:spPr bwMode="auto">
-                        <a:xfrm>
-                          <a:off x="0" y="0"/>
-                          <a:ext cx="1680210" cy="1403985"/>
-                        </a:xfrm>
-                        <a:prstGeom prst="rect">
-                          <a:avLst/>
-                        </a:prstGeom>
-                        <a:noFill/>
-                        <a:ln w="9525">
-                          <a:noFill/>
-                          <a:miter lim="800000"/>
-                          <a:headEnd/>
-                          <a:tailEnd/>
-                        </a:ln>
-                      </wps:spPr>
-                      <wps:txbx>
-                        <w:txbxContent>
-                          <w:p>
-                            <w:pPr>
-                              <w:spacing w:after="0"/>
-                            </w:pPr>
-                            <w:r>
-                              <w:t>Toyon Research Corp.</w:t>
-                            </w:r>
-                          </w:p>
-                          <w:p>
-                            <w:pPr>
-                              <w:spacing w:after="0"/>
-                            </w:pPr>
-                            <w:r>
-                              <w:t>embedded@toyon.com</w:t>
-                            </w:r>
-                          </w:p>
-                        </w:txbxContent>
-                      </wps:txbx>
-                      <wps:bodyPr rot="0" vert="horz" wrap="square" lIns="91440" tIns="45720" rIns="91440" bIns="45720" anchor="t" anchorCtr="0">
-                        <a:spAutoFit/>
-                      </wps:bodyPr>
-                    </wps:wsp>
-                  </a:graphicData>
-                </a:graphic>
-                <wp14:sizeRelH relativeFrom="margin">
-                  <wp14:pctWidth>0</wp14:pctWidth>
-                </wp14:sizeRelH>
-                <wp14:sizeRelV relativeFrom="margin">
-                  <wp14:pctHeight>20000</wp14:pctHeight>
-                </wp14:sizeRelV>
-              </wp:anchor>
-            </w:drawing>
-          </mc:Choice>
-          <mc:Fallback>
-            <w:pict>
-              <v:shape id="Text Box 2" o:spid="_x0000_s1029" type="#_x0000_t202" style="position:absolute;margin-left:9pt;margin-top:15.05pt;width:132.3pt;height:110.55pt;z-index:251665408;visibility:visible;mso-wrap-style:square;mso-width-percent:0;mso-height-percent:200;mso-wrap-distance-left:9pt;mso-wrap-distance-top:0;mso-wrap-distance-right:9pt;mso-wrap-distance-bottom:0;mso-position-horizontal:absolute;mso-position-horizontal-relative:text;mso-position-vertical:absolute;mso-position-vertical-relative:text;mso-width-percent:0;mso-height-percent:200;mso-width-relative:margin;mso-height-relative:margin;v-text-anchor:top" o:gfxdata="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" filled="f" stroked="f">
-                <v:textbox style="mso-fit-shape-to-text:t">
-                  <w:txbxContent>
-                    <w:p>
-                      <w:pPr>
-                        <w:spacing w:after="0"/>
-                      </w:pPr>
-                      <w:r>
-                        <w:t>Toyon Research Corp.</w:t>
-                      </w:r>
-                    </w:p>
-                    <w:p>
-                      <w:pPr>
-                        <w:spacing w:after="0"/>
-                      </w:pPr>
-                      <w:r>
-                        <w:t>embedded@toyon.com</w:t>
-                      </w:r>
-                    </w:p>
-                  </w:txbxContent>
-                </v:textbox>
-              </v:shape>
-            </w:pict>
-          </mc:Fallback>
-        </mc:AlternateContent>
+        <w:pict>
+          <v:shape id="Text Box 2" o:spid="_x0000_s1029" type="#_x0000_t202" style="position:absolute;margin-left:9pt;margin-top:15.05pt;width:132.3pt;height:110.55pt;z-index:251665408;visibility:visible;mso-height-percent:200;mso-height-percent:200;mso-width-relative:margin;mso-height-relative:margin" o:gfxdata="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" filled="f" stroked="f">
+            <v:textbox style="mso-fit-shape-to-text:t">
+              <w:txbxContent>
+                <w:p>
+                  <w:pPr>
+                    <w:spacing w:after="0"/>
+                  </w:pPr>
+                  <w:r>
+                    <w:t>Toyon Research Corp.</w:t>
+                  </w:r>
+                </w:p>
+                <w:p>
+                  <w:pPr>
+                    <w:spacing w:after="0"/>
+                  </w:pPr>
+                  <w:r>
+                    <w:t>embedded@toyon.com</w:t>
+                  </w:r>
+                </w:p>
+              </w:txbxContent>
+            </v:textbox>
+          </v:shape>
+        </w:pict>
       </w:r>
     </w:p>
     <w:p>
@@ -562,117 +209,33 @@
         <w:rPr>
           <w:noProof/>
         </w:rPr>
-        <mc:AlternateContent>
-          <mc:Choice Requires="wps">
-            <w:drawing>
-              <wp:anchor distT="0" distB="0" distL="114300" distR="114300" simplePos="0" relativeHeight="251661312" behindDoc="0" locked="0" layoutInCell="1" allowOverlap="1">
-                <wp:simplePos x="0" y="0"/>
-                <wp:positionH relativeFrom="column">
-                  <wp:posOffset>571500</wp:posOffset>
-                </wp:positionH>
-                <wp:positionV relativeFrom="paragraph">
-                  <wp:posOffset>7717155</wp:posOffset>
-                </wp:positionV>
-                <wp:extent cx="2178050" cy="1657350"/>
-                <wp:effectExtent l="0" t="1270" r="0" b="635"/>
-                <wp:wrapNone/>
-                <wp:docPr id="5" name="Text Box 5"/>
-                <wp:cNvGraphicFramePr>
-                  <a:graphicFrameLocks xmlns:a="http://schemas.openxmlformats.org/drawingml/2006/main"/>
-                </wp:cNvGraphicFramePr>
-                <a:graphic xmlns:a="http://schemas.openxmlformats.org/drawingml/2006/main">
-                  <a:graphicData uri="http://schemas.microsoft.com/office/word/2010/wordprocessingShape">
-                    <wps:wsp>
-                      <wps:cNvSpPr txBox="1">
-                        <a:spLocks noChangeArrowheads="1"/>
-                      </wps:cNvSpPr>
-                      <wps:spPr bwMode="auto">
-                        <a:xfrm>
-                          <a:off x="0" y="0"/>
-                          <a:ext cx="2178050" cy="1657350"/>
-                        </a:xfrm>
-                        <a:prstGeom prst="rect">
-                          <a:avLst/>
-                        </a:prstGeom>
-                        <a:solidFill>
-                          <a:srgbClr val="FFFFFF"/>
-                        </a:solidFill>
-                        <a:ln>
-                          <a:noFill/>
-                        </a:ln>
-                        <a:extLst>
-                          <a:ext uri="{91240B29-F687-4F45-9708-019B960494DF}">
-                            <a14:hiddenLine xmlns:a14="http://schemas.microsoft.com/office/drawing/2010/main" w="9525">
-                              <a:solidFill>
-                                <a:srgbClr val="000000"/>
-                              </a:solidFill>
-                              <a:miter lim="800000"/>
-                              <a:headEnd/>
-                              <a:tailEnd/>
-                            </a14:hiddenLine>
-                          </a:ext>
-                        </a:extLst>
-                      </wps:spPr>
-                      <wps:txbx>
-                        <w:txbxContent>
-                          <w:p>
-                            <w:hyperlink r:id="rId14" w:history="1">
-                              <w:r>
-                                <w:rPr>
-                                  <w:rStyle w:val="Hyperlink"/>
-                                </w:rPr>
-                                <w:t>embedded@toyon.com</w:t>
-                              </w:r>
-                            </w:hyperlink>
-                          </w:p>
-                          <w:p/>
-                        </w:txbxContent>
-                      </wps:txbx>
-                      <wps:bodyPr rot="0" vert="horz" wrap="square" lIns="91440" tIns="45720" rIns="91440" bIns="45720" anchor="t" anchorCtr="0" upright="1">
-                        <a:spAutoFit/>
-                      </wps:bodyPr>
-                    </wps:wsp>
-                  </a:graphicData>
-                </a:graphic>
-                <wp14:sizeRelH relativeFrom="margin">
-                  <wp14:pctWidth>40000</wp14:pctWidth>
-                </wp14:sizeRelH>
-                <wp14:sizeRelV relativeFrom="margin">
-                  <wp14:pctHeight>20000</wp14:pctHeight>
-                </wp14:sizeRelV>
-              </wp:anchor>
-            </w:drawing>
-          </mc:Choice>
-          <mc:Fallback>
-            <w:pict>
-              <v:shape id="Text Box 5" o:spid="_x0000_s1030" type="#_x0000_t202" style="position:absolute;margin-left:45pt;margin-top:607.65pt;width:171.5pt;height:130.5pt;z-index:251661312;visibility:visible;mso-wrap-style:square;mso-width-percent:400;mso-height-percent:200;mso-wrap-distance-left:9pt;mso-wrap-distance-top:0;mso-wrap-distance-right:9pt;mso-wrap-distance-bottom:0;mso-position-horizontal:absolute;mso-position-horizontal-relative:text;mso-position-vertical:absolute;mso-position-vertical-relative:text;mso-width-percent:400;mso-height-percent:200;mso-width-relative:margin;mso-height-relative:margin;v-text-anchor:top" o:gfxdata="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" stroked="f">
-                <v:textbox style="mso-fit-shape-to-text:t">
-                  <w:txbxContent>
-                    <w:p>
-                      <w:hyperlink r:id="rId15" w:history="1">
-                        <w:r>
-                          <w:rPr>
-                            <w:rStyle w:val="Hyperlink"/>
-                          </w:rPr>
-                          <w:t>embedded@toyon.com</w:t>
-                        </w:r>
-                      </w:hyperlink>
-                    </w:p>
-                    <w:p/>
-                  </w:txbxContent>
-                </v:textbox>
-              </v:shape>
-            </w:pict>
-          </mc:Fallback>
-        </mc:AlternateContent>
+        <w:pict>
+          <v:shape id="Text Box 5" o:spid="_x0000_s1030" type="#_x0000_t202" style="position:absolute;margin-left:45pt;margin-top:607.65pt;width:171.5pt;height:130.5pt;z-index:251661312;visibility:visible;mso-width-percent:400;mso-height-percent:200;mso-width-percent:400;mso-height-percent:200;mso-width-relative:margin;mso-height-relative:margin" o:gfxdata="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" stroked="f">
+            <v:textbox style="mso-fit-shape-to-text:t">
+              <w:txbxContent>
+                <w:p>
+                  <w:hyperlink r:id="rId11" w:history="1">
+                    <w:r>
+                      <w:rPr>
+                        <w:rStyle w:val="Hyperlink"/>
+                      </w:rPr>
+                      <w:t>embedded@toyon.com</w:t>
+                    </w:r>
+                  </w:hyperlink>
+                </w:p>
+                <w:p/>
+              </w:txbxContent>
+            </v:textbox>
+          </v:shape>
+        </w:pict>
       </w:r>
     </w:p>
     <w:p/>
     <w:p>
       <w:pPr>
         <w:sectPr>
-          <w:headerReference w:type="default" r:id="rId16"/>
-          <w:footerReference w:type="default" r:id="rId17"/>
+          <w:headerReference w:type="default" r:id="rId12"/>
+          <w:footerReference w:type="default" r:id="rId13"/>
           <w:pgSz w:w="12240" w:h="15840"/>
           <w:pgMar w:top="1440" w:right="1440" w:bottom="1440" w:left="1440" w:header="720" w:footer="720" w:gutter="0"/>
           <w:cols w:space="720"/>
@@ -683,6 +246,15 @@
     </w:p>
     <w:sdt>
       <w:sdtPr>
+        <w:rPr>
+          <w:rFonts w:asciiTheme="minorHAnsi" w:eastAsiaTheme="minorHAnsi" w:hAnsiTheme="minorHAnsi" w:cstheme="minorBidi"/>
+          <w:b w:val="0"/>
+          <w:bCs w:val="0"/>
+          <w:color w:val="auto"/>
+          <w:sz w:val="22"/>
+          <w:szCs w:val="22"/>
+          <w:lang w:eastAsia="en-US"/>
+        </w:rPr>
         <w:id w:val="-910466484"/>
         <w:docPartObj>
           <w:docPartGallery w:val="Table of Contents"/>
@@ -691,12 +263,7 @@
       </w:sdtPr>
       <w:sdtEndPr>
         <w:rPr>
-          <w:rFonts w:asciiTheme="minorHAnsi" w:eastAsiaTheme="minorHAnsi" w:hAnsiTheme="minorHAnsi" w:cstheme="minorBidi"/>
           <w:noProof/>
-          <w:color w:val="auto"/>
-          <w:sz w:val="22"/>
-          <w:szCs w:val="22"/>
-          <w:lang w:eastAsia="en-US"/>
         </w:rPr>
       </w:sdtEndPr>
       <w:sdtContent>
@@ -1969,7 +1536,7 @@
           <w:insideH w:val="single" w:sz="8" w:space="0" w:color="4F81BD" w:themeColor="accent1"/>
           <w:insideV w:val="single" w:sz="8" w:space="0" w:color="4F81BD" w:themeColor="accent1"/>
         </w:tblBorders>
-        <w:tblLook w:val="04A0" w:firstRow="1" w:lastRow="0" w:firstColumn="1" w:lastColumn="0" w:noHBand="0" w:noVBand="1"/>
+        <w:tblLook w:val="04A0"/>
       </w:tblPr>
       <w:tblGrid>
         <w:gridCol w:w="3282"/>
@@ -1977,11 +1544,11 @@
       </w:tblGrid>
       <w:tr>
         <w:trPr>
-          <w:cnfStyle w:val="100000000000" w:firstRow="1" w:lastRow="0" w:firstColumn="0" w:lastColumn="0" w:oddVBand="0" w:evenVBand="0" w:oddHBand="0" w:evenHBand="0" w:firstRowFirstColumn="0" w:firstRowLastColumn="0" w:lastRowFirstColumn="0" w:lastRowLastColumn="0"/>
+          <w:cnfStyle w:val="100000000000"/>
         </w:trPr>
         <w:tc>
           <w:tcPr>
-            <w:cnfStyle w:val="001000000000" w:firstRow="0" w:lastRow="0" w:firstColumn="1" w:lastColumn="0" w:oddVBand="0" w:evenVBand="0" w:oddHBand="0" w:evenHBand="0" w:firstRowFirstColumn="0" w:firstRowLastColumn="0" w:lastRowFirstColumn="0" w:lastRowLastColumn="0"/>
+            <w:cnfStyle w:val="001000000000"/>
             <w:tcW w:w="3282" w:type="dxa"/>
           </w:tcPr>
           <w:p>
@@ -1996,7 +1563,7 @@
           </w:tcPr>
           <w:p>
             <w:pPr>
-              <w:cnfStyle w:val="100000000000" w:firstRow="1" w:lastRow="0" w:firstColumn="0" w:lastColumn="0" w:oddVBand="0" w:evenVBand="0" w:oddHBand="0" w:evenHBand="0" w:firstRowFirstColumn="0" w:firstRowLastColumn="0" w:lastRowFirstColumn="0" w:lastRowLastColumn="0"/>
+              <w:cnfStyle w:val="100000000000"/>
             </w:pPr>
             <w:r>
               <w:t>Function</w:t>
@@ -2006,11 +1573,11 @@
       </w:tr>
       <w:tr>
         <w:trPr>
-          <w:cnfStyle w:val="000000100000" w:firstRow="0" w:lastRow="0" w:firstColumn="0" w:lastColumn="0" w:oddVBand="0" w:evenVBand="0" w:oddHBand="1" w:evenHBand="0" w:firstRowFirstColumn="0" w:firstRowLastColumn="0" w:lastRowFirstColumn="0" w:lastRowLastColumn="0"/>
+          <w:cnfStyle w:val="000000100000"/>
         </w:trPr>
         <w:tc>
           <w:tcPr>
-            <w:cnfStyle w:val="001000000000" w:firstRow="0" w:lastRow="0" w:firstColumn="1" w:lastColumn="0" w:oddVBand="0" w:evenVBand="0" w:oddHBand="0" w:evenHBand="0" w:firstRowFirstColumn="0" w:firstRowLastColumn="0" w:lastRowFirstColumn="0" w:lastRowLastColumn="0"/>
+            <w:cnfStyle w:val="001000000000"/>
             <w:tcW w:w="3282" w:type="dxa"/>
           </w:tcPr>
           <w:p>
@@ -2035,7 +1602,7 @@
           </w:tcPr>
           <w:p>
             <w:pPr>
-              <w:cnfStyle w:val="000000100000" w:firstRow="0" w:lastRow="0" w:firstColumn="0" w:lastColumn="0" w:oddVBand="0" w:evenVBand="0" w:oddHBand="1" w:evenHBand="0" w:firstRowFirstColumn="0" w:firstRowLastColumn="0" w:lastRowFirstColumn="0" w:lastRowLastColumn="0"/>
+              <w:cnfStyle w:val="000000100000"/>
               <w:rPr>
                 <w:rFonts w:ascii="Courier New" w:hAnsi="Courier New" w:cs="Courier New"/>
               </w:rPr>
@@ -2208,7 +1775,7 @@
           <w:insideH w:val="single" w:sz="8" w:space="0" w:color="4F81BD" w:themeColor="accent1"/>
           <w:insideV w:val="single" w:sz="8" w:space="0" w:color="4F81BD" w:themeColor="accent1"/>
         </w:tblBorders>
-        <w:tblLook w:val="04A0" w:firstRow="1" w:lastRow="0" w:firstColumn="1" w:lastColumn="0" w:noHBand="0" w:noVBand="1"/>
+        <w:tblLook w:val="04A0"/>
       </w:tblPr>
       <w:tblGrid>
         <w:gridCol w:w="3282"/>
@@ -2216,11 +1783,11 @@
       </w:tblGrid>
       <w:tr>
         <w:trPr>
-          <w:cnfStyle w:val="100000000000" w:firstRow="1" w:lastRow="0" w:firstColumn="0" w:lastColumn="0" w:oddVBand="0" w:evenVBand="0" w:oddHBand="0" w:evenHBand="0" w:firstRowFirstColumn="0" w:firstRowLastColumn="0" w:lastRowFirstColumn="0" w:lastRowLastColumn="0"/>
+          <w:cnfStyle w:val="100000000000"/>
         </w:trPr>
         <w:tc>
           <w:tcPr>
-            <w:cnfStyle w:val="001000000000" w:firstRow="0" w:lastRow="0" w:firstColumn="1" w:lastColumn="0" w:oddVBand="0" w:evenVBand="0" w:oddHBand="0" w:evenHBand="0" w:firstRowFirstColumn="0" w:firstRowLastColumn="0" w:lastRowFirstColumn="0" w:lastRowLastColumn="0"/>
+            <w:cnfStyle w:val="001000000000"/>
             <w:tcW w:w="3282" w:type="dxa"/>
           </w:tcPr>
           <w:p>
@@ -2235,7 +1802,7 @@
           </w:tcPr>
           <w:p>
             <w:pPr>
-              <w:cnfStyle w:val="100000000000" w:firstRow="1" w:lastRow="0" w:firstColumn="0" w:lastColumn="0" w:oddVBand="0" w:evenVBand="0" w:oddHBand="0" w:evenHBand="0" w:firstRowFirstColumn="0" w:firstRowLastColumn="0" w:lastRowFirstColumn="0" w:lastRowLastColumn="0"/>
+              <w:cnfStyle w:val="100000000000"/>
             </w:pPr>
             <w:r>
               <w:t>Function</w:t>
@@ -2245,11 +1812,11 @@
       </w:tr>
       <w:tr>
         <w:trPr>
-          <w:cnfStyle w:val="000000100000" w:firstRow="0" w:lastRow="0" w:firstColumn="0" w:lastColumn="0" w:oddVBand="0" w:evenVBand="0" w:oddHBand="1" w:evenHBand="0" w:firstRowFirstColumn="0" w:firstRowLastColumn="0" w:lastRowFirstColumn="0" w:lastRowLastColumn="0"/>
+          <w:cnfStyle w:val="000000100000"/>
         </w:trPr>
         <w:tc>
           <w:tcPr>
-            <w:cnfStyle w:val="001000000000" w:firstRow="0" w:lastRow="0" w:firstColumn="1" w:lastColumn="0" w:oddVBand="0" w:evenVBand="0" w:oddHBand="0" w:evenHBand="0" w:firstRowFirstColumn="0" w:firstRowLastColumn="0" w:lastRowFirstColumn="0" w:lastRowLastColumn="0"/>
+            <w:cnfStyle w:val="001000000000"/>
             <w:tcW w:w="3282" w:type="dxa"/>
           </w:tcPr>
           <w:p>
@@ -2274,7 +1841,7 @@
           </w:tcPr>
           <w:p>
             <w:pPr>
-              <w:cnfStyle w:val="000000100000" w:firstRow="0" w:lastRow="0" w:firstColumn="0" w:lastColumn="0" w:oddVBand="0" w:evenVBand="0" w:oddHBand="1" w:evenHBand="0" w:firstRowFirstColumn="0" w:firstRowLastColumn="0" w:lastRowFirstColumn="0" w:lastRowLastColumn="0"/>
+              <w:cnfStyle w:val="000000100000"/>
               <w:rPr>
                 <w:rFonts w:ascii="Courier New" w:hAnsi="Courier New" w:cs="Courier New"/>
               </w:rPr>
@@ -2291,7 +1858,7 @@
       <w:tr>
         <w:tc>
           <w:tcPr>
-            <w:cnfStyle w:val="001000000000" w:firstRow="0" w:lastRow="0" w:firstColumn="1" w:lastColumn="0" w:oddVBand="0" w:evenVBand="0" w:oddHBand="0" w:evenHBand="0" w:firstRowFirstColumn="0" w:firstRowLastColumn="0" w:lastRowFirstColumn="0" w:lastRowLastColumn="0"/>
+            <w:cnfStyle w:val="001000000000"/>
             <w:tcW w:w="3282" w:type="dxa"/>
           </w:tcPr>
           <w:p>
@@ -2316,7 +1883,7 @@
           </w:tcPr>
           <w:p>
             <w:pPr>
-              <w:cnfStyle w:val="000000000000" w:firstRow="0" w:lastRow="0" w:firstColumn="0" w:lastColumn="0" w:oddVBand="0" w:evenVBand="0" w:oddHBand="0" w:evenHBand="0" w:firstRowFirstColumn="0" w:firstRowLastColumn="0" w:lastRowFirstColumn="0" w:lastRowLastColumn="0"/>
+              <w:cnfStyle w:val="000000000000"/>
               <w:rPr>
                 <w:rFonts w:ascii="Courier New" w:hAnsi="Courier New" w:cs="Courier New"/>
               </w:rPr>
@@ -2332,11 +1899,11 @@
       </w:tr>
       <w:tr>
         <w:trPr>
-          <w:cnfStyle w:val="000000100000" w:firstRow="0" w:lastRow="0" w:firstColumn="0" w:lastColumn="0" w:oddVBand="0" w:evenVBand="0" w:oddHBand="1" w:evenHBand="0" w:firstRowFirstColumn="0" w:firstRowLastColumn="0" w:lastRowFirstColumn="0" w:lastRowLastColumn="0"/>
+          <w:cnfStyle w:val="000000100000"/>
         </w:trPr>
         <w:tc>
           <w:tcPr>
-            <w:cnfStyle w:val="001000000000" w:firstRow="0" w:lastRow="0" w:firstColumn="1" w:lastColumn="0" w:oddVBand="0" w:evenVBand="0" w:oddHBand="0" w:evenHBand="0" w:firstRowFirstColumn="0" w:firstRowLastColumn="0" w:lastRowFirstColumn="0" w:lastRowLastColumn="0"/>
+            <w:cnfStyle w:val="001000000000"/>
             <w:tcW w:w="3282" w:type="dxa"/>
           </w:tcPr>
           <w:p>
@@ -2361,7 +1928,7 @@
           </w:tcPr>
           <w:p>
             <w:pPr>
-              <w:cnfStyle w:val="000000100000" w:firstRow="0" w:lastRow="0" w:firstColumn="0" w:lastColumn="0" w:oddVBand="0" w:evenVBand="0" w:oddHBand="1" w:evenHBand="0" w:firstRowFirstColumn="0" w:firstRowLastColumn="0" w:lastRowFirstColumn="0" w:lastRowLastColumn="0"/>
+              <w:cnfStyle w:val="000000100000"/>
               <w:rPr>
                 <w:rFonts w:ascii="Courier New" w:hAnsi="Courier New" w:cs="Courier New"/>
               </w:rPr>
@@ -2378,7 +1945,7 @@
       <w:tr>
         <w:tc>
           <w:tcPr>
-            <w:cnfStyle w:val="001000000000" w:firstRow="0" w:lastRow="0" w:firstColumn="1" w:lastColumn="0" w:oddVBand="0" w:evenVBand="0" w:oddHBand="0" w:evenHBand="0" w:firstRowFirstColumn="0" w:firstRowLastColumn="0" w:lastRowFirstColumn="0" w:lastRowLastColumn="0"/>
+            <w:cnfStyle w:val="001000000000"/>
             <w:tcW w:w="3282" w:type="dxa"/>
           </w:tcPr>
           <w:p>
@@ -2403,7 +1970,7 @@
           </w:tcPr>
           <w:p>
             <w:pPr>
-              <w:cnfStyle w:val="000000000000" w:firstRow="0" w:lastRow="0" w:firstColumn="0" w:lastColumn="0" w:oddVBand="0" w:evenVBand="0" w:oddHBand="0" w:evenHBand="0" w:firstRowFirstColumn="0" w:firstRowLastColumn="0" w:lastRowFirstColumn="0" w:lastRowLastColumn="0"/>
+              <w:cnfStyle w:val="000000000000"/>
               <w:rPr>
                 <w:rFonts w:ascii="Courier New" w:hAnsi="Courier New" w:cs="Courier New"/>
               </w:rPr>
@@ -2419,11 +1986,11 @@
       </w:tr>
       <w:tr>
         <w:trPr>
-          <w:cnfStyle w:val="000000100000" w:firstRow="0" w:lastRow="0" w:firstColumn="0" w:lastColumn="0" w:oddVBand="0" w:evenVBand="0" w:oddHBand="1" w:evenHBand="0" w:firstRowFirstColumn="0" w:firstRowLastColumn="0" w:lastRowFirstColumn="0" w:lastRowLastColumn="0"/>
+          <w:cnfStyle w:val="000000100000"/>
         </w:trPr>
         <w:tc>
           <w:tcPr>
-            <w:cnfStyle w:val="001000000000" w:firstRow="0" w:lastRow="0" w:firstColumn="1" w:lastColumn="0" w:oddVBand="0" w:evenVBand="0" w:oddHBand="0" w:evenHBand="0" w:firstRowFirstColumn="0" w:firstRowLastColumn="0" w:lastRowFirstColumn="0" w:lastRowLastColumn="0"/>
+            <w:cnfStyle w:val="001000000000"/>
             <w:tcW w:w="3282" w:type="dxa"/>
           </w:tcPr>
           <w:p>
@@ -2448,7 +2015,7 @@
           </w:tcPr>
           <w:p>
             <w:pPr>
-              <w:cnfStyle w:val="000000100000" w:firstRow="0" w:lastRow="0" w:firstColumn="0" w:lastColumn="0" w:oddVBand="0" w:evenVBand="0" w:oddHBand="1" w:evenHBand="0" w:firstRowFirstColumn="0" w:firstRowLastColumn="0" w:lastRowFirstColumn="0" w:lastRowLastColumn="0"/>
+              <w:cnfStyle w:val="000000100000"/>
               <w:rPr>
                 <w:rFonts w:ascii="Courier New" w:hAnsi="Courier New" w:cs="Courier New"/>
               </w:rPr>
@@ -2465,7 +2032,7 @@
       <w:tr>
         <w:tc>
           <w:tcPr>
-            <w:cnfStyle w:val="001000000000" w:firstRow="0" w:lastRow="0" w:firstColumn="1" w:lastColumn="0" w:oddVBand="0" w:evenVBand="0" w:oddHBand="0" w:evenHBand="0" w:firstRowFirstColumn="0" w:firstRowLastColumn="0" w:lastRowFirstColumn="0" w:lastRowLastColumn="0"/>
+            <w:cnfStyle w:val="001000000000"/>
             <w:tcW w:w="3282" w:type="dxa"/>
           </w:tcPr>
           <w:p>
@@ -2490,7 +2057,7 @@
           </w:tcPr>
           <w:p>
             <w:pPr>
-              <w:cnfStyle w:val="000000000000" w:firstRow="0" w:lastRow="0" w:firstColumn="0" w:lastColumn="0" w:oddVBand="0" w:evenVBand="0" w:oddHBand="0" w:evenHBand="0" w:firstRowFirstColumn="0" w:firstRowLastColumn="0" w:lastRowFirstColumn="0" w:lastRowLastColumn="0"/>
+              <w:cnfStyle w:val="000000000000"/>
               <w:rPr>
                 <w:rFonts w:ascii="Courier New" w:hAnsi="Courier New" w:cs="Courier New"/>
               </w:rPr>
@@ -2587,7 +2154,7 @@
           <w:insideH w:val="single" w:sz="8" w:space="0" w:color="4F81BD" w:themeColor="accent1"/>
           <w:insideV w:val="single" w:sz="8" w:space="0" w:color="4F81BD" w:themeColor="accent1"/>
         </w:tblBorders>
-        <w:tblLook w:val="04A0" w:firstRow="1" w:lastRow="0" w:firstColumn="1" w:lastColumn="0" w:noHBand="0" w:noVBand="1"/>
+        <w:tblLook w:val="04A0"/>
       </w:tblPr>
       <w:tblGrid>
         <w:gridCol w:w="3282"/>
@@ -2595,11 +2162,11 @@
       </w:tblGrid>
       <w:tr>
         <w:trPr>
-          <w:cnfStyle w:val="100000000000" w:firstRow="1" w:lastRow="0" w:firstColumn="0" w:lastColumn="0" w:oddVBand="0" w:evenVBand="0" w:oddHBand="0" w:evenHBand="0" w:firstRowFirstColumn="0" w:firstRowLastColumn="0" w:lastRowFirstColumn="0" w:lastRowLastColumn="0"/>
+          <w:cnfStyle w:val="100000000000"/>
         </w:trPr>
         <w:tc>
           <w:tcPr>
-            <w:cnfStyle w:val="001000000000" w:firstRow="0" w:lastRow="0" w:firstColumn="1" w:lastColumn="0" w:oddVBand="0" w:evenVBand="0" w:oddHBand="0" w:evenHBand="0" w:firstRowFirstColumn="0" w:firstRowLastColumn="0" w:lastRowFirstColumn="0" w:lastRowLastColumn="0"/>
+            <w:cnfStyle w:val="001000000000"/>
             <w:tcW w:w="3282" w:type="dxa"/>
           </w:tcPr>
           <w:p>
@@ -2614,7 +2181,7 @@
           </w:tcPr>
           <w:p>
             <w:pPr>
-              <w:cnfStyle w:val="100000000000" w:firstRow="1" w:lastRow="0" w:firstColumn="0" w:lastColumn="0" w:oddVBand="0" w:evenVBand="0" w:oddHBand="0" w:evenHBand="0" w:firstRowFirstColumn="0" w:firstRowLastColumn="0" w:lastRowFirstColumn="0" w:lastRowLastColumn="0"/>
+              <w:cnfStyle w:val="100000000000"/>
             </w:pPr>
             <w:r>
               <w:t>Function</w:t>
@@ -2624,11 +2191,11 @@
       </w:tr>
       <w:tr>
         <w:trPr>
-          <w:cnfStyle w:val="000000100000" w:firstRow="0" w:lastRow="0" w:firstColumn="0" w:lastColumn="0" w:oddVBand="0" w:evenVBand="0" w:oddHBand="1" w:evenHBand="0" w:firstRowFirstColumn="0" w:firstRowLastColumn="0" w:lastRowFirstColumn="0" w:lastRowLastColumn="0"/>
+          <w:cnfStyle w:val="000000100000"/>
         </w:trPr>
         <w:tc>
           <w:tcPr>
-            <w:cnfStyle w:val="001000000000" w:firstRow="0" w:lastRow="0" w:firstColumn="1" w:lastColumn="0" w:oddVBand="0" w:evenVBand="0" w:oddHBand="0" w:evenHBand="0" w:firstRowFirstColumn="0" w:firstRowLastColumn="0" w:lastRowFirstColumn="0" w:lastRowLastColumn="0"/>
+            <w:cnfStyle w:val="001000000000"/>
             <w:tcW w:w="3282" w:type="dxa"/>
           </w:tcPr>
           <w:p>
@@ -2653,7 +2220,7 @@
           </w:tcPr>
           <w:p>
             <w:pPr>
-              <w:cnfStyle w:val="000000100000" w:firstRow="0" w:lastRow="0" w:firstColumn="0" w:lastColumn="0" w:oddVBand="0" w:evenVBand="0" w:oddHBand="1" w:evenHBand="0" w:firstRowFirstColumn="0" w:firstRowLastColumn="0" w:lastRowFirstColumn="0" w:lastRowLastColumn="0"/>
+              <w:cnfStyle w:val="000000100000"/>
               <w:rPr>
                 <w:rFonts w:ascii="Courier New" w:hAnsi="Courier New" w:cs="Courier New"/>
               </w:rPr>
@@ -2670,7 +2237,7 @@
       <w:tr>
         <w:tc>
           <w:tcPr>
-            <w:cnfStyle w:val="001000000000" w:firstRow="0" w:lastRow="0" w:firstColumn="1" w:lastColumn="0" w:oddVBand="0" w:evenVBand="0" w:oddHBand="0" w:evenHBand="0" w:firstRowFirstColumn="0" w:firstRowLastColumn="0" w:lastRowFirstColumn="0" w:lastRowLastColumn="0"/>
+            <w:cnfStyle w:val="001000000000"/>
             <w:tcW w:w="3282" w:type="dxa"/>
           </w:tcPr>
           <w:p>
@@ -2695,7 +2262,7 @@
           </w:tcPr>
           <w:p>
             <w:pPr>
-              <w:cnfStyle w:val="000000000000" w:firstRow="0" w:lastRow="0" w:firstColumn="0" w:lastColumn="0" w:oddVBand="0" w:evenVBand="0" w:oddHBand="0" w:evenHBand="0" w:firstRowFirstColumn="0" w:firstRowLastColumn="0" w:lastRowFirstColumn="0" w:lastRowLastColumn="0"/>
+              <w:cnfStyle w:val="000000000000"/>
               <w:rPr>
                 <w:rFonts w:ascii="Courier New" w:hAnsi="Courier New" w:cs="Courier New"/>
               </w:rPr>
@@ -2711,11 +2278,11 @@
       </w:tr>
       <w:tr>
         <w:trPr>
-          <w:cnfStyle w:val="000000100000" w:firstRow="0" w:lastRow="0" w:firstColumn="0" w:lastColumn="0" w:oddVBand="0" w:evenVBand="0" w:oddHBand="1" w:evenHBand="0" w:firstRowFirstColumn="0" w:firstRowLastColumn="0" w:lastRowFirstColumn="0" w:lastRowLastColumn="0"/>
+          <w:cnfStyle w:val="000000100000"/>
         </w:trPr>
         <w:tc>
           <w:tcPr>
-            <w:cnfStyle w:val="001000000000" w:firstRow="0" w:lastRow="0" w:firstColumn="1" w:lastColumn="0" w:oddVBand="0" w:evenVBand="0" w:oddHBand="0" w:evenHBand="0" w:firstRowFirstColumn="0" w:firstRowLastColumn="0" w:lastRowFirstColumn="0" w:lastRowLastColumn="0"/>
+            <w:cnfStyle w:val="001000000000"/>
             <w:tcW w:w="3282" w:type="dxa"/>
           </w:tcPr>
           <w:p>
@@ -2740,7 +2307,7 @@
           </w:tcPr>
           <w:p>
             <w:pPr>
-              <w:cnfStyle w:val="000000100000" w:firstRow="0" w:lastRow="0" w:firstColumn="0" w:lastColumn="0" w:oddVBand="0" w:evenVBand="0" w:oddHBand="1" w:evenHBand="0" w:firstRowFirstColumn="0" w:firstRowLastColumn="0" w:lastRowFirstColumn="0" w:lastRowLastColumn="0"/>
+              <w:cnfStyle w:val="000000100000"/>
               <w:rPr>
                 <w:rFonts w:ascii="Courier New" w:hAnsi="Courier New" w:cs="Courier New"/>
               </w:rPr>
@@ -2770,7 +2337,7 @@
           <w:noProof/>
         </w:rPr>
         <w:drawing>
-          <wp:inline distT="0" distB="0" distL="0" distR="0" wp14:anchorId="2E23BB73" wp14:editId="2BDAF9D4">
+          <wp:inline distT="0" distB="0" distL="0" distR="0">
             <wp:extent cx="5487035" cy="2646045"/>
             <wp:effectExtent l="0" t="0" r="0" b="0"/>
             <wp:docPr id="9" name="Picture 9"/>
@@ -2787,10 +2354,10 @@
                     </pic:cNvPicPr>
                   </pic:nvPicPr>
                   <pic:blipFill>
-                    <a:blip r:embed="rId18">
+                    <a:blip r:embed="rId14" cstate="print">
                       <a:extLst>
                         <a:ext uri="{28A0092B-C50C-407E-A947-70E740481C1C}">
-                          <a14:useLocalDpi xmlns:a14="http://schemas.microsoft.com/office/drawing/2010/main" val="0"/>
+                          <a14:useLocalDpi xmlns="" xmlns:wpc="http://schemas.microsoft.com/office/word/2010/wordprocessingCanvas" xmlns:mc="http://schemas.openxmlformats.org/markup-compatibility/2006" xmlns:o="urn:schemas-microsoft-com:office:office" xmlns:v="urn:schemas-microsoft-com:vml" xmlns:wp14="http://schemas.microsoft.com/office/word/2010/wordprocessingDrawing" xmlns:w10="urn:schemas-microsoft-com:office:word" xmlns:w="http://schemas.openxmlformats.org/wordprocessingml/2006/main" xmlns:w14="http://schemas.microsoft.com/office/word/2010/wordml" xmlns:wpg="http://schemas.microsoft.com/office/word/2010/wordprocessingGroup" xmlns:wpi="http://schemas.microsoft.com/office/word/2010/wordprocessingInk" xmlns:wps="http://schemas.microsoft.com/office/word/2010/wordprocessingShape" xmlns:a14="http://schemas.microsoft.com/office/drawing/2010/main" val="0"/>
                         </a:ext>
                       </a:extLst>
                     </a:blip>
@@ -2926,7 +2493,7 @@
           <w:insideH w:val="single" w:sz="8" w:space="0" w:color="4F81BD" w:themeColor="accent1"/>
           <w:insideV w:val="single" w:sz="8" w:space="0" w:color="4F81BD" w:themeColor="accent1"/>
         </w:tblBorders>
-        <w:tblLook w:val="04A0" w:firstRow="1" w:lastRow="0" w:firstColumn="1" w:lastColumn="0" w:noHBand="0" w:noVBand="1"/>
+        <w:tblLook w:val="04A0"/>
       </w:tblPr>
       <w:tblGrid>
         <w:gridCol w:w="3282"/>
@@ -2934,11 +2501,11 @@
       </w:tblGrid>
       <w:tr>
         <w:trPr>
-          <w:cnfStyle w:val="100000000000" w:firstRow="1" w:lastRow="0" w:firstColumn="0" w:lastColumn="0" w:oddVBand="0" w:evenVBand="0" w:oddHBand="0" w:evenHBand="0" w:firstRowFirstColumn="0" w:firstRowLastColumn="0" w:lastRowFirstColumn="0" w:lastRowLastColumn="0"/>
+          <w:cnfStyle w:val="100000000000"/>
         </w:trPr>
         <w:tc>
           <w:tcPr>
-            <w:cnfStyle w:val="001000000000" w:firstRow="0" w:lastRow="0" w:firstColumn="1" w:lastColumn="0" w:oddVBand="0" w:evenVBand="0" w:oddHBand="0" w:evenHBand="0" w:firstRowFirstColumn="0" w:firstRowLastColumn="0" w:lastRowFirstColumn="0" w:lastRowLastColumn="0"/>
+            <w:cnfStyle w:val="001000000000"/>
             <w:tcW w:w="3282" w:type="dxa"/>
           </w:tcPr>
           <w:p>
@@ -2953,7 +2520,7 @@
           </w:tcPr>
           <w:p>
             <w:pPr>
-              <w:cnfStyle w:val="100000000000" w:firstRow="1" w:lastRow="0" w:firstColumn="0" w:lastColumn="0" w:oddVBand="0" w:evenVBand="0" w:oddHBand="0" w:evenHBand="0" w:firstRowFirstColumn="0" w:firstRowLastColumn="0" w:lastRowFirstColumn="0" w:lastRowLastColumn="0"/>
+              <w:cnfStyle w:val="100000000000"/>
             </w:pPr>
             <w:r>
               <w:t>Function</w:t>
@@ -2963,11 +2530,11 @@
       </w:tr>
       <w:tr>
         <w:trPr>
-          <w:cnfStyle w:val="000000100000" w:firstRow="0" w:lastRow="0" w:firstColumn="0" w:lastColumn="0" w:oddVBand="0" w:evenVBand="0" w:oddHBand="1" w:evenHBand="0" w:firstRowFirstColumn="0" w:firstRowLastColumn="0" w:lastRowFirstColumn="0" w:lastRowLastColumn="0"/>
+          <w:cnfStyle w:val="000000100000"/>
         </w:trPr>
         <w:tc>
           <w:tcPr>
-            <w:cnfStyle w:val="001000000000" w:firstRow="0" w:lastRow="0" w:firstColumn="1" w:lastColumn="0" w:oddVBand="0" w:evenVBand="0" w:oddHBand="0" w:evenHBand="0" w:firstRowFirstColumn="0" w:firstRowLastColumn="0" w:lastRowFirstColumn="0" w:lastRowLastColumn="0"/>
+            <w:cnfStyle w:val="001000000000"/>
             <w:tcW w:w="3282" w:type="dxa"/>
           </w:tcPr>
           <w:p>
@@ -2992,7 +2559,7 @@
           </w:tcPr>
           <w:p>
             <w:pPr>
-              <w:cnfStyle w:val="000000100000" w:firstRow="0" w:lastRow="0" w:firstColumn="0" w:lastColumn="0" w:oddVBand="0" w:evenVBand="0" w:oddHBand="1" w:evenHBand="0" w:firstRowFirstColumn="0" w:firstRowLastColumn="0" w:lastRowFirstColumn="0" w:lastRowLastColumn="0"/>
+              <w:cnfStyle w:val="000000100000"/>
               <w:rPr>
                 <w:rFonts w:ascii="Courier New" w:hAnsi="Courier New" w:cs="Courier New"/>
               </w:rPr>
@@ -3009,7 +2576,7 @@
       <w:tr>
         <w:tc>
           <w:tcPr>
-            <w:cnfStyle w:val="001000000000" w:firstRow="0" w:lastRow="0" w:firstColumn="1" w:lastColumn="0" w:oddVBand="0" w:evenVBand="0" w:oddHBand="0" w:evenHBand="0" w:firstRowFirstColumn="0" w:firstRowLastColumn="0" w:lastRowFirstColumn="0" w:lastRowLastColumn="0"/>
+            <w:cnfStyle w:val="001000000000"/>
             <w:tcW w:w="3282" w:type="dxa"/>
           </w:tcPr>
           <w:p>
@@ -3034,7 +2601,7 @@
           </w:tcPr>
           <w:p>
             <w:pPr>
-              <w:cnfStyle w:val="000000000000" w:firstRow="0" w:lastRow="0" w:firstColumn="0" w:lastColumn="0" w:oddVBand="0" w:evenVBand="0" w:oddHBand="0" w:evenHBand="0" w:firstRowFirstColumn="0" w:firstRowLastColumn="0" w:lastRowFirstColumn="0" w:lastRowLastColumn="0"/>
+              <w:cnfStyle w:val="000000000000"/>
               <w:rPr>
                 <w:rFonts w:ascii="Courier New" w:hAnsi="Courier New" w:cs="Courier New"/>
               </w:rPr>
@@ -3050,11 +2617,11 @@
       </w:tr>
       <w:tr>
         <w:trPr>
-          <w:cnfStyle w:val="000000100000" w:firstRow="0" w:lastRow="0" w:firstColumn="0" w:lastColumn="0" w:oddVBand="0" w:evenVBand="0" w:oddHBand="1" w:evenHBand="0" w:firstRowFirstColumn="0" w:firstRowLastColumn="0" w:lastRowFirstColumn="0" w:lastRowLastColumn="0"/>
+          <w:cnfStyle w:val="000000100000"/>
         </w:trPr>
         <w:tc>
           <w:tcPr>
-            <w:cnfStyle w:val="001000000000" w:firstRow="0" w:lastRow="0" w:firstColumn="1" w:lastColumn="0" w:oddVBand="0" w:evenVBand="0" w:oddHBand="0" w:evenHBand="0" w:firstRowFirstColumn="0" w:firstRowLastColumn="0" w:lastRowFirstColumn="0" w:lastRowLastColumn="0"/>
+            <w:cnfStyle w:val="001000000000"/>
             <w:tcW w:w="3282" w:type="dxa"/>
           </w:tcPr>
           <w:p>
@@ -3079,7 +2646,7 @@
           </w:tcPr>
           <w:p>
             <w:pPr>
-              <w:cnfStyle w:val="000000100000" w:firstRow="0" w:lastRow="0" w:firstColumn="0" w:lastColumn="0" w:oddVBand="0" w:evenVBand="0" w:oddHBand="1" w:evenHBand="0" w:firstRowFirstColumn="0" w:firstRowLastColumn="0" w:lastRowFirstColumn="0" w:lastRowLastColumn="0"/>
+              <w:cnfStyle w:val="000000100000"/>
               <w:rPr>
                 <w:rFonts w:ascii="Courier New" w:hAnsi="Courier New" w:cs="Courier New"/>
               </w:rPr>
@@ -3096,7 +2663,7 @@
       <w:tr>
         <w:tc>
           <w:tcPr>
-            <w:cnfStyle w:val="001000000000" w:firstRow="0" w:lastRow="0" w:firstColumn="1" w:lastColumn="0" w:oddVBand="0" w:evenVBand="0" w:oddHBand="0" w:evenHBand="0" w:firstRowFirstColumn="0" w:firstRowLastColumn="0" w:lastRowFirstColumn="0" w:lastRowLastColumn="0"/>
+            <w:cnfStyle w:val="001000000000"/>
             <w:tcW w:w="3282" w:type="dxa"/>
           </w:tcPr>
           <w:p>
@@ -3121,7 +2688,7 @@
           </w:tcPr>
           <w:p>
             <w:pPr>
-              <w:cnfStyle w:val="000000000000" w:firstRow="0" w:lastRow="0" w:firstColumn="0" w:lastColumn="0" w:oddVBand="0" w:evenVBand="0" w:oddHBand="0" w:evenHBand="0" w:firstRowFirstColumn="0" w:firstRowLastColumn="0" w:lastRowFirstColumn="0" w:lastRowLastColumn="0"/>
+              <w:cnfStyle w:val="000000000000"/>
               <w:rPr>
                 <w:rFonts w:ascii="Courier New" w:hAnsi="Courier New" w:cs="Courier New"/>
               </w:rPr>
@@ -3147,7 +2714,7 @@
         </w:rPr>
         <w:lastRenderedPageBreak/>
         <w:drawing>
-          <wp:inline distT="0" distB="0" distL="0" distR="0" wp14:anchorId="0AAF05B2" wp14:editId="777A42AC">
+          <wp:inline distT="0" distB="0" distL="0" distR="0">
             <wp:extent cx="5468620" cy="4017645"/>
             <wp:effectExtent l="0" t="0" r="0" b="0"/>
             <wp:docPr id="2" name="Picture 2"/>
@@ -3164,10 +2731,10 @@
                     </pic:cNvPicPr>
                   </pic:nvPicPr>
                   <pic:blipFill>
-                    <a:blip r:embed="rId19">
+                    <a:blip r:embed="rId15" cstate="print">
                       <a:extLst>
                         <a:ext uri="{28A0092B-C50C-407E-A947-70E740481C1C}">
-                          <a14:useLocalDpi xmlns:a14="http://schemas.microsoft.com/office/drawing/2010/main" val="0"/>
+                          <a14:useLocalDpi xmlns="" xmlns:wpc="http://schemas.microsoft.com/office/word/2010/wordprocessingCanvas" xmlns:mc="http://schemas.openxmlformats.org/markup-compatibility/2006" xmlns:o="urn:schemas-microsoft-com:office:office" xmlns:v="urn:schemas-microsoft-com:vml" xmlns:wp14="http://schemas.microsoft.com/office/word/2010/wordprocessingDrawing" xmlns:w10="urn:schemas-microsoft-com:office:word" xmlns:w="http://schemas.openxmlformats.org/wordprocessingml/2006/main" xmlns:w14="http://schemas.microsoft.com/office/word/2010/wordml" xmlns:wpg="http://schemas.microsoft.com/office/word/2010/wordprocessingGroup" xmlns:wpi="http://schemas.microsoft.com/office/word/2010/wordprocessingInk" xmlns:wps="http://schemas.microsoft.com/office/word/2010/wordprocessingShape" xmlns:a14="http://schemas.microsoft.com/office/drawing/2010/main" val="0"/>
                         </a:ext>
                       </a:extLst>
                     </a:blip>
@@ -3327,7 +2894,7 @@
           <w:noProof/>
         </w:rPr>
         <w:drawing>
-          <wp:inline distT="0" distB="0" distL="0" distR="0" wp14:anchorId="285CA57D" wp14:editId="0545808F">
+          <wp:inline distT="0" distB="0" distL="0" distR="0">
             <wp:extent cx="4785995" cy="2066925"/>
             <wp:effectExtent l="0" t="0" r="0" b="9525"/>
             <wp:docPr id="1" name="Picture 1"/>
@@ -3344,10 +2911,10 @@
                     </pic:cNvPicPr>
                   </pic:nvPicPr>
                   <pic:blipFill>
-                    <a:blip r:embed="rId20">
+                    <a:blip r:embed="rId16" cstate="print">
                       <a:extLst>
                         <a:ext uri="{28A0092B-C50C-407E-A947-70E740481C1C}">
-                          <a14:useLocalDpi xmlns:a14="http://schemas.microsoft.com/office/drawing/2010/main" val="0"/>
+                          <a14:useLocalDpi xmlns="" xmlns:wpc="http://schemas.microsoft.com/office/word/2010/wordprocessingCanvas" xmlns:mc="http://schemas.openxmlformats.org/markup-compatibility/2006" xmlns:o="urn:schemas-microsoft-com:office:office" xmlns:v="urn:schemas-microsoft-com:vml" xmlns:wp14="http://schemas.microsoft.com/office/word/2010/wordprocessingDrawing" xmlns:w10="urn:schemas-microsoft-com:office:word" xmlns:w="http://schemas.openxmlformats.org/wordprocessingml/2006/main" xmlns:w14="http://schemas.microsoft.com/office/word/2010/wordml" xmlns:wpg="http://schemas.microsoft.com/office/word/2010/wordprocessingGroup" xmlns:wpi="http://schemas.microsoft.com/office/word/2010/wordprocessingInk" xmlns:wps="http://schemas.microsoft.com/office/word/2010/wordprocessingShape" xmlns:a14="http://schemas.microsoft.com/office/drawing/2010/main" val="0"/>
                         </a:ext>
                       </a:extLst>
                     </a:blip>
@@ -3443,7 +3010,7 @@
           <w:noProof/>
         </w:rPr>
         <w:drawing>
-          <wp:inline distT="0" distB="0" distL="0" distR="0" wp14:anchorId="5661A0C0" wp14:editId="7A60C56E">
+          <wp:inline distT="0" distB="0" distL="0" distR="0">
             <wp:extent cx="4225851" cy="2803330"/>
             <wp:effectExtent l="0" t="0" r="0" b="0"/>
             <wp:docPr id="10" name="Picture 10"/>
@@ -3460,10 +3027,10 @@
                     </pic:cNvPicPr>
                   </pic:nvPicPr>
                   <pic:blipFill>
-                    <a:blip r:embed="rId21">
+                    <a:blip r:embed="rId17" cstate="print">
                       <a:extLst>
                         <a:ext uri="{28A0092B-C50C-407E-A947-70E740481C1C}">
-                          <a14:useLocalDpi xmlns:a14="http://schemas.microsoft.com/office/drawing/2010/main" val="0"/>
+                          <a14:useLocalDpi xmlns="" xmlns:wpc="http://schemas.microsoft.com/office/word/2010/wordprocessingCanvas" xmlns:mc="http://schemas.openxmlformats.org/markup-compatibility/2006" xmlns:o="urn:schemas-microsoft-com:office:office" xmlns:v="urn:schemas-microsoft-com:vml" xmlns:wp14="http://schemas.microsoft.com/office/word/2010/wordprocessingDrawing" xmlns:w10="urn:schemas-microsoft-com:office:word" xmlns:w="http://schemas.openxmlformats.org/wordprocessingml/2006/main" xmlns:w14="http://schemas.microsoft.com/office/word/2010/wordml" xmlns:wpg="http://schemas.microsoft.com/office/word/2010/wordprocessingGroup" xmlns:wpi="http://schemas.microsoft.com/office/word/2010/wordprocessingInk" xmlns:wps="http://schemas.microsoft.com/office/word/2010/wordprocessingShape" xmlns:a14="http://schemas.microsoft.com/office/drawing/2010/main" val="0"/>
                         </a:ext>
                       </a:extLst>
                     </a:blip>
@@ -3567,7 +3134,7 @@
           <w:insideH w:val="single" w:sz="8" w:space="0" w:color="4F81BD" w:themeColor="accent1"/>
           <w:insideV w:val="single" w:sz="8" w:space="0" w:color="4F81BD" w:themeColor="accent1"/>
         </w:tblBorders>
-        <w:tblLook w:val="04A0" w:firstRow="1" w:lastRow="0" w:firstColumn="1" w:lastColumn="0" w:noHBand="0" w:noVBand="1"/>
+        <w:tblLook w:val="04A0"/>
       </w:tblPr>
       <w:tblGrid>
         <w:gridCol w:w="1548"/>
@@ -3576,11 +3143,11 @@
       </w:tblGrid>
       <w:tr>
         <w:trPr>
-          <w:cnfStyle w:val="100000000000" w:firstRow="1" w:lastRow="0" w:firstColumn="0" w:lastColumn="0" w:oddVBand="0" w:evenVBand="0" w:oddHBand="0" w:evenHBand="0" w:firstRowFirstColumn="0" w:firstRowLastColumn="0" w:lastRowFirstColumn="0" w:lastRowLastColumn="0"/>
+          <w:cnfStyle w:val="100000000000"/>
         </w:trPr>
         <w:tc>
           <w:tcPr>
-            <w:cnfStyle w:val="001000000000" w:firstRow="0" w:lastRow="0" w:firstColumn="1" w:lastColumn="0" w:oddVBand="0" w:evenVBand="0" w:oddHBand="0" w:evenHBand="0" w:firstRowFirstColumn="0" w:firstRowLastColumn="0" w:lastRowFirstColumn="0" w:lastRowLastColumn="0"/>
+            <w:cnfStyle w:val="001000000000"/>
             <w:tcW w:w="1548" w:type="dxa"/>
           </w:tcPr>
           <w:p>
@@ -3595,7 +3162,7 @@
           </w:tcPr>
           <w:p>
             <w:pPr>
-              <w:cnfStyle w:val="100000000000" w:firstRow="1" w:lastRow="0" w:firstColumn="0" w:lastColumn="0" w:oddVBand="0" w:evenVBand="0" w:oddHBand="0" w:evenHBand="0" w:firstRowFirstColumn="0" w:firstRowLastColumn="0" w:lastRowFirstColumn="0" w:lastRowLastColumn="0"/>
+              <w:cnfStyle w:val="100000000000"/>
             </w:pPr>
             <w:r>
               <w:t>Value range</w:t>
@@ -3608,7 +3175,7 @@
           </w:tcPr>
           <w:p>
             <w:pPr>
-              <w:cnfStyle w:val="100000000000" w:firstRow="1" w:lastRow="0" w:firstColumn="0" w:lastColumn="0" w:oddVBand="0" w:evenVBand="0" w:oddHBand="0" w:evenHBand="0" w:firstRowFirstColumn="0" w:firstRowLastColumn="0" w:lastRowFirstColumn="0" w:lastRowLastColumn="0"/>
+              <w:cnfStyle w:val="100000000000"/>
             </w:pPr>
             <w:r>
               <w:t>Functional description</w:t>
@@ -3618,11 +3185,11 @@
       </w:tr>
       <w:tr>
         <w:trPr>
-          <w:cnfStyle w:val="000000100000" w:firstRow="0" w:lastRow="0" w:firstColumn="0" w:lastColumn="0" w:oddVBand="0" w:evenVBand="0" w:oddHBand="1" w:evenHBand="0" w:firstRowFirstColumn="0" w:firstRowLastColumn="0" w:lastRowFirstColumn="0" w:lastRowLastColumn="0"/>
+          <w:cnfStyle w:val="000000100000"/>
         </w:trPr>
         <w:tc>
           <w:tcPr>
-            <w:cnfStyle w:val="001000000000" w:firstRow="0" w:lastRow="0" w:firstColumn="1" w:lastColumn="0" w:oddVBand="0" w:evenVBand="0" w:oddHBand="0" w:evenHBand="0" w:firstRowFirstColumn="0" w:firstRowLastColumn="0" w:lastRowFirstColumn="0" w:lastRowLastColumn="0"/>
+            <w:cnfStyle w:val="001000000000"/>
             <w:tcW w:w="1548" w:type="dxa"/>
             <w:tcBorders>
               <w:top w:val="none" w:sz="0" w:space="0" w:color="auto"/>
@@ -3646,7 +3213,7 @@
           </w:tcPr>
           <w:p>
             <w:pPr>
-              <w:cnfStyle w:val="000000100000" w:firstRow="0" w:lastRow="0" w:firstColumn="0" w:lastColumn="0" w:oddVBand="0" w:evenVBand="0" w:oddHBand="1" w:evenHBand="0" w:firstRowFirstColumn="0" w:firstRowLastColumn="0" w:lastRowFirstColumn="0" w:lastRowLastColumn="0"/>
+              <w:cnfStyle w:val="000000100000"/>
             </w:pPr>
             <w:r>
               <w:t>0 or 1</w:t>
@@ -3664,7 +3231,7 @@
           </w:tcPr>
           <w:p>
             <w:pPr>
-              <w:cnfStyle w:val="000000100000" w:firstRow="0" w:lastRow="0" w:firstColumn="0" w:lastColumn="0" w:oddVBand="0" w:evenVBand="0" w:oddHBand="1" w:evenHBand="0" w:firstRowFirstColumn="0" w:firstRowLastColumn="0" w:lastRowFirstColumn="0" w:lastRowLastColumn="0"/>
+              <w:cnfStyle w:val="000000100000"/>
             </w:pPr>
             <w:r>
               <w:t>Controls LED on Chilipepper. 0 is off and 1 is on.</w:t>
@@ -3675,7 +3242,7 @@
       <w:tr>
         <w:tc>
           <w:tcPr>
-            <w:cnfStyle w:val="001000000000" w:firstRow="0" w:lastRow="0" w:firstColumn="1" w:lastColumn="0" w:oddVBand="0" w:evenVBand="0" w:oddHBand="0" w:evenHBand="0" w:firstRowFirstColumn="0" w:firstRowLastColumn="0" w:lastRowFirstColumn="0" w:lastRowLastColumn="0"/>
+            <w:cnfStyle w:val="001000000000"/>
             <w:tcW w:w="1548" w:type="dxa"/>
           </w:tcPr>
           <w:p>
@@ -3690,7 +3257,7 @@
           </w:tcPr>
           <w:p>
             <w:pPr>
-              <w:cnfStyle w:val="000000000000" w:firstRow="0" w:lastRow="0" w:firstColumn="0" w:lastColumn="0" w:oddVBand="0" w:evenVBand="0" w:oddHBand="0" w:evenHBand="0" w:firstRowFirstColumn="0" w:firstRowLastColumn="0" w:lastRowFirstColumn="0" w:lastRowLastColumn="0"/>
+              <w:cnfStyle w:val="000000000000"/>
             </w:pPr>
             <w:r>
               <w:t xml:space="preserve">0 to 25 </w:t>
@@ -3698,7 +3265,7 @@
           </w:p>
           <w:p>
             <w:pPr>
-              <w:cnfStyle w:val="000000000000" w:firstRow="0" w:lastRow="0" w:firstColumn="0" w:lastColumn="0" w:oddVBand="0" w:evenVBand="0" w:oddHBand="0" w:evenHBand="0" w:firstRowFirstColumn="0" w:firstRowLastColumn="0" w:lastRowFirstColumn="0" w:lastRowLastColumn="0"/>
+              <w:cnfStyle w:val="000000000000"/>
             </w:pPr>
             <w:r>
               <w:t>(default 0)</w:t>
@@ -3711,7 +3278,7 @@
           </w:tcPr>
           <w:p>
             <w:pPr>
-              <w:cnfStyle w:val="000000000000" w:firstRow="0" w:lastRow="0" w:firstColumn="0" w:lastColumn="0" w:oddVBand="0" w:evenVBand="0" w:oddHBand="0" w:evenHBand="0" w:firstRowFirstColumn="0" w:firstRowLastColumn="0" w:lastRowFirstColumn="0" w:lastRowLastColumn="0"/>
+              <w:cnfStyle w:val="000000000000"/>
             </w:pPr>
             <w:r>
               <w:t>Controls Tx gain. Value is in dB.</w:t>
@@ -3721,11 +3288,11 @@
       </w:tr>
       <w:tr>
         <w:trPr>
-          <w:cnfStyle w:val="000000100000" w:firstRow="0" w:lastRow="0" w:firstColumn="0" w:lastColumn="0" w:oddVBand="0" w:evenVBand="0" w:oddHBand="1" w:evenHBand="0" w:firstRowFirstColumn="0" w:firstRowLastColumn="0" w:lastRowFirstColumn="0" w:lastRowLastColumn="0"/>
+          <w:cnfStyle w:val="000000100000"/>
         </w:trPr>
         <w:tc>
           <w:tcPr>
-            <w:cnfStyle w:val="001000000000" w:firstRow="0" w:lastRow="0" w:firstColumn="1" w:lastColumn="0" w:oddVBand="0" w:evenVBand="0" w:oddHBand="0" w:evenHBand="0" w:firstRowFirstColumn="0" w:firstRowLastColumn="0" w:lastRowFirstColumn="0" w:lastRowLastColumn="0"/>
+            <w:cnfStyle w:val="001000000000"/>
             <w:tcW w:w="1548" w:type="dxa"/>
             <w:tcBorders>
               <w:top w:val="none" w:sz="0" w:space="0" w:color="auto"/>
@@ -3749,7 +3316,7 @@
           </w:tcPr>
           <w:p>
             <w:pPr>
-              <w:cnfStyle w:val="000000100000" w:firstRow="0" w:lastRow="0" w:firstColumn="0" w:lastColumn="0" w:oddVBand="0" w:evenVBand="0" w:oddHBand="1" w:evenHBand="0" w:firstRowFirstColumn="0" w:firstRowLastColumn="0" w:lastRowFirstColumn="0" w:lastRowLastColumn="0"/>
+              <w:cnfStyle w:val="000000100000"/>
             </w:pPr>
             <w:r>
               <w:t>0 to 57</w:t>
@@ -3757,7 +3324,7 @@
           </w:p>
           <w:p>
             <w:pPr>
-              <w:cnfStyle w:val="000000100000" w:firstRow="0" w:lastRow="0" w:firstColumn="0" w:lastColumn="0" w:oddVBand="0" w:evenVBand="0" w:oddHBand="1" w:evenHBand="0" w:firstRowFirstColumn="0" w:firstRowLastColumn="0" w:lastRowFirstColumn="0" w:lastRowLastColumn="0"/>
+              <w:cnfStyle w:val="000000100000"/>
             </w:pPr>
             <w:r>
               <w:t>(default 14)</w:t>
@@ -3775,7 +3342,7 @@
           </w:tcPr>
           <w:p>
             <w:pPr>
-              <w:cnfStyle w:val="000000100000" w:firstRow="0" w:lastRow="0" w:firstColumn="0" w:lastColumn="0" w:oddVBand="0" w:evenVBand="0" w:oddHBand="1" w:evenHBand="0" w:firstRowFirstColumn="0" w:firstRowLastColumn="0" w:lastRowFirstColumn="0" w:lastRowLastColumn="0"/>
+              <w:cnfStyle w:val="000000100000"/>
             </w:pPr>
             <w:r>
               <w:t>Controls Rx gain. Value is in dB. Note that values above 30 have resolution of 3. Hence, 30, 31, 32 all generate equivalent Rx gains.</w:t>
@@ -3831,7 +3398,7 @@
           <w:insideH w:val="single" w:sz="8" w:space="0" w:color="4F81BD" w:themeColor="accent1"/>
           <w:insideV w:val="single" w:sz="8" w:space="0" w:color="4F81BD" w:themeColor="accent1"/>
         </w:tblBorders>
-        <w:tblLook w:val="04A0" w:firstRow="1" w:lastRow="0" w:firstColumn="1" w:lastColumn="0" w:noHBand="0" w:noVBand="1"/>
+        <w:tblLook w:val="04A0"/>
       </w:tblPr>
       <w:tblGrid>
         <w:gridCol w:w="1548"/>
@@ -3840,11 +3407,11 @@
       </w:tblGrid>
       <w:tr>
         <w:trPr>
-          <w:cnfStyle w:val="100000000000" w:firstRow="1" w:lastRow="0" w:firstColumn="0" w:lastColumn="0" w:oddVBand="0" w:evenVBand="0" w:oddHBand="0" w:evenHBand="0" w:firstRowFirstColumn="0" w:firstRowLastColumn="0" w:lastRowFirstColumn="0" w:lastRowLastColumn="0"/>
+          <w:cnfStyle w:val="100000000000"/>
         </w:trPr>
         <w:tc>
           <w:tcPr>
-            <w:cnfStyle w:val="001000000000" w:firstRow="0" w:lastRow="0" w:firstColumn="1" w:lastColumn="0" w:oddVBand="0" w:evenVBand="0" w:oddHBand="0" w:evenHBand="0" w:firstRowFirstColumn="0" w:firstRowLastColumn="0" w:lastRowFirstColumn="0" w:lastRowLastColumn="0"/>
+            <w:cnfStyle w:val="001000000000"/>
             <w:tcW w:w="1548" w:type="dxa"/>
           </w:tcPr>
           <w:p>
@@ -3859,7 +3426,7 @@
           </w:tcPr>
           <w:p>
             <w:pPr>
-              <w:cnfStyle w:val="100000000000" w:firstRow="1" w:lastRow="0" w:firstColumn="0" w:lastColumn="0" w:oddVBand="0" w:evenVBand="0" w:oddHBand="0" w:evenHBand="0" w:firstRowFirstColumn="0" w:firstRowLastColumn="0" w:lastRowFirstColumn="0" w:lastRowLastColumn="0"/>
+              <w:cnfStyle w:val="100000000000"/>
             </w:pPr>
             <w:r>
               <w:t>Value range</w:t>
@@ -3872,7 +3439,7 @@
           </w:tcPr>
           <w:p>
             <w:pPr>
-              <w:cnfStyle w:val="100000000000" w:firstRow="1" w:lastRow="0" w:firstColumn="0" w:lastColumn="0" w:oddVBand="0" w:evenVBand="0" w:oddHBand="0" w:evenHBand="0" w:firstRowFirstColumn="0" w:firstRowLastColumn="0" w:lastRowFirstColumn="0" w:lastRowLastColumn="0"/>
+              <w:cnfStyle w:val="100000000000"/>
             </w:pPr>
             <w:r>
               <w:t>Functional description</w:t>
@@ -3882,11 +3449,11 @@
       </w:tr>
       <w:tr>
         <w:trPr>
-          <w:cnfStyle w:val="000000100000" w:firstRow="0" w:lastRow="0" w:firstColumn="0" w:lastColumn="0" w:oddVBand="0" w:evenVBand="0" w:oddHBand="1" w:evenHBand="0" w:firstRowFirstColumn="0" w:firstRowLastColumn="0" w:lastRowFirstColumn="0" w:lastRowLastColumn="0"/>
+          <w:cnfStyle w:val="000000100000"/>
         </w:trPr>
         <w:tc>
           <w:tcPr>
-            <w:cnfStyle w:val="001000000000" w:firstRow="0" w:lastRow="0" w:firstColumn="1" w:lastColumn="0" w:oddVBand="0" w:evenVBand="0" w:oddHBand="0" w:evenHBand="0" w:firstRowFirstColumn="0" w:firstRowLastColumn="0" w:lastRowFirstColumn="0" w:lastRowLastColumn="0"/>
+            <w:cnfStyle w:val="001000000000"/>
             <w:tcW w:w="1548" w:type="dxa"/>
             <w:tcBorders>
               <w:top w:val="none" w:sz="0" w:space="0" w:color="auto"/>
@@ -3910,7 +3477,7 @@
           </w:tcPr>
           <w:p>
             <w:pPr>
-              <w:cnfStyle w:val="000000100000" w:firstRow="0" w:lastRow="0" w:firstColumn="0" w:lastColumn="0" w:oddVBand="0" w:evenVBand="0" w:oddHBand="1" w:evenHBand="0" w:firstRowFirstColumn="0" w:firstRowLastColumn="0" w:lastRowFirstColumn="0" w:lastRowLastColumn="0"/>
+              <w:cnfStyle w:val="000000100000"/>
             </w:pPr>
             <w:r>
               <w:t>0 or 1</w:t>
@@ -3928,7 +3495,7 @@
           </w:tcPr>
           <w:p>
             <w:pPr>
-              <w:cnfStyle w:val="000000100000" w:firstRow="0" w:lastRow="0" w:firstColumn="0" w:lastColumn="0" w:oddVBand="0" w:evenVBand="0" w:oddHBand="1" w:evenHBand="0" w:firstRowFirstColumn="0" w:firstRowLastColumn="0" w:lastRowFirstColumn="0" w:lastRowLastColumn="0"/>
+              <w:cnfStyle w:val="000000100000"/>
             </w:pPr>
             <w:r>
               <w:t>Query Chilipepper status. 0 – indicates problem. 1 – everything operating normal.</w:t>
@@ -3939,7 +3506,7 @@
       <w:tr>
         <w:tc>
           <w:tcPr>
-            <w:cnfStyle w:val="001000000000" w:firstRow="0" w:lastRow="0" w:firstColumn="1" w:lastColumn="0" w:oddVBand="0" w:evenVBand="0" w:oddHBand="0" w:evenHBand="0" w:firstRowFirstColumn="0" w:firstRowLastColumn="0" w:lastRowFirstColumn="0" w:lastRowLastColumn="0"/>
+            <w:cnfStyle w:val="001000000000"/>
             <w:tcW w:w="1548" w:type="dxa"/>
           </w:tcPr>
           <w:p>
@@ -3954,7 +3521,7 @@
           </w:tcPr>
           <w:p>
             <w:pPr>
-              <w:cnfStyle w:val="000000000000" w:firstRow="0" w:lastRow="0" w:firstColumn="0" w:lastColumn="0" w:oddVBand="0" w:evenVBand="0" w:oddHBand="0" w:evenHBand="0" w:firstRowFirstColumn="0" w:firstRowLastColumn="0" w:lastRowFirstColumn="0" w:lastRowLastColumn="0"/>
+              <w:cnfStyle w:val="000000000000"/>
             </w:pPr>
             <w:r>
               <w:t>NA</w:t>
@@ -3967,7 +3534,7 @@
           </w:tcPr>
           <w:p>
             <w:pPr>
-              <w:cnfStyle w:val="000000000000" w:firstRow="0" w:lastRow="0" w:firstColumn="0" w:lastColumn="0" w:oddVBand="0" w:evenVBand="0" w:oddHBand="0" w:evenHBand="0" w:firstRowFirstColumn="0" w:firstRowLastColumn="0" w:lastRowFirstColumn="0" w:lastRowLastColumn="0"/>
+              <w:cnfStyle w:val="000000000000"/>
             </w:pPr>
             <w:r>
               <w:t>Any other ID/value combination sent from FPGA is simply returned.</w:t>
@@ -3985,16 +3552,16 @@
         </w:numPr>
         <w:spacing w:before="120" w:after="120" w:line="240" w:lineRule="auto"/>
       </w:pPr>
-      <w:bookmarkStart w:id="18" w:name="_Toc338933647"/>
-      <w:bookmarkStart w:id="19" w:name="_Toc342568151"/>
-      <w:bookmarkStart w:id="20" w:name="_GoBack"/>
-      <w:bookmarkEnd w:id="20"/>
+      <w:bookmarkStart w:id="18" w:name="_GoBack"/>
+      <w:bookmarkStart w:id="19" w:name="_Toc338933647"/>
+      <w:bookmarkStart w:id="20" w:name="_Toc342568151"/>
+      <w:bookmarkEnd w:id="18"/>
       <w:r>
         <w:lastRenderedPageBreak/>
         <w:t>Reflashing MCU Firmware</w:t>
       </w:r>
-      <w:bookmarkEnd w:id="18"/>
       <w:bookmarkEnd w:id="19"/>
+      <w:bookmarkEnd w:id="20"/>
     </w:p>
     <w:p>
       <w:r>
@@ -4011,7 +3578,7 @@
           <w:noProof/>
         </w:rPr>
         <w:drawing>
-          <wp:inline distT="0" distB="0" distL="0" distR="0" wp14:anchorId="6D830B70" wp14:editId="575AB8E7">
+          <wp:inline distT="0" distB="0" distL="0" distR="0">
             <wp:extent cx="4133215" cy="4060190"/>
             <wp:effectExtent l="0" t="0" r="0" b="0"/>
             <wp:docPr id="11" name="Picture 11"/>
@@ -4028,10 +3595,10 @@
                     </pic:cNvPicPr>
                   </pic:nvPicPr>
                   <pic:blipFill>
-                    <a:blip r:embed="rId22">
+                    <a:blip r:embed="rId18" cstate="print">
                       <a:extLst>
                         <a:ext uri="{28A0092B-C50C-407E-A947-70E740481C1C}">
-                          <a14:useLocalDpi xmlns:a14="http://schemas.microsoft.com/office/drawing/2010/main" val="0"/>
+                          <a14:useLocalDpi xmlns="" xmlns:wpc="http://schemas.microsoft.com/office/word/2010/wordprocessingCanvas" xmlns:mc="http://schemas.openxmlformats.org/markup-compatibility/2006" xmlns:o="urn:schemas-microsoft-com:office:office" xmlns:v="urn:schemas-microsoft-com:vml" xmlns:wp14="http://schemas.microsoft.com/office/word/2010/wordprocessingDrawing" xmlns:w10="urn:schemas-microsoft-com:office:word" xmlns:w="http://schemas.openxmlformats.org/wordprocessingml/2006/main" xmlns:w14="http://schemas.microsoft.com/office/word/2010/wordml" xmlns:wpg="http://schemas.microsoft.com/office/word/2010/wordprocessingGroup" xmlns:wpi="http://schemas.microsoft.com/office/word/2010/wordprocessingInk" xmlns:wps="http://schemas.microsoft.com/office/word/2010/wordprocessingShape" xmlns:a14="http://schemas.microsoft.com/office/drawing/2010/main" val="0"/>
                         </a:ext>
                       </a:extLst>
                     </a:blip>
@@ -4100,7 +3667,7 @@
           <w:rStyle w:val="Hyperlink"/>
         </w:rPr>
       </w:pPr>
-      <w:hyperlink r:id="rId23" w:history="1">
+      <w:hyperlink r:id="rId19" w:history="1">
         <w:r>
           <w:rPr>
             <w:rStyle w:val="Hyperlink"/>
@@ -4178,7 +3745,7 @@
         </w:rPr>
         <w:lastRenderedPageBreak/>
         <w:drawing>
-          <wp:inline distT="0" distB="0" distL="0" distR="0" wp14:anchorId="4E746171" wp14:editId="61CAF8A0">
+          <wp:inline distT="0" distB="0" distL="0" distR="0">
             <wp:extent cx="3834765" cy="3279775"/>
             <wp:effectExtent l="0" t="0" r="0" b="0"/>
             <wp:docPr id="12" name="Picture 12"/>
@@ -4195,10 +3762,10 @@
                     </pic:cNvPicPr>
                   </pic:nvPicPr>
                   <pic:blipFill>
-                    <a:blip r:embed="rId24">
+                    <a:blip r:embed="rId20" cstate="print">
                       <a:extLst>
                         <a:ext uri="{28A0092B-C50C-407E-A947-70E740481C1C}">
-                          <a14:useLocalDpi xmlns:a14="http://schemas.microsoft.com/office/drawing/2010/main" val="0"/>
+                          <a14:useLocalDpi xmlns="" xmlns:wpc="http://schemas.microsoft.com/office/word/2010/wordprocessingCanvas" xmlns:mc="http://schemas.openxmlformats.org/markup-compatibility/2006" xmlns:o="urn:schemas-microsoft-com:office:office" xmlns:v="urn:schemas-microsoft-com:vml" xmlns:wp14="http://schemas.microsoft.com/office/word/2010/wordprocessingDrawing" xmlns:w10="urn:schemas-microsoft-com:office:word" xmlns:w="http://schemas.openxmlformats.org/wordprocessingml/2006/main" xmlns:w14="http://schemas.microsoft.com/office/word/2010/wordml" xmlns:wpg="http://schemas.microsoft.com/office/word/2010/wordprocessingGroup" xmlns:wpi="http://schemas.microsoft.com/office/word/2010/wordprocessingInk" xmlns:wps="http://schemas.microsoft.com/office/word/2010/wordprocessingShape" xmlns:a14="http://schemas.microsoft.com/office/drawing/2010/main" val="0"/>
                         </a:ext>
                       </a:extLst>
                     </a:blip>
@@ -4267,7 +3834,7 @@
           <w:noProof/>
         </w:rPr>
         <w:drawing>
-          <wp:inline distT="0" distB="0" distL="0" distR="0" wp14:anchorId="42B10464" wp14:editId="1C024A3F">
+          <wp:inline distT="0" distB="0" distL="0" distR="0">
             <wp:extent cx="4822190" cy="3408045"/>
             <wp:effectExtent l="0" t="0" r="0" b="0"/>
             <wp:docPr id="13" name="Picture 13"/>
@@ -4284,10 +3851,10 @@
                     </pic:cNvPicPr>
                   </pic:nvPicPr>
                   <pic:blipFill>
-                    <a:blip r:embed="rId25">
+                    <a:blip r:embed="rId21" cstate="print">
                       <a:extLst>
                         <a:ext uri="{28A0092B-C50C-407E-A947-70E740481C1C}">
-                          <a14:useLocalDpi xmlns:a14="http://schemas.microsoft.com/office/drawing/2010/main" val="0"/>
+                          <a14:useLocalDpi xmlns="" xmlns:wpc="http://schemas.microsoft.com/office/word/2010/wordprocessingCanvas" xmlns:mc="http://schemas.openxmlformats.org/markup-compatibility/2006" xmlns:o="urn:schemas-microsoft-com:office:office" xmlns:v="urn:schemas-microsoft-com:vml" xmlns:wp14="http://schemas.microsoft.com/office/word/2010/wordprocessingDrawing" xmlns:w10="urn:schemas-microsoft-com:office:word" xmlns:w="http://schemas.openxmlformats.org/wordprocessingml/2006/main" xmlns:w14="http://schemas.microsoft.com/office/word/2010/wordml" xmlns:wpg="http://schemas.microsoft.com/office/word/2010/wordprocessingGroup" xmlns:wpi="http://schemas.microsoft.com/office/word/2010/wordprocessingInk" xmlns:wps="http://schemas.microsoft.com/office/word/2010/wordprocessingShape" xmlns:a14="http://schemas.microsoft.com/office/drawing/2010/main" val="0"/>
                         </a:ext>
                       </a:extLst>
                     </a:blip>
@@ -4422,7 +3989,7 @@
       <w:r>
         <w:t xml:space="preserve">There is Quadrature Phase Shift Keying (QPSK) example design and set of laboratory exercises. Please contact </w:t>
       </w:r>
-      <w:hyperlink r:id="rId26" w:history="1">
+      <w:hyperlink r:id="rId22" w:history="1">
         <w:r>
           <w:rPr>
             <w:rStyle w:val="Hyperlink"/>
@@ -4617,7 +4184,7 @@
           <w:noProof/>
         </w:rPr>
         <w:drawing>
-          <wp:inline distT="0" distB="0" distL="0" distR="0" wp14:anchorId="60DF20BB" wp14:editId="6AF79E1E">
+          <wp:inline distT="0" distB="0" distL="0" distR="0">
             <wp:extent cx="2722880" cy="1417955"/>
             <wp:effectExtent l="19050" t="0" r="1270" b="0"/>
             <wp:docPr id="19" name="Picture 1"/>
@@ -4634,7 +4201,7 @@
                     </pic:cNvPicPr>
                   </pic:nvPicPr>
                   <pic:blipFill>
-                    <a:blip r:embed="rId27"/>
+                    <a:blip r:embed="rId23" cstate="print"/>
                     <a:srcRect/>
                     <a:stretch>
                       <a:fillRect/>
@@ -4690,18 +4257,18 @@
       <w:tblPr>
         <w:tblStyle w:val="LightList-Accent1"/>
         <w:tblW w:w="13608" w:type="dxa"/>
-        <w:tblLook w:val="04A0" w:firstRow="1" w:lastRow="0" w:firstColumn="1" w:lastColumn="0" w:noHBand="0" w:noVBand="1"/>
+        <w:tblLook w:val="04A0"/>
       </w:tblPr>
       <w:tblGrid>
         <w:gridCol w:w="13608"/>
       </w:tblGrid>
       <w:tr>
         <w:trPr>
-          <w:cnfStyle w:val="100000000000" w:firstRow="1" w:lastRow="0" w:firstColumn="0" w:lastColumn="0" w:oddVBand="0" w:evenVBand="0" w:oddHBand="0" w:evenHBand="0" w:firstRowFirstColumn="0" w:firstRowLastColumn="0" w:lastRowFirstColumn="0" w:lastRowLastColumn="0"/>
+          <w:cnfStyle w:val="100000000000"/>
         </w:trPr>
         <w:tc>
           <w:tcPr>
-            <w:cnfStyle w:val="001000000000" w:firstRow="0" w:lastRow="0" w:firstColumn="1" w:lastColumn="0" w:oddVBand="0" w:evenVBand="0" w:oddHBand="0" w:evenHBand="0" w:firstRowFirstColumn="0" w:firstRowLastColumn="0" w:lastRowFirstColumn="0" w:lastRowLastColumn="0"/>
+            <w:cnfStyle w:val="001000000000"/>
             <w:tcW w:w="13608" w:type="dxa"/>
           </w:tcPr>
           <w:p>
@@ -4717,11 +4284,11 @@
       </w:tr>
       <w:tr>
         <w:trPr>
-          <w:cnfStyle w:val="000000100000" w:firstRow="0" w:lastRow="0" w:firstColumn="0" w:lastColumn="0" w:oddVBand="0" w:evenVBand="0" w:oddHBand="1" w:evenHBand="0" w:firstRowFirstColumn="0" w:firstRowLastColumn="0" w:lastRowFirstColumn="0" w:lastRowLastColumn="0"/>
+          <w:cnfStyle w:val="000000100000"/>
         </w:trPr>
         <w:tc>
           <w:tcPr>
-            <w:cnfStyle w:val="001000000000" w:firstRow="0" w:lastRow="0" w:firstColumn="1" w:lastColumn="0" w:oddVBand="0" w:evenVBand="0" w:oddHBand="0" w:evenHBand="0" w:firstRowFirstColumn="0" w:firstRowLastColumn="0" w:lastRowFirstColumn="0" w:lastRowLastColumn="0"/>
+            <w:cnfStyle w:val="001000000000"/>
             <w:tcW w:w="13608" w:type="dxa"/>
           </w:tcPr>
           <w:p>
@@ -6523,40 +6090,48 @@
                 <w:sz w:val="20"/>
                 <w:szCs w:val="20"/>
               </w:rPr>
-              <w:t>#NET axi_uartlite_0_RX_pin</w:t>
-            </w:r>
-            <w:r>
-              <w:rPr>
-                <w:rFonts w:ascii="Courier New" w:hAnsi="Courier New" w:cs="Courier New"/>
-                <w:sz w:val="20"/>
-                <w:szCs w:val="20"/>
-              </w:rPr>
-              <w:tab/>
-            </w:r>
-            <w:r>
-              <w:rPr>
-                <w:rFonts w:ascii="Courier New" w:hAnsi="Courier New" w:cs="Courier New"/>
-                <w:sz w:val="20"/>
-                <w:szCs w:val="20"/>
-              </w:rPr>
-              <w:tab/>
-            </w:r>
-            <w:r>
-              <w:rPr>
-                <w:rFonts w:ascii="Courier New" w:hAnsi="Courier New" w:cs="Courier New"/>
-                <w:sz w:val="20"/>
-                <w:szCs w:val="20"/>
-              </w:rPr>
-              <w:tab/>
-            </w:r>
-            <w:r>
-              <w:rPr>
-                <w:rFonts w:ascii="Courier New" w:hAnsi="Courier New" w:cs="Courier New"/>
-                <w:sz w:val="20"/>
-                <w:szCs w:val="20"/>
-              </w:rPr>
-              <w:tab/>
-              <w:t>LOC = L21</w:t>
+              <w:t>#NET ax</w:t>
+            </w:r>
+            <w:r>
+              <w:rPr>
+                <w:rFonts w:ascii="Courier New" w:hAnsi="Courier New" w:cs="Courier New"/>
+                <w:sz w:val="20"/>
+                <w:szCs w:val="20"/>
+              </w:rPr>
+              <w:t>i_uartlite_0_RX_pin</w:t>
+            </w:r>
+            <w:r>
+              <w:rPr>
+                <w:rFonts w:ascii="Courier New" w:hAnsi="Courier New" w:cs="Courier New"/>
+                <w:sz w:val="20"/>
+                <w:szCs w:val="20"/>
+              </w:rPr>
+              <w:tab/>
+            </w:r>
+            <w:r>
+              <w:rPr>
+                <w:rFonts w:ascii="Courier New" w:hAnsi="Courier New" w:cs="Courier New"/>
+                <w:sz w:val="20"/>
+                <w:szCs w:val="20"/>
+              </w:rPr>
+              <w:tab/>
+            </w:r>
+            <w:r>
+              <w:rPr>
+                <w:rFonts w:ascii="Courier New" w:hAnsi="Courier New" w:cs="Courier New"/>
+                <w:sz w:val="20"/>
+                <w:szCs w:val="20"/>
+              </w:rPr>
+              <w:tab/>
+            </w:r>
+            <w:r>
+              <w:rPr>
+                <w:rFonts w:ascii="Courier New" w:hAnsi="Courier New" w:cs="Courier New"/>
+                <w:sz w:val="20"/>
+                <w:szCs w:val="20"/>
+              </w:rPr>
+              <w:tab/>
+              <w:t>LOC = R19</w:t>
             </w:r>
             <w:r>
               <w:rPr>
@@ -6585,40 +6160,48 @@
                 <w:sz w:val="20"/>
                 <w:szCs w:val="20"/>
               </w:rPr>
-              <w:t>#NET axi_uartlite_0_TX_pin</w:t>
-            </w:r>
-            <w:r>
-              <w:rPr>
-                <w:rFonts w:ascii="Courier New" w:hAnsi="Courier New" w:cs="Courier New"/>
-                <w:sz w:val="20"/>
-                <w:szCs w:val="20"/>
-              </w:rPr>
-              <w:tab/>
-            </w:r>
-            <w:r>
-              <w:rPr>
-                <w:rFonts w:ascii="Courier New" w:hAnsi="Courier New" w:cs="Courier New"/>
-                <w:sz w:val="20"/>
-                <w:szCs w:val="20"/>
-              </w:rPr>
-              <w:tab/>
-            </w:r>
-            <w:r>
-              <w:rPr>
-                <w:rFonts w:ascii="Courier New" w:hAnsi="Courier New" w:cs="Courier New"/>
-                <w:sz w:val="20"/>
-                <w:szCs w:val="20"/>
-              </w:rPr>
-              <w:tab/>
-            </w:r>
-            <w:r>
-              <w:rPr>
-                <w:rFonts w:ascii="Courier New" w:hAnsi="Courier New" w:cs="Courier New"/>
-                <w:sz w:val="20"/>
-                <w:szCs w:val="20"/>
-              </w:rPr>
-              <w:tab/>
-              <w:t>LOC = R19</w:t>
+              <w:t>#NET ax</w:t>
+            </w:r>
+            <w:r>
+              <w:rPr>
+                <w:rFonts w:ascii="Courier New" w:hAnsi="Courier New" w:cs="Courier New"/>
+                <w:sz w:val="20"/>
+                <w:szCs w:val="20"/>
+              </w:rPr>
+              <w:t>i_uartlite_0_TX_pin</w:t>
+            </w:r>
+            <w:r>
+              <w:rPr>
+                <w:rFonts w:ascii="Courier New" w:hAnsi="Courier New" w:cs="Courier New"/>
+                <w:sz w:val="20"/>
+                <w:szCs w:val="20"/>
+              </w:rPr>
+              <w:tab/>
+            </w:r>
+            <w:r>
+              <w:rPr>
+                <w:rFonts w:ascii="Courier New" w:hAnsi="Courier New" w:cs="Courier New"/>
+                <w:sz w:val="20"/>
+                <w:szCs w:val="20"/>
+              </w:rPr>
+              <w:tab/>
+            </w:r>
+            <w:r>
+              <w:rPr>
+                <w:rFonts w:ascii="Courier New" w:hAnsi="Courier New" w:cs="Courier New"/>
+                <w:sz w:val="20"/>
+                <w:szCs w:val="20"/>
+              </w:rPr>
+              <w:tab/>
+            </w:r>
+            <w:r>
+              <w:rPr>
+                <w:rFonts w:ascii="Courier New" w:hAnsi="Courier New" w:cs="Courier New"/>
+                <w:sz w:val="20"/>
+                <w:szCs w:val="20"/>
+              </w:rPr>
+              <w:tab/>
+              <w:t>LOC = L21</w:t>
             </w:r>
             <w:r>
               <w:rPr>
@@ -7470,7 +7053,7 @@
 </file>
 
 <file path=word/endnotes.xml><?xml version="1.0" encoding="utf-8"?>
-<w:endnotes xmlns:wpc="http://schemas.microsoft.com/office/word/2010/wordprocessingCanvas" xmlns:mc="http://schemas.openxmlformats.org/markup-compatibility/2006" xmlns:o="urn:schemas-microsoft-com:office:office" xmlns:r="http://schemas.openxmlformats.org/officeDocument/2006/relationships" xmlns:m="http://schemas.openxmlformats.org/officeDocument/2006/math" xmlns:v="urn:schemas-microsoft-com:vml" xmlns:wp14="http://schemas.microsoft.com/office/word/2010/wordprocessingDrawing" xmlns:wp="http://schemas.openxmlformats.org/drawingml/2006/wordprocessingDrawing" xmlns:w10="urn:schemas-microsoft-com:office:word" xmlns:w="http://schemas.openxmlformats.org/wordprocessingml/2006/main" xmlns:w14="http://schemas.microsoft.com/office/word/2010/wordml" xmlns:wpg="http://schemas.microsoft.com/office/word/2010/wordprocessingGroup" xmlns:wpi="http://schemas.microsoft.com/office/word/2010/wordprocessingInk" xmlns:wne="http://schemas.microsoft.com/office/word/2006/wordml" xmlns:wps="http://schemas.microsoft.com/office/word/2010/wordprocessingShape" mc:Ignorable="w14 wp14">
+<w:endnotes xmlns:ve="http://schemas.openxmlformats.org/markup-compatibility/2006" xmlns:o="urn:schemas-microsoft-com:office:office" xmlns:r="http://schemas.openxmlformats.org/officeDocument/2006/relationships" xmlns:m="http://schemas.openxmlformats.org/officeDocument/2006/math" xmlns:v="urn:schemas-microsoft-com:vml" xmlns:wp="http://schemas.openxmlformats.org/drawingml/2006/wordprocessingDrawing" xmlns:w10="urn:schemas-microsoft-com:office:word" xmlns:w="http://schemas.openxmlformats.org/wordprocessingml/2006/main" xmlns:wne="http://schemas.microsoft.com/office/word/2006/wordml">
   <w:endnote w:type="separator" w:id="-1">
     <w:p>
       <w:pPr>
@@ -7495,7 +7078,7 @@
 </file>
 
 <file path=word/footer1.xml><?xml version="1.0" encoding="utf-8"?>
-<w:ftr xmlns:wpc="http://schemas.microsoft.com/office/word/2010/wordprocessingCanvas" xmlns:mc="http://schemas.openxmlformats.org/markup-compatibility/2006" xmlns:o="urn:schemas-microsoft-com:office:office" xmlns:r="http://schemas.openxmlformats.org/officeDocument/2006/relationships" xmlns:m="http://schemas.openxmlformats.org/officeDocument/2006/math" xmlns:v="urn:schemas-microsoft-com:vml" xmlns:wp14="http://schemas.microsoft.com/office/word/2010/wordprocessingDrawing" xmlns:wp="http://schemas.openxmlformats.org/drawingml/2006/wordprocessingDrawing" xmlns:w10="urn:schemas-microsoft-com:office:word" xmlns:w="http://schemas.openxmlformats.org/wordprocessingml/2006/main" xmlns:w14="http://schemas.microsoft.com/office/word/2010/wordml" xmlns:wpg="http://schemas.microsoft.com/office/word/2010/wordprocessingGroup" xmlns:wpi="http://schemas.microsoft.com/office/word/2010/wordprocessingInk" xmlns:wne="http://schemas.microsoft.com/office/word/2006/wordml" xmlns:wps="http://schemas.microsoft.com/office/word/2010/wordprocessingShape" mc:Ignorable="w14 wp14">
+<w:ftr xmlns:ve="http://schemas.openxmlformats.org/markup-compatibility/2006" xmlns:o="urn:schemas-microsoft-com:office:office" xmlns:r="http://schemas.openxmlformats.org/officeDocument/2006/relationships" xmlns:m="http://schemas.openxmlformats.org/officeDocument/2006/math" xmlns:v="urn:schemas-microsoft-com:vml" xmlns:wp="http://schemas.openxmlformats.org/drawingml/2006/wordprocessingDrawing" xmlns:w10="urn:schemas-microsoft-com:office:word" xmlns:w="http://schemas.openxmlformats.org/wordprocessingml/2006/main" xmlns:wne="http://schemas.microsoft.com/office/word/2006/wordml">
   <w:p>
     <w:pPr>
       <w:pStyle w:val="Footer"/>
@@ -7506,70 +7089,9 @@
         <w:noProof/>
         <w:color w:val="548DD4" w:themeColor="text2" w:themeTint="99"/>
       </w:rPr>
-      <mc:AlternateContent>
-        <mc:Choice Requires="wps">
-          <w:drawing>
-            <wp:anchor distT="0" distB="0" distL="114300" distR="114300" simplePos="0" relativeHeight="251661312" behindDoc="0" locked="0" layoutInCell="1" allowOverlap="1" wp14:anchorId="018CD805" wp14:editId="1347F8C8">
-              <wp:simplePos x="0" y="0"/>
-              <wp:positionH relativeFrom="column">
-                <wp:posOffset>-30480</wp:posOffset>
-              </wp:positionH>
-              <wp:positionV relativeFrom="paragraph">
-                <wp:posOffset>-248285</wp:posOffset>
-              </wp:positionV>
-              <wp:extent cx="5977890" cy="0"/>
-              <wp:effectExtent l="0" t="0" r="22860" b="19050"/>
-              <wp:wrapNone/>
-              <wp:docPr id="18" name="Straight Connector 18"/>
-              <wp:cNvGraphicFramePr/>
-              <a:graphic xmlns:a="http://schemas.openxmlformats.org/drawingml/2006/main">
-                <a:graphicData uri="http://schemas.microsoft.com/office/word/2010/wordprocessingShape">
-                  <wps:wsp>
-                    <wps:cNvCnPr/>
-                    <wps:spPr>
-                      <a:xfrm>
-                        <a:off x="0" y="0"/>
-                        <a:ext cx="5977890" cy="0"/>
-                      </a:xfrm>
-                      <a:prstGeom prst="line">
-                        <a:avLst/>
-                      </a:prstGeom>
-                      <a:ln w="19050">
-                        <a:solidFill>
-                          <a:schemeClr val="tx2">
-                            <a:lumMod val="60000"/>
-                            <a:lumOff val="40000"/>
-                          </a:schemeClr>
-                        </a:solidFill>
-                      </a:ln>
-                    </wps:spPr>
-                    <wps:style>
-                      <a:lnRef idx="1">
-                        <a:schemeClr val="accent1"/>
-                      </a:lnRef>
-                      <a:fillRef idx="0">
-                        <a:schemeClr val="accent1"/>
-                      </a:fillRef>
-                      <a:effectRef idx="0">
-                        <a:schemeClr val="accent1"/>
-                      </a:effectRef>
-                      <a:fontRef idx="minor">
-                        <a:schemeClr val="tx1"/>
-                      </a:fontRef>
-                    </wps:style>
-                    <wps:bodyPr/>
-                  </wps:wsp>
-                </a:graphicData>
-              </a:graphic>
-            </wp:anchor>
-          </w:drawing>
-        </mc:Choice>
-        <mc:Fallback>
-          <w:pict>
-            <v:line id="Straight Connector 18" o:spid="_x0000_s1026" style="position:absolute;z-index:251661312;visibility:visible;mso-wrap-style:square;mso-wrap-distance-left:9pt;mso-wrap-distance-top:0;mso-wrap-distance-right:9pt;mso-wrap-distance-bottom:0;mso-position-horizontal:absolute;mso-position-horizontal-relative:text;mso-position-vertical:absolute;mso-position-vertical-relative:text" from="-2.4pt,-19.55pt" to="468.3pt,-19.55pt" o:gfxdata="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" strokecolor="#548dd4 [1951]" strokeweight="1.5pt"/>
-          </w:pict>
-        </mc:Fallback>
-      </mc:AlternateContent>
+      <w:pict>
+        <v:line id="Straight Connector 18" o:spid="_x0000_s4097" style="position:absolute;z-index:251661312;visibility:visible" from="-2.4pt,-19.55pt" to="468.3pt,-19.55pt" o:gfxdata="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" strokecolor="#548dd4 [1951]" strokeweight="1.5pt"/>
+      </w:pict>
     </w:r>
     <w:r>
       <w:ptab w:relativeTo="margin" w:alignment="center" w:leader="none"/>
@@ -7592,7 +7114,7 @@
         <w:bCs/>
         <w:noProof/>
       </w:rPr>
-      <w:t>b</w:t>
+      <w:t>1</w:t>
     </w:r>
     <w:r>
       <w:rPr>
@@ -7631,7 +7153,7 @@
 </file>
 
 <file path=word/footnotes.xml><?xml version="1.0" encoding="utf-8"?>
-<w:footnotes xmlns:wpc="http://schemas.microsoft.com/office/word/2010/wordprocessingCanvas" xmlns:mc="http://schemas.openxmlformats.org/markup-compatibility/2006" xmlns:o="urn:schemas-microsoft-com:office:office" xmlns:r="http://schemas.openxmlformats.org/officeDocument/2006/relationships" xmlns:m="http://schemas.openxmlformats.org/officeDocument/2006/math" xmlns:v="urn:schemas-microsoft-com:vml" xmlns:wp14="http://schemas.microsoft.com/office/word/2010/wordprocessingDrawing" xmlns:wp="http://schemas.openxmlformats.org/drawingml/2006/wordprocessingDrawing" xmlns:w10="urn:schemas-microsoft-com:office:word" xmlns:w="http://schemas.openxmlformats.org/wordprocessingml/2006/main" xmlns:w14="http://schemas.microsoft.com/office/word/2010/wordml" xmlns:wpg="http://schemas.microsoft.com/office/word/2010/wordprocessingGroup" xmlns:wpi="http://schemas.microsoft.com/office/word/2010/wordprocessingInk" xmlns:wne="http://schemas.microsoft.com/office/word/2006/wordml" xmlns:wps="http://schemas.microsoft.com/office/word/2010/wordprocessingShape" mc:Ignorable="w14 wp14">
+<w:footnotes xmlns:ve="http://schemas.openxmlformats.org/markup-compatibility/2006" xmlns:o="urn:schemas-microsoft-com:office:office" xmlns:r="http://schemas.openxmlformats.org/officeDocument/2006/relationships" xmlns:m="http://schemas.openxmlformats.org/officeDocument/2006/math" xmlns:v="urn:schemas-microsoft-com:vml" xmlns:wp="http://schemas.openxmlformats.org/drawingml/2006/wordprocessingDrawing" xmlns:w10="urn:schemas-microsoft-com:office:word" xmlns:w="http://schemas.openxmlformats.org/wordprocessingml/2006/main" xmlns:wne="http://schemas.microsoft.com/office/word/2006/wordml">
   <w:footnote w:type="separator" w:id="-1">
     <w:p>
       <w:pPr>
@@ -7656,7 +7178,7 @@
 </file>
 
 <file path=word/header1.xml><?xml version="1.0" encoding="utf-8"?>
-<w:hdr xmlns:wpc="http://schemas.microsoft.com/office/word/2010/wordprocessingCanvas" xmlns:mc="http://schemas.openxmlformats.org/markup-compatibility/2006" xmlns:o="urn:schemas-microsoft-com:office:office" xmlns:r="http://schemas.openxmlformats.org/officeDocument/2006/relationships" xmlns:m="http://schemas.openxmlformats.org/officeDocument/2006/math" xmlns:v="urn:schemas-microsoft-com:vml" xmlns:wp14="http://schemas.microsoft.com/office/word/2010/wordprocessingDrawing" xmlns:wp="http://schemas.openxmlformats.org/drawingml/2006/wordprocessingDrawing" xmlns:w10="urn:schemas-microsoft-com:office:word" xmlns:w="http://schemas.openxmlformats.org/wordprocessingml/2006/main" xmlns:w14="http://schemas.microsoft.com/office/word/2010/wordml" xmlns:wpg="http://schemas.microsoft.com/office/word/2010/wordprocessingGroup" xmlns:wpi="http://schemas.microsoft.com/office/word/2010/wordprocessingInk" xmlns:wne="http://schemas.microsoft.com/office/word/2006/wordml" xmlns:wps="http://schemas.microsoft.com/office/word/2010/wordprocessingShape" mc:Ignorable="w14 wp14">
+<w:hdr xmlns:ve="http://schemas.openxmlformats.org/markup-compatibility/2006" xmlns:o="urn:schemas-microsoft-com:office:office" xmlns:r="http://schemas.openxmlformats.org/officeDocument/2006/relationships" xmlns:m="http://schemas.openxmlformats.org/officeDocument/2006/math" xmlns:v="urn:schemas-microsoft-com:vml" xmlns:wp="http://schemas.openxmlformats.org/drawingml/2006/wordprocessingDrawing" xmlns:w10="urn:schemas-microsoft-com:office:word" xmlns:w="http://schemas.openxmlformats.org/wordprocessingml/2006/main" xmlns:wne="http://schemas.microsoft.com/office/word/2006/wordml">
   <w:p>
     <w:pPr>
       <w:pStyle w:val="Header"/>
@@ -7670,70 +7192,9 @@
         <w:noProof/>
         <w:color w:val="548DD4" w:themeColor="text2" w:themeTint="99"/>
       </w:rPr>
-      <mc:AlternateContent>
-        <mc:Choice Requires="wps">
-          <w:drawing>
-            <wp:anchor distT="0" distB="0" distL="114300" distR="114300" simplePos="0" relativeHeight="251659264" behindDoc="0" locked="0" layoutInCell="1" allowOverlap="1" wp14:anchorId="658D4893" wp14:editId="78261214">
-              <wp:simplePos x="0" y="0"/>
-              <wp:positionH relativeFrom="column">
-                <wp:posOffset>22860</wp:posOffset>
-              </wp:positionH>
-              <wp:positionV relativeFrom="paragraph">
-                <wp:posOffset>400050</wp:posOffset>
-              </wp:positionV>
-              <wp:extent cx="5977890" cy="0"/>
-              <wp:effectExtent l="0" t="0" r="22860" b="19050"/>
-              <wp:wrapNone/>
-              <wp:docPr id="17" name="Straight Connector 17"/>
-              <wp:cNvGraphicFramePr/>
-              <a:graphic xmlns:a="http://schemas.openxmlformats.org/drawingml/2006/main">
-                <a:graphicData uri="http://schemas.microsoft.com/office/word/2010/wordprocessingShape">
-                  <wps:wsp>
-                    <wps:cNvCnPr/>
-                    <wps:spPr>
-                      <a:xfrm>
-                        <a:off x="0" y="0"/>
-                        <a:ext cx="5977890" cy="0"/>
-                      </a:xfrm>
-                      <a:prstGeom prst="line">
-                        <a:avLst/>
-                      </a:prstGeom>
-                      <a:ln w="19050">
-                        <a:solidFill>
-                          <a:schemeClr val="tx2">
-                            <a:lumMod val="60000"/>
-                            <a:lumOff val="40000"/>
-                          </a:schemeClr>
-                        </a:solidFill>
-                      </a:ln>
-                    </wps:spPr>
-                    <wps:style>
-                      <a:lnRef idx="1">
-                        <a:schemeClr val="accent1"/>
-                      </a:lnRef>
-                      <a:fillRef idx="0">
-                        <a:schemeClr val="accent1"/>
-                      </a:fillRef>
-                      <a:effectRef idx="0">
-                        <a:schemeClr val="accent1"/>
-                      </a:effectRef>
-                      <a:fontRef idx="minor">
-                        <a:schemeClr val="tx1"/>
-                      </a:fontRef>
-                    </wps:style>
-                    <wps:bodyPr/>
-                  </wps:wsp>
-                </a:graphicData>
-              </a:graphic>
-            </wp:anchor>
-          </w:drawing>
-        </mc:Choice>
-        <mc:Fallback>
-          <w:pict>
-            <v:line id="Straight Connector 17" o:spid="_x0000_s1026" style="position:absolute;z-index:251659264;visibility:visible;mso-wrap-style:square;mso-wrap-distance-left:9pt;mso-wrap-distance-top:0;mso-wrap-distance-right:9pt;mso-wrap-distance-bottom:0;mso-position-horizontal:absolute;mso-position-horizontal-relative:text;mso-position-vertical:absolute;mso-position-vertical-relative:text" from="1.8pt,31.5pt" to="472.5pt,31.5pt" o:gfxdata="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" strokecolor="#548dd4 [1951]" strokeweight="1.5pt"/>
-          </w:pict>
-        </mc:Fallback>
-      </mc:AlternateContent>
+      <w:pict>
+        <v:line id="Straight Connector 17" o:spid="_x0000_s4098" style="position:absolute;z-index:251659264;visibility:visible" from="1.8pt,31.5pt" to="472.5pt,31.5pt" o:gfxdata="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" strokecolor="#548dd4 [1951]" strokeweight="1.5pt"/>
+      </w:pict>
     </w:r>
     <w:r>
       <w:rPr>
@@ -7768,7 +7229,7 @@
 </file>
 
 <file path=word/numbering.xml><?xml version="1.0" encoding="utf-8"?>
-<w:numbering xmlns:wpc="http://schemas.microsoft.com/office/word/2010/wordprocessingCanvas" xmlns:mc="http://schemas.openxmlformats.org/markup-compatibility/2006" xmlns:o="urn:schemas-microsoft-com:office:office" xmlns:r="http://schemas.openxmlformats.org/officeDocument/2006/relationships" xmlns:m="http://schemas.openxmlformats.org/officeDocument/2006/math" xmlns:v="urn:schemas-microsoft-com:vml" xmlns:wp14="http://schemas.microsoft.com/office/word/2010/wordprocessingDrawing" xmlns:wp="http://schemas.openxmlformats.org/drawingml/2006/wordprocessingDrawing" xmlns:w10="urn:schemas-microsoft-com:office:word" xmlns:w="http://schemas.openxmlformats.org/wordprocessingml/2006/main" xmlns:w14="http://schemas.microsoft.com/office/word/2010/wordml" xmlns:wpg="http://schemas.microsoft.com/office/word/2010/wordprocessingGroup" xmlns:wpi="http://schemas.microsoft.com/office/word/2010/wordprocessingInk" xmlns:wne="http://schemas.microsoft.com/office/word/2006/wordml" xmlns:wps="http://schemas.microsoft.com/office/word/2010/wordprocessingShape" mc:Ignorable="w14 wp14">
+<w:numbering xmlns:ve="http://schemas.openxmlformats.org/markup-compatibility/2006" xmlns:o="urn:schemas-microsoft-com:office:office" xmlns:r="http://schemas.openxmlformats.org/officeDocument/2006/relationships" xmlns:m="http://schemas.openxmlformats.org/officeDocument/2006/math" xmlns:v="urn:schemas-microsoft-com:vml" xmlns:wp="http://schemas.openxmlformats.org/drawingml/2006/wordprocessingDrawing" xmlns:w10="urn:schemas-microsoft-com:office:word" xmlns:w="http://schemas.openxmlformats.org/wordprocessingml/2006/main" xmlns:wne="http://schemas.microsoft.com/office/word/2006/wordml">
   <w:abstractNum w:abstractNumId="0">
     <w:nsid w:val="268D1EA1"/>
     <w:multiLevelType w:val="multilevel"/>
@@ -7899,7 +7360,6 @@
     <w:lvl w:ilvl="0">
       <w:start w:val="1"/>
       <w:numFmt w:val="decimal"/>
-      <w:pStyle w:val="Heading1"/>
       <w:lvlText w:val="%1"/>
       <w:lvlJc w:val="left"/>
       <w:pPr>
@@ -7909,7 +7369,6 @@
     <w:lvl w:ilvl="1">
       <w:start w:val="1"/>
       <w:numFmt w:val="decimal"/>
-      <w:pStyle w:val="Heading2"/>
       <w:lvlText w:val="%1.%2"/>
       <w:lvlJc w:val="left"/>
       <w:pPr>
@@ -7919,7 +7378,6 @@
     <w:lvl w:ilvl="2">
       <w:start w:val="1"/>
       <w:numFmt w:val="decimal"/>
-      <w:pStyle w:val="Heading3"/>
       <w:lvlText w:val="%1.%2.%3"/>
       <w:lvlJc w:val="left"/>
       <w:pPr>
@@ -7929,7 +7387,6 @@
     <w:lvl w:ilvl="3">
       <w:start w:val="1"/>
       <w:numFmt w:val="decimal"/>
-      <w:pStyle w:val="Heading4"/>
       <w:lvlText w:val="%1.%2.%3.%4"/>
       <w:lvlJc w:val="left"/>
       <w:pPr>
@@ -7939,7 +7396,6 @@
     <w:lvl w:ilvl="4">
       <w:start w:val="1"/>
       <w:numFmt w:val="decimal"/>
-      <w:pStyle w:val="Heading5"/>
       <w:lvlText w:val="%1.%2.%3.%4.%5"/>
       <w:lvlJc w:val="left"/>
       <w:pPr>
@@ -7949,7 +7405,6 @@
     <w:lvl w:ilvl="5">
       <w:start w:val="1"/>
       <w:numFmt w:val="decimal"/>
-      <w:pStyle w:val="Heading6"/>
       <w:lvlText w:val="%1.%2.%3.%4.%5.%6"/>
       <w:lvlJc w:val="left"/>
       <w:pPr>
@@ -7959,7 +7414,6 @@
     <w:lvl w:ilvl="6">
       <w:start w:val="1"/>
       <w:numFmt w:val="decimal"/>
-      <w:pStyle w:val="Heading7"/>
       <w:lvlText w:val="%1.%2.%3.%4.%5.%6.%7"/>
       <w:lvlJc w:val="left"/>
       <w:pPr>
@@ -7969,7 +7423,6 @@
     <w:lvl w:ilvl="7">
       <w:start w:val="1"/>
       <w:numFmt w:val="decimal"/>
-      <w:pStyle w:val="Heading8"/>
       <w:lvlText w:val="%1.%2.%3.%4.%5.%6.%7.%8"/>
       <w:lvlJc w:val="left"/>
       <w:pPr>
@@ -7979,7 +7432,6 @@
     <w:lvl w:ilvl="8">
       <w:start w:val="1"/>
       <w:numFmt w:val="decimal"/>
-      <w:pStyle w:val="Heading9"/>
       <w:lvlText w:val="%1.%2.%3.%4.%5.%6.%7.%8.%9"/>
       <w:lvlJc w:val="left"/>
       <w:pPr>
@@ -8502,7 +7954,858 @@
 </file>
 
 <file path=word/styles.xml><?xml version="1.0" encoding="utf-8"?>
-<w:styles xmlns:mc="http://schemas.openxmlformats.org/markup-compatibility/2006" xmlns:r="http://schemas.openxmlformats.org/officeDocument/2006/relationships" xmlns:w="http://schemas.openxmlformats.org/wordprocessingml/2006/main" xmlns:w14="http://schemas.microsoft.com/office/word/2010/wordml" mc:Ignorable="w14">
+<w:styles xmlns:r="http://schemas.openxmlformats.org/officeDocument/2006/relationships" xmlns:w="http://schemas.openxmlformats.org/wordprocessingml/2006/main">
+  <w:docDefaults>
+    <w:rPrDefault>
+      <w:rPr>
+        <w:rFonts w:asciiTheme="minorHAnsi" w:eastAsiaTheme="minorHAnsi" w:hAnsiTheme="minorHAnsi" w:cstheme="minorBidi"/>
+        <w:sz w:val="22"/>
+        <w:szCs w:val="22"/>
+        <w:lang w:val="en-US" w:eastAsia="en-US" w:bidi="ar-SA"/>
+      </w:rPr>
+    </w:rPrDefault>
+    <w:pPrDefault>
+      <w:pPr>
+        <w:spacing w:after="200" w:line="276" w:lineRule="auto"/>
+      </w:pPr>
+    </w:pPrDefault>
+  </w:docDefaults>
+  <w:latentStyles w:defLockedState="0" w:defUIPriority="99" w:defSemiHidden="1" w:defUnhideWhenUsed="1" w:defQFormat="0" w:count="267">
+    <w:lsdException w:name="Normal" w:semiHidden="0" w:uiPriority="0" w:unhideWhenUsed="0" w:qFormat="1"/>
+    <w:lsdException w:name="heading 1" w:semiHidden="0" w:uiPriority="9" w:unhideWhenUsed="0" w:qFormat="1"/>
+    <w:lsdException w:name="heading 2" w:uiPriority="9" w:qFormat="1"/>
+    <w:lsdException w:name="heading 3" w:uiPriority="9" w:qFormat="1"/>
+    <w:lsdException w:name="heading 4" w:uiPriority="9" w:qFormat="1"/>
+    <w:lsdException w:name="heading 5" w:uiPriority="9" w:qFormat="1"/>
+    <w:lsdException w:name="heading 6" w:uiPriority="9" w:qFormat="1"/>
+    <w:lsdException w:name="heading 7" w:uiPriority="9" w:qFormat="1"/>
+    <w:lsdException w:name="heading 8" w:uiPriority="9" w:qFormat="1"/>
+    <w:lsdException w:name="heading 9" w:uiPriority="9" w:qFormat="1"/>
+    <w:lsdException w:name="toc 1" w:uiPriority="39"/>
+    <w:lsdException w:name="toc 2" w:uiPriority="39"/>
+    <w:lsdException w:name="toc 3" w:uiPriority="39"/>
+    <w:lsdException w:name="toc 4" w:uiPriority="39"/>
+    <w:lsdException w:name="toc 5" w:uiPriority="39"/>
+    <w:lsdException w:name="toc 6" w:uiPriority="39"/>
+    <w:lsdException w:name="toc 7" w:uiPriority="39"/>
+    <w:lsdException w:name="toc 8" w:uiPriority="39"/>
+    <w:lsdException w:name="toc 9" w:uiPriority="39"/>
+    <w:lsdException w:name="caption" w:uiPriority="35" w:qFormat="1"/>
+    <w:lsdException w:name="Title" w:semiHidden="0" w:uiPriority="10" w:unhideWhenUsed="0" w:qFormat="1"/>
+    <w:lsdException w:name="Default Paragraph Font" w:uiPriority="1"/>
+    <w:lsdException w:name="Subtitle" w:semiHidden="0" w:uiPriority="11" w:unhideWhenUsed="0" w:qFormat="1"/>
+    <w:lsdException w:name="Strong" w:semiHidden="0" w:uiPriority="22" w:unhideWhenUsed="0" w:qFormat="1"/>
+    <w:lsdException w:name="Emphasis" w:semiHidden="0" w:uiPriority="20" w:unhideWhenUsed="0" w:qFormat="1"/>
+    <w:lsdException w:name="Table Grid" w:semiHidden="0" w:uiPriority="59" w:unhideWhenUsed="0"/>
+    <w:lsdException w:name="Placeholder Text" w:unhideWhenUsed="0"/>
+    <w:lsdException w:name="No Spacing" w:semiHidden="0" w:uiPriority="1" w:unhideWhenUsed="0" w:qFormat="1"/>
+    <w:lsdException w:name="Light Shading" w:semiHidden="0" w:uiPriority="60" w:unhideWhenUsed="0"/>
+    <w:lsdException w:name="Light List" w:semiHidden="0" w:uiPriority="61" w:unhideWhenUsed="0"/>
+    <w:lsdException w:name="Light Grid" w:semiHidden="0" w:uiPriority="62" w:unhideWhenUsed="0"/>
+    <w:lsdException w:name="Medium Shading 1" w:semiHidden="0" w:uiPriority="63" w:unhideWhenUsed="0"/>
+    <w:lsdException w:name="Medium Shading 2" w:semiHidden="0" w:uiPriority="64" w:unhideWhenUsed="0"/>
+    <w:lsdException w:name="Medium List 1" w:semiHidden="0" w:uiPriority="65" w:unhideWhenUsed="0"/>
+    <w:lsdException w:name="Medium List 2" w:semiHidden="0" w:uiPriority="66" w:unhideWhenUsed="0"/>
+    <w:lsdException w:name="Medium Grid 1" w:semiHidden="0" w:uiPriority="67" w:unhideWhenUsed="0"/>
+    <w:lsdException w:name="Medium Grid 2" w:semiHidden="0" w:uiPriority="68" w:unhideWhenUsed="0"/>
+    <w:lsdException w:name="Medium Grid 3" w:semiHidden="0" w:uiPriority="69" w:unhideWhenUsed="0"/>
+    <w:lsdException w:name="Dark List" w:semiHidden="0" w:uiPriority="70" w:unhideWhenUsed="0"/>
+    <w:lsdException w:name="Colorful Shading" w:semiHidden="0" w:uiPriority="71" w:unhideWhenUsed="0"/>
+    <w:lsdException w:name="Colorful List" w:semiHidden="0" w:uiPriority="72" w:unhideWhenUsed="0"/>
+    <w:lsdException w:name="Colorful Grid" w:semiHidden="0" w:uiPriority="73" w:unhideWhenUsed="0"/>
+    <w:lsdException w:name="Light Shading Accent 1" w:semiHidden="0" w:uiPriority="60" w:unhideWhenUsed="0"/>
+    <w:lsdException w:name="Light List Accent 1" w:semiHidden="0" w:uiPriority="61" w:unhideWhenUsed="0"/>
+    <w:lsdException w:name="Light Grid Accent 1" w:semiHidden="0" w:uiPriority="62" w:unhideWhenUsed="0"/>
+    <w:lsdException w:name="Medium Shading 1 Accent 1" w:semiHidden="0" w:uiPriority="63" w:unhideWhenUsed="0"/>
+    <w:lsdException w:name="Medium Shading 2 Accent 1" w:semiHidden="0" w:uiPriority="64" w:unhideWhenUsed="0"/>
+    <w:lsdException w:name="Medium List 1 Accent 1" w:semiHidden="0" w:uiPriority="65" w:unhideWhenUsed="0"/>
+    <w:lsdException w:name="Revision" w:unhideWhenUsed="0"/>
+    <w:lsdException w:name="List Paragraph" w:semiHidden="0" w:uiPriority="34" w:unhideWhenUsed="0" w:qFormat="1"/>
+    <w:lsdException w:name="Quote" w:semiHidden="0" w:uiPriority="29" w:unhideWhenUsed="0" w:qFormat="1"/>
+    <w:lsdException w:name="Intense Quote" w:semiHidden="0" w:uiPriority="30" w:unhideWhenUsed="0" w:qFormat="1"/>
+    <w:lsdException w:name="Medium List 2 Accent 1" w:semiHidden="0" w:uiPriority="66" w:unhideWhenUsed="0"/>
+    <w:lsdException w:name="Medium Grid 1 Accent 1" w:semiHidden="0" w:uiPriority="67" w:unhideWhenUsed="0"/>
+    <w:lsdException w:name="Medium Grid 2 Accent 1" w:semiHidden="0" w:uiPriority="68" w:unhideWhenUsed="0"/>
+    <w:lsdException w:name="Medium Grid 3 Accent 1" w:semiHidden="0" w:uiPriority="69" w:unhideWhenUsed="0"/>
+    <w:lsdException w:name="Dark List Accent 1" w:semiHidden="0" w:uiPriority="70" w:unhideWhenUsed="0"/>
+    <w:lsdException w:name="Colorful Shading Accent 1" w:semiHidden="0" w:uiPriority="71" w:unhideWhenUsed="0"/>
+    <w:lsdException w:name="Colorful List Accent 1" w:semiHidden="0" w:uiPriority="72" w:unhideWhenUsed="0"/>
+    <w:lsdException w:name="Colorful Grid Accent 1" w:semiHidden="0" w:uiPriority="73" w:unhideWhenUsed="0"/>
+    <w:lsdException w:name="Light Shading Accent 2" w:semiHidden="0" w:uiPriority="60" w:unhideWhenUsed="0"/>
+    <w:lsdException w:name="Light List Accent 2" w:semiHidden="0" w:uiPriority="61" w:unhideWhenUsed="0"/>
+    <w:lsdException w:name="Light Grid Accent 2" w:semiHidden="0" w:uiPriority="62" w:unhideWhenUsed="0"/>
+    <w:lsdException w:name="Medium Shading 1 Accent 2" w:semiHidden="0" w:uiPriority="63" w:unhideWhenUsed="0"/>
+    <w:lsdException w:name="Medium Shading 2 Accent 2" w:semiHidden="0" w:uiPriority="64" w:unhideWhenUsed="0"/>
+    <w:lsdException w:name="Medium List 1 Accent 2" w:semiHidden="0" w:uiPriority="65" w:unhideWhenUsed="0"/>
+    <w:lsdException w:name="Medium List 2 Accent 2" w:semiHidden="0" w:uiPriority="66" w:unhideWhenUsed="0"/>
+    <w:lsdException w:name="Medium Grid 1 Accent 2" w:semiHidden="0" w:uiPriority="67" w:unhideWhenUsed="0"/>
+    <w:lsdException w:name="Medium Grid 2 Accent 2" w:semiHidden="0" w:uiPriority="68" w:unhideWhenUsed="0"/>
+    <w:lsdException w:name="Medium Grid 3 Accent 2" w:semiHidden="0" w:uiPriority="69" w:unhideWhenUsed="0"/>
+    <w:lsdException w:name="Dark List Accent 2" w:semiHidden="0" w:uiPriority="70" w:unhideWhenUsed="0"/>
+    <w:lsdException w:name="Colorful Shading Accent 2" w:semiHidden="0" w:uiPriority="71" w:unhideWhenUsed="0"/>
+    <w:lsdException w:name="Colorful List Accent 2" w:semiHidden="0" w:uiPriority="72" w:unhideWhenUsed="0"/>
+    <w:lsdException w:name="Colorful Grid Accent 2" w:semiHidden="0" w:uiPriority="73" w:unhideWhenUsed="0"/>
+    <w:lsdException w:name="Light Shading Accent 3" w:semiHidden="0" w:uiPriority="60" w:unhideWhenUsed="0"/>
+    <w:lsdException w:name="Light List Accent 3" w:semiHidden="0" w:uiPriority="61" w:unhideWhenUsed="0"/>
+    <w:lsdException w:name="Light Grid Accent 3" w:semiHidden="0" w:uiPriority="62" w:unhideWhenUsed="0"/>
+    <w:lsdException w:name="Medium Shading 1 Accent 3" w:semiHidden="0" w:uiPriority="63" w:unhideWhenUsed="0"/>
+    <w:lsdException w:name="Medium Shading 2 Accent 3" w:semiHidden="0" w:uiPriority="64" w:unhideWhenUsed="0"/>
+    <w:lsdException w:name="Medium List 1 Accent 3" w:semiHidden="0" w:uiPriority="65" w:unhideWhenUsed="0"/>
+    <w:lsdException w:name="Medium List 2 Accent 3" w:semiHidden="0" w:uiPriority="66" w:unhideWhenUsed="0"/>
+    <w:lsdException w:name="Medium Grid 1 Accent 3" w:semiHidden="0" w:uiPriority="67" w:unhideWhenUsed="0"/>
+    <w:lsdException w:name="Medium Grid 2 Accent 3" w:semiHidden="0" w:uiPriority="68" w:unhideWhenUsed="0"/>
+    <w:lsdException w:name="Medium Grid 3 Accent 3" w:semiHidden="0" w:uiPriority="69" w:unhideWhenUsed="0"/>
+    <w:lsdException w:name="Dark List Accent 3" w:semiHidden="0" w:uiPriority="70" w:unhideWhenUsed="0"/>
+    <w:lsdException w:name="Colorful Shading Accent 3" w:semiHidden="0" w:uiPriority="71" w:unhideWhenUsed="0"/>
+    <w:lsdException w:name="Colorful List Accent 3" w:semiHidden="0" w:uiPriority="72" w:unhideWhenUsed="0"/>
+    <w:lsdException w:name="Colorful Grid Accent 3" w:semiHidden="0" w:uiPriority="73" w:unhideWhenUsed="0"/>
+    <w:lsdException w:name="Light Shading Accent 4" w:semiHidden="0" w:uiPriority="60" w:unhideWhenUsed="0"/>
+    <w:lsdException w:name="Light List Accent 4" w:semiHidden="0" w:uiPriority="61" w:unhideWhenUsed="0"/>
+    <w:lsdException w:name="Light Grid Accent 4" w:semiHidden="0" w:uiPriority="62" w:unhideWhenUsed="0"/>
+    <w:lsdException w:name="Medium Shading 1 Accent 4" w:semiHidden="0" w:uiPriority="63" w:unhideWhenUsed="0"/>
+    <w:lsdException w:name="Medium Shading 2 Accent 4" w:semiHidden="0" w:uiPriority="64" w:unhideWhenUsed="0"/>
+    <w:lsdException w:name="Medium List 1 Accent 4" w:semiHidden="0" w:uiPriority="65" w:unhideWhenUsed="0"/>
+    <w:lsdException w:name="Medium List 2 Accent 4" w:semiHidden="0" w:uiPriority="66" w:unhideWhenUsed="0"/>
+    <w:lsdException w:name="Medium Grid 1 Accent 4" w:semiHidden="0" w:uiPriority="67" w:unhideWhenUsed="0"/>
+    <w:lsdException w:name="Medium Grid 2 Accent 4" w:semiHidden="0" w:uiPriority="68" w:unhideWhenUsed="0"/>
+    <w:lsdException w:name="Medium Grid 3 Accent 4" w:semiHidden="0" w:uiPriority="69" w:unhideWhenUsed="0"/>
+    <w:lsdException w:name="Dark List Accent 4" w:semiHidden="0" w:uiPriority="70" w:unhideWhenUsed="0"/>
+    <w:lsdException w:name="Colorful Shading Accent 4" w:semiHidden="0" w:uiPriority="71" w:unhideWhenUsed="0"/>
+    <w:lsdException w:name="Colorful List Accent 4" w:semiHidden="0" w:uiPriority="72" w:unhideWhenUsed="0"/>
+    <w:lsdException w:name="Colorful Grid Accent 4" w:semiHidden="0" w:uiPriority="73" w:unhideWhenUsed="0"/>
+    <w:lsdException w:name="Light Shading Accent 5" w:semiHidden="0" w:uiPriority="60" w:unhideWhenUsed="0"/>
+    <w:lsdException w:name="Light List Accent 5" w:semiHidden="0" w:uiPriority="61" w:unhideWhenUsed="0"/>
+    <w:lsdException w:name="Light Grid Accent 5" w:semiHidden="0" w:uiPriority="62" w:unhideWhenUsed="0"/>
+    <w:lsdException w:name="Medium Shading 1 Accent 5" w:semiHidden="0" w:uiPriority="63" w:unhideWhenUsed="0"/>
+    <w:lsdException w:name="Medium Shading 2 Accent 5" w:semiHidden="0" w:uiPriority="64" w:unhideWhenUsed="0"/>
+    <w:lsdException w:name="Medium List 1 Accent 5" w:semiHidden="0" w:uiPriority="65" w:unhideWhenUsed="0"/>
+    <w:lsdException w:name="Medium List 2 Accent 5" w:semiHidden="0" w:uiPriority="66" w:unhideWhenUsed="0"/>
+    <w:lsdException w:name="Medium Grid 1 Accent 5" w:semiHidden="0" w:uiPriority="67" w:unhideWhenUsed="0"/>
+    <w:lsdException w:name="Medium Grid 2 Accent 5" w:semiHidden="0" w:uiPriority="68" w:unhideWhenUsed="0"/>
+    <w:lsdException w:name="Medium Grid 3 Accent 5" w:semiHidden="0" w:uiPriority="69" w:unhideWhenUsed="0"/>
+    <w:lsdException w:name="Dark List Accent 5" w:semiHidden="0" w:uiPriority="70" w:unhideWhenUsed="0"/>
+    <w:lsdException w:name="Colorful Shading Accent 5" w:semiHidden="0" w:uiPriority="71" w:unhideWhenUsed="0"/>
+    <w:lsdException w:name="Colorful List Accent 5" w:semiHidden="0" w:uiPriority="72" w:unhideWhenUsed="0"/>
+    <w:lsdException w:name="Colorful Grid Accent 5" w:semiHidden="0" w:uiPriority="73" w:unhideWhenUsed="0"/>
+    <w:lsdException w:name="Light Shading Accent 6" w:semiHidden="0" w:uiPriority="60" w:unhideWhenUsed="0"/>
+    <w:lsdException w:name="Light List Accent 6" w:semiHidden="0" w:uiPriority="61" w:unhideWhenUsed="0"/>
+    <w:lsdException w:name="Light Grid Accent 6" w:semiHidden="0" w:uiPriority="62" w:unhideWhenUsed="0"/>
+    <w:lsdException w:name="Medium Shading 1 Accent 6" w:semiHidden="0" w:uiPriority="63" w:unhideWhenUsed="0"/>
+    <w:lsdException w:name="Medium Shading 2 Accent 6" w:semiHidden="0" w:uiPriority="64" w:unhideWhenUsed="0"/>
+    <w:lsdException w:name="Medium List 1 Accent 6" w:semiHidden="0" w:uiPriority="65" w:unhideWhenUsed="0"/>
+    <w:lsdException w:name="Medium List 2 Accent 6" w:semiHidden="0" w:uiPriority="66" w:unhideWhenUsed="0"/>
+    <w:lsdException w:name="Medium Grid 1 Accent 6" w:semiHidden="0" w:uiPriority="67" w:unhideWhenUsed="0"/>
+    <w:lsdException w:name="Medium Grid 2 Accent 6" w:semiHidden="0" w:uiPriority="68" w:unhideWhenUsed="0"/>
+    <w:lsdException w:name="Medium Grid 3 Accent 6" w:semiHidden="0" w:uiPriority="69" w:unhideWhenUsed="0"/>
+    <w:lsdException w:name="Dark List Accent 6" w:semiHidden="0" w:uiPriority="70" w:unhideWhenUsed="0"/>
+    <w:lsdException w:name="Colorful Shading Accent 6" w:semiHidden="0" w:uiPriority="71" w:unhideWhenUsed="0"/>
+    <w:lsdException w:name="Colorful List Accent 6" w:semiHidden="0" w:uiPriority="72" w:unhideWhenUsed="0"/>
+    <w:lsdException w:name="Colorful Grid Accent 6" w:semiHidden="0" w:uiPriority="73" w:unhideWhenUsed="0"/>
+    <w:lsdException w:name="Subtle Emphasis" w:semiHidden="0" w:uiPriority="19" w:unhideWhenUsed="0" w:qFormat="1"/>
+    <w:lsdException w:name="Intense Emphasis" w:semiHidden="0" w:uiPriority="21" w:unhideWhenUsed="0" w:qFormat="1"/>
+    <w:lsdException w:name="Subtle Reference" w:semiHidden="0" w:uiPriority="31" w:unhideWhenUsed="0" w:qFormat="1"/>
+    <w:lsdException w:name="Intense Reference" w:semiHidden="0" w:uiPriority="32" w:unhideWhenUsed="0" w:qFormat="1"/>
+    <w:lsdException w:name="Book Title" w:semiHidden="0" w:uiPriority="33" w:unhideWhenUsed="0" w:qFormat="1"/>
+    <w:lsdException w:name="Bibliography" w:uiPriority="37"/>
+    <w:lsdException w:name="TOC Heading" w:uiPriority="39" w:qFormat="1"/>
+  </w:latentStyles>
+  <w:style w:type="paragraph" w:default="1" w:styleId="Normal">
+    <w:name w:val="Normal"/>
+    <w:qFormat/>
+    <w:rsid w:val="00477A55"/>
+  </w:style>
+  <w:style w:type="paragraph" w:styleId="Heading1">
+    <w:name w:val="heading 1"/>
+    <w:basedOn w:val="Normal"/>
+    <w:next w:val="Normal"/>
+    <w:link w:val="Heading1Char"/>
+    <w:uiPriority w:val="9"/>
+    <w:qFormat/>
+    <w:rsid w:val="001F5C97"/>
+    <w:pPr>
+      <w:keepNext/>
+      <w:keepLines/>
+      <w:spacing w:before="480" w:after="0"/>
+      <w:outlineLvl w:val="0"/>
+    </w:pPr>
+    <w:rPr>
+      <w:rFonts w:asciiTheme="majorHAnsi" w:eastAsiaTheme="majorEastAsia" w:hAnsiTheme="majorHAnsi" w:cstheme="majorBidi"/>
+      <w:b/>
+      <w:bCs/>
+      <w:color w:val="365F91" w:themeColor="accent1" w:themeShade="BF"/>
+      <w:sz w:val="28"/>
+      <w:szCs w:val="28"/>
+    </w:rPr>
+  </w:style>
+  <w:style w:type="paragraph" w:styleId="Heading2">
+    <w:name w:val="heading 2"/>
+    <w:basedOn w:val="Normal"/>
+    <w:next w:val="Normal"/>
+    <w:link w:val="Heading2Char"/>
+    <w:uiPriority w:val="9"/>
+    <w:unhideWhenUsed/>
+    <w:qFormat/>
+    <w:rsid w:val="001F5C97"/>
+    <w:pPr>
+      <w:keepNext/>
+      <w:keepLines/>
+      <w:spacing w:before="200" w:after="0" w:line="240" w:lineRule="auto"/>
+      <w:ind w:left="576" w:hanging="576"/>
+      <w:outlineLvl w:val="1"/>
+    </w:pPr>
+    <w:rPr>
+      <w:rFonts w:asciiTheme="majorHAnsi" w:eastAsiaTheme="majorEastAsia" w:hAnsiTheme="majorHAnsi" w:cstheme="majorBidi"/>
+      <w:b/>
+      <w:bCs/>
+      <w:color w:val="4F81BD" w:themeColor="accent1"/>
+      <w:sz w:val="26"/>
+      <w:szCs w:val="26"/>
+    </w:rPr>
+  </w:style>
+  <w:style w:type="paragraph" w:styleId="Heading3">
+    <w:name w:val="heading 3"/>
+    <w:basedOn w:val="Normal"/>
+    <w:next w:val="Normal"/>
+    <w:link w:val="Heading3Char"/>
+    <w:uiPriority w:val="9"/>
+    <w:semiHidden/>
+    <w:unhideWhenUsed/>
+    <w:qFormat/>
+    <w:rsid w:val="001F5C97"/>
+    <w:pPr>
+      <w:keepNext/>
+      <w:keepLines/>
+      <w:spacing w:before="200" w:after="0" w:line="240" w:lineRule="auto"/>
+      <w:ind w:left="720" w:hanging="720"/>
+      <w:outlineLvl w:val="2"/>
+    </w:pPr>
+    <w:rPr>
+      <w:rFonts w:asciiTheme="majorHAnsi" w:eastAsiaTheme="majorEastAsia" w:hAnsiTheme="majorHAnsi" w:cstheme="majorBidi"/>
+      <w:b/>
+      <w:bCs/>
+      <w:color w:val="4F81BD" w:themeColor="accent1"/>
+      <w:sz w:val="24"/>
+      <w:szCs w:val="24"/>
+    </w:rPr>
+  </w:style>
+  <w:style w:type="paragraph" w:styleId="Heading4">
+    <w:name w:val="heading 4"/>
+    <w:basedOn w:val="Normal"/>
+    <w:next w:val="Normal"/>
+    <w:link w:val="Heading4Char"/>
+    <w:uiPriority w:val="9"/>
+    <w:semiHidden/>
+    <w:unhideWhenUsed/>
+    <w:qFormat/>
+    <w:rsid w:val="001F5C97"/>
+    <w:pPr>
+      <w:keepNext/>
+      <w:keepLines/>
+      <w:spacing w:before="200" w:after="0" w:line="240" w:lineRule="auto"/>
+      <w:ind w:left="864" w:hanging="864"/>
+      <w:outlineLvl w:val="3"/>
+    </w:pPr>
+    <w:rPr>
+      <w:rFonts w:asciiTheme="majorHAnsi" w:eastAsiaTheme="majorEastAsia" w:hAnsiTheme="majorHAnsi" w:cstheme="majorBidi"/>
+      <w:b/>
+      <w:bCs/>
+      <w:i/>
+      <w:iCs/>
+      <w:color w:val="4F81BD" w:themeColor="accent1"/>
+      <w:sz w:val="24"/>
+      <w:szCs w:val="24"/>
+    </w:rPr>
+  </w:style>
+  <w:style w:type="paragraph" w:styleId="Heading5">
+    <w:name w:val="heading 5"/>
+    <w:basedOn w:val="Normal"/>
+    <w:next w:val="Normal"/>
+    <w:link w:val="Heading5Char"/>
+    <w:uiPriority w:val="9"/>
+    <w:semiHidden/>
+    <w:unhideWhenUsed/>
+    <w:qFormat/>
+    <w:rsid w:val="001F5C97"/>
+    <w:pPr>
+      <w:keepNext/>
+      <w:keepLines/>
+      <w:spacing w:before="200" w:after="0" w:line="240" w:lineRule="auto"/>
+      <w:ind w:left="1008" w:hanging="1008"/>
+      <w:outlineLvl w:val="4"/>
+    </w:pPr>
+    <w:rPr>
+      <w:rFonts w:asciiTheme="majorHAnsi" w:eastAsiaTheme="majorEastAsia" w:hAnsiTheme="majorHAnsi" w:cstheme="majorBidi"/>
+      <w:color w:val="243F60" w:themeColor="accent1" w:themeShade="7F"/>
+      <w:sz w:val="24"/>
+      <w:szCs w:val="24"/>
+    </w:rPr>
+  </w:style>
+  <w:style w:type="paragraph" w:styleId="Heading6">
+    <w:name w:val="heading 6"/>
+    <w:basedOn w:val="Normal"/>
+    <w:next w:val="Normal"/>
+    <w:link w:val="Heading6Char"/>
+    <w:uiPriority w:val="9"/>
+    <w:semiHidden/>
+    <w:unhideWhenUsed/>
+    <w:qFormat/>
+    <w:rsid w:val="001F5C97"/>
+    <w:pPr>
+      <w:keepNext/>
+      <w:keepLines/>
+      <w:spacing w:before="200" w:after="0" w:line="240" w:lineRule="auto"/>
+      <w:ind w:left="1152" w:hanging="1152"/>
+      <w:outlineLvl w:val="5"/>
+    </w:pPr>
+    <w:rPr>
+      <w:rFonts w:asciiTheme="majorHAnsi" w:eastAsiaTheme="majorEastAsia" w:hAnsiTheme="majorHAnsi" w:cstheme="majorBidi"/>
+      <w:i/>
+      <w:iCs/>
+      <w:color w:val="243F60" w:themeColor="accent1" w:themeShade="7F"/>
+      <w:sz w:val="24"/>
+      <w:szCs w:val="24"/>
+    </w:rPr>
+  </w:style>
+  <w:style w:type="paragraph" w:styleId="Heading7">
+    <w:name w:val="heading 7"/>
+    <w:basedOn w:val="Normal"/>
+    <w:next w:val="Normal"/>
+    <w:link w:val="Heading7Char"/>
+    <w:uiPriority w:val="9"/>
+    <w:semiHidden/>
+    <w:unhideWhenUsed/>
+    <w:qFormat/>
+    <w:rsid w:val="001F5C97"/>
+    <w:pPr>
+      <w:keepNext/>
+      <w:keepLines/>
+      <w:spacing w:before="200" w:after="0" w:line="240" w:lineRule="auto"/>
+      <w:ind w:left="1296" w:hanging="1296"/>
+      <w:outlineLvl w:val="6"/>
+    </w:pPr>
+    <w:rPr>
+      <w:rFonts w:asciiTheme="majorHAnsi" w:eastAsiaTheme="majorEastAsia" w:hAnsiTheme="majorHAnsi" w:cstheme="majorBidi"/>
+      <w:i/>
+      <w:iCs/>
+      <w:color w:val="404040" w:themeColor="text1" w:themeTint="BF"/>
+      <w:sz w:val="24"/>
+      <w:szCs w:val="24"/>
+    </w:rPr>
+  </w:style>
+  <w:style w:type="paragraph" w:styleId="Heading8">
+    <w:name w:val="heading 8"/>
+    <w:basedOn w:val="Normal"/>
+    <w:next w:val="Normal"/>
+    <w:link w:val="Heading8Char"/>
+    <w:uiPriority w:val="9"/>
+    <w:semiHidden/>
+    <w:unhideWhenUsed/>
+    <w:qFormat/>
+    <w:rsid w:val="001F5C97"/>
+    <w:pPr>
+      <w:keepNext/>
+      <w:keepLines/>
+      <w:spacing w:before="200" w:after="0" w:line="240" w:lineRule="auto"/>
+      <w:ind w:left="1440" w:hanging="1440"/>
+      <w:outlineLvl w:val="7"/>
+    </w:pPr>
+    <w:rPr>
+      <w:rFonts w:asciiTheme="majorHAnsi" w:eastAsiaTheme="majorEastAsia" w:hAnsiTheme="majorHAnsi" w:cstheme="majorBidi"/>
+      <w:color w:val="404040" w:themeColor="text1" w:themeTint="BF"/>
+      <w:sz w:val="20"/>
+      <w:szCs w:val="20"/>
+    </w:rPr>
+  </w:style>
+  <w:style w:type="paragraph" w:styleId="Heading9">
+    <w:name w:val="heading 9"/>
+    <w:basedOn w:val="Normal"/>
+    <w:next w:val="Normal"/>
+    <w:link w:val="Heading9Char"/>
+    <w:uiPriority w:val="9"/>
+    <w:semiHidden/>
+    <w:unhideWhenUsed/>
+    <w:qFormat/>
+    <w:rsid w:val="001F5C97"/>
+    <w:pPr>
+      <w:keepNext/>
+      <w:keepLines/>
+      <w:spacing w:before="200" w:after="0" w:line="240" w:lineRule="auto"/>
+      <w:ind w:left="1584" w:hanging="1584"/>
+      <w:outlineLvl w:val="8"/>
+    </w:pPr>
+    <w:rPr>
+      <w:rFonts w:asciiTheme="majorHAnsi" w:eastAsiaTheme="majorEastAsia" w:hAnsiTheme="majorHAnsi" w:cstheme="majorBidi"/>
+      <w:i/>
+      <w:iCs/>
+      <w:color w:val="404040" w:themeColor="text1" w:themeTint="BF"/>
+      <w:sz w:val="20"/>
+      <w:szCs w:val="20"/>
+    </w:rPr>
+  </w:style>
+  <w:style w:type="character" w:default="1" w:styleId="DefaultParagraphFont">
+    <w:name w:val="Default Paragraph Font"/>
+    <w:uiPriority w:val="1"/>
+    <w:semiHidden/>
+    <w:unhideWhenUsed/>
+  </w:style>
+  <w:style w:type="table" w:default="1" w:styleId="TableNormal">
+    <w:name w:val="Normal Table"/>
+    <w:uiPriority w:val="99"/>
+    <w:semiHidden/>
+    <w:unhideWhenUsed/>
+    <w:qFormat/>
+    <w:tblPr>
+      <w:tblInd w:w="0" w:type="dxa"/>
+      <w:tblCellMar>
+        <w:top w:w="0" w:type="dxa"/>
+        <w:left w:w="108" w:type="dxa"/>
+        <w:bottom w:w="0" w:type="dxa"/>
+        <w:right w:w="108" w:type="dxa"/>
+      </w:tblCellMar>
+    </w:tblPr>
+  </w:style>
+  <w:style w:type="numbering" w:default="1" w:styleId="NoList">
+    <w:name w:val="No List"/>
+    <w:uiPriority w:val="99"/>
+    <w:semiHidden/>
+    <w:unhideWhenUsed/>
+  </w:style>
+  <w:style w:type="character" w:customStyle="1" w:styleId="Heading1Char">
+    <w:name w:val="Heading 1 Char"/>
+    <w:basedOn w:val="DefaultParagraphFont"/>
+    <w:link w:val="Heading1"/>
+    <w:uiPriority w:val="9"/>
+    <w:rsid w:val="001F5C97"/>
+    <w:rPr>
+      <w:rFonts w:asciiTheme="majorHAnsi" w:eastAsiaTheme="majorEastAsia" w:hAnsiTheme="majorHAnsi" w:cstheme="majorBidi"/>
+      <w:b/>
+      <w:bCs/>
+      <w:color w:val="365F91" w:themeColor="accent1" w:themeShade="BF"/>
+      <w:sz w:val="28"/>
+      <w:szCs w:val="28"/>
+    </w:rPr>
+  </w:style>
+  <w:style w:type="paragraph" w:styleId="TOCHeading">
+    <w:name w:val="TOC Heading"/>
+    <w:basedOn w:val="Heading1"/>
+    <w:next w:val="Normal"/>
+    <w:uiPriority w:val="39"/>
+    <w:semiHidden/>
+    <w:unhideWhenUsed/>
+    <w:qFormat/>
+    <w:rsid w:val="001F5C97"/>
+    <w:pPr>
+      <w:outlineLvl w:val="9"/>
+    </w:pPr>
+    <w:rPr>
+      <w:lang w:eastAsia="ja-JP"/>
+    </w:rPr>
+  </w:style>
+  <w:style w:type="paragraph" w:styleId="BalloonText">
+    <w:name w:val="Balloon Text"/>
+    <w:basedOn w:val="Normal"/>
+    <w:link w:val="BalloonTextChar"/>
+    <w:uiPriority w:val="99"/>
+    <w:semiHidden/>
+    <w:unhideWhenUsed/>
+    <w:rsid w:val="001F5C97"/>
+    <w:pPr>
+      <w:spacing w:after="0" w:line="240" w:lineRule="auto"/>
+    </w:pPr>
+    <w:rPr>
+      <w:rFonts w:ascii="Tahoma" w:hAnsi="Tahoma" w:cs="Tahoma"/>
+      <w:sz w:val="16"/>
+      <w:szCs w:val="16"/>
+    </w:rPr>
+  </w:style>
+  <w:style w:type="character" w:customStyle="1" w:styleId="BalloonTextChar">
+    <w:name w:val="Balloon Text Char"/>
+    <w:basedOn w:val="DefaultParagraphFont"/>
+    <w:link w:val="BalloonText"/>
+    <w:uiPriority w:val="99"/>
+    <w:semiHidden/>
+    <w:rsid w:val="001F5C97"/>
+    <w:rPr>
+      <w:rFonts w:ascii="Tahoma" w:hAnsi="Tahoma" w:cs="Tahoma"/>
+      <w:sz w:val="16"/>
+      <w:szCs w:val="16"/>
+    </w:rPr>
+  </w:style>
+  <w:style w:type="paragraph" w:styleId="Header">
+    <w:name w:val="header"/>
+    <w:basedOn w:val="Normal"/>
+    <w:link w:val="HeaderChar"/>
+    <w:uiPriority w:val="99"/>
+    <w:unhideWhenUsed/>
+    <w:rsid w:val="001F5C97"/>
+    <w:pPr>
+      <w:tabs>
+        <w:tab w:val="center" w:pos="4680"/>
+        <w:tab w:val="right" w:pos="9360"/>
+      </w:tabs>
+      <w:spacing w:after="0" w:line="240" w:lineRule="auto"/>
+    </w:pPr>
+  </w:style>
+  <w:style w:type="character" w:customStyle="1" w:styleId="HeaderChar">
+    <w:name w:val="Header Char"/>
+    <w:basedOn w:val="DefaultParagraphFont"/>
+    <w:link w:val="Header"/>
+    <w:uiPriority w:val="99"/>
+    <w:rsid w:val="001F5C97"/>
+  </w:style>
+  <w:style w:type="paragraph" w:styleId="Footer">
+    <w:name w:val="footer"/>
+    <w:basedOn w:val="Normal"/>
+    <w:link w:val="FooterChar"/>
+    <w:uiPriority w:val="99"/>
+    <w:unhideWhenUsed/>
+    <w:rsid w:val="001F5C97"/>
+    <w:pPr>
+      <w:tabs>
+        <w:tab w:val="center" w:pos="4680"/>
+        <w:tab w:val="right" w:pos="9360"/>
+      </w:tabs>
+      <w:spacing w:after="0" w:line="240" w:lineRule="auto"/>
+    </w:pPr>
+  </w:style>
+  <w:style w:type="character" w:customStyle="1" w:styleId="FooterChar">
+    <w:name w:val="Footer Char"/>
+    <w:basedOn w:val="DefaultParagraphFont"/>
+    <w:link w:val="Footer"/>
+    <w:uiPriority w:val="99"/>
+    <w:rsid w:val="001F5C97"/>
+  </w:style>
+  <w:style w:type="paragraph" w:styleId="Bibliography">
+    <w:name w:val="Bibliography"/>
+    <w:basedOn w:val="Normal"/>
+    <w:next w:val="Normal"/>
+    <w:uiPriority w:val="37"/>
+    <w:semiHidden/>
+    <w:unhideWhenUsed/>
+    <w:rsid w:val="001F5C97"/>
+  </w:style>
+  <w:style w:type="character" w:customStyle="1" w:styleId="Heading2Char">
+    <w:name w:val="Heading 2 Char"/>
+    <w:basedOn w:val="DefaultParagraphFont"/>
+    <w:link w:val="Heading2"/>
+    <w:uiPriority w:val="9"/>
+    <w:rsid w:val="001F5C97"/>
+    <w:rPr>
+      <w:rFonts w:asciiTheme="majorHAnsi" w:eastAsiaTheme="majorEastAsia" w:hAnsiTheme="majorHAnsi" w:cstheme="majorBidi"/>
+      <w:b/>
+      <w:bCs/>
+      <w:color w:val="4F81BD" w:themeColor="accent1"/>
+      <w:sz w:val="26"/>
+      <w:szCs w:val="26"/>
+    </w:rPr>
+  </w:style>
+  <w:style w:type="character" w:customStyle="1" w:styleId="Heading3Char">
+    <w:name w:val="Heading 3 Char"/>
+    <w:basedOn w:val="DefaultParagraphFont"/>
+    <w:link w:val="Heading3"/>
+    <w:uiPriority w:val="9"/>
+    <w:semiHidden/>
+    <w:rsid w:val="001F5C97"/>
+    <w:rPr>
+      <w:rFonts w:asciiTheme="majorHAnsi" w:eastAsiaTheme="majorEastAsia" w:hAnsiTheme="majorHAnsi" w:cstheme="majorBidi"/>
+      <w:b/>
+      <w:bCs/>
+      <w:color w:val="4F81BD" w:themeColor="accent1"/>
+      <w:sz w:val="24"/>
+      <w:szCs w:val="24"/>
+    </w:rPr>
+  </w:style>
+  <w:style w:type="character" w:customStyle="1" w:styleId="Heading4Char">
+    <w:name w:val="Heading 4 Char"/>
+    <w:basedOn w:val="DefaultParagraphFont"/>
+    <w:link w:val="Heading4"/>
+    <w:uiPriority w:val="9"/>
+    <w:semiHidden/>
+    <w:rsid w:val="001F5C97"/>
+    <w:rPr>
+      <w:rFonts w:asciiTheme="majorHAnsi" w:eastAsiaTheme="majorEastAsia" w:hAnsiTheme="majorHAnsi" w:cstheme="majorBidi"/>
+      <w:b/>
+      <w:bCs/>
+      <w:i/>
+      <w:iCs/>
+      <w:color w:val="4F81BD" w:themeColor="accent1"/>
+      <w:sz w:val="24"/>
+      <w:szCs w:val="24"/>
+    </w:rPr>
+  </w:style>
+  <w:style w:type="character" w:customStyle="1" w:styleId="Heading5Char">
+    <w:name w:val="Heading 5 Char"/>
+    <w:basedOn w:val="DefaultParagraphFont"/>
+    <w:link w:val="Heading5"/>
+    <w:uiPriority w:val="9"/>
+    <w:semiHidden/>
+    <w:rsid w:val="001F5C97"/>
+    <w:rPr>
+      <w:rFonts w:asciiTheme="majorHAnsi" w:eastAsiaTheme="majorEastAsia" w:hAnsiTheme="majorHAnsi" w:cstheme="majorBidi"/>
+      <w:color w:val="243F60" w:themeColor="accent1" w:themeShade="7F"/>
+      <w:sz w:val="24"/>
+      <w:szCs w:val="24"/>
+    </w:rPr>
+  </w:style>
+  <w:style w:type="character" w:customStyle="1" w:styleId="Heading6Char">
+    <w:name w:val="Heading 6 Char"/>
+    <w:basedOn w:val="DefaultParagraphFont"/>
+    <w:link w:val="Heading6"/>
+    <w:uiPriority w:val="9"/>
+    <w:semiHidden/>
+    <w:rsid w:val="001F5C97"/>
+    <w:rPr>
+      <w:rFonts w:asciiTheme="majorHAnsi" w:eastAsiaTheme="majorEastAsia" w:hAnsiTheme="majorHAnsi" w:cstheme="majorBidi"/>
+      <w:i/>
+      <w:iCs/>
+      <w:color w:val="243F60" w:themeColor="accent1" w:themeShade="7F"/>
+      <w:sz w:val="24"/>
+      <w:szCs w:val="24"/>
+    </w:rPr>
+  </w:style>
+  <w:style w:type="character" w:customStyle="1" w:styleId="Heading7Char">
+    <w:name w:val="Heading 7 Char"/>
+    <w:basedOn w:val="DefaultParagraphFont"/>
+    <w:link w:val="Heading7"/>
+    <w:uiPriority w:val="9"/>
+    <w:semiHidden/>
+    <w:rsid w:val="001F5C97"/>
+    <w:rPr>
+      <w:rFonts w:asciiTheme="majorHAnsi" w:eastAsiaTheme="majorEastAsia" w:hAnsiTheme="majorHAnsi" w:cstheme="majorBidi"/>
+      <w:i/>
+      <w:iCs/>
+      <w:color w:val="404040" w:themeColor="text1" w:themeTint="BF"/>
+      <w:sz w:val="24"/>
+      <w:szCs w:val="24"/>
+    </w:rPr>
+  </w:style>
+  <w:style w:type="character" w:customStyle="1" w:styleId="Heading8Char">
+    <w:name w:val="Heading 8 Char"/>
+    <w:basedOn w:val="DefaultParagraphFont"/>
+    <w:link w:val="Heading8"/>
+    <w:uiPriority w:val="9"/>
+    <w:semiHidden/>
+    <w:rsid w:val="001F5C97"/>
+    <w:rPr>
+      <w:rFonts w:asciiTheme="majorHAnsi" w:eastAsiaTheme="majorEastAsia" w:hAnsiTheme="majorHAnsi" w:cstheme="majorBidi"/>
+      <w:color w:val="404040" w:themeColor="text1" w:themeTint="BF"/>
+      <w:sz w:val="20"/>
+      <w:szCs w:val="20"/>
+    </w:rPr>
+  </w:style>
+  <w:style w:type="character" w:customStyle="1" w:styleId="Heading9Char">
+    <w:name w:val="Heading 9 Char"/>
+    <w:basedOn w:val="DefaultParagraphFont"/>
+    <w:link w:val="Heading9"/>
+    <w:uiPriority w:val="9"/>
+    <w:semiHidden/>
+    <w:rsid w:val="001F5C97"/>
+    <w:rPr>
+      <w:rFonts w:asciiTheme="majorHAnsi" w:eastAsiaTheme="majorEastAsia" w:hAnsiTheme="majorHAnsi" w:cstheme="majorBidi"/>
+      <w:i/>
+      <w:iCs/>
+      <w:color w:val="404040" w:themeColor="text1" w:themeTint="BF"/>
+      <w:sz w:val="20"/>
+      <w:szCs w:val="20"/>
+    </w:rPr>
+  </w:style>
+  <w:style w:type="table" w:styleId="LightList-Accent1">
+    <w:name w:val="Light List Accent 1"/>
+    <w:basedOn w:val="TableNormal"/>
+    <w:uiPriority w:val="61"/>
+    <w:rsid w:val="001F5C97"/>
+    <w:pPr>
+      <w:spacing w:after="0" w:line="240" w:lineRule="auto"/>
+    </w:pPr>
+    <w:rPr>
+      <w:rFonts w:eastAsiaTheme="minorEastAsia"/>
+      <w:sz w:val="24"/>
+      <w:szCs w:val="24"/>
+    </w:rPr>
+    <w:tblPr>
+      <w:tblStyleRowBandSize w:val="1"/>
+      <w:tblStyleColBandSize w:val="1"/>
+      <w:tblInd w:w="0" w:type="dxa"/>
+      <w:tblBorders>
+        <w:top w:val="single" w:sz="8" w:space="0" w:color="4F81BD" w:themeColor="accent1"/>
+        <w:left w:val="single" w:sz="8" w:space="0" w:color="4F81BD" w:themeColor="accent1"/>
+        <w:bottom w:val="single" w:sz="8" w:space="0" w:color="4F81BD" w:themeColor="accent1"/>
+        <w:right w:val="single" w:sz="8" w:space="0" w:color="4F81BD" w:themeColor="accent1"/>
+      </w:tblBorders>
+      <w:tblCellMar>
+        <w:top w:w="0" w:type="dxa"/>
+        <w:left w:w="108" w:type="dxa"/>
+        <w:bottom w:w="0" w:type="dxa"/>
+        <w:right w:w="108" w:type="dxa"/>
+      </w:tblCellMar>
+    </w:tblPr>
+    <w:tblStylePr w:type="firstRow">
+      <w:pPr>
+        <w:spacing w:before="0" w:after="0" w:line="240" w:lineRule="auto"/>
+      </w:pPr>
+      <w:rPr>
+        <w:b/>
+        <w:bCs/>
+        <w:color w:val="FFFFFF" w:themeColor="background1"/>
+      </w:rPr>
+      <w:tblPr/>
+      <w:tcPr>
+        <w:shd w:val="clear" w:color="auto" w:fill="4F81BD" w:themeFill="accent1"/>
+      </w:tcPr>
+    </w:tblStylePr>
+    <w:tblStylePr w:type="lastRow">
+      <w:pPr>
+        <w:spacing w:before="0" w:after="0" w:line="240" w:lineRule="auto"/>
+      </w:pPr>
+      <w:rPr>
+        <w:b/>
+        <w:bCs/>
+      </w:rPr>
+      <w:tblPr/>
+      <w:tcPr>
+        <w:tcBorders>
+          <w:top w:val="double" w:sz="6" w:space="0" w:color="4F81BD" w:themeColor="accent1"/>
+          <w:left w:val="single" w:sz="8" w:space="0" w:color="4F81BD" w:themeColor="accent1"/>
+          <w:bottom w:val="single" w:sz="8" w:space="0" w:color="4F81BD" w:themeColor="accent1"/>
+          <w:right w:val="single" w:sz="8" w:space="0" w:color="4F81BD" w:themeColor="accent1"/>
+        </w:tcBorders>
+      </w:tcPr>
+    </w:tblStylePr>
+    <w:tblStylePr w:type="firstCol">
+      <w:rPr>
+        <w:b/>
+        <w:bCs/>
+      </w:rPr>
+    </w:tblStylePr>
+    <w:tblStylePr w:type="lastCol">
+      <w:rPr>
+        <w:b/>
+        <w:bCs/>
+      </w:rPr>
+    </w:tblStylePr>
+    <w:tblStylePr w:type="band1Vert">
+      <w:tblPr/>
+      <w:tcPr>
+        <w:tcBorders>
+          <w:top w:val="single" w:sz="8" w:space="0" w:color="4F81BD" w:themeColor="accent1"/>
+          <w:left w:val="single" w:sz="8" w:space="0" w:color="4F81BD" w:themeColor="accent1"/>
+          <w:bottom w:val="single" w:sz="8" w:space="0" w:color="4F81BD" w:themeColor="accent1"/>
+          <w:right w:val="single" w:sz="8" w:space="0" w:color="4F81BD" w:themeColor="accent1"/>
+        </w:tcBorders>
+      </w:tcPr>
+    </w:tblStylePr>
+    <w:tblStylePr w:type="band1Horz">
+      <w:tblPr/>
+      <w:tcPr>
+        <w:tcBorders>
+          <w:top w:val="single" w:sz="8" w:space="0" w:color="4F81BD" w:themeColor="accent1"/>
+          <w:left w:val="single" w:sz="8" w:space="0" w:color="4F81BD" w:themeColor="accent1"/>
+          <w:bottom w:val="single" w:sz="8" w:space="0" w:color="4F81BD" w:themeColor="accent1"/>
+          <w:right w:val="single" w:sz="8" w:space="0" w:color="4F81BD" w:themeColor="accent1"/>
+        </w:tcBorders>
+      </w:tcPr>
+    </w:tblStylePr>
+  </w:style>
+  <w:style w:type="paragraph" w:styleId="Caption">
+    <w:name w:val="caption"/>
+    <w:basedOn w:val="Normal"/>
+    <w:next w:val="Normal"/>
+    <w:uiPriority w:val="35"/>
+    <w:unhideWhenUsed/>
+    <w:qFormat/>
+    <w:rsid w:val="001F5C97"/>
+    <w:pPr>
+      <w:spacing w:line="240" w:lineRule="auto"/>
+    </w:pPr>
+    <w:rPr>
+      <w:rFonts w:eastAsiaTheme="minorEastAsia"/>
+      <w:b/>
+      <w:bCs/>
+      <w:color w:val="4F81BD" w:themeColor="accent1"/>
+      <w:sz w:val="18"/>
+      <w:szCs w:val="18"/>
+    </w:rPr>
+  </w:style>
+  <w:style w:type="paragraph" w:styleId="ListParagraph">
+    <w:name w:val="List Paragraph"/>
+    <w:basedOn w:val="Normal"/>
+    <w:uiPriority w:val="34"/>
+    <w:qFormat/>
+    <w:rsid w:val="001F5C97"/>
+    <w:pPr>
+      <w:spacing w:before="200" w:after="0" w:line="240" w:lineRule="auto"/>
+      <w:ind w:left="720"/>
+      <w:contextualSpacing/>
+    </w:pPr>
+    <w:rPr>
+      <w:rFonts w:eastAsiaTheme="minorEastAsia"/>
+      <w:sz w:val="24"/>
+      <w:szCs w:val="24"/>
+    </w:rPr>
+  </w:style>
+  <w:style w:type="character" w:styleId="Hyperlink">
+    <w:name w:val="Hyperlink"/>
+    <w:basedOn w:val="DefaultParagraphFont"/>
+    <w:uiPriority w:val="99"/>
+    <w:unhideWhenUsed/>
+    <w:rsid w:val="001F5C97"/>
+    <w:rPr>
+      <w:color w:val="0000FF"/>
+      <w:u w:val="single"/>
+    </w:rPr>
+  </w:style>
+  <w:style w:type="character" w:customStyle="1" w:styleId="apple-style-span">
+    <w:name w:val="apple-style-span"/>
+    <w:basedOn w:val="DefaultParagraphFont"/>
+    <w:rsid w:val="001F5C97"/>
+  </w:style>
+  <w:style w:type="paragraph" w:styleId="TOC1">
+    <w:name w:val="toc 1"/>
+    <w:basedOn w:val="Normal"/>
+    <w:next w:val="Normal"/>
+    <w:autoRedefine/>
+    <w:uiPriority w:val="39"/>
+    <w:unhideWhenUsed/>
+    <w:rsid w:val="001F5C97"/>
+    <w:pPr>
+      <w:spacing w:after="100"/>
+    </w:pPr>
+  </w:style>
+  <w:style w:type="paragraph" w:styleId="TOC2">
+    <w:name w:val="toc 2"/>
+    <w:basedOn w:val="Normal"/>
+    <w:next w:val="Normal"/>
+    <w:autoRedefine/>
+    <w:uiPriority w:val="39"/>
+    <w:unhideWhenUsed/>
+    <w:rsid w:val="001F5C97"/>
+    <w:pPr>
+      <w:spacing w:after="100"/>
+      <w:ind w:left="220"/>
+    </w:pPr>
+  </w:style>
+  <w:style w:type="paragraph" w:customStyle="1" w:styleId="Appendix">
+    <w:name w:val="Appendix"/>
+    <w:basedOn w:val="Heading1"/>
+    <w:qFormat/>
+    <w:rsid w:val="006A3003"/>
+    <w:pPr>
+      <w:numPr>
+        <w:numId w:val="7"/>
+      </w:numPr>
+      <w:spacing w:before="120" w:after="120" w:line="240" w:lineRule="auto"/>
+    </w:pPr>
+    <w:rPr>
+      <w:color w:val="345A8A" w:themeColor="accent1" w:themeShade="B5"/>
+      <w:sz w:val="32"/>
+      <w:szCs w:val="32"/>
+    </w:rPr>
+  </w:style>
+</w:styles>
+</file>
+
+<file path=word/stylesWithEffects.xml><?xml version="1.0" encoding="utf-8"?>
+<w:styles xmlns:wpc="http://schemas.microsoft.com/office/word/2010/wordprocessingCanvas" xmlns:mc="http://schemas.openxmlformats.org/markup-compatibility/2006" xmlns:o="urn:schemas-microsoft-com:office:office" xmlns:r="http://schemas.openxmlformats.org/officeDocument/2006/relationships" xmlns:m="http://schemas.openxmlformats.org/officeDocument/2006/math" xmlns:v="urn:schemas-microsoft-com:vml" xmlns:wp14="http://schemas.microsoft.com/office/word/2010/wordprocessingDrawing" xmlns:wp="http://schemas.openxmlformats.org/drawingml/2006/wordprocessingDrawing" xmlns:w10="urn:schemas-microsoft-com:office:word" xmlns:w="http://schemas.openxmlformats.org/wordprocessingml/2006/main" xmlns:w14="http://schemas.microsoft.com/office/word/2010/wordml" xmlns:wpg="http://schemas.microsoft.com/office/word/2010/wordprocessingGroup" xmlns:wpi="http://schemas.microsoft.com/office/word/2010/wordprocessingInk" xmlns:wne="http://schemas.microsoft.com/office/word/2006/wordml" xmlns:wps="http://schemas.microsoft.com/office/word/2010/wordprocessingShape" mc:Ignorable="w14 wp14">
   <w:docDefaults>
     <w:rPrDefault>
       <w:rPr>
@@ -9350,1384 +9653,6 @@
 </w:styles>
 </file>
 
-<file path=word/stylesWithEffects.xml><?xml version="1.0" encoding="utf-8"?>
-<w:styles xmlns:wpc="http://schemas.microsoft.com/office/word/2010/wordprocessingCanvas" xmlns:mc="http://schemas.openxmlformats.org/markup-compatibility/2006" xmlns:o="urn:schemas-microsoft-com:office:office" xmlns:r="http://schemas.openxmlformats.org/officeDocument/2006/relationships" xmlns:m="http://schemas.openxmlformats.org/officeDocument/2006/math" xmlns:v="urn:schemas-microsoft-com:vml" xmlns:wp14="http://schemas.microsoft.com/office/word/2010/wordprocessingDrawing" xmlns:wp="http://schemas.openxmlformats.org/drawingml/2006/wordprocessingDrawing" xmlns:w10="urn:schemas-microsoft-com:office:word" xmlns:w="http://schemas.openxmlformats.org/wordprocessingml/2006/main" xmlns:w14="http://schemas.microsoft.com/office/word/2010/wordml" xmlns:wpg="http://schemas.microsoft.com/office/word/2010/wordprocessingGroup" xmlns:wpi="http://schemas.microsoft.com/office/word/2010/wordprocessingInk" xmlns:wne="http://schemas.microsoft.com/office/word/2006/wordml" xmlns:wps="http://schemas.microsoft.com/office/word/2010/wordprocessingShape" mc:Ignorable="w14 wp14">
-  <w:docDefaults>
-    <w:rPrDefault>
-      <w:rPr>
-        <w:rFonts w:asciiTheme="minorHAnsi" w:eastAsiaTheme="minorHAnsi" w:hAnsiTheme="minorHAnsi" w:cstheme="minorBidi"/>
-        <w:sz w:val="22"/>
-        <w:szCs w:val="22"/>
-        <w:lang w:val="en-US" w:eastAsia="en-US" w:bidi="ar-SA"/>
-      </w:rPr>
-    </w:rPrDefault>
-    <w:pPrDefault>
-      <w:pPr>
-        <w:spacing w:after="200" w:line="276" w:lineRule="auto"/>
-      </w:pPr>
-    </w:pPrDefault>
-  </w:docDefaults>
-  <w:latentStyles w:defLockedState="0" w:defUIPriority="99" w:defSemiHidden="1" w:defUnhideWhenUsed="1" w:defQFormat="0" w:count="267">
-    <w:lsdException w:name="Normal" w:semiHidden="0" w:uiPriority="0" w:unhideWhenUsed="0" w:qFormat="1"/>
-    <w:lsdException w:name="heading 1" w:semiHidden="0" w:uiPriority="9" w:unhideWhenUsed="0" w:qFormat="1"/>
-    <w:lsdException w:name="heading 2" w:uiPriority="9" w:qFormat="1"/>
-    <w:lsdException w:name="heading 3" w:uiPriority="9" w:qFormat="1"/>
-    <w:lsdException w:name="heading 4" w:uiPriority="9" w:qFormat="1"/>
-    <w:lsdException w:name="heading 5" w:uiPriority="9" w:qFormat="1"/>
-    <w:lsdException w:name="heading 6" w:uiPriority="9" w:qFormat="1"/>
-    <w:lsdException w:name="heading 7" w:uiPriority="9" w:qFormat="1"/>
-    <w:lsdException w:name="heading 8" w:uiPriority="9" w:qFormat="1"/>
-    <w:lsdException w:name="heading 9" w:uiPriority="9" w:qFormat="1"/>
-    <w:lsdException w:name="toc 1" w:uiPriority="39"/>
-    <w:lsdException w:name="toc 2" w:uiPriority="39"/>
-    <w:lsdException w:name="toc 3" w:uiPriority="39"/>
-    <w:lsdException w:name="toc 4" w:uiPriority="39"/>
-    <w:lsdException w:name="toc 5" w:uiPriority="39"/>
-    <w:lsdException w:name="toc 6" w:uiPriority="39"/>
-    <w:lsdException w:name="toc 7" w:uiPriority="39"/>
-    <w:lsdException w:name="toc 8" w:uiPriority="39"/>
-    <w:lsdException w:name="toc 9" w:uiPriority="39"/>
-    <w:lsdException w:name="caption" w:uiPriority="35" w:qFormat="1"/>
-    <w:lsdException w:name="Title" w:semiHidden="0" w:uiPriority="10" w:unhideWhenUsed="0" w:qFormat="1"/>
-    <w:lsdException w:name="Default Paragraph Font" w:uiPriority="1"/>
-    <w:lsdException w:name="Subtitle" w:semiHidden="0" w:uiPriority="11" w:unhideWhenUsed="0" w:qFormat="1"/>
-    <w:lsdException w:name="Strong" w:semiHidden="0" w:uiPriority="22" w:unhideWhenUsed="0" w:qFormat="1"/>
-    <w:lsdException w:name="Emphasis" w:semiHidden="0" w:uiPriority="20" w:unhideWhenUsed="0" w:qFormat="1"/>
-    <w:lsdException w:name="Table Grid" w:semiHidden="0" w:uiPriority="59" w:unhideWhenUsed="0"/>
-    <w:lsdException w:name="Placeholder Text" w:unhideWhenUsed="0"/>
-    <w:lsdException w:name="No Spacing" w:semiHidden="0" w:uiPriority="1" w:unhideWhenUsed="0" w:qFormat="1"/>
-    <w:lsdException w:name="Light Shading" w:semiHidden="0" w:uiPriority="60" w:unhideWhenUsed="0"/>
-    <w:lsdException w:name="Light List" w:semiHidden="0" w:uiPriority="61" w:unhideWhenUsed="0"/>
-    <w:lsdException w:name="Light Grid" w:semiHidden="0" w:uiPriority="62" w:unhideWhenUsed="0"/>
-    <w:lsdException w:name="Medium Shading 1" w:semiHidden="0" w:uiPriority="63" w:unhideWhenUsed="0"/>
-    <w:lsdException w:name="Medium Shading 2" w:semiHidden="0" w:uiPriority="64" w:unhideWhenUsed="0"/>
-    <w:lsdException w:name="Medium List 1" w:semiHidden="0" w:uiPriority="65" w:unhideWhenUsed="0"/>
-    <w:lsdException w:name="Medium List 2" w:semiHidden="0" w:uiPriority="66" w:unhideWhenUsed="0"/>
-    <w:lsdException w:name="Medium Grid 1" w:semiHidden="0" w:uiPriority="67" w:unhideWhenUsed="0"/>
-    <w:lsdException w:name="Medium Grid 2" w:semiHidden="0" w:uiPriority="68" w:unhideWhenUsed="0"/>
-    <w:lsdException w:name="Medium Grid 3" w:semiHidden="0" w:uiPriority="69" w:unhideWhenUsed="0"/>
-    <w:lsdException w:name="Dark List" w:semiHidden="0" w:uiPriority="70" w:unhideWhenUsed="0"/>
-    <w:lsdException w:name="Colorful Shading" w:semiHidden="0" w:uiPriority="71" w:unhideWhenUsed="0"/>
-    <w:lsdException w:name="Colorful List" w:semiHidden="0" w:uiPriority="72" w:unhideWhenUsed="0"/>
-    <w:lsdException w:name="Colorful Grid" w:semiHidden="0" w:uiPriority="73" w:unhideWhenUsed="0"/>
-    <w:lsdException w:name="Light Shading Accent 1" w:semiHidden="0" w:uiPriority="60" w:unhideWhenUsed="0"/>
-    <w:lsdException w:name="Light List Accent 1" w:semiHidden="0" w:uiPriority="61" w:unhideWhenUsed="0"/>
-    <w:lsdException w:name="Light Grid Accent 1" w:semiHidden="0" w:uiPriority="62" w:unhideWhenUsed="0"/>
-    <w:lsdException w:name="Medium Shading 1 Accent 1" w:semiHidden="0" w:uiPriority="63" w:unhideWhenUsed="0"/>
-    <w:lsdException w:name="Medium Shading 2 Accent 1" w:semiHidden="0" w:uiPriority="64" w:unhideWhenUsed="0"/>
-    <w:lsdException w:name="Medium List 1 Accent 1" w:semiHidden="0" w:uiPriority="65" w:unhideWhenUsed="0"/>
-    <w:lsdException w:name="Revision" w:unhideWhenUsed="0"/>
-    <w:lsdException w:name="List Paragraph" w:semiHidden="0" w:uiPriority="34" w:unhideWhenUsed="0" w:qFormat="1"/>
-    <w:lsdException w:name="Quote" w:semiHidden="0" w:uiPriority="29" w:unhideWhenUsed="0" w:qFormat="1"/>
-    <w:lsdException w:name="Intense Quote" w:semiHidden="0" w:uiPriority="30" w:unhideWhenUsed="0" w:qFormat="1"/>
-    <w:lsdException w:name="Medium List 2 Accent 1" w:semiHidden="0" w:uiPriority="66" w:unhideWhenUsed="0"/>
-    <w:lsdException w:name="Medium Grid 1 Accent 1" w:semiHidden="0" w:uiPriority="67" w:unhideWhenUsed="0"/>
-    <w:lsdException w:name="Medium Grid 2 Accent 1" w:semiHidden="0" w:uiPriority="68" w:unhideWhenUsed="0"/>
-    <w:lsdException w:name="Medium Grid 3 Accent 1" w:semiHidden="0" w:uiPriority="69" w:unhideWhenUsed="0"/>
-    <w:lsdException w:name="Dark List Accent 1" w:semiHidden="0" w:uiPriority="70" w:unhideWhenUsed="0"/>
-    <w:lsdException w:name="Colorful Shading Accent 1" w:semiHidden="0" w:uiPriority="71" w:unhideWhenUsed="0"/>
-    <w:lsdException w:name="Colorful List Accent 1" w:semiHidden="0" w:uiPriority="72" w:unhideWhenUsed="0"/>
-    <w:lsdException w:name="Colorful Grid Accent 1" w:semiHidden="0" w:uiPriority="73" w:unhideWhenUsed="0"/>
-    <w:lsdException w:name="Light Shading Accent 2" w:semiHidden="0" w:uiPriority="60" w:unhideWhenUsed="0"/>
-    <w:lsdException w:name="Light List Accent 2" w:semiHidden="0" w:uiPriority="61" w:unhideWhenUsed="0"/>
-    <w:lsdException w:name="Light Grid Accent 2" w:semiHidden="0" w:uiPriority="62" w:unhideWhenUsed="0"/>
-    <w:lsdException w:name="Medium Shading 1 Accent 2" w:semiHidden="0" w:uiPriority="63" w:unhideWhenUsed="0"/>
-    <w:lsdException w:name="Medium Shading 2 Accent 2" w:semiHidden="0" w:uiPriority="64" w:unhideWhenUsed="0"/>
-    <w:lsdException w:name="Medium List 1 Accent 2" w:semiHidden="0" w:uiPriority="65" w:unhideWhenUsed="0"/>
-    <w:lsdException w:name="Medium List 2 Accent 2" w:semiHidden="0" w:uiPriority="66" w:unhideWhenUsed="0"/>
-    <w:lsdException w:name="Medium Grid 1 Accent 2" w:semiHidden="0" w:uiPriority="67" w:unhideWhenUsed="0"/>
-    <w:lsdException w:name="Medium Grid 2 Accent 2" w:semiHidden="0" w:uiPriority="68" w:unhideWhenUsed="0"/>
-    <w:lsdException w:name="Medium Grid 3 Accent 2" w:semiHidden="0" w:uiPriority="69" w:unhideWhenUsed="0"/>
-    <w:lsdException w:name="Dark List Accent 2" w:semiHidden="0" w:uiPriority="70" w:unhideWhenUsed="0"/>
-    <w:lsdException w:name="Colorful Shading Accent 2" w:semiHidden="0" w:uiPriority="71" w:unhideWhenUsed="0"/>
-    <w:lsdException w:name="Colorful List Accent 2" w:semiHidden="0" w:uiPriority="72" w:unhideWhenUsed="0"/>
-    <w:lsdException w:name="Colorful Grid Accent 2" w:semiHidden="0" w:uiPriority="73" w:unhideWhenUsed="0"/>
-    <w:lsdException w:name="Light Shading Accent 3" w:semiHidden="0" w:uiPriority="60" w:unhideWhenUsed="0"/>
-    <w:lsdException w:name="Light List Accent 3" w:semiHidden="0" w:uiPriority="61" w:unhideWhenUsed="0"/>
-    <w:lsdException w:name="Light Grid Accent 3" w:semiHidden="0" w:uiPriority="62" w:unhideWhenUsed="0"/>
-    <w:lsdException w:name="Medium Shading 1 Accent 3" w:semiHidden="0" w:uiPriority="63" w:unhideWhenUsed="0"/>
-    <w:lsdException w:name="Medium Shading 2 Accent 3" w:semiHidden="0" w:uiPriority="64" w:unhideWhenUsed="0"/>
-    <w:lsdException w:name="Medium List 1 Accent 3" w:semiHidden="0" w:uiPriority="65" w:unhideWhenUsed="0"/>
-    <w:lsdException w:name="Medium List 2 Accent 3" w:semiHidden="0" w:uiPriority="66" w:unhideWhenUsed="0"/>
-    <w:lsdException w:name="Medium Grid 1 Accent 3" w:semiHidden="0" w:uiPriority="67" w:unhideWhenUsed="0"/>
-    <w:lsdException w:name="Medium Grid 2 Accent 3" w:semiHidden="0" w:uiPriority="68" w:unhideWhenUsed="0"/>
-    <w:lsdException w:name="Medium Grid 3 Accent 3" w:semiHidden="0" w:uiPriority="69" w:unhideWhenUsed="0"/>
-    <w:lsdException w:name="Dark List Accent 3" w:semiHidden="0" w:uiPriority="70" w:unhideWhenUsed="0"/>
-    <w:lsdException w:name="Colorful Shading Accent 3" w:semiHidden="0" w:uiPriority="71" w:unhideWhenUsed="0"/>
-    <w:lsdException w:name="Colorful List Accent 3" w:semiHidden="0" w:uiPriority="72" w:unhideWhenUsed="0"/>
-    <w:lsdException w:name="Colorful Grid Accent 3" w:semiHidden="0" w:uiPriority="73" w:unhideWhenUsed="0"/>
-    <w:lsdException w:name="Light Shading Accent 4" w:semiHidden="0" w:uiPriority="60" w:unhideWhenUsed="0"/>
-    <w:lsdException w:name="Light List Accent 4" w:semiHidden="0" w:uiPriority="61" w:unhideWhenUsed="0"/>
-    <w:lsdException w:name="Light Grid Accent 4" w:semiHidden="0" w:uiPriority="62" w:unhideWhenUsed="0"/>
-    <w:lsdException w:name="Medium Shading 1 Accent 4" w:semiHidden="0" w:uiPriority="63" w:unhideWhenUsed="0"/>
-    <w:lsdException w:name="Medium Shading 2 Accent 4" w:semiHidden="0" w:uiPriority="64" w:unhideWhenUsed="0"/>
-    <w:lsdException w:name="Medium List 1 Accent 4" w:semiHidden="0" w:uiPriority="65" w:unhideWhenUsed="0"/>
-    <w:lsdException w:name="Medium List 2 Accent 4" w:semiHidden="0" w:uiPriority="66" w:unhideWhenUsed="0"/>
-    <w:lsdException w:name="Medium Grid 1 Accent 4" w:semiHidden="0" w:uiPriority="67" w:unhideWhenUsed="0"/>
-    <w:lsdException w:name="Medium Grid 2 Accent 4" w:semiHidden="0" w:uiPriority="68" w:unhideWhenUsed="0"/>
-    <w:lsdException w:name="Medium Grid 3 Accent 4" w:semiHidden="0" w:uiPriority="69" w:unhideWhenUsed="0"/>
-    <w:lsdException w:name="Dark List Accent 4" w:semiHidden="0" w:uiPriority="70" w:unhideWhenUsed="0"/>
-    <w:lsdException w:name="Colorful Shading Accent 4" w:semiHidden="0" w:uiPriority="71" w:unhideWhenUsed="0"/>
-    <w:lsdException w:name="Colorful List Accent 4" w:semiHidden="0" w:uiPriority="72" w:unhideWhenUsed="0"/>
-    <w:lsdException w:name="Colorful Grid Accent 4" w:semiHidden="0" w:uiPriority="73" w:unhideWhenUsed="0"/>
-    <w:lsdException w:name="Light Shading Accent 5" w:semiHidden="0" w:uiPriority="60" w:unhideWhenUsed="0"/>
-    <w:lsdException w:name="Light List Accent 5" w:semiHidden="0" w:uiPriority="61" w:unhideWhenUsed="0"/>
-    <w:lsdException w:name="Light Grid Accent 5" w:semiHidden="0" w:uiPriority="62" w:unhideWhenUsed="0"/>
-    <w:lsdException w:name="Medium Shading 1 Accent 5" w:semiHidden="0" w:uiPriority="63" w:unhideWhenUsed="0"/>
-    <w:lsdException w:name="Medium Shading 2 Accent 5" w:semiHidden="0" w:uiPriority="64" w:unhideWhenUsed="0"/>
-    <w:lsdException w:name="Medium List 1 Accent 5" w:semiHidden="0" w:uiPriority="65" w:unhideWhenUsed="0"/>
-    <w:lsdException w:name="Medium List 2 Accent 5" w:semiHidden="0" w:uiPriority="66" w:unhideWhenUsed="0"/>
-    <w:lsdException w:name="Medium Grid 1 Accent 5" w:semiHidden="0" w:uiPriority="67" w:unhideWhenUsed="0"/>
-    <w:lsdException w:name="Medium Grid 2 Accent 5" w:semiHidden="0" w:uiPriority="68" w:unhideWhenUsed="0"/>
-    <w:lsdException w:name="Medium Grid 3 Accent 5" w:semiHidden="0" w:uiPriority="69" w:unhideWhenUsed="0"/>
-    <w:lsdException w:name="Dark List Accent 5" w:semiHidden="0" w:uiPriority="70" w:unhideWhenUsed="0"/>
-    <w:lsdException w:name="Colorful Shading Accent 5" w:semiHidden="0" w:uiPriority="71" w:unhideWhenUsed="0"/>
-    <w:lsdException w:name="Colorful List Accent 5" w:semiHidden="0" w:uiPriority="72" w:unhideWhenUsed="0"/>
-    <w:lsdException w:name="Colorful Grid Accent 5" w:semiHidden="0" w:uiPriority="73" w:unhideWhenUsed="0"/>
-    <w:lsdException w:name="Light Shading Accent 6" w:semiHidden="0" w:uiPriority="60" w:unhideWhenUsed="0"/>
-    <w:lsdException w:name="Light List Accent 6" w:semiHidden="0" w:uiPriority="61" w:unhideWhenUsed="0"/>
-    <w:lsdException w:name="Light Grid Accent 6" w:semiHidden="0" w:uiPriority="62" w:unhideWhenUsed="0"/>
-    <w:lsdException w:name="Medium Shading 1 Accent 6" w:semiHidden="0" w:uiPriority="63" w:unhideWhenUsed="0"/>
-    <w:lsdException w:name="Medium Shading 2 Accent 6" w:semiHidden="0" w:uiPriority="64" w:unhideWhenUsed="0"/>
-    <w:lsdException w:name="Medium List 1 Accent 6" w:semiHidden="0" w:uiPriority="65" w:unhideWhenUsed="0"/>
-    <w:lsdException w:name="Medium List 2 Accent 6" w:semiHidden="0" w:uiPriority="66" w:unhideWhenUsed="0"/>
-    <w:lsdException w:name="Medium Grid 1 Accent 6" w:semiHidden="0" w:uiPriority="67" w:unhideWhenUsed="0"/>
-    <w:lsdException w:name="Medium Grid 2 Accent 6" w:semiHidden="0" w:uiPriority="68" w:unhideWhenUsed="0"/>
-    <w:lsdException w:name="Medium Grid 3 Accent 6" w:semiHidden="0" w:uiPriority="69" w:unhideWhenUsed="0"/>
-    <w:lsdException w:name="Dark List Accent 6" w:semiHidden="0" w:uiPriority="70" w:unhideWhenUsed="0"/>
-    <w:lsdException w:name="Colorful Shading Accent 6" w:semiHidden="0" w:uiPriority="71" w:unhideWhenUsed="0"/>
-    <w:lsdException w:name="Colorful List Accent 6" w:semiHidden="0" w:uiPriority="72" w:unhideWhenUsed="0"/>
-    <w:lsdException w:name="Colorful Grid Accent 6" w:semiHidden="0" w:uiPriority="73" w:unhideWhenUsed="0"/>
-    <w:lsdException w:name="Subtle Emphasis" w:semiHidden="0" w:uiPriority="19" w:unhideWhenUsed="0" w:qFormat="1"/>
-    <w:lsdException w:name="Intense Emphasis" w:semiHidden="0" w:uiPriority="21" w:unhideWhenUsed="0" w:qFormat="1"/>
-    <w:lsdException w:name="Subtle Reference" w:semiHidden="0" w:uiPriority="31" w:unhideWhenUsed="0" w:qFormat="1"/>
-    <w:lsdException w:name="Intense Reference" w:semiHidden="0" w:uiPriority="32" w:unhideWhenUsed="0" w:qFormat="1"/>
-    <w:lsdException w:name="Book Title" w:semiHidden="0" w:uiPriority="33" w:unhideWhenUsed="0" w:qFormat="1"/>
-    <w:lsdException w:name="Bibliography" w:uiPriority="37"/>
-    <w:lsdException w:name="TOC Heading" w:uiPriority="39" w:qFormat="1"/>
-  </w:latentStyles>
-  <w:style w:type="paragraph" w:default="1" w:styleId="Normal">
-    <w:name w:val="Normal"/>
-    <w:qFormat/>
-  </w:style>
-  <w:style w:type="paragraph" w:styleId="Heading1">
-    <w:name w:val="heading 1"/>
-    <w:basedOn w:val="Normal"/>
-    <w:next w:val="Normal"/>
-    <w:link w:val="Heading1Char"/>
-    <w:uiPriority w:val="9"/>
-    <w:qFormat/>
-    <w:rsid w:val="001F5C97"/>
-    <w:pPr>
-      <w:keepNext/>
-      <w:keepLines/>
-      <w:spacing w:before="480" w:after="0"/>
-      <w:outlineLvl w:val="0"/>
-    </w:pPr>
-    <w:rPr>
-      <w:rFonts w:asciiTheme="majorHAnsi" w:eastAsiaTheme="majorEastAsia" w:hAnsiTheme="majorHAnsi" w:cstheme="majorBidi"/>
-      <w:b/>
-      <w:bCs/>
-      <w:color w:val="365F91" w:themeColor="accent1" w:themeShade="BF"/>
-      <w:sz w:val="28"/>
-      <w:szCs w:val="28"/>
-    </w:rPr>
-  </w:style>
-  <w:style w:type="paragraph" w:styleId="Heading2">
-    <w:name w:val="heading 2"/>
-    <w:basedOn w:val="Normal"/>
-    <w:next w:val="Normal"/>
-    <w:link w:val="Heading2Char"/>
-    <w:uiPriority w:val="9"/>
-    <w:unhideWhenUsed/>
-    <w:qFormat/>
-    <w:rsid w:val="001F5C97"/>
-    <w:pPr>
-      <w:keepNext/>
-      <w:keepLines/>
-      <w:spacing w:before="200" w:after="0" w:line="240" w:lineRule="auto"/>
-      <w:ind w:left="576" w:hanging="576"/>
-      <w:outlineLvl w:val="1"/>
-    </w:pPr>
-    <w:rPr>
-      <w:rFonts w:asciiTheme="majorHAnsi" w:eastAsiaTheme="majorEastAsia" w:hAnsiTheme="majorHAnsi" w:cstheme="majorBidi"/>
-      <w:b/>
-      <w:bCs/>
-      <w:color w:val="4F81BD" w:themeColor="accent1"/>
-      <w:sz w:val="26"/>
-      <w:szCs w:val="26"/>
-    </w:rPr>
-  </w:style>
-  <w:style w:type="paragraph" w:styleId="Heading3">
-    <w:name w:val="heading 3"/>
-    <w:basedOn w:val="Normal"/>
-    <w:next w:val="Normal"/>
-    <w:link w:val="Heading3Char"/>
-    <w:uiPriority w:val="9"/>
-    <w:semiHidden/>
-    <w:unhideWhenUsed/>
-    <w:qFormat/>
-    <w:rsid w:val="001F5C97"/>
-    <w:pPr>
-      <w:keepNext/>
-      <w:keepLines/>
-      <w:spacing w:before="200" w:after="0" w:line="240" w:lineRule="auto"/>
-      <w:ind w:left="720" w:hanging="720"/>
-      <w:outlineLvl w:val="2"/>
-    </w:pPr>
-    <w:rPr>
-      <w:rFonts w:asciiTheme="majorHAnsi" w:eastAsiaTheme="majorEastAsia" w:hAnsiTheme="majorHAnsi" w:cstheme="majorBidi"/>
-      <w:b/>
-      <w:bCs/>
-      <w:color w:val="4F81BD" w:themeColor="accent1"/>
-      <w:sz w:val="24"/>
-      <w:szCs w:val="24"/>
-    </w:rPr>
-  </w:style>
-  <w:style w:type="paragraph" w:styleId="Heading4">
-    <w:name w:val="heading 4"/>
-    <w:basedOn w:val="Normal"/>
-    <w:next w:val="Normal"/>
-    <w:link w:val="Heading4Char"/>
-    <w:uiPriority w:val="9"/>
-    <w:semiHidden/>
-    <w:unhideWhenUsed/>
-    <w:qFormat/>
-    <w:rsid w:val="001F5C97"/>
-    <w:pPr>
-      <w:keepNext/>
-      <w:keepLines/>
-      <w:spacing w:before="200" w:after="0" w:line="240" w:lineRule="auto"/>
-      <w:ind w:left="864" w:hanging="864"/>
-      <w:outlineLvl w:val="3"/>
-    </w:pPr>
-    <w:rPr>
-      <w:rFonts w:asciiTheme="majorHAnsi" w:eastAsiaTheme="majorEastAsia" w:hAnsiTheme="majorHAnsi" w:cstheme="majorBidi"/>
-      <w:b/>
-      <w:bCs/>
-      <w:i/>
-      <w:iCs/>
-      <w:color w:val="4F81BD" w:themeColor="accent1"/>
-      <w:sz w:val="24"/>
-      <w:szCs w:val="24"/>
-    </w:rPr>
-  </w:style>
-  <w:style w:type="paragraph" w:styleId="Heading5">
-    <w:name w:val="heading 5"/>
-    <w:basedOn w:val="Normal"/>
-    <w:next w:val="Normal"/>
-    <w:link w:val="Heading5Char"/>
-    <w:uiPriority w:val="9"/>
-    <w:semiHidden/>
-    <w:unhideWhenUsed/>
-    <w:qFormat/>
-    <w:rsid w:val="001F5C97"/>
-    <w:pPr>
-      <w:keepNext/>
-      <w:keepLines/>
-      <w:spacing w:before="200" w:after="0" w:line="240" w:lineRule="auto"/>
-      <w:ind w:left="1008" w:hanging="1008"/>
-      <w:outlineLvl w:val="4"/>
-    </w:pPr>
-    <w:rPr>
-      <w:rFonts w:asciiTheme="majorHAnsi" w:eastAsiaTheme="majorEastAsia" w:hAnsiTheme="majorHAnsi" w:cstheme="majorBidi"/>
-      <w:color w:val="243F60" w:themeColor="accent1" w:themeShade="7F"/>
-      <w:sz w:val="24"/>
-      <w:szCs w:val="24"/>
-    </w:rPr>
-  </w:style>
-  <w:style w:type="paragraph" w:styleId="Heading6">
-    <w:name w:val="heading 6"/>
-    <w:basedOn w:val="Normal"/>
-    <w:next w:val="Normal"/>
-    <w:link w:val="Heading6Char"/>
-    <w:uiPriority w:val="9"/>
-    <w:semiHidden/>
-    <w:unhideWhenUsed/>
-    <w:qFormat/>
-    <w:rsid w:val="001F5C97"/>
-    <w:pPr>
-      <w:keepNext/>
-      <w:keepLines/>
-      <w:spacing w:before="200" w:after="0" w:line="240" w:lineRule="auto"/>
-      <w:ind w:left="1152" w:hanging="1152"/>
-      <w:outlineLvl w:val="5"/>
-    </w:pPr>
-    <w:rPr>
-      <w:rFonts w:asciiTheme="majorHAnsi" w:eastAsiaTheme="majorEastAsia" w:hAnsiTheme="majorHAnsi" w:cstheme="majorBidi"/>
-      <w:i/>
-      <w:iCs/>
-      <w:color w:val="243F60" w:themeColor="accent1" w:themeShade="7F"/>
-      <w:sz w:val="24"/>
-      <w:szCs w:val="24"/>
-    </w:rPr>
-  </w:style>
-  <w:style w:type="paragraph" w:styleId="Heading7">
-    <w:name w:val="heading 7"/>
-    <w:basedOn w:val="Normal"/>
-    <w:next w:val="Normal"/>
-    <w:link w:val="Heading7Char"/>
-    <w:uiPriority w:val="9"/>
-    <w:semiHidden/>
-    <w:unhideWhenUsed/>
-    <w:qFormat/>
-    <w:rsid w:val="001F5C97"/>
-    <w:pPr>
-      <w:keepNext/>
-      <w:keepLines/>
-      <w:spacing w:before="200" w:after="0" w:line="240" w:lineRule="auto"/>
-      <w:ind w:left="1296" w:hanging="1296"/>
-      <w:outlineLvl w:val="6"/>
-    </w:pPr>
-    <w:rPr>
-      <w:rFonts w:asciiTheme="majorHAnsi" w:eastAsiaTheme="majorEastAsia" w:hAnsiTheme="majorHAnsi" w:cstheme="majorBidi"/>
-      <w:i/>
-      <w:iCs/>
-      <w:color w:val="404040" w:themeColor="text1" w:themeTint="BF"/>
-      <w:sz w:val="24"/>
-      <w:szCs w:val="24"/>
-    </w:rPr>
-  </w:style>
-  <w:style w:type="paragraph" w:styleId="Heading8">
-    <w:name w:val="heading 8"/>
-    <w:basedOn w:val="Normal"/>
-    <w:next w:val="Normal"/>
-    <w:link w:val="Heading8Char"/>
-    <w:uiPriority w:val="9"/>
-    <w:semiHidden/>
-    <w:unhideWhenUsed/>
-    <w:qFormat/>
-    <w:rsid w:val="001F5C97"/>
-    <w:pPr>
-      <w:keepNext/>
-      <w:keepLines/>
-      <w:spacing w:before="200" w:after="0" w:line="240" w:lineRule="auto"/>
-      <w:ind w:left="1440" w:hanging="1440"/>
-      <w:outlineLvl w:val="7"/>
-    </w:pPr>
-    <w:rPr>
-      <w:rFonts w:asciiTheme="majorHAnsi" w:eastAsiaTheme="majorEastAsia" w:hAnsiTheme="majorHAnsi" w:cstheme="majorBidi"/>
-      <w:color w:val="404040" w:themeColor="text1" w:themeTint="BF"/>
-      <w:sz w:val="20"/>
-      <w:szCs w:val="20"/>
-    </w:rPr>
-  </w:style>
-  <w:style w:type="paragraph" w:styleId="Heading9">
-    <w:name w:val="heading 9"/>
-    <w:basedOn w:val="Normal"/>
-    <w:next w:val="Normal"/>
-    <w:link w:val="Heading9Char"/>
-    <w:uiPriority w:val="9"/>
-    <w:semiHidden/>
-    <w:unhideWhenUsed/>
-    <w:qFormat/>
-    <w:rsid w:val="001F5C97"/>
-    <w:pPr>
-      <w:keepNext/>
-      <w:keepLines/>
-      <w:spacing w:before="200" w:after="0" w:line="240" w:lineRule="auto"/>
-      <w:ind w:left="1584" w:hanging="1584"/>
-      <w:outlineLvl w:val="8"/>
-    </w:pPr>
-    <w:rPr>
-      <w:rFonts w:asciiTheme="majorHAnsi" w:eastAsiaTheme="majorEastAsia" w:hAnsiTheme="majorHAnsi" w:cstheme="majorBidi"/>
-      <w:i/>
-      <w:iCs/>
-      <w:color w:val="404040" w:themeColor="text1" w:themeTint="BF"/>
-      <w:sz w:val="20"/>
-      <w:szCs w:val="20"/>
-    </w:rPr>
-  </w:style>
-  <w:style w:type="character" w:default="1" w:styleId="DefaultParagraphFont">
-    <w:name w:val="Default Paragraph Font"/>
-    <w:uiPriority w:val="1"/>
-    <w:semiHidden/>
-    <w:unhideWhenUsed/>
-  </w:style>
-  <w:style w:type="table" w:default="1" w:styleId="TableNormal">
-    <w:name w:val="Normal Table"/>
-    <w:uiPriority w:val="99"/>
-    <w:semiHidden/>
-    <w:unhideWhenUsed/>
-    <w:tblPr>
-      <w:tblInd w:w="0" w:type="dxa"/>
-      <w:tblCellMar>
-        <w:top w:w="0" w:type="dxa"/>
-        <w:left w:w="108" w:type="dxa"/>
-        <w:bottom w:w="0" w:type="dxa"/>
-        <w:right w:w="108" w:type="dxa"/>
-      </w:tblCellMar>
-    </w:tblPr>
-  </w:style>
-  <w:style w:type="numbering" w:default="1" w:styleId="NoList">
-    <w:name w:val="No List"/>
-    <w:uiPriority w:val="99"/>
-    <w:semiHidden/>
-    <w:unhideWhenUsed/>
-  </w:style>
-  <w:style w:type="character" w:customStyle="1" w:styleId="Heading1Char">
-    <w:name w:val="Heading 1 Char"/>
-    <w:basedOn w:val="DefaultParagraphFont"/>
-    <w:link w:val="Heading1"/>
-    <w:uiPriority w:val="9"/>
-    <w:rsid w:val="001F5C97"/>
-    <w:rPr>
-      <w:rFonts w:asciiTheme="majorHAnsi" w:eastAsiaTheme="majorEastAsia" w:hAnsiTheme="majorHAnsi" w:cstheme="majorBidi"/>
-      <w:b/>
-      <w:bCs/>
-      <w:color w:val="365F91" w:themeColor="accent1" w:themeShade="BF"/>
-      <w:sz w:val="28"/>
-      <w:szCs w:val="28"/>
-    </w:rPr>
-  </w:style>
-  <w:style w:type="paragraph" w:styleId="TOCHeading">
-    <w:name w:val="TOC Heading"/>
-    <w:basedOn w:val="Heading1"/>
-    <w:next w:val="Normal"/>
-    <w:uiPriority w:val="39"/>
-    <w:semiHidden/>
-    <w:unhideWhenUsed/>
-    <w:qFormat/>
-    <w:rsid w:val="001F5C97"/>
-    <w:pPr>
-      <w:outlineLvl w:val="9"/>
-    </w:pPr>
-    <w:rPr>
-      <w:lang w:eastAsia="ja-JP"/>
-    </w:rPr>
-  </w:style>
-  <w:style w:type="paragraph" w:styleId="BalloonText">
-    <w:name w:val="Balloon Text"/>
-    <w:basedOn w:val="Normal"/>
-    <w:link w:val="BalloonTextChar"/>
-    <w:uiPriority w:val="99"/>
-    <w:semiHidden/>
-    <w:unhideWhenUsed/>
-    <w:rsid w:val="001F5C97"/>
-    <w:pPr>
-      <w:spacing w:after="0" w:line="240" w:lineRule="auto"/>
-    </w:pPr>
-    <w:rPr>
-      <w:rFonts w:ascii="Tahoma" w:hAnsi="Tahoma" w:cs="Tahoma"/>
-      <w:sz w:val="16"/>
-      <w:szCs w:val="16"/>
-    </w:rPr>
-  </w:style>
-  <w:style w:type="character" w:customStyle="1" w:styleId="BalloonTextChar">
-    <w:name w:val="Balloon Text Char"/>
-    <w:basedOn w:val="DefaultParagraphFont"/>
-    <w:link w:val="BalloonText"/>
-    <w:uiPriority w:val="99"/>
-    <w:semiHidden/>
-    <w:rsid w:val="001F5C97"/>
-    <w:rPr>
-      <w:rFonts w:ascii="Tahoma" w:hAnsi="Tahoma" w:cs="Tahoma"/>
-      <w:sz w:val="16"/>
-      <w:szCs w:val="16"/>
-    </w:rPr>
-  </w:style>
-  <w:style w:type="paragraph" w:styleId="Header">
-    <w:name w:val="header"/>
-    <w:basedOn w:val="Normal"/>
-    <w:link w:val="HeaderChar"/>
-    <w:uiPriority w:val="99"/>
-    <w:unhideWhenUsed/>
-    <w:rsid w:val="001F5C97"/>
-    <w:pPr>
-      <w:tabs>
-        <w:tab w:val="center" w:pos="4680"/>
-        <w:tab w:val="right" w:pos="9360"/>
-      </w:tabs>
-      <w:spacing w:after="0" w:line="240" w:lineRule="auto"/>
-    </w:pPr>
-  </w:style>
-  <w:style w:type="character" w:customStyle="1" w:styleId="HeaderChar">
-    <w:name w:val="Header Char"/>
-    <w:basedOn w:val="DefaultParagraphFont"/>
-    <w:link w:val="Header"/>
-    <w:uiPriority w:val="99"/>
-    <w:rsid w:val="001F5C97"/>
-  </w:style>
-  <w:style w:type="paragraph" w:styleId="Footer">
-    <w:name w:val="footer"/>
-    <w:basedOn w:val="Normal"/>
-    <w:link w:val="FooterChar"/>
-    <w:uiPriority w:val="99"/>
-    <w:unhideWhenUsed/>
-    <w:rsid w:val="001F5C97"/>
-    <w:pPr>
-      <w:tabs>
-        <w:tab w:val="center" w:pos="4680"/>
-        <w:tab w:val="right" w:pos="9360"/>
-      </w:tabs>
-      <w:spacing w:after="0" w:line="240" w:lineRule="auto"/>
-    </w:pPr>
-  </w:style>
-  <w:style w:type="character" w:customStyle="1" w:styleId="FooterChar">
-    <w:name w:val="Footer Char"/>
-    <w:basedOn w:val="DefaultParagraphFont"/>
-    <w:link w:val="Footer"/>
-    <w:uiPriority w:val="99"/>
-    <w:rsid w:val="001F5C97"/>
-  </w:style>
-  <w:style w:type="paragraph" w:styleId="Bibliography">
-    <w:name w:val="Bibliography"/>
-    <w:basedOn w:val="Normal"/>
-    <w:next w:val="Normal"/>
-    <w:uiPriority w:val="37"/>
-    <w:semiHidden/>
-    <w:unhideWhenUsed/>
-    <w:rsid w:val="001F5C97"/>
-  </w:style>
-  <w:style w:type="character" w:customStyle="1" w:styleId="Heading2Char">
-    <w:name w:val="Heading 2 Char"/>
-    <w:basedOn w:val="DefaultParagraphFont"/>
-    <w:link w:val="Heading2"/>
-    <w:uiPriority w:val="9"/>
-    <w:rsid w:val="001F5C97"/>
-    <w:rPr>
-      <w:rFonts w:asciiTheme="majorHAnsi" w:eastAsiaTheme="majorEastAsia" w:hAnsiTheme="majorHAnsi" w:cstheme="majorBidi"/>
-      <w:b/>
-      <w:bCs/>
-      <w:color w:val="4F81BD" w:themeColor="accent1"/>
-      <w:sz w:val="26"/>
-      <w:szCs w:val="26"/>
-    </w:rPr>
-  </w:style>
-  <w:style w:type="character" w:customStyle="1" w:styleId="Heading3Char">
-    <w:name w:val="Heading 3 Char"/>
-    <w:basedOn w:val="DefaultParagraphFont"/>
-    <w:link w:val="Heading3"/>
-    <w:uiPriority w:val="9"/>
-    <w:semiHidden/>
-    <w:rsid w:val="001F5C97"/>
-    <w:rPr>
-      <w:rFonts w:asciiTheme="majorHAnsi" w:eastAsiaTheme="majorEastAsia" w:hAnsiTheme="majorHAnsi" w:cstheme="majorBidi"/>
-      <w:b/>
-      <w:bCs/>
-      <w:color w:val="4F81BD" w:themeColor="accent1"/>
-      <w:sz w:val="24"/>
-      <w:szCs w:val="24"/>
-    </w:rPr>
-  </w:style>
-  <w:style w:type="character" w:customStyle="1" w:styleId="Heading4Char">
-    <w:name w:val="Heading 4 Char"/>
-    <w:basedOn w:val="DefaultParagraphFont"/>
-    <w:link w:val="Heading4"/>
-    <w:uiPriority w:val="9"/>
-    <w:semiHidden/>
-    <w:rsid w:val="001F5C97"/>
-    <w:rPr>
-      <w:rFonts w:asciiTheme="majorHAnsi" w:eastAsiaTheme="majorEastAsia" w:hAnsiTheme="majorHAnsi" w:cstheme="majorBidi"/>
-      <w:b/>
-      <w:bCs/>
-      <w:i/>
-      <w:iCs/>
-      <w:color w:val="4F81BD" w:themeColor="accent1"/>
-      <w:sz w:val="24"/>
-      <w:szCs w:val="24"/>
-    </w:rPr>
-  </w:style>
-  <w:style w:type="character" w:customStyle="1" w:styleId="Heading5Char">
-    <w:name w:val="Heading 5 Char"/>
-    <w:basedOn w:val="DefaultParagraphFont"/>
-    <w:link w:val="Heading5"/>
-    <w:uiPriority w:val="9"/>
-    <w:semiHidden/>
-    <w:rsid w:val="001F5C97"/>
-    <w:rPr>
-      <w:rFonts w:asciiTheme="majorHAnsi" w:eastAsiaTheme="majorEastAsia" w:hAnsiTheme="majorHAnsi" w:cstheme="majorBidi"/>
-      <w:color w:val="243F60" w:themeColor="accent1" w:themeShade="7F"/>
-      <w:sz w:val="24"/>
-      <w:szCs w:val="24"/>
-    </w:rPr>
-  </w:style>
-  <w:style w:type="character" w:customStyle="1" w:styleId="Heading6Char">
-    <w:name w:val="Heading 6 Char"/>
-    <w:basedOn w:val="DefaultParagraphFont"/>
-    <w:link w:val="Heading6"/>
-    <w:uiPriority w:val="9"/>
-    <w:semiHidden/>
-    <w:rsid w:val="001F5C97"/>
-    <w:rPr>
-      <w:rFonts w:asciiTheme="majorHAnsi" w:eastAsiaTheme="majorEastAsia" w:hAnsiTheme="majorHAnsi" w:cstheme="majorBidi"/>
-      <w:i/>
-      <w:iCs/>
-      <w:color w:val="243F60" w:themeColor="accent1" w:themeShade="7F"/>
-      <w:sz w:val="24"/>
-      <w:szCs w:val="24"/>
-    </w:rPr>
-  </w:style>
-  <w:style w:type="character" w:customStyle="1" w:styleId="Heading7Char">
-    <w:name w:val="Heading 7 Char"/>
-    <w:basedOn w:val="DefaultParagraphFont"/>
-    <w:link w:val="Heading7"/>
-    <w:uiPriority w:val="9"/>
-    <w:semiHidden/>
-    <w:rsid w:val="001F5C97"/>
-    <w:rPr>
-      <w:rFonts w:asciiTheme="majorHAnsi" w:eastAsiaTheme="majorEastAsia" w:hAnsiTheme="majorHAnsi" w:cstheme="majorBidi"/>
-      <w:i/>
-      <w:iCs/>
-      <w:color w:val="404040" w:themeColor="text1" w:themeTint="BF"/>
-      <w:sz w:val="24"/>
-      <w:szCs w:val="24"/>
-    </w:rPr>
-  </w:style>
-  <w:style w:type="character" w:customStyle="1" w:styleId="Heading8Char">
-    <w:name w:val="Heading 8 Char"/>
-    <w:basedOn w:val="DefaultParagraphFont"/>
-    <w:link w:val="Heading8"/>
-    <w:uiPriority w:val="9"/>
-    <w:semiHidden/>
-    <w:rsid w:val="001F5C97"/>
-    <w:rPr>
-      <w:rFonts w:asciiTheme="majorHAnsi" w:eastAsiaTheme="majorEastAsia" w:hAnsiTheme="majorHAnsi" w:cstheme="majorBidi"/>
-      <w:color w:val="404040" w:themeColor="text1" w:themeTint="BF"/>
-      <w:sz w:val="20"/>
-      <w:szCs w:val="20"/>
-    </w:rPr>
-  </w:style>
-  <w:style w:type="character" w:customStyle="1" w:styleId="Heading9Char">
-    <w:name w:val="Heading 9 Char"/>
-    <w:basedOn w:val="DefaultParagraphFont"/>
-    <w:link w:val="Heading9"/>
-    <w:uiPriority w:val="9"/>
-    <w:semiHidden/>
-    <w:rsid w:val="001F5C97"/>
-    <w:rPr>
-      <w:rFonts w:asciiTheme="majorHAnsi" w:eastAsiaTheme="majorEastAsia" w:hAnsiTheme="majorHAnsi" w:cstheme="majorBidi"/>
-      <w:i/>
-      <w:iCs/>
-      <w:color w:val="404040" w:themeColor="text1" w:themeTint="BF"/>
-      <w:sz w:val="20"/>
-      <w:szCs w:val="20"/>
-    </w:rPr>
-  </w:style>
-  <w:style w:type="table" w:styleId="LightList-Accent1">
-    <w:name w:val="Light List Accent 1"/>
-    <w:basedOn w:val="TableNormal"/>
-    <w:uiPriority w:val="61"/>
-    <w:rsid w:val="001F5C97"/>
-    <w:pPr>
-      <w:spacing w:after="0" w:line="240" w:lineRule="auto"/>
-    </w:pPr>
-    <w:rPr>
-      <w:rFonts w:eastAsiaTheme="minorEastAsia"/>
-      <w:sz w:val="24"/>
-      <w:szCs w:val="24"/>
-    </w:rPr>
-    <w:tblPr>
-      <w:tblStyleRowBandSize w:val="1"/>
-      <w:tblStyleColBandSize w:val="1"/>
-      <w:tblInd w:w="0" w:type="dxa"/>
-      <w:tblBorders>
-        <w:top w:val="single" w:sz="8" w:space="0" w:color="4F81BD" w:themeColor="accent1"/>
-        <w:left w:val="single" w:sz="8" w:space="0" w:color="4F81BD" w:themeColor="accent1"/>
-        <w:bottom w:val="single" w:sz="8" w:space="0" w:color="4F81BD" w:themeColor="accent1"/>
-        <w:right w:val="single" w:sz="8" w:space="0" w:color="4F81BD" w:themeColor="accent1"/>
-      </w:tblBorders>
-      <w:tblCellMar>
-        <w:top w:w="0" w:type="dxa"/>
-        <w:left w:w="108" w:type="dxa"/>
-        <w:bottom w:w="0" w:type="dxa"/>
-        <w:right w:w="108" w:type="dxa"/>
-      </w:tblCellMar>
-    </w:tblPr>
-    <w:tblStylePr w:type="firstRow">
-      <w:pPr>
-        <w:spacing w:before="0" w:after="0" w:line="240" w:lineRule="auto"/>
-      </w:pPr>
-      <w:rPr>
-        <w:b/>
-        <w:bCs/>
-        <w:color w:val="FFFFFF" w:themeColor="background1"/>
-      </w:rPr>
-      <w:tblPr/>
-      <w:tcPr>
-        <w:shd w:val="clear" w:color="auto" w:fill="4F81BD" w:themeFill="accent1"/>
-      </w:tcPr>
-    </w:tblStylePr>
-    <w:tblStylePr w:type="lastRow">
-      <w:pPr>
-        <w:spacing w:before="0" w:after="0" w:line="240" w:lineRule="auto"/>
-      </w:pPr>
-      <w:rPr>
-        <w:b/>
-        <w:bCs/>
-      </w:rPr>
-      <w:tblPr/>
-      <w:tcPr>
-        <w:tcBorders>
-          <w:top w:val="double" w:sz="6" w:space="0" w:color="4F81BD" w:themeColor="accent1"/>
-          <w:left w:val="single" w:sz="8" w:space="0" w:color="4F81BD" w:themeColor="accent1"/>
-          <w:bottom w:val="single" w:sz="8" w:space="0" w:color="4F81BD" w:themeColor="accent1"/>
-          <w:right w:val="single" w:sz="8" w:space="0" w:color="4F81BD" w:themeColor="accent1"/>
-        </w:tcBorders>
-      </w:tcPr>
-    </w:tblStylePr>
-    <w:tblStylePr w:type="firstCol">
-      <w:rPr>
-        <w:b/>
-        <w:bCs/>
-      </w:rPr>
-    </w:tblStylePr>
-    <w:tblStylePr w:type="lastCol">
-      <w:rPr>
-        <w:b/>
-        <w:bCs/>
-      </w:rPr>
-    </w:tblStylePr>
-    <w:tblStylePr w:type="band1Vert">
-      <w:tblPr/>
-      <w:tcPr>
-        <w:tcBorders>
-          <w:top w:val="single" w:sz="8" w:space="0" w:color="4F81BD" w:themeColor="accent1"/>
-          <w:left w:val="single" w:sz="8" w:space="0" w:color="4F81BD" w:themeColor="accent1"/>
-          <w:bottom w:val="single" w:sz="8" w:space="0" w:color="4F81BD" w:themeColor="accent1"/>
-          <w:right w:val="single" w:sz="8" w:space="0" w:color="4F81BD" w:themeColor="accent1"/>
-        </w:tcBorders>
-      </w:tcPr>
-    </w:tblStylePr>
-    <w:tblStylePr w:type="band1Horz">
-      <w:tblPr/>
-      <w:tcPr>
-        <w:tcBorders>
-          <w:top w:val="single" w:sz="8" w:space="0" w:color="4F81BD" w:themeColor="accent1"/>
-          <w:left w:val="single" w:sz="8" w:space="0" w:color="4F81BD" w:themeColor="accent1"/>
-          <w:bottom w:val="single" w:sz="8" w:space="0" w:color="4F81BD" w:themeColor="accent1"/>
-          <w:right w:val="single" w:sz="8" w:space="0" w:color="4F81BD" w:themeColor="accent1"/>
-        </w:tcBorders>
-      </w:tcPr>
-    </w:tblStylePr>
-  </w:style>
-  <w:style w:type="paragraph" w:styleId="Caption">
-    <w:name w:val="caption"/>
-    <w:basedOn w:val="Normal"/>
-    <w:next w:val="Normal"/>
-    <w:uiPriority w:val="35"/>
-    <w:unhideWhenUsed/>
-    <w:qFormat/>
-    <w:rsid w:val="001F5C97"/>
-    <w:pPr>
-      <w:spacing w:line="240" w:lineRule="auto"/>
-    </w:pPr>
-    <w:rPr>
-      <w:rFonts w:eastAsiaTheme="minorEastAsia"/>
-      <w:b/>
-      <w:bCs/>
-      <w:color w:val="4F81BD" w:themeColor="accent1"/>
-      <w:sz w:val="18"/>
-      <w:szCs w:val="18"/>
-    </w:rPr>
-  </w:style>
-  <w:style w:type="paragraph" w:styleId="ListParagraph">
-    <w:name w:val="List Paragraph"/>
-    <w:basedOn w:val="Normal"/>
-    <w:uiPriority w:val="34"/>
-    <w:qFormat/>
-    <w:rsid w:val="001F5C97"/>
-    <w:pPr>
-      <w:spacing w:before="200" w:after="0" w:line="240" w:lineRule="auto"/>
-      <w:ind w:left="720"/>
-      <w:contextualSpacing/>
-    </w:pPr>
-    <w:rPr>
-      <w:rFonts w:eastAsiaTheme="minorEastAsia"/>
-      <w:sz w:val="24"/>
-      <w:szCs w:val="24"/>
-    </w:rPr>
-  </w:style>
-  <w:style w:type="character" w:styleId="Hyperlink">
-    <w:name w:val="Hyperlink"/>
-    <w:basedOn w:val="DefaultParagraphFont"/>
-    <w:uiPriority w:val="99"/>
-    <w:unhideWhenUsed/>
-    <w:rsid w:val="001F5C97"/>
-    <w:rPr>
-      <w:color w:val="0000FF"/>
-      <w:u w:val="single"/>
-    </w:rPr>
-  </w:style>
-  <w:style w:type="character" w:customStyle="1" w:styleId="apple-style-span">
-    <w:name w:val="apple-style-span"/>
-    <w:basedOn w:val="DefaultParagraphFont"/>
-    <w:rsid w:val="001F5C97"/>
-  </w:style>
-  <w:style w:type="paragraph" w:styleId="TOC1">
-    <w:name w:val="toc 1"/>
-    <w:basedOn w:val="Normal"/>
-    <w:next w:val="Normal"/>
-    <w:autoRedefine/>
-    <w:uiPriority w:val="39"/>
-    <w:unhideWhenUsed/>
-    <w:rsid w:val="001F5C97"/>
-    <w:pPr>
-      <w:spacing w:after="100"/>
-    </w:pPr>
-  </w:style>
-  <w:style w:type="paragraph" w:styleId="TOC2">
-    <w:name w:val="toc 2"/>
-    <w:basedOn w:val="Normal"/>
-    <w:next w:val="Normal"/>
-    <w:autoRedefine/>
-    <w:uiPriority w:val="39"/>
-    <w:unhideWhenUsed/>
-    <w:rsid w:val="001F5C97"/>
-    <w:pPr>
-      <w:spacing w:after="100"/>
-      <w:ind w:left="220"/>
-    </w:pPr>
-  </w:style>
-  <w:style w:type="paragraph" w:customStyle="1" w:styleId="Appendix">
-    <w:name w:val="Appendix"/>
-    <w:basedOn w:val="Heading1"/>
-    <w:qFormat/>
-    <w:rsid w:val="006A3003"/>
-    <w:pPr>
-      <w:numPr>
-        <w:numId w:val="7"/>
-      </w:numPr>
-      <w:spacing w:before="120" w:after="120" w:line="240" w:lineRule="auto"/>
-    </w:pPr>
-    <w:rPr>
-      <w:color w:val="345A8A" w:themeColor="accent1" w:themeShade="B5"/>
-      <w:sz w:val="32"/>
-      <w:szCs w:val="32"/>
-    </w:rPr>
-  </w:style>
-</w:styles>
-</file>
-
-<file path=word/glossary/document.xml><?xml version="1.0" encoding="utf-8"?>
-<w:glossaryDocument xmlns:wpc="http://schemas.microsoft.com/office/word/2010/wordprocessingCanvas" xmlns:mc="http://schemas.openxmlformats.org/markup-compatibility/2006" xmlns:o="urn:schemas-microsoft-com:office:office" xmlns:r="http://schemas.openxmlformats.org/officeDocument/2006/relationships" xmlns:m="http://schemas.openxmlformats.org/officeDocument/2006/math" xmlns:v="urn:schemas-microsoft-com:vml" xmlns:wp14="http://schemas.microsoft.com/office/word/2010/wordprocessingDrawing" xmlns:wp="http://schemas.openxmlformats.org/drawingml/2006/wordprocessingDrawing" xmlns:w10="urn:schemas-microsoft-com:office:word" xmlns:w="http://schemas.openxmlformats.org/wordprocessingml/2006/main" xmlns:w14="http://schemas.microsoft.com/office/word/2010/wordml" xmlns:wpg="http://schemas.microsoft.com/office/word/2010/wordprocessingGroup" xmlns:wpi="http://schemas.microsoft.com/office/word/2010/wordprocessingInk" xmlns:wne="http://schemas.microsoft.com/office/word/2006/wordml" xmlns:wps="http://schemas.microsoft.com/office/word/2010/wordprocessingShape" mc:Ignorable="w14 wp14"/>
-</file>
-
-<file path=word/glossary/fontTable.xml><?xml version="1.0" encoding="utf-8"?>
-<w:fonts xmlns:mc="http://schemas.openxmlformats.org/markup-compatibility/2006" xmlns:r="http://schemas.openxmlformats.org/officeDocument/2006/relationships" xmlns:w="http://schemas.openxmlformats.org/wordprocessingml/2006/main" xmlns:w14="http://schemas.microsoft.com/office/word/2010/wordml" mc:Ignorable="w14">
-  <w:font w:name="Times New Roman">
-    <w:panose1 w:val="02020603050405020304"/>
-    <w:charset w:val="00"/>
-    <w:family w:val="roman"/>
-    <w:pitch w:val="variable"/>
-    <w:sig w:usb0="E0002AFF" w:usb1="C0007841" w:usb2="00000009" w:usb3="00000000" w:csb0="000001FF" w:csb1="00000000"/>
-  </w:font>
-  <w:font w:name="Courier New">
-    <w:panose1 w:val="02070309020205020404"/>
-    <w:charset w:val="00"/>
-    <w:family w:val="modern"/>
-    <w:pitch w:val="fixed"/>
-    <w:sig w:usb0="E0002AFF" w:usb1="C0007843" w:usb2="00000009" w:usb3="00000000" w:csb0="000001FF" w:csb1="00000000"/>
-  </w:font>
-  <w:font w:name="Wingdings">
-    <w:panose1 w:val="05000000000000000000"/>
-    <w:charset w:val="02"/>
-    <w:family w:val="auto"/>
-    <w:pitch w:val="variable"/>
-    <w:sig w:usb0="00000000" w:usb1="10000000" w:usb2="00000000" w:usb3="00000000" w:csb0="80000000" w:csb1="00000000"/>
-  </w:font>
-  <w:font w:name="Symbol">
-    <w:panose1 w:val="05050102010706020507"/>
-    <w:charset w:val="02"/>
-    <w:family w:val="roman"/>
-    <w:pitch w:val="variable"/>
-    <w:sig w:usb0="00000000" w:usb1="10000000" w:usb2="00000000" w:usb3="00000000" w:csb0="80000000" w:csb1="00000000"/>
-  </w:font>
-  <w:font w:name="Calibri">
-    <w:panose1 w:val="020F0502020204030204"/>
-    <w:charset w:val="00"/>
-    <w:family w:val="swiss"/>
-    <w:pitch w:val="variable"/>
-    <w:sig w:usb0="E00002FF" w:usb1="4000ACFF" w:usb2="00000001" w:usb3="00000000" w:csb0="0000019F" w:csb1="00000000"/>
-  </w:font>
-  <w:font w:name="Cambria">
-    <w:panose1 w:val="02040503050406030204"/>
-    <w:charset w:val="00"/>
-    <w:family w:val="roman"/>
-    <w:pitch w:val="variable"/>
-    <w:sig w:usb0="E00002FF" w:usb1="400004FF" w:usb2="00000000" w:usb3="00000000" w:csb0="0000019F" w:csb1="00000000"/>
-  </w:font>
-  <w:font w:name="Tahoma">
-    <w:panose1 w:val="020B0604030504040204"/>
-    <w:charset w:val="00"/>
-    <w:family w:val="swiss"/>
-    <w:pitch w:val="variable"/>
-    <w:sig w:usb0="E1002EFF" w:usb1="C000605B" w:usb2="00000029" w:usb3="00000000" w:csb0="000101FF" w:csb1="00000000"/>
-  </w:font>
-  <w:font w:name="Avenir Book">
-    <w:altName w:val="Corbel"/>
-    <w:charset w:val="00"/>
-    <w:family w:val="auto"/>
-    <w:pitch w:val="variable"/>
-    <w:sig w:usb0="00000001" w:usb1="5000204A" w:usb2="00000000" w:usb3="00000000" w:csb0="0000009B" w:csb1="00000000"/>
-  </w:font>
-  <w:font w:name="Times">
-    <w:panose1 w:val="02020603050405020304"/>
-    <w:charset w:val="00"/>
-    <w:family w:val="roman"/>
-    <w:notTrueType/>
-    <w:pitch w:val="variable"/>
-    <w:sig w:usb0="00000003" w:usb1="00000000" w:usb2="00000000" w:usb3="00000000" w:csb0="00000001" w:csb1="00000000"/>
-  </w:font>
-</w:fonts>
-</file>
-
-<file path=word/glossary/settings.xml><?xml version="1.0" encoding="utf-8"?>
-<w:settings xmlns:mc="http://schemas.openxmlformats.org/markup-compatibility/2006" xmlns:o="urn:schemas-microsoft-com:office:office" xmlns:r="http://schemas.openxmlformats.org/officeDocument/2006/relationships" xmlns:m="http://schemas.openxmlformats.org/officeDocument/2006/math" xmlns:v="urn:schemas-microsoft-com:vml" xmlns:w10="urn:schemas-microsoft-com:office:word" xmlns:w="http://schemas.openxmlformats.org/wordprocessingml/2006/main" xmlns:w14="http://schemas.microsoft.com/office/word/2010/wordml" xmlns:sl="http://schemas.openxmlformats.org/schemaLibrary/2006/main" mc:Ignorable="w14">
-  <w:view w:val="normal"/>
-  <w:defaultTabStop w:val="720"/>
-  <w:characterSpacingControl w:val="doNotCompress"/>
-  <w:compat>
-    <w:useFELayout/>
-    <w:compatSetting w:name="compatibilityMode" w:uri="http://schemas.microsoft.com/office/word" w:val="14"/>
-    <w:compatSetting w:name="overrideTableStyleFontSizeAndJustification" w:uri="http://schemas.microsoft.com/office/word" w:val="1"/>
-    <w:compatSetting w:name="enableOpenTypeFeatures" w:uri="http://schemas.microsoft.com/office/word" w:val="1"/>
-    <w:compatSetting w:name="doNotFlipMirrorIndents" w:uri="http://schemas.microsoft.com/office/word" w:val="1"/>
-  </w:compat>
-  <w:rsids>
-    <w:rsidRoot w:val="000E77C2"/>
-    <w:rsid w:val="000E77C2"/>
-    <w:rsid w:val="007266B3"/>
-  </w:rsids>
-  <m:mathPr>
-    <m:mathFont m:val="Cambria Math"/>
-    <m:brkBin m:val="before"/>
-    <m:brkBinSub m:val="--"/>
-    <m:smallFrac m:val="0"/>
-    <m:dispDef/>
-    <m:lMargin m:val="0"/>
-    <m:rMargin m:val="0"/>
-    <m:defJc m:val="centerGroup"/>
-    <m:wrapIndent m:val="1440"/>
-    <m:intLim m:val="subSup"/>
-    <m:naryLim m:val="undOvr"/>
-  </m:mathPr>
-  <w:themeFontLang w:val="en-US"/>
-  <w:clrSchemeMapping w:bg1="light1" w:t1="dark1" w:bg2="light2" w:t2="dark2" w:accent1="accent1" w:accent2="accent2" w:accent3="accent3" w:accent4="accent4" w:accent5="accent5" w:accent6="accent6" w:hyperlink="hyperlink" w:followedHyperlink="followedHyperlink"/>
-  <w:decimalSymbol w:val="."/>
-  <w:listSeparator w:val=","/>
-</w:settings>
-</file>
-
-<file path=word/glossary/styles.xml><?xml version="1.0" encoding="utf-8"?>
-<w:styles xmlns:mc="http://schemas.openxmlformats.org/markup-compatibility/2006" xmlns:r="http://schemas.openxmlformats.org/officeDocument/2006/relationships" xmlns:w="http://schemas.openxmlformats.org/wordprocessingml/2006/main" xmlns:w14="http://schemas.microsoft.com/office/word/2010/wordml" mc:Ignorable="w14">
-  <w:docDefaults>
-    <w:rPrDefault>
-      <w:rPr>
-        <w:rFonts w:asciiTheme="minorHAnsi" w:eastAsiaTheme="minorEastAsia" w:hAnsiTheme="minorHAnsi" w:cstheme="minorBidi"/>
-        <w:sz w:val="22"/>
-        <w:szCs w:val="22"/>
-        <w:lang w:val="en-US" w:eastAsia="en-US" w:bidi="ar-SA"/>
-      </w:rPr>
-    </w:rPrDefault>
-    <w:pPrDefault>
-      <w:pPr>
-        <w:spacing w:after="200" w:line="276" w:lineRule="auto"/>
-      </w:pPr>
-    </w:pPrDefault>
-  </w:docDefaults>
-  <w:latentStyles w:defLockedState="0" w:defUIPriority="99" w:defSemiHidden="1" w:defUnhideWhenUsed="1" w:defQFormat="0" w:count="267">
-    <w:lsdException w:name="Normal" w:semiHidden="0" w:uiPriority="0" w:unhideWhenUsed="0" w:qFormat="1"/>
-    <w:lsdException w:name="heading 1" w:semiHidden="0" w:uiPriority="9" w:unhideWhenUsed="0" w:qFormat="1"/>
-    <w:lsdException w:name="heading 2" w:uiPriority="9" w:qFormat="1"/>
-    <w:lsdException w:name="heading 3" w:uiPriority="9" w:qFormat="1"/>
-    <w:lsdException w:name="heading 4" w:uiPriority="9" w:qFormat="1"/>
-    <w:lsdException w:name="heading 5" w:uiPriority="9" w:qFormat="1"/>
-    <w:lsdException w:name="heading 6" w:uiPriority="9" w:qFormat="1"/>
-    <w:lsdException w:name="heading 7" w:uiPriority="9" w:qFormat="1"/>
-    <w:lsdException w:name="heading 8" w:uiPriority="9" w:qFormat="1"/>
-    <w:lsdException w:name="heading 9" w:uiPriority="9" w:qFormat="1"/>
-    <w:lsdException w:name="toc 1" w:uiPriority="39"/>
-    <w:lsdException w:name="toc 2" w:uiPriority="39"/>
-    <w:lsdException w:name="toc 3" w:uiPriority="39"/>
-    <w:lsdException w:name="toc 4" w:uiPriority="39"/>
-    <w:lsdException w:name="toc 5" w:uiPriority="39"/>
-    <w:lsdException w:name="toc 6" w:uiPriority="39"/>
-    <w:lsdException w:name="toc 7" w:uiPriority="39"/>
-    <w:lsdException w:name="toc 8" w:uiPriority="39"/>
-    <w:lsdException w:name="toc 9" w:uiPriority="39"/>
-    <w:lsdException w:name="caption" w:uiPriority="35" w:qFormat="1"/>
-    <w:lsdException w:name="Title" w:semiHidden="0" w:uiPriority="10" w:unhideWhenUsed="0" w:qFormat="1"/>
-    <w:lsdException w:name="Default Paragraph Font" w:uiPriority="1"/>
-    <w:lsdException w:name="Subtitle" w:semiHidden="0" w:uiPriority="11" w:unhideWhenUsed="0" w:qFormat="1"/>
-    <w:lsdException w:name="Strong" w:semiHidden="0" w:uiPriority="22" w:unhideWhenUsed="0" w:qFormat="1"/>
-    <w:lsdException w:name="Emphasis" w:semiHidden="0" w:uiPriority="20" w:unhideWhenUsed="0" w:qFormat="1"/>
-    <w:lsdException w:name="Table Grid" w:semiHidden="0" w:uiPriority="59" w:unhideWhenUsed="0"/>
-    <w:lsdException w:name="Placeholder Text" w:unhideWhenUsed="0"/>
-    <w:lsdException w:name="No Spacing" w:semiHidden="0" w:uiPriority="1" w:unhideWhenUsed="0" w:qFormat="1"/>
-    <w:lsdException w:name="Light Shading" w:semiHidden="0" w:uiPriority="60" w:unhideWhenUsed="0"/>
-    <w:lsdException w:name="Light List" w:semiHidden="0" w:uiPriority="61" w:unhideWhenUsed="0"/>
-    <w:lsdException w:name="Light Grid" w:semiHidden="0" w:uiPriority="62" w:unhideWhenUsed="0"/>
-    <w:lsdException w:name="Medium Shading 1" w:semiHidden="0" w:uiPriority="63" w:unhideWhenUsed="0"/>
-    <w:lsdException w:name="Medium Shading 2" w:semiHidden="0" w:uiPriority="64" w:unhideWhenUsed="0"/>
-    <w:lsdException w:name="Medium List 1" w:semiHidden="0" w:uiPriority="65" w:unhideWhenUsed="0"/>
-    <w:lsdException w:name="Medium List 2" w:semiHidden="0" w:uiPriority="66" w:unhideWhenUsed="0"/>
-    <w:lsdException w:name="Medium Grid 1" w:semiHidden="0" w:uiPriority="67" w:unhideWhenUsed="0"/>
-    <w:lsdException w:name="Medium Grid 2" w:semiHidden="0" w:uiPriority="68" w:unhideWhenUsed="0"/>
-    <w:lsdException w:name="Medium Grid 3" w:semiHidden="0" w:uiPriority="69" w:unhideWhenUsed="0"/>
-    <w:lsdException w:name="Dark List" w:semiHidden="0" w:uiPriority="70" w:unhideWhenUsed="0"/>
-    <w:lsdException w:name="Colorful Shading" w:semiHidden="0" w:uiPriority="71" w:unhideWhenUsed="0"/>
-    <w:lsdException w:name="Colorful List" w:semiHidden="0" w:uiPriority="72" w:unhideWhenUsed="0"/>
-    <w:lsdException w:name="Colorful Grid" w:semiHidden="0" w:uiPriority="73" w:unhideWhenUsed="0"/>
-    <w:lsdException w:name="Light Shading Accent 1" w:semiHidden="0" w:uiPriority="60" w:unhideWhenUsed="0"/>
-    <w:lsdException w:name="Light List Accent 1" w:semiHidden="0" w:uiPriority="61" w:unhideWhenUsed="0"/>
-    <w:lsdException w:name="Light Grid Accent 1" w:semiHidden="0" w:uiPriority="62" w:unhideWhenUsed="0"/>
-    <w:lsdException w:name="Medium Shading 1 Accent 1" w:semiHidden="0" w:uiPriority="63" w:unhideWhenUsed="0"/>
-    <w:lsdException w:name="Medium Shading 2 Accent 1" w:semiHidden="0" w:uiPriority="64" w:unhideWhenUsed="0"/>
-    <w:lsdException w:name="Medium List 1 Accent 1" w:semiHidden="0" w:uiPriority="65" w:unhideWhenUsed="0"/>
-    <w:lsdException w:name="Revision" w:unhideWhenUsed="0"/>
-    <w:lsdException w:name="List Paragraph" w:semiHidden="0" w:uiPriority="34" w:unhideWhenUsed="0" w:qFormat="1"/>
-    <w:lsdException w:name="Quote" w:semiHidden="0" w:uiPriority="29" w:unhideWhenUsed="0" w:qFormat="1"/>
-    <w:lsdException w:name="Intense Quote" w:semiHidden="0" w:uiPriority="30" w:unhideWhenUsed="0" w:qFormat="1"/>
-    <w:lsdException w:name="Medium List 2 Accent 1" w:semiHidden="0" w:uiPriority="66" w:unhideWhenUsed="0"/>
-    <w:lsdException w:name="Medium Grid 1 Accent 1" w:semiHidden="0" w:uiPriority="67" w:unhideWhenUsed="0"/>
-    <w:lsdException w:name="Medium Grid 2 Accent 1" w:semiHidden="0" w:uiPriority="68" w:unhideWhenUsed="0"/>
-    <w:lsdException w:name="Medium Grid 3 Accent 1" w:semiHidden="0" w:uiPriority="69" w:unhideWhenUsed="0"/>
-    <w:lsdException w:name="Dark List Accent 1" w:semiHidden="0" w:uiPriority="70" w:unhideWhenUsed="0"/>
-    <w:lsdException w:name="Colorful Shading Accent 1" w:semiHidden="0" w:uiPriority="71" w:unhideWhenUsed="0"/>
-    <w:lsdException w:name="Colorful List Accent 1" w:semiHidden="0" w:uiPriority="72" w:unhideWhenUsed="0"/>
-    <w:lsdException w:name="Colorful Grid Accent 1" w:semiHidden="0" w:uiPriority="73" w:unhideWhenUsed="0"/>
-    <w:lsdException w:name="Light Shading Accent 2" w:semiHidden="0" w:uiPriority="60" w:unhideWhenUsed="0"/>
-    <w:lsdException w:name="Light List Accent 2" w:semiHidden="0" w:uiPriority="61" w:unhideWhenUsed="0"/>
-    <w:lsdException w:name="Light Grid Accent 2" w:semiHidden="0" w:uiPriority="62" w:unhideWhenUsed="0"/>
-    <w:lsdException w:name="Medium Shading 1 Accent 2" w:semiHidden="0" w:uiPriority="63" w:unhideWhenUsed="0"/>
-    <w:lsdException w:name="Medium Shading 2 Accent 2" w:semiHidden="0" w:uiPriority="64" w:unhideWhenUsed="0"/>
-    <w:lsdException w:name="Medium List 1 Accent 2" w:semiHidden="0" w:uiPriority="65" w:unhideWhenUsed="0"/>
-    <w:lsdException w:name="Medium List 2 Accent 2" w:semiHidden="0" w:uiPriority="66" w:unhideWhenUsed="0"/>
-    <w:lsdException w:name="Medium Grid 1 Accent 2" w:semiHidden="0" w:uiPriority="67" w:unhideWhenUsed="0"/>
-    <w:lsdException w:name="Medium Grid 2 Accent 2" w:semiHidden="0" w:uiPriority="68" w:unhideWhenUsed="0"/>
-    <w:lsdException w:name="Medium Grid 3 Accent 2" w:semiHidden="0" w:uiPriority="69" w:unhideWhenUsed="0"/>
-    <w:lsdException w:name="Dark List Accent 2" w:semiHidden="0" w:uiPriority="70" w:unhideWhenUsed="0"/>
-    <w:lsdException w:name="Colorful Shading Accent 2" w:semiHidden="0" w:uiPriority="71" w:unhideWhenUsed="0"/>
-    <w:lsdException w:name="Colorful List Accent 2" w:semiHidden="0" w:uiPriority="72" w:unhideWhenUsed="0"/>
-    <w:lsdException w:name="Colorful Grid Accent 2" w:semiHidden="0" w:uiPriority="73" w:unhideWhenUsed="0"/>
-    <w:lsdException w:name="Light Shading Accent 3" w:semiHidden="0" w:uiPriority="60" w:unhideWhenUsed="0"/>
-    <w:lsdException w:name="Light List Accent 3" w:semiHidden="0" w:uiPriority="61" w:unhideWhenUsed="0"/>
-    <w:lsdException w:name="Light Grid Accent 3" w:semiHidden="0" w:uiPriority="62" w:unhideWhenUsed="0"/>
-    <w:lsdException w:name="Medium Shading 1 Accent 3" w:semiHidden="0" w:uiPriority="63" w:unhideWhenUsed="0"/>
-    <w:lsdException w:name="Medium Shading 2 Accent 3" w:semiHidden="0" w:uiPriority="64" w:unhideWhenUsed="0"/>
-    <w:lsdException w:name="Medium List 1 Accent 3" w:semiHidden="0" w:uiPriority="65" w:unhideWhenUsed="0"/>
-    <w:lsdException w:name="Medium List 2 Accent 3" w:semiHidden="0" w:uiPriority="66" w:unhideWhenUsed="0"/>
-    <w:lsdException w:name="Medium Grid 1 Accent 3" w:semiHidden="0" w:uiPriority="67" w:unhideWhenUsed="0"/>
-    <w:lsdException w:name="Medium Grid 2 Accent 3" w:semiHidden="0" w:uiPriority="68" w:unhideWhenUsed="0"/>
-    <w:lsdException w:name="Medium Grid 3 Accent 3" w:semiHidden="0" w:uiPriority="69" w:unhideWhenUsed="0"/>
-    <w:lsdException w:name="Dark List Accent 3" w:semiHidden="0" w:uiPriority="70" w:unhideWhenUsed="0"/>
-    <w:lsdException w:name="Colorful Shading Accent 3" w:semiHidden="0" w:uiPriority="71" w:unhideWhenUsed="0"/>
-    <w:lsdException w:name="Colorful List Accent 3" w:semiHidden="0" w:uiPriority="72" w:unhideWhenUsed="0"/>
-    <w:lsdException w:name="Colorful Grid Accent 3" w:semiHidden="0" w:uiPriority="73" w:unhideWhenUsed="0"/>
-    <w:lsdException w:name="Light Shading Accent 4" w:semiHidden="0" w:uiPriority="60" w:unhideWhenUsed="0"/>
-    <w:lsdException w:name="Light List Accent 4" w:semiHidden="0" w:uiPriority="61" w:unhideWhenUsed="0"/>
-    <w:lsdException w:name="Light Grid Accent 4" w:semiHidden="0" w:uiPriority="62" w:unhideWhenUsed="0"/>
-    <w:lsdException w:name="Medium Shading 1 Accent 4" w:semiHidden="0" w:uiPriority="63" w:unhideWhenUsed="0"/>
-    <w:lsdException w:name="Medium Shading 2 Accent 4" w:semiHidden="0" w:uiPriority="64" w:unhideWhenUsed="0"/>
-    <w:lsdException w:name="Medium List 1 Accent 4" w:semiHidden="0" w:uiPriority="65" w:unhideWhenUsed="0"/>
-    <w:lsdException w:name="Medium List 2 Accent 4" w:semiHidden="0" w:uiPriority="66" w:unhideWhenUsed="0"/>
-    <w:lsdException w:name="Medium Grid 1 Accent 4" w:semiHidden="0" w:uiPriority="67" w:unhideWhenUsed="0"/>
-    <w:lsdException w:name="Medium Grid 2 Accent 4" w:semiHidden="0" w:uiPriority="68" w:unhideWhenUsed="0"/>
-    <w:lsdException w:name="Medium Grid 3 Accent 4" w:semiHidden="0" w:uiPriority="69" w:unhideWhenUsed="0"/>
-    <w:lsdException w:name="Dark List Accent 4" w:semiHidden="0" w:uiPriority="70" w:unhideWhenUsed="0"/>
-    <w:lsdException w:name="Colorful Shading Accent 4" w:semiHidden="0" w:uiPriority="71" w:unhideWhenUsed="0"/>
-    <w:lsdException w:name="Colorful List Accent 4" w:semiHidden="0" w:uiPriority="72" w:unhideWhenUsed="0"/>
-    <w:lsdException w:name="Colorful Grid Accent 4" w:semiHidden="0" w:uiPriority="73" w:unhideWhenUsed="0"/>
-    <w:lsdException w:name="Light Shading Accent 5" w:semiHidden="0" w:uiPriority="60" w:unhideWhenUsed="0"/>
-    <w:lsdException w:name="Light List Accent 5" w:semiHidden="0" w:uiPriority="61" w:unhideWhenUsed="0"/>
-    <w:lsdException w:name="Light Grid Accent 5" w:semiHidden="0" w:uiPriority="62" w:unhideWhenUsed="0"/>
-    <w:lsdException w:name="Medium Shading 1 Accent 5" w:semiHidden="0" w:uiPriority="63" w:unhideWhenUsed="0"/>
-    <w:lsdException w:name="Medium Shading 2 Accent 5" w:semiHidden="0" w:uiPriority="64" w:unhideWhenUsed="0"/>
-    <w:lsdException w:name="Medium List 1 Accent 5" w:semiHidden="0" w:uiPriority="65" w:unhideWhenUsed="0"/>
-    <w:lsdException w:name="Medium List 2 Accent 5" w:semiHidden="0" w:uiPriority="66" w:unhideWhenUsed="0"/>
-    <w:lsdException w:name="Medium Grid 1 Accent 5" w:semiHidden="0" w:uiPriority="67" w:unhideWhenUsed="0"/>
-    <w:lsdException w:name="Medium Grid 2 Accent 5" w:semiHidden="0" w:uiPriority="68" w:unhideWhenUsed="0"/>
-    <w:lsdException w:name="Medium Grid 3 Accent 5" w:semiHidden="0" w:uiPriority="69" w:unhideWhenUsed="0"/>
-    <w:lsdException w:name="Dark List Accent 5" w:semiHidden="0" w:uiPriority="70" w:unhideWhenUsed="0"/>
-    <w:lsdException w:name="Colorful Shading Accent 5" w:semiHidden="0" w:uiPriority="71" w:unhideWhenUsed="0"/>
-    <w:lsdException w:name="Colorful List Accent 5" w:semiHidden="0" w:uiPriority="72" w:unhideWhenUsed="0"/>
-    <w:lsdException w:name="Colorful Grid Accent 5" w:semiHidden="0" w:uiPriority="73" w:unhideWhenUsed="0"/>
-    <w:lsdException w:name="Light Shading Accent 6" w:semiHidden="0" w:uiPriority="60" w:unhideWhenUsed="0"/>
-    <w:lsdException w:name="Light List Accent 6" w:semiHidden="0" w:uiPriority="61" w:unhideWhenUsed="0"/>
-    <w:lsdException w:name="Light Grid Accent 6" w:semiHidden="0" w:uiPriority="62" w:unhideWhenUsed="0"/>
-    <w:lsdException w:name="Medium Shading 1 Accent 6" w:semiHidden="0" w:uiPriority="63" w:unhideWhenUsed="0"/>
-    <w:lsdException w:name="Medium Shading 2 Accent 6" w:semiHidden="0" w:uiPriority="64" w:unhideWhenUsed="0"/>
-    <w:lsdException w:name="Medium List 1 Accent 6" w:semiHidden="0" w:uiPriority="65" w:unhideWhenUsed="0"/>
-    <w:lsdException w:name="Medium List 2 Accent 6" w:semiHidden="0" w:uiPriority="66" w:unhideWhenUsed="0"/>
-    <w:lsdException w:name="Medium Grid 1 Accent 6" w:semiHidden="0" w:uiPriority="67" w:unhideWhenUsed="0"/>
-    <w:lsdException w:name="Medium Grid 2 Accent 6" w:semiHidden="0" w:uiPriority="68" w:unhideWhenUsed="0"/>
-    <w:lsdException w:name="Medium Grid 3 Accent 6" w:semiHidden="0" w:uiPriority="69" w:unhideWhenUsed="0"/>
-    <w:lsdException w:name="Dark List Accent 6" w:semiHidden="0" w:uiPriority="70" w:unhideWhenUsed="0"/>
-    <w:lsdException w:name="Colorful Shading Accent 6" w:semiHidden="0" w:uiPriority="71" w:unhideWhenUsed="0"/>
-    <w:lsdException w:name="Colorful List Accent 6" w:semiHidden="0" w:uiPriority="72" w:unhideWhenUsed="0"/>
-    <w:lsdException w:name="Colorful Grid Accent 6" w:semiHidden="0" w:uiPriority="73" w:unhideWhenUsed="0"/>
-    <w:lsdException w:name="Subtle Emphasis" w:semiHidden="0" w:uiPriority="19" w:unhideWhenUsed="0" w:qFormat="1"/>
-    <w:lsdException w:name="Intense Emphasis" w:semiHidden="0" w:uiPriority="21" w:unhideWhenUsed="0" w:qFormat="1"/>
-    <w:lsdException w:name="Subtle Reference" w:semiHidden="0" w:uiPriority="31" w:unhideWhenUsed="0" w:qFormat="1"/>
-    <w:lsdException w:name="Intense Reference" w:semiHidden="0" w:uiPriority="32" w:unhideWhenUsed="0" w:qFormat="1"/>
-    <w:lsdException w:name="Book Title" w:semiHidden="0" w:uiPriority="33" w:unhideWhenUsed="0" w:qFormat="1"/>
-    <w:lsdException w:name="Bibliography" w:uiPriority="37"/>
-    <w:lsdException w:name="TOC Heading" w:uiPriority="39" w:qFormat="1"/>
-  </w:latentStyles>
-  <w:style w:type="paragraph" w:default="1" w:styleId="Normal">
-    <w:name w:val="Normal"/>
-    <w:qFormat/>
-  </w:style>
-  <w:style w:type="character" w:default="1" w:styleId="DefaultParagraphFont">
-    <w:name w:val="Default Paragraph Font"/>
-    <w:uiPriority w:val="1"/>
-    <w:semiHidden/>
-    <w:unhideWhenUsed/>
-  </w:style>
-  <w:style w:type="table" w:default="1" w:styleId="TableNormal">
-    <w:name w:val="Normal Table"/>
-    <w:uiPriority w:val="99"/>
-    <w:semiHidden/>
-    <w:unhideWhenUsed/>
-    <w:tblPr>
-      <w:tblInd w:w="0" w:type="dxa"/>
-      <w:tblCellMar>
-        <w:top w:w="0" w:type="dxa"/>
-        <w:left w:w="108" w:type="dxa"/>
-        <w:bottom w:w="0" w:type="dxa"/>
-        <w:right w:w="108" w:type="dxa"/>
-      </w:tblCellMar>
-    </w:tblPr>
-  </w:style>
-  <w:style w:type="numbering" w:default="1" w:styleId="NoList">
-    <w:name w:val="No List"/>
-    <w:uiPriority w:val="99"/>
-    <w:semiHidden/>
-    <w:unhideWhenUsed/>
-  </w:style>
-  <w:style w:type="paragraph" w:customStyle="1" w:styleId="28352BA2AF8744D1AB1826C11AC93983">
-    <w:name w:val="28352BA2AF8744D1AB1826C11AC93983"/>
-    <w:rsid w:val="000E77C2"/>
-  </w:style>
-  <w:style w:type="paragraph" w:customStyle="1" w:styleId="9B5944F50788431FBFE902C0D52CAC93">
-    <w:name w:val="9B5944F50788431FBFE902C0D52CAC93"/>
-    <w:rsid w:val="000E77C2"/>
-  </w:style>
-  <w:style w:type="paragraph" w:customStyle="1" w:styleId="CD3B917DF5AE41F5A2147AE174CB622F">
-    <w:name w:val="CD3B917DF5AE41F5A2147AE174CB622F"/>
-    <w:rsid w:val="000E77C2"/>
-  </w:style>
-  <w:style w:type="paragraph" w:customStyle="1" w:styleId="8802DC8F03F64611963A0E9E1F8A2DA9">
-    <w:name w:val="8802DC8F03F64611963A0E9E1F8A2DA9"/>
-    <w:rsid w:val="000E77C2"/>
-  </w:style>
-</w:styles>
-</file>
-
-<file path=word/glossary/stylesWithEffects.xml><?xml version="1.0" encoding="utf-8"?>
-<w:styles xmlns:wpc="http://schemas.microsoft.com/office/word/2010/wordprocessingCanvas" xmlns:mc="http://schemas.openxmlformats.org/markup-compatibility/2006" xmlns:o="urn:schemas-microsoft-com:office:office" xmlns:r="http://schemas.openxmlformats.org/officeDocument/2006/relationships" xmlns:m="http://schemas.openxmlformats.org/officeDocument/2006/math" xmlns:v="urn:schemas-microsoft-com:vml" xmlns:wp14="http://schemas.microsoft.com/office/word/2010/wordprocessingDrawing" xmlns:wp="http://schemas.openxmlformats.org/drawingml/2006/wordprocessingDrawing" xmlns:w10="urn:schemas-microsoft-com:office:word" xmlns:w="http://schemas.openxmlformats.org/wordprocessingml/2006/main" xmlns:w14="http://schemas.microsoft.com/office/word/2010/wordml" xmlns:wpg="http://schemas.microsoft.com/office/word/2010/wordprocessingGroup" xmlns:wpi="http://schemas.microsoft.com/office/word/2010/wordprocessingInk" xmlns:wne="http://schemas.microsoft.com/office/word/2006/wordml" xmlns:wps="http://schemas.microsoft.com/office/word/2010/wordprocessingShape" mc:Ignorable="w14 wp14">
-  <w:docDefaults>
-    <w:rPrDefault>
-      <w:rPr>
-        <w:rFonts w:asciiTheme="minorHAnsi" w:eastAsiaTheme="minorEastAsia" w:hAnsiTheme="minorHAnsi" w:cstheme="minorBidi"/>
-        <w:sz w:val="22"/>
-        <w:szCs w:val="22"/>
-        <w:lang w:val="en-US" w:eastAsia="en-US" w:bidi="ar-SA"/>
-      </w:rPr>
-    </w:rPrDefault>
-    <w:pPrDefault>
-      <w:pPr>
-        <w:spacing w:after="200" w:line="276" w:lineRule="auto"/>
-      </w:pPr>
-    </w:pPrDefault>
-  </w:docDefaults>
-  <w:latentStyles w:defLockedState="0" w:defUIPriority="99" w:defSemiHidden="1" w:defUnhideWhenUsed="1" w:defQFormat="0" w:count="267">
-    <w:lsdException w:name="Normal" w:semiHidden="0" w:uiPriority="0" w:unhideWhenUsed="0" w:qFormat="1"/>
-    <w:lsdException w:name="heading 1" w:semiHidden="0" w:uiPriority="9" w:unhideWhenUsed="0" w:qFormat="1"/>
-    <w:lsdException w:name="heading 2" w:uiPriority="9" w:qFormat="1"/>
-    <w:lsdException w:name="heading 3" w:uiPriority="9" w:qFormat="1"/>
-    <w:lsdException w:name="heading 4" w:uiPriority="9" w:qFormat="1"/>
-    <w:lsdException w:name="heading 5" w:uiPriority="9" w:qFormat="1"/>
-    <w:lsdException w:name="heading 6" w:uiPriority="9" w:qFormat="1"/>
-    <w:lsdException w:name="heading 7" w:uiPriority="9" w:qFormat="1"/>
-    <w:lsdException w:name="heading 8" w:uiPriority="9" w:qFormat="1"/>
-    <w:lsdException w:name="heading 9" w:uiPriority="9" w:qFormat="1"/>
-    <w:lsdException w:name="toc 1" w:uiPriority="39"/>
-    <w:lsdException w:name="toc 2" w:uiPriority="39"/>
-    <w:lsdException w:name="toc 3" w:uiPriority="39"/>
-    <w:lsdException w:name="toc 4" w:uiPriority="39"/>
-    <w:lsdException w:name="toc 5" w:uiPriority="39"/>
-    <w:lsdException w:name="toc 6" w:uiPriority="39"/>
-    <w:lsdException w:name="toc 7" w:uiPriority="39"/>
-    <w:lsdException w:name="toc 8" w:uiPriority="39"/>
-    <w:lsdException w:name="toc 9" w:uiPriority="39"/>
-    <w:lsdException w:name="caption" w:uiPriority="35" w:qFormat="1"/>
-    <w:lsdException w:name="Title" w:semiHidden="0" w:uiPriority="10" w:unhideWhenUsed="0" w:qFormat="1"/>
-    <w:lsdException w:name="Default Paragraph Font" w:uiPriority="1"/>
-    <w:lsdException w:name="Subtitle" w:semiHidden="0" w:uiPriority="11" w:unhideWhenUsed="0" w:qFormat="1"/>
-    <w:lsdException w:name="Strong" w:semiHidden="0" w:uiPriority="22" w:unhideWhenUsed="0" w:qFormat="1"/>
-    <w:lsdException w:name="Emphasis" w:semiHidden="0" w:uiPriority="20" w:unhideWhenUsed="0" w:qFormat="1"/>
-    <w:lsdException w:name="Table Grid" w:semiHidden="0" w:uiPriority="59" w:unhideWhenUsed="0"/>
-    <w:lsdException w:name="Placeholder Text" w:unhideWhenUsed="0"/>
-    <w:lsdException w:name="No Spacing" w:semiHidden="0" w:uiPriority="1" w:unhideWhenUsed="0" w:qFormat="1"/>
-    <w:lsdException w:name="Light Shading" w:semiHidden="0" w:uiPriority="60" w:unhideWhenUsed="0"/>
-    <w:lsdException w:name="Light List" w:semiHidden="0" w:uiPriority="61" w:unhideWhenUsed="0"/>
-    <w:lsdException w:name="Light Grid" w:semiHidden="0" w:uiPriority="62" w:unhideWhenUsed="0"/>
-    <w:lsdException w:name="Medium Shading 1" w:semiHidden="0" w:uiPriority="63" w:unhideWhenUsed="0"/>
-    <w:lsdException w:name="Medium Shading 2" w:semiHidden="0" w:uiPriority="64" w:unhideWhenUsed="0"/>
-    <w:lsdException w:name="Medium List 1" w:semiHidden="0" w:uiPriority="65" w:unhideWhenUsed="0"/>
-    <w:lsdException w:name="Medium List 2" w:semiHidden="0" w:uiPriority="66" w:unhideWhenUsed="0"/>
-    <w:lsdException w:name="Medium Grid 1" w:semiHidden="0" w:uiPriority="67" w:unhideWhenUsed="0"/>
-    <w:lsdException w:name="Medium Grid 2" w:semiHidden="0" w:uiPriority="68" w:unhideWhenUsed="0"/>
-    <w:lsdException w:name="Medium Grid 3" w:semiHidden="0" w:uiPriority="69" w:unhideWhenUsed="0"/>
-    <w:lsdException w:name="Dark List" w:semiHidden="0" w:uiPriority="70" w:unhideWhenUsed="0"/>
-    <w:lsdException w:name="Colorful Shading" w:semiHidden="0" w:uiPriority="71" w:unhideWhenUsed="0"/>
-    <w:lsdException w:name="Colorful List" w:semiHidden="0" w:uiPriority="72" w:unhideWhenUsed="0"/>
-    <w:lsdException w:name="Colorful Grid" w:semiHidden="0" w:uiPriority="73" w:unhideWhenUsed="0"/>
-    <w:lsdException w:name="Light Shading Accent 1" w:semiHidden="0" w:uiPriority="60" w:unhideWhenUsed="0"/>
-    <w:lsdException w:name="Light List Accent 1" w:semiHidden="0" w:uiPriority="61" w:unhideWhenUsed="0"/>
-    <w:lsdException w:name="Light Grid Accent 1" w:semiHidden="0" w:uiPriority="62" w:unhideWhenUsed="0"/>
-    <w:lsdException w:name="Medium Shading 1 Accent 1" w:semiHidden="0" w:uiPriority="63" w:unhideWhenUsed="0"/>
-    <w:lsdException w:name="Medium Shading 2 Accent 1" w:semiHidden="0" w:uiPriority="64" w:unhideWhenUsed="0"/>
-    <w:lsdException w:name="Medium List 1 Accent 1" w:semiHidden="0" w:uiPriority="65" w:unhideWhenUsed="0"/>
-    <w:lsdException w:name="Revision" w:unhideWhenUsed="0"/>
-    <w:lsdException w:name="List Paragraph" w:semiHidden="0" w:uiPriority="34" w:unhideWhenUsed="0" w:qFormat="1"/>
-    <w:lsdException w:name="Quote" w:semiHidden="0" w:uiPriority="29" w:unhideWhenUsed="0" w:qFormat="1"/>
-    <w:lsdException w:name="Intense Quote" w:semiHidden="0" w:uiPriority="30" w:unhideWhenUsed="0" w:qFormat="1"/>
-    <w:lsdException w:name="Medium List 2 Accent 1" w:semiHidden="0" w:uiPriority="66" w:unhideWhenUsed="0"/>
-    <w:lsdException w:name="Medium Grid 1 Accent 1" w:semiHidden="0" w:uiPriority="67" w:unhideWhenUsed="0"/>
-    <w:lsdException w:name="Medium Grid 2 Accent 1" w:semiHidden="0" w:uiPriority="68" w:unhideWhenUsed="0"/>
-    <w:lsdException w:name="Medium Grid 3 Accent 1" w:semiHidden="0" w:uiPriority="69" w:unhideWhenUsed="0"/>
-    <w:lsdException w:name="Dark List Accent 1" w:semiHidden="0" w:uiPriority="70" w:unhideWhenUsed="0"/>
-    <w:lsdException w:name="Colorful Shading Accent 1" w:semiHidden="0" w:uiPriority="71" w:unhideWhenUsed="0"/>
-    <w:lsdException w:name="Colorful List Accent 1" w:semiHidden="0" w:uiPriority="72" w:unhideWhenUsed="0"/>
-    <w:lsdException w:name="Colorful Grid Accent 1" w:semiHidden="0" w:uiPriority="73" w:unhideWhenUsed="0"/>
-    <w:lsdException w:name="Light Shading Accent 2" w:semiHidden="0" w:uiPriority="60" w:unhideWhenUsed="0"/>
-    <w:lsdException w:name="Light List Accent 2" w:semiHidden="0" w:uiPriority="61" w:unhideWhenUsed="0"/>
-    <w:lsdException w:name="Light Grid Accent 2" w:semiHidden="0" w:uiPriority="62" w:unhideWhenUsed="0"/>
-    <w:lsdException w:name="Medium Shading 1 Accent 2" w:semiHidden="0" w:uiPriority="63" w:unhideWhenUsed="0"/>
-    <w:lsdException w:name="Medium Shading 2 Accent 2" w:semiHidden="0" w:uiPriority="64" w:unhideWhenUsed="0"/>
-    <w:lsdException w:name="Medium List 1 Accent 2" w:semiHidden="0" w:uiPriority="65" w:unhideWhenUsed="0"/>
-    <w:lsdException w:name="Medium List 2 Accent 2" w:semiHidden="0" w:uiPriority="66" w:unhideWhenUsed="0"/>
-    <w:lsdException w:name="Medium Grid 1 Accent 2" w:semiHidden="0" w:uiPriority="67" w:unhideWhenUsed="0"/>
-    <w:lsdException w:name="Medium Grid 2 Accent 2" w:semiHidden="0" w:uiPriority="68" w:unhideWhenUsed="0"/>
-    <w:lsdException w:name="Medium Grid 3 Accent 2" w:semiHidden="0" w:uiPriority="69" w:unhideWhenUsed="0"/>
-    <w:lsdException w:name="Dark List Accent 2" w:semiHidden="0" w:uiPriority="70" w:unhideWhenUsed="0"/>
-    <w:lsdException w:name="Colorful Shading Accent 2" w:semiHidden="0" w:uiPriority="71" w:unhideWhenUsed="0"/>
-    <w:lsdException w:name="Colorful List Accent 2" w:semiHidden="0" w:uiPriority="72" w:unhideWhenUsed="0"/>
-    <w:lsdException w:name="Colorful Grid Accent 2" w:semiHidden="0" w:uiPriority="73" w:unhideWhenUsed="0"/>
-    <w:lsdException w:name="Light Shading Accent 3" w:semiHidden="0" w:uiPriority="60" w:unhideWhenUsed="0"/>
-    <w:lsdException w:name="Light List Accent 3" w:semiHidden="0" w:uiPriority="61" w:unhideWhenUsed="0"/>
-    <w:lsdException w:name="Light Grid Accent 3" w:semiHidden="0" w:uiPriority="62" w:unhideWhenUsed="0"/>
-    <w:lsdException w:name="Medium Shading 1 Accent 3" w:semiHidden="0" w:uiPriority="63" w:unhideWhenUsed="0"/>
-    <w:lsdException w:name="Medium Shading 2 Accent 3" w:semiHidden="0" w:uiPriority="64" w:unhideWhenUsed="0"/>
-    <w:lsdException w:name="Medium List 1 Accent 3" w:semiHidden="0" w:uiPriority="65" w:unhideWhenUsed="0"/>
-    <w:lsdException w:name="Medium List 2 Accent 3" w:semiHidden="0" w:uiPriority="66" w:unhideWhenUsed="0"/>
-    <w:lsdException w:name="Medium Grid 1 Accent 3" w:semiHidden="0" w:uiPriority="67" w:unhideWhenUsed="0"/>
-    <w:lsdException w:name="Medium Grid 2 Accent 3" w:semiHidden="0" w:uiPriority="68" w:unhideWhenUsed="0"/>
-    <w:lsdException w:name="Medium Grid 3 Accent 3" w:semiHidden="0" w:uiPriority="69" w:unhideWhenUsed="0"/>
-    <w:lsdException w:name="Dark List Accent 3" w:semiHidden="0" w:uiPriority="70" w:unhideWhenUsed="0"/>
-    <w:lsdException w:name="Colorful Shading Accent 3" w:semiHidden="0" w:uiPriority="71" w:unhideWhenUsed="0"/>
-    <w:lsdException w:name="Colorful List Accent 3" w:semiHidden="0" w:uiPriority="72" w:unhideWhenUsed="0"/>
-    <w:lsdException w:name="Colorful Grid Accent 3" w:semiHidden="0" w:uiPriority="73" w:unhideWhenUsed="0"/>
-    <w:lsdException w:name="Light Shading Accent 4" w:semiHidden="0" w:uiPriority="60" w:unhideWhenUsed="0"/>
-    <w:lsdException w:name="Light List Accent 4" w:semiHidden="0" w:uiPriority="61" w:unhideWhenUsed="0"/>
-    <w:lsdException w:name="Light Grid Accent 4" w:semiHidden="0" w:uiPriority="62" w:unhideWhenUsed="0"/>
-    <w:lsdException w:name="Medium Shading 1 Accent 4" w:semiHidden="0" w:uiPriority="63" w:unhideWhenUsed="0"/>
-    <w:lsdException w:name="Medium Shading 2 Accent 4" w:semiHidden="0" w:uiPriority="64" w:unhideWhenUsed="0"/>
-    <w:lsdException w:name="Medium List 1 Accent 4" w:semiHidden="0" w:uiPriority="65" w:unhideWhenUsed="0"/>
-    <w:lsdException w:name="Medium List 2 Accent 4" w:semiHidden="0" w:uiPriority="66" w:unhideWhenUsed="0"/>
-    <w:lsdException w:name="Medium Grid 1 Accent 4" w:semiHidden="0" w:uiPriority="67" w:unhideWhenUsed="0"/>
-    <w:lsdException w:name="Medium Grid 2 Accent 4" w:semiHidden="0" w:uiPriority="68" w:unhideWhenUsed="0"/>
-    <w:lsdException w:name="Medium Grid 3 Accent 4" w:semiHidden="0" w:uiPriority="69" w:unhideWhenUsed="0"/>
-    <w:lsdException w:name="Dark List Accent 4" w:semiHidden="0" w:uiPriority="70" w:unhideWhenUsed="0"/>
-    <w:lsdException w:name="Colorful Shading Accent 4" w:semiHidden="0" w:uiPriority="71" w:unhideWhenUsed="0"/>
-    <w:lsdException w:name="Colorful List Accent 4" w:semiHidden="0" w:uiPriority="72" w:unhideWhenUsed="0"/>
-    <w:lsdException w:name="Colorful Grid Accent 4" w:semiHidden="0" w:uiPriority="73" w:unhideWhenUsed="0"/>
-    <w:lsdException w:name="Light Shading Accent 5" w:semiHidden="0" w:uiPriority="60" w:unhideWhenUsed="0"/>
-    <w:lsdException w:name="Light List Accent 5" w:semiHidden="0" w:uiPriority="61" w:unhideWhenUsed="0"/>
-    <w:lsdException w:name="Light Grid Accent 5" w:semiHidden="0" w:uiPriority="62" w:unhideWhenUsed="0"/>
-    <w:lsdException w:name="Medium Shading 1 Accent 5" w:semiHidden="0" w:uiPriority="63" w:unhideWhenUsed="0"/>
-    <w:lsdException w:name="Medium Shading 2 Accent 5" w:semiHidden="0" w:uiPriority="64" w:unhideWhenUsed="0"/>
-    <w:lsdException w:name="Medium List 1 Accent 5" w:semiHidden="0" w:uiPriority="65" w:unhideWhenUsed="0"/>
-    <w:lsdException w:name="Medium List 2 Accent 5" w:semiHidden="0" w:uiPriority="66" w:unhideWhenUsed="0"/>
-    <w:lsdException w:name="Medium Grid 1 Accent 5" w:semiHidden="0" w:uiPriority="67" w:unhideWhenUsed="0"/>
-    <w:lsdException w:name="Medium Grid 2 Accent 5" w:semiHidden="0" w:uiPriority="68" w:unhideWhenUsed="0"/>
-    <w:lsdException w:name="Medium Grid 3 Accent 5" w:semiHidden="0" w:uiPriority="69" w:unhideWhenUsed="0"/>
-    <w:lsdException w:name="Dark List Accent 5" w:semiHidden="0" w:uiPriority="70" w:unhideWhenUsed="0"/>
-    <w:lsdException w:name="Colorful Shading Accent 5" w:semiHidden="0" w:uiPriority="71" w:unhideWhenUsed="0"/>
-    <w:lsdException w:name="Colorful List Accent 5" w:semiHidden="0" w:uiPriority="72" w:unhideWhenUsed="0"/>
-    <w:lsdException w:name="Colorful Grid Accent 5" w:semiHidden="0" w:uiPriority="73" w:unhideWhenUsed="0"/>
-    <w:lsdException w:name="Light Shading Accent 6" w:semiHidden="0" w:uiPriority="60" w:unhideWhenUsed="0"/>
-    <w:lsdException w:name="Light List Accent 6" w:semiHidden="0" w:uiPriority="61" w:unhideWhenUsed="0"/>
-    <w:lsdException w:name="Light Grid Accent 6" w:semiHidden="0" w:uiPriority="62" w:unhideWhenUsed="0"/>
-    <w:lsdException w:name="Medium Shading 1 Accent 6" w:semiHidden="0" w:uiPriority="63" w:unhideWhenUsed="0"/>
-    <w:lsdException w:name="Medium Shading 2 Accent 6" w:semiHidden="0" w:uiPriority="64" w:unhideWhenUsed="0"/>
-    <w:lsdException w:name="Medium List 1 Accent 6" w:semiHidden="0" w:uiPriority="65" w:unhideWhenUsed="0"/>
-    <w:lsdException w:name="Medium List 2 Accent 6" w:semiHidden="0" w:uiPriority="66" w:unhideWhenUsed="0"/>
-    <w:lsdException w:name="Medium Grid 1 Accent 6" w:semiHidden="0" w:uiPriority="67" w:unhideWhenUsed="0"/>
-    <w:lsdException w:name="Medium Grid 2 Accent 6" w:semiHidden="0" w:uiPriority="68" w:unhideWhenUsed="0"/>
-    <w:lsdException w:name="Medium Grid 3 Accent 6" w:semiHidden="0" w:uiPriority="69" w:unhideWhenUsed="0"/>
-    <w:lsdException w:name="Dark List Accent 6" w:semiHidden="0" w:uiPriority="70" w:unhideWhenUsed="0"/>
-    <w:lsdException w:name="Colorful Shading Accent 6" w:semiHidden="0" w:uiPriority="71" w:unhideWhenUsed="0"/>
-    <w:lsdException w:name="Colorful List Accent 6" w:semiHidden="0" w:uiPriority="72" w:unhideWhenUsed="0"/>
-    <w:lsdException w:name="Colorful Grid Accent 6" w:semiHidden="0" w:uiPriority="73" w:unhideWhenUsed="0"/>
-    <w:lsdException w:name="Subtle Emphasis" w:semiHidden="0" w:uiPriority="19" w:unhideWhenUsed="0" w:qFormat="1"/>
-    <w:lsdException w:name="Intense Emphasis" w:semiHidden="0" w:uiPriority="21" w:unhideWhenUsed="0" w:qFormat="1"/>
-    <w:lsdException w:name="Subtle Reference" w:semiHidden="0" w:uiPriority="31" w:unhideWhenUsed="0" w:qFormat="1"/>
-    <w:lsdException w:name="Intense Reference" w:semiHidden="0" w:uiPriority="32" w:unhideWhenUsed="0" w:qFormat="1"/>
-    <w:lsdException w:name="Book Title" w:semiHidden="0" w:uiPriority="33" w:unhideWhenUsed="0" w:qFormat="1"/>
-    <w:lsdException w:name="Bibliography" w:uiPriority="37"/>
-    <w:lsdException w:name="TOC Heading" w:uiPriority="39" w:qFormat="1"/>
-  </w:latentStyles>
-  <w:style w:type="paragraph" w:default="1" w:styleId="Normal">
-    <w:name w:val="Normal"/>
-    <w:qFormat/>
-  </w:style>
-  <w:style w:type="character" w:default="1" w:styleId="DefaultParagraphFont">
-    <w:name w:val="Default Paragraph Font"/>
-    <w:uiPriority w:val="1"/>
-    <w:semiHidden/>
-    <w:unhideWhenUsed/>
-  </w:style>
-  <w:style w:type="table" w:default="1" w:styleId="TableNormal">
-    <w:name w:val="Normal Table"/>
-    <w:uiPriority w:val="99"/>
-    <w:semiHidden/>
-    <w:unhideWhenUsed/>
-    <w:tblPr>
-      <w:tblInd w:w="0" w:type="dxa"/>
-      <w:tblCellMar>
-        <w:top w:w="0" w:type="dxa"/>
-        <w:left w:w="108" w:type="dxa"/>
-        <w:bottom w:w="0" w:type="dxa"/>
-        <w:right w:w="108" w:type="dxa"/>
-      </w:tblCellMar>
-    </w:tblPr>
-  </w:style>
-  <w:style w:type="numbering" w:default="1" w:styleId="NoList">
-    <w:name w:val="No List"/>
-    <w:uiPriority w:val="99"/>
-    <w:semiHidden/>
-    <w:unhideWhenUsed/>
-  </w:style>
-  <w:style w:type="paragraph" w:customStyle="1" w:styleId="28352BA2AF8744D1AB1826C11AC93983">
-    <w:name w:val="28352BA2AF8744D1AB1826C11AC93983"/>
-    <w:rsid w:val="000E77C2"/>
-  </w:style>
-  <w:style w:type="paragraph" w:customStyle="1" w:styleId="9B5944F50788431FBFE902C0D52CAC93">
-    <w:name w:val="9B5944F50788431FBFE902C0D52CAC93"/>
-    <w:rsid w:val="000E77C2"/>
-  </w:style>
-  <w:style w:type="paragraph" w:customStyle="1" w:styleId="CD3B917DF5AE41F5A2147AE174CB622F">
-    <w:name w:val="CD3B917DF5AE41F5A2147AE174CB622F"/>
-    <w:rsid w:val="000E77C2"/>
-  </w:style>
-  <w:style w:type="paragraph" w:customStyle="1" w:styleId="8802DC8F03F64611963A0E9E1F8A2DA9">
-    <w:name w:val="8802DC8F03F64611963A0E9E1F8A2DA9"/>
-    <w:rsid w:val="000E77C2"/>
-  </w:style>
-</w:styles>
-</file>
-
-<file path=word/glossary/webSettings.xml><?xml version="1.0" encoding="utf-8"?>
-<w:webSettings xmlns:mc="http://schemas.openxmlformats.org/markup-compatibility/2006" xmlns:r="http://schemas.openxmlformats.org/officeDocument/2006/relationships" xmlns:w="http://schemas.openxmlformats.org/wordprocessingml/2006/main" xmlns:w14="http://schemas.microsoft.com/office/word/2010/wordml" mc:Ignorable="w14">
-  <w:optimizeForBrowser/>
-  <w:allowPNG/>
-</w:webSettings>
-</file>
-
 <file path=word/theme/theme1.xml><?xml version="1.0" encoding="utf-8"?>
 <a:theme xmlns:a="http://schemas.openxmlformats.org/drawingml/2006/main" name="Office Theme">
   <a:themeElements>
@@ -11018,7 +9943,7 @@
 </file>
 
 <file path=customXml/itemProps1.xml><?xml version="1.0" encoding="utf-8"?>
-<ds:datastoreItem xmlns:ds="http://schemas.openxmlformats.org/officeDocument/2006/customXml" ds:itemID="{C9C2AC46-6187-4EE0-8B80-B84FA6DCDFD5}">
+<ds:datastoreItem xmlns:ds="http://schemas.openxmlformats.org/officeDocument/2006/customXml" ds:itemID="{5EB5378E-4672-4BE6-A226-A69FBE863826}">
   <ds:schemaRefs>
     <ds:schemaRef ds:uri="http://schemas.openxmlformats.org/officeDocument/2006/bibliography"/>
   </ds:schemaRefs>

</xml_diff>

<commit_message>
Added center frequency control via MCU command. Also updated the User Guide.
</commit_message>
<xml_diff>
--- a/ChilipepperSupport/ChilipepperUsersGuide.docx
+++ b/ChilipepperSupport/ChilipepperUsersGuide.docx
@@ -34,7 +34,7 @@
                     <a:blip r:embed="rId8" cstate="print">
                       <a:extLst>
                         <a:ext uri="{28A0092B-C50C-407E-A947-70E740481C1C}">
-                          <a14:useLocalDpi xmlns="" xmlns:wpc="http://schemas.microsoft.com/office/word/2010/wordprocessingCanvas" xmlns:mc="http://schemas.openxmlformats.org/markup-compatibility/2006" xmlns:o="urn:schemas-microsoft-com:office:office" xmlns:v="urn:schemas-microsoft-com:vml" xmlns:wp14="http://schemas.microsoft.com/office/word/2010/wordprocessingDrawing" xmlns:w10="urn:schemas-microsoft-com:office:word" xmlns:w="http://schemas.openxmlformats.org/wordprocessingml/2006/main" xmlns:w14="http://schemas.microsoft.com/office/word/2010/wordml" xmlns:wpg="http://schemas.microsoft.com/office/word/2010/wordprocessingGroup" xmlns:wpi="http://schemas.microsoft.com/office/word/2010/wordprocessingInk" xmlns:wps="http://schemas.microsoft.com/office/word/2010/wordprocessingShape" xmlns:a14="http://schemas.microsoft.com/office/drawing/2010/main" val="0"/>
+                          <a14:useLocalDpi xmlns:a14="http://schemas.microsoft.com/office/drawing/2010/main" xmlns:wps="http://schemas.microsoft.com/office/word/2010/wordprocessingShape" xmlns:wpi="http://schemas.microsoft.com/office/word/2010/wordprocessingInk" xmlns:wpg="http://schemas.microsoft.com/office/word/2010/wordprocessingGroup" xmlns:w14="http://schemas.microsoft.com/office/word/2010/wordml" xmlns:w="http://schemas.openxmlformats.org/wordprocessingml/2006/main" xmlns:w10="urn:schemas-microsoft-com:office:word" xmlns:wp14="http://schemas.microsoft.com/office/word/2010/wordprocessingDrawing" xmlns:v="urn:schemas-microsoft-com:vml" xmlns:o="urn:schemas-microsoft-com:office:office" xmlns:mc="http://schemas.openxmlformats.org/markup-compatibility/2006" xmlns:wpc="http://schemas.microsoft.com/office/word/2010/wordprocessingCanvas" xmlns="" val="0"/>
                         </a:ext>
                       </a:extLst>
                     </a:blip>
@@ -54,10 +54,10 @@
                     </a:ln>
                     <a:extLst>
                       <a:ext uri="{53640926-AAD7-44D8-BBD7-CCE9431645EC}">
-                        <a14:shadowObscured xmlns="" xmlns:wpc="http://schemas.microsoft.com/office/word/2010/wordprocessingCanvas" xmlns:mc="http://schemas.openxmlformats.org/markup-compatibility/2006" xmlns:o="urn:schemas-microsoft-com:office:office" xmlns:v="urn:schemas-microsoft-com:vml" xmlns:wp14="http://schemas.microsoft.com/office/word/2010/wordprocessingDrawing" xmlns:w10="urn:schemas-microsoft-com:office:word" xmlns:w="http://schemas.openxmlformats.org/wordprocessingml/2006/main" xmlns:w14="http://schemas.microsoft.com/office/word/2010/wordml" xmlns:wpg="http://schemas.microsoft.com/office/word/2010/wordprocessingGroup" xmlns:wpi="http://schemas.microsoft.com/office/word/2010/wordprocessingInk" xmlns:wps="http://schemas.microsoft.com/office/word/2010/wordprocessingShape" xmlns:a14="http://schemas.microsoft.com/office/drawing/2010/main"/>
+                        <a14:shadowObscured xmlns:a14="http://schemas.microsoft.com/office/drawing/2010/main" xmlns:wps="http://schemas.microsoft.com/office/word/2010/wordprocessingShape" xmlns:wpi="http://schemas.microsoft.com/office/word/2010/wordprocessingInk" xmlns:wpg="http://schemas.microsoft.com/office/word/2010/wordprocessingGroup" xmlns:w14="http://schemas.microsoft.com/office/word/2010/wordml" xmlns:w="http://schemas.openxmlformats.org/wordprocessingml/2006/main" xmlns:w10="urn:schemas-microsoft-com:office:word" xmlns:wp14="http://schemas.microsoft.com/office/word/2010/wordprocessingDrawing" xmlns:v="urn:schemas-microsoft-com:vml" xmlns:o="urn:schemas-microsoft-com:office:office" xmlns:mc="http://schemas.openxmlformats.org/markup-compatibility/2006" xmlns:wpc="http://schemas.microsoft.com/office/word/2010/wordprocessingCanvas" xmlns=""/>
                       </a:ext>
                       <a:ext uri="{FAA26D3D-D897-4be2-8F04-BA451C77F1D7}">
-                        <ma14:placeholderFlag xmlns:wpc="http://schemas.microsoft.com/office/word/2010/wordprocessingCanvas" xmlns:mc="http://schemas.openxmlformats.org/markup-compatibility/2006" xmlns:wp14="http://schemas.microsoft.com/office/word/2010/wordprocessingDrawing" xmlns:w14="http://schemas.microsoft.com/office/word/2010/wordml" xmlns:wpg="http://schemas.microsoft.com/office/word/2010/wordprocessingGroup" xmlns:wpi="http://schemas.microsoft.com/office/word/2010/wordprocessingInk" xmlns:wps="http://schemas.microsoft.com/office/word/2010/wordprocessingShape" xmlns:ma14="http://schemas.microsoft.com/office/mac/drawingml/2011/main" xmlns:w="http://schemas.openxmlformats.org/wordprocessingml/2006/main" xmlns:w10="urn:schemas-microsoft-com:office:word" xmlns:v="urn:schemas-microsoft-com:vml" xmlns:o="urn:schemas-microsoft-com:office:office" xmlns:mv="urn:schemas-microsoft-com:mac:vml" xmlns:mo="http://schemas.microsoft.com/office/mac/office/2008/main" xmlns=""/>
+                        <ma14:placeholderFlag xmlns="" xmlns:mo="http://schemas.microsoft.com/office/mac/office/2008/main" xmlns:mv="urn:schemas-microsoft-com:mac:vml" xmlns:o="urn:schemas-microsoft-com:office:office" xmlns:v="urn:schemas-microsoft-com:vml" xmlns:w10="urn:schemas-microsoft-com:office:word" xmlns:w="http://schemas.openxmlformats.org/wordprocessingml/2006/main" xmlns:ma14="http://schemas.microsoft.com/office/mac/drawingml/2011/main" xmlns:wps="http://schemas.microsoft.com/office/word/2010/wordprocessingShape" xmlns:wpi="http://schemas.microsoft.com/office/word/2010/wordprocessingInk" xmlns:wpg="http://schemas.microsoft.com/office/word/2010/wordprocessingGroup" xmlns:w14="http://schemas.microsoft.com/office/word/2010/wordml" xmlns:wp14="http://schemas.microsoft.com/office/word/2010/wordprocessingDrawing" xmlns:mc="http://schemas.openxmlformats.org/markup-compatibility/2006" xmlns:wpc="http://schemas.microsoft.com/office/word/2010/wordprocessingCanvas"/>
                       </a:ext>
                     </a:extLst>
                   </pic:spPr>
@@ -1403,22 +1403,51 @@
     </w:p>
     <w:p>
       <w:r>
-        <w:t>After graduating in 2003 and entering industry I thought ok this is it. I’m finally going to build something that works! But, I found the same great divide there was in 1997. There were systems engineers and there were hardware engineers. They talked. But, they didn’t talk very well. Furthermore, there was almost no way to build a working radio besides building completely custom radio frequency (RF) front ends. And, we began to do this culminating in several custom single and multiple-input multiple-output (MIMO) transceivers. But, boy were they expensive and inflexible.</w:t>
-      </w:r>
-    </w:p>
-    <w:p>
-      <w:r>
-        <w:t>Chilipepper and the general MATLAB to HDL framework presented is the culmination of over a decades worth of frustration and exploration. For the first time I feel there is a way for a single engineer, or small team, to build a functional wireless radio that has a straightforward path to a real product.</w:t>
-      </w:r>
-    </w:p>
-    <w:p>
-      <w:r>
-        <w:t>I hope you enjoy Chilipepper. And if you don’t let’s figure out how to make it better.</w:t>
-      </w:r>
-    </w:p>
-    <w:p>
-      <w:r>
-        <w:t>-rich cagley Oct. 2012</w:t>
+        <w:t xml:space="preserve">After graduating in 2003 and entering industry I thought ok this is it. I’m finally going to build something that works! But, I found the same great divide there was in 1997. There were systems engineers and there were hardware engineers. They talked. But, they didn’t talk very well. Furthermore, there was almost no way to build a working radio besides building completely custom radio frequency (RF) front ends. And, we began to do this culminating in several custom single and multiple-input multiple-output (MIMO) transceivers. But, </w:t>
+      </w:r>
+      <w:proofErr w:type="gramStart"/>
+      <w:r>
+        <w:t>boy were</w:t>
+      </w:r>
+      <w:proofErr w:type="gramEnd"/>
+      <w:r>
+        <w:t xml:space="preserve"> they expensive and inflexible.</w:t>
+      </w:r>
+    </w:p>
+    <w:p>
+      <w:r>
+        <w:t xml:space="preserve">Chilipepper and the general MATLAB to HDL framework presented is the culmination of over a </w:t>
+      </w:r>
+      <w:proofErr w:type="spellStart"/>
+      <w:r>
+        <w:t>decades</w:t>
+      </w:r>
+      <w:proofErr w:type="spellEnd"/>
+      <w:r>
+        <w:t xml:space="preserve"> worth of frustration and exploration. For the first time I feel there is a way for a single engineer, or small team, to build a functional wireless radio that has a straightforward path to a real product.</w:t>
+      </w:r>
+    </w:p>
+    <w:p>
+      <w:r>
+        <w:t xml:space="preserve">I hope you enjoy Chilipepper. </w:t>
+      </w:r>
+      <w:proofErr w:type="gramStart"/>
+      <w:r>
+        <w:t>And if you don’t let’s figure out how to make it better.</w:t>
+      </w:r>
+      <w:proofErr w:type="gramEnd"/>
+    </w:p>
+    <w:p>
+      <w:r>
+        <w:t xml:space="preserve">-rich </w:t>
+      </w:r>
+      <w:proofErr w:type="spellStart"/>
+      <w:r>
+        <w:t>cagley</w:t>
+      </w:r>
+      <w:proofErr w:type="spellEnd"/>
+      <w:r>
+        <w:t xml:space="preserve"> Oct. 2012</w:t>
       </w:r>
     </w:p>
     <w:p/>
@@ -1453,7 +1482,15 @@
         <w:t>LMS6002</w:t>
       </w:r>
       <w:r>
-        <w:t xml:space="preserve"> radio frequency integrated circuit (RF-IC). The LMS6002 is a highly integrated device with most major functional elements within the common package. This includes analog and digital data converters, both transmit and receive synthesizers, filtering, and multiple stages of amplification and gain control.</w:t>
+        <w:t xml:space="preserve"> radio frequency integrated circuit (RF-IC). The LMS6002 is a highly integrated device with most major functional elements within the common package. This includes analog and digital data </w:t>
+      </w:r>
+      <w:proofErr w:type="gramStart"/>
+      <w:r>
+        <w:t>converters,</w:t>
+      </w:r>
+      <w:proofErr w:type="gramEnd"/>
+      <w:r>
+        <w:t xml:space="preserve"> both transmit and receive synthesizers, filtering, and multiple stages of amplification and gain control.</w:t>
       </w:r>
     </w:p>
     <w:p>
@@ -1731,7 +1768,15 @@
     </w:p>
     <w:p>
       <w:r>
-        <w:t>Once the MCU has finished initialization you will also notice that there is a flashing light on Chilipepper indicating the RF-FE is calibrated. You may now turn the power amplifier on/off and change transmit and receive modes.</w:t>
+        <w:t xml:space="preserve">Once the MCU has finished initialization you will also notice that there is a flashing light on Chilipepper indicating the RF-FE is calibrated. You may now turn the power amplifier on/off and </w:t>
+      </w:r>
+      <w:proofErr w:type="gramStart"/>
+      <w:r>
+        <w:t>change transmit</w:t>
+      </w:r>
+      <w:proofErr w:type="gramEnd"/>
+      <w:r>
+        <w:t xml:space="preserve"> and receive modes.</w:t>
       </w:r>
     </w:p>
     <w:p>
@@ -1739,6 +1784,7 @@
         <w:pStyle w:val="Caption"/>
         <w:keepNext/>
       </w:pPr>
+      <w:proofErr w:type="gramStart"/>
       <w:r>
         <w:t xml:space="preserve">Table </w:t>
       </w:r>
@@ -1766,6 +1812,7 @@
       <w:r>
         <w:t xml:space="preserve"> - MCU interface signals.</w:t>
       </w:r>
+      <w:proofErr w:type="gramEnd"/>
     </w:p>
     <w:tbl>
       <w:tblPr>
@@ -1850,7 +1897,21 @@
               <w:rPr>
                 <w:rFonts w:ascii="Courier New" w:hAnsi="Courier New" w:cs="Courier New"/>
               </w:rPr>
-              <w:t>Serial interface from FPGA to Chilipepper’s AVR MCU. See Section 3 for details.</w:t>
+              <w:t xml:space="preserve">Serial interface from FPGA to </w:t>
+            </w:r>
+            <w:proofErr w:type="spellStart"/>
+            <w:r>
+              <w:rPr>
+                <w:rFonts w:ascii="Courier New" w:hAnsi="Courier New" w:cs="Courier New"/>
+              </w:rPr>
+              <w:t>Chilipepper’s</w:t>
+            </w:r>
+            <w:proofErr w:type="spellEnd"/>
+            <w:r>
+              <w:rPr>
+                <w:rFonts w:ascii="Courier New" w:hAnsi="Courier New" w:cs="Courier New"/>
+              </w:rPr>
+              <w:t xml:space="preserve"> AVR MCU. See Section 3 for details.</w:t>
             </w:r>
           </w:p>
         </w:tc>
@@ -2110,7 +2171,31 @@
     </w:p>
     <w:p>
       <w:r>
-        <w:t>TX/DAC control is straightforward with signals described in Table 2. A timing diagram is shown in Figure 1. Note that the TX_CLK signal should be half the TX_IQ_SEL signal frequency. Inphase (I) and quadrature (Q) data is interleaved with I corresponding to TX_IQ_SEL being high and Q corresponding to TX_IQ_SEL being low.</w:t>
+        <w:t xml:space="preserve">TX/DAC control is straightforward with signals described in Table 2. A timing diagram is shown in Figure 1. Note that the TX_CLK signal should be half the TX_IQ_SEL signal frequency. </w:t>
+      </w:r>
+      <w:proofErr w:type="spellStart"/>
+      <w:r>
+        <w:t>Inphase</w:t>
+      </w:r>
+      <w:proofErr w:type="spellEnd"/>
+      <w:r>
+        <w:t xml:space="preserve"> (I) and </w:t>
+      </w:r>
+      <w:proofErr w:type="spellStart"/>
+      <w:r>
+        <w:t>quadrature</w:t>
+      </w:r>
+      <w:proofErr w:type="spellEnd"/>
+      <w:r>
+        <w:t xml:space="preserve"> (Q) data is interleaved with </w:t>
+      </w:r>
+      <w:proofErr w:type="gramStart"/>
+      <w:r>
+        <w:t>I</w:t>
+      </w:r>
+      <w:proofErr w:type="gramEnd"/>
+      <w:r>
+        <w:t xml:space="preserve"> corresponding to TX_IQ_SEL being high and Q corresponding to TX_IQ_SEL being low.</w:t>
       </w:r>
     </w:p>
     <w:p>
@@ -2118,6 +2203,7 @@
         <w:pStyle w:val="Caption"/>
         <w:keepNext/>
       </w:pPr>
+      <w:proofErr w:type="gramStart"/>
       <w:r>
         <w:t xml:space="preserve">Table </w:t>
       </w:r>
@@ -2145,6 +2231,7 @@
       <w:r>
         <w:t xml:space="preserve"> – TX/DAC interface signals.</w:t>
       </w:r>
+      <w:proofErr w:type="gramEnd"/>
     </w:p>
     <w:tbl>
       <w:tblPr>
@@ -2271,7 +2358,35 @@
               <w:rPr>
                 <w:rFonts w:ascii="Courier New" w:hAnsi="Courier New" w:cs="Courier New"/>
               </w:rPr>
-              <w:t>In order to conserve pins, inphase and quadrature signals on transmit are interleaved. This binary signal selects whether I or Q is latched into the DAC during the rising edge of TX_CLK.</w:t>
+              <w:t xml:space="preserve">In order to conserve pins, </w:t>
+            </w:r>
+            <w:proofErr w:type="spellStart"/>
+            <w:r>
+              <w:rPr>
+                <w:rFonts w:ascii="Courier New" w:hAnsi="Courier New" w:cs="Courier New"/>
+              </w:rPr>
+              <w:t>inphase</w:t>
+            </w:r>
+            <w:proofErr w:type="spellEnd"/>
+            <w:r>
+              <w:rPr>
+                <w:rFonts w:ascii="Courier New" w:hAnsi="Courier New" w:cs="Courier New"/>
+              </w:rPr>
+              <w:t xml:space="preserve"> and </w:t>
+            </w:r>
+            <w:proofErr w:type="spellStart"/>
+            <w:r>
+              <w:rPr>
+                <w:rFonts w:ascii="Courier New" w:hAnsi="Courier New" w:cs="Courier New"/>
+              </w:rPr>
+              <w:t>quadrature</w:t>
+            </w:r>
+            <w:proofErr w:type="spellEnd"/>
+            <w:r>
+              <w:rPr>
+                <w:rFonts w:ascii="Courier New" w:hAnsi="Courier New" w:cs="Courier New"/>
+              </w:rPr>
+              <w:t xml:space="preserve"> signals on transmit are interleaved. This binary signal selects whether I or Q is latched into the DAC during the rising edge of TX_CLK.</w:t>
             </w:r>
           </w:p>
         </w:tc>
@@ -2357,7 +2472,7 @@
                     <a:blip r:embed="rId14" cstate="print">
                       <a:extLst>
                         <a:ext uri="{28A0092B-C50C-407E-A947-70E740481C1C}">
-                          <a14:useLocalDpi xmlns="" xmlns:wpc="http://schemas.microsoft.com/office/word/2010/wordprocessingCanvas" xmlns:mc="http://schemas.openxmlformats.org/markup-compatibility/2006" xmlns:o="urn:schemas-microsoft-com:office:office" xmlns:v="urn:schemas-microsoft-com:vml" xmlns:wp14="http://schemas.microsoft.com/office/word/2010/wordprocessingDrawing" xmlns:w10="urn:schemas-microsoft-com:office:word" xmlns:w="http://schemas.openxmlformats.org/wordprocessingml/2006/main" xmlns:w14="http://schemas.microsoft.com/office/word/2010/wordml" xmlns:wpg="http://schemas.microsoft.com/office/word/2010/wordprocessingGroup" xmlns:wpi="http://schemas.microsoft.com/office/word/2010/wordprocessingInk" xmlns:wps="http://schemas.microsoft.com/office/word/2010/wordprocessingShape" xmlns:a14="http://schemas.microsoft.com/office/drawing/2010/main" val="0"/>
+                          <a14:useLocalDpi xmlns:a14="http://schemas.microsoft.com/office/drawing/2010/main" xmlns:wps="http://schemas.microsoft.com/office/word/2010/wordprocessingShape" xmlns:wpi="http://schemas.microsoft.com/office/word/2010/wordprocessingInk" xmlns:wpg="http://schemas.microsoft.com/office/word/2010/wordprocessingGroup" xmlns:w14="http://schemas.microsoft.com/office/word/2010/wordml" xmlns:w="http://schemas.openxmlformats.org/wordprocessingml/2006/main" xmlns:w10="urn:schemas-microsoft-com:office:word" xmlns:wp14="http://schemas.microsoft.com/office/word/2010/wordprocessingDrawing" xmlns:v="urn:schemas-microsoft-com:vml" xmlns:o="urn:schemas-microsoft-com:office:office" xmlns:mc="http://schemas.openxmlformats.org/markup-compatibility/2006" xmlns:wpc="http://schemas.microsoft.com/office/word/2010/wordprocessingCanvas" xmlns="" val="0"/>
                         </a:ext>
                       </a:extLst>
                     </a:blip>
@@ -2387,6 +2502,7 @@
       <w:pPr>
         <w:pStyle w:val="Caption"/>
       </w:pPr>
+      <w:proofErr w:type="gramStart"/>
       <w:r>
         <w:t xml:space="preserve">Figure </w:t>
       </w:r>
@@ -2412,7 +2528,11 @@
         <w:fldChar w:fldCharType="end"/>
       </w:r>
       <w:r>
-        <w:t xml:space="preserve"> - DAC interface signaling.</w:t>
+        <w:t xml:space="preserve"> - DAC interface</w:t>
+      </w:r>
+      <w:proofErr w:type="gramEnd"/>
+      <w:r>
+        <w:t xml:space="preserve"> signaling.</w:t>
       </w:r>
     </w:p>
     <w:p>
@@ -2457,6 +2577,7 @@
         <w:pStyle w:val="Caption"/>
         <w:keepNext/>
       </w:pPr>
+      <w:proofErr w:type="gramStart"/>
       <w:r>
         <w:t xml:space="preserve">Table </w:t>
       </w:r>
@@ -2484,6 +2605,7 @@
       <w:r>
         <w:t xml:space="preserve"> – RX/ADC interface signals.</w:t>
       </w:r>
+      <w:proofErr w:type="gramEnd"/>
     </w:p>
     <w:tbl>
       <w:tblPr>
@@ -2655,7 +2777,35 @@
               <w:rPr>
                 <w:rFonts w:ascii="Courier New" w:hAnsi="Courier New" w:cs="Courier New"/>
               </w:rPr>
-              <w:t>In order to conserve pins, inphase and quadrature signals on receive are interleaved. This binary signal selects whether I or Q is latched into the DAC during the rising edge of RX_CLK. It is sent from Chilipepper to the FPGA.</w:t>
+              <w:t xml:space="preserve">In order to conserve pins, </w:t>
+            </w:r>
+            <w:proofErr w:type="spellStart"/>
+            <w:r>
+              <w:rPr>
+                <w:rFonts w:ascii="Courier New" w:hAnsi="Courier New" w:cs="Courier New"/>
+              </w:rPr>
+              <w:t>inphase</w:t>
+            </w:r>
+            <w:proofErr w:type="spellEnd"/>
+            <w:r>
+              <w:rPr>
+                <w:rFonts w:ascii="Courier New" w:hAnsi="Courier New" w:cs="Courier New"/>
+              </w:rPr>
+              <w:t xml:space="preserve"> and </w:t>
+            </w:r>
+            <w:proofErr w:type="spellStart"/>
+            <w:r>
+              <w:rPr>
+                <w:rFonts w:ascii="Courier New" w:hAnsi="Courier New" w:cs="Courier New"/>
+              </w:rPr>
+              <w:t>quadrature</w:t>
+            </w:r>
+            <w:proofErr w:type="spellEnd"/>
+            <w:r>
+              <w:rPr>
+                <w:rFonts w:ascii="Courier New" w:hAnsi="Courier New" w:cs="Courier New"/>
+              </w:rPr>
+              <w:t xml:space="preserve"> signals on receive are interleaved. This binary signal selects whether I or Q is latched into the DAC during the rising edge of RX_CLK. It is sent from Chilipepper to the FPGA.</w:t>
             </w:r>
           </w:p>
         </w:tc>
@@ -2734,7 +2884,7 @@
                     <a:blip r:embed="rId15" cstate="print">
                       <a:extLst>
                         <a:ext uri="{28A0092B-C50C-407E-A947-70E740481C1C}">
-                          <a14:useLocalDpi xmlns="" xmlns:wpc="http://schemas.microsoft.com/office/word/2010/wordprocessingCanvas" xmlns:mc="http://schemas.openxmlformats.org/markup-compatibility/2006" xmlns:o="urn:schemas-microsoft-com:office:office" xmlns:v="urn:schemas-microsoft-com:vml" xmlns:wp14="http://schemas.microsoft.com/office/word/2010/wordprocessingDrawing" xmlns:w10="urn:schemas-microsoft-com:office:word" xmlns:w="http://schemas.openxmlformats.org/wordprocessingml/2006/main" xmlns:w14="http://schemas.microsoft.com/office/word/2010/wordml" xmlns:wpg="http://schemas.microsoft.com/office/word/2010/wordprocessingGroup" xmlns:wpi="http://schemas.microsoft.com/office/word/2010/wordprocessingInk" xmlns:wps="http://schemas.microsoft.com/office/word/2010/wordprocessingShape" xmlns:a14="http://schemas.microsoft.com/office/drawing/2010/main" val="0"/>
+                          <a14:useLocalDpi xmlns:a14="http://schemas.microsoft.com/office/drawing/2010/main" xmlns:wps="http://schemas.microsoft.com/office/word/2010/wordprocessingShape" xmlns:wpi="http://schemas.microsoft.com/office/word/2010/wordprocessingInk" xmlns:wpg="http://schemas.microsoft.com/office/word/2010/wordprocessingGroup" xmlns:w14="http://schemas.microsoft.com/office/word/2010/wordml" xmlns:w="http://schemas.openxmlformats.org/wordprocessingml/2006/main" xmlns:w10="urn:schemas-microsoft-com:office:word" xmlns:wp14="http://schemas.microsoft.com/office/word/2010/wordprocessingDrawing" xmlns:v="urn:schemas-microsoft-com:vml" xmlns:o="urn:schemas-microsoft-com:office:office" xmlns:mc="http://schemas.openxmlformats.org/markup-compatibility/2006" xmlns:wpc="http://schemas.microsoft.com/office/word/2010/wordprocessingCanvas" xmlns="" val="0"/>
                         </a:ext>
                       </a:extLst>
                     </a:blip>
@@ -2914,7 +3064,7 @@
                     <a:blip r:embed="rId16" cstate="print">
                       <a:extLst>
                         <a:ext uri="{28A0092B-C50C-407E-A947-70E740481C1C}">
-                          <a14:useLocalDpi xmlns="" xmlns:wpc="http://schemas.microsoft.com/office/word/2010/wordprocessingCanvas" xmlns:mc="http://schemas.openxmlformats.org/markup-compatibility/2006" xmlns:o="urn:schemas-microsoft-com:office:office" xmlns:v="urn:schemas-microsoft-com:vml" xmlns:wp14="http://schemas.microsoft.com/office/word/2010/wordprocessingDrawing" xmlns:w10="urn:schemas-microsoft-com:office:word" xmlns:w="http://schemas.openxmlformats.org/wordprocessingml/2006/main" xmlns:w14="http://schemas.microsoft.com/office/word/2010/wordml" xmlns:wpg="http://schemas.microsoft.com/office/word/2010/wordprocessingGroup" xmlns:wpi="http://schemas.microsoft.com/office/word/2010/wordprocessingInk" xmlns:wps="http://schemas.microsoft.com/office/word/2010/wordprocessingShape" xmlns:a14="http://schemas.microsoft.com/office/drawing/2010/main" val="0"/>
+                          <a14:useLocalDpi xmlns:a14="http://schemas.microsoft.com/office/drawing/2010/main" xmlns:wps="http://schemas.microsoft.com/office/word/2010/wordprocessingShape" xmlns:wpi="http://schemas.microsoft.com/office/word/2010/wordprocessingInk" xmlns:wpg="http://schemas.microsoft.com/office/word/2010/wordprocessingGroup" xmlns:w14="http://schemas.microsoft.com/office/word/2010/wordml" xmlns:w="http://schemas.openxmlformats.org/wordprocessingml/2006/main" xmlns:w10="urn:schemas-microsoft-com:office:word" xmlns:wp14="http://schemas.microsoft.com/office/word/2010/wordprocessingDrawing" xmlns:v="urn:schemas-microsoft-com:vml" xmlns:o="urn:schemas-microsoft-com:office:office" xmlns:mc="http://schemas.openxmlformats.org/markup-compatibility/2006" xmlns:wpc="http://schemas.microsoft.com/office/word/2010/wordprocessingCanvas" xmlns="" val="0"/>
                         </a:ext>
                       </a:extLst>
                     </a:blip>
@@ -3030,7 +3180,7 @@
                     <a:blip r:embed="rId17" cstate="print">
                       <a:extLst>
                         <a:ext uri="{28A0092B-C50C-407E-A947-70E740481C1C}">
-                          <a14:useLocalDpi xmlns="" xmlns:wpc="http://schemas.microsoft.com/office/word/2010/wordprocessingCanvas" xmlns:mc="http://schemas.openxmlformats.org/markup-compatibility/2006" xmlns:o="urn:schemas-microsoft-com:office:office" xmlns:v="urn:schemas-microsoft-com:vml" xmlns:wp14="http://schemas.microsoft.com/office/word/2010/wordprocessingDrawing" xmlns:w10="urn:schemas-microsoft-com:office:word" xmlns:w="http://schemas.openxmlformats.org/wordprocessingml/2006/main" xmlns:w14="http://schemas.microsoft.com/office/word/2010/wordml" xmlns:wpg="http://schemas.microsoft.com/office/word/2010/wordprocessingGroup" xmlns:wpi="http://schemas.microsoft.com/office/word/2010/wordprocessingInk" xmlns:wps="http://schemas.microsoft.com/office/word/2010/wordprocessingShape" xmlns:a14="http://schemas.microsoft.com/office/drawing/2010/main" val="0"/>
+                          <a14:useLocalDpi xmlns:a14="http://schemas.microsoft.com/office/drawing/2010/main" xmlns:wps="http://schemas.microsoft.com/office/word/2010/wordprocessingShape" xmlns:wpi="http://schemas.microsoft.com/office/word/2010/wordprocessingInk" xmlns:wpg="http://schemas.microsoft.com/office/word/2010/wordprocessingGroup" xmlns:w14="http://schemas.microsoft.com/office/word/2010/wordml" xmlns:w="http://schemas.openxmlformats.org/wordprocessingml/2006/main" xmlns:w10="urn:schemas-microsoft-com:office:word" xmlns:wp14="http://schemas.microsoft.com/office/word/2010/wordprocessingDrawing" xmlns:v="urn:schemas-microsoft-com:vml" xmlns:o="urn:schemas-microsoft-com:office:office" xmlns:mc="http://schemas.openxmlformats.org/markup-compatibility/2006" xmlns:wpc="http://schemas.microsoft.com/office/word/2010/wordprocessingCanvas" xmlns="" val="0"/>
                         </a:ext>
                       </a:extLst>
                     </a:blip>
@@ -3085,7 +3235,15 @@
         <w:fldChar w:fldCharType="end"/>
       </w:r>
       <w:r>
-        <w:t xml:space="preserve"> - Serial packet format for Rx/Tx with Chilipepper.</w:t>
+        <w:t xml:space="preserve"> - Serial packet format for Rx/</w:t>
+      </w:r>
+      <w:proofErr w:type="spellStart"/>
+      <w:r>
+        <w:t>Tx</w:t>
+      </w:r>
+      <w:proofErr w:type="spellEnd"/>
+      <w:r>
+        <w:t xml:space="preserve"> with Chilipepper.</w:t>
       </w:r>
     </w:p>
     <w:p>
@@ -3098,6 +3256,7 @@
         <w:pStyle w:val="Caption"/>
         <w:keepNext/>
       </w:pPr>
+      <w:proofErr w:type="gramStart"/>
       <w:r>
         <w:t xml:space="preserve">Table </w:t>
       </w:r>
@@ -3125,6 +3284,7 @@
       <w:r>
         <w:t xml:space="preserve"> - Serial packet transmission from FPGA to Chilipepper.</w:t>
       </w:r>
+      <w:proofErr w:type="gramEnd"/>
     </w:p>
     <w:tbl>
       <w:tblPr>
@@ -3281,7 +3441,15 @@
               <w:cnfStyle w:val="000000000000"/>
             </w:pPr>
             <w:r>
-              <w:t>Controls Tx gain. Value is in dB.</w:t>
+              <w:t xml:space="preserve">Controls </w:t>
+            </w:r>
+            <w:proofErr w:type="spellStart"/>
+            <w:r>
+              <w:t>Tx</w:t>
+            </w:r>
+            <w:proofErr w:type="spellEnd"/>
+            <w:r>
+              <w:t xml:space="preserve"> gain. Value is in dB.</w:t>
             </w:r>
           </w:p>
         </w:tc>
@@ -3350,6 +3518,81 @@
           </w:p>
         </w:tc>
       </w:tr>
+      <w:tr>
+        <w:tc>
+          <w:tcPr>
+            <w:cnfStyle w:val="001000000000"/>
+            <w:tcW w:w="1548" w:type="dxa"/>
+          </w:tcPr>
+          <w:p>
+            <w:r>
+              <w:t>0x03</w:t>
+            </w:r>
+          </w:p>
+        </w:tc>
+        <w:tc>
+          <w:tcPr>
+            <w:tcW w:w="1800" w:type="dxa"/>
+          </w:tcPr>
+          <w:p>
+            <w:pPr>
+              <w:cnfStyle w:val="000000000000"/>
+            </w:pPr>
+            <w:r>
+              <w:t>2.4 to 2.5 GHz (default 2.4GHz)</w:t>
+            </w:r>
+          </w:p>
+        </w:tc>
+        <w:tc>
+          <w:tcPr>
+            <w:tcW w:w="6228" w:type="dxa"/>
+          </w:tcPr>
+          <w:p>
+            <w:pPr>
+              <w:cnfStyle w:val="000000000000"/>
+            </w:pPr>
+            <w:r>
+              <w:t>Controls the RX and TX</w:t>
+            </w:r>
+            <w:r>
+              <w:t xml:space="preserve"> center f</w:t>
+            </w:r>
+            <w:r>
+              <w:t>requency</w:t>
+            </w:r>
+            <w:r>
+              <w:t xml:space="preserve"> </w:t>
+            </w:r>
+            <w:r>
+              <w:t>w</w:t>
+            </w:r>
+            <w:r>
+              <w:t>hen using Mode 1</w:t>
+            </w:r>
+            <w:r>
+              <w:t xml:space="preserve"> (TDD)</w:t>
+            </w:r>
+            <w:r>
+              <w:t>. The value should be in</w:t>
+            </w:r>
+            <w:r>
+              <w:t xml:space="preserve"> units of</w:t>
+            </w:r>
+            <w:r>
+              <w:t xml:space="preserve"> Kilohertz and require</w:t>
+            </w:r>
+            <w:r>
+              <w:t>s</w:t>
+            </w:r>
+            <w:r>
+              <w:t xml:space="preserve"> 3 </w:t>
+            </w:r>
+            <w:r>
+              <w:t>data bytes to fully specify the frequency.</w:t>
+            </w:r>
+          </w:p>
+        </w:tc>
+      </w:tr>
     </w:tbl>
     <w:p>
       <w:pPr>
@@ -3362,6 +3605,7 @@
         <w:pStyle w:val="Caption"/>
         <w:keepNext/>
       </w:pPr>
+      <w:proofErr w:type="gramStart"/>
       <w:r>
         <w:t xml:space="preserve">Table </w:t>
       </w:r>
@@ -3389,6 +3633,7 @@
       <w:r>
         <w:t xml:space="preserve"> – Return serial packet transmission from Chilipepper to FPGA.</w:t>
       </w:r>
+      <w:proofErr w:type="gramEnd"/>
     </w:p>
     <w:tbl>
       <w:tblPr>
@@ -3498,7 +3743,16 @@
               <w:cnfStyle w:val="000000100000"/>
             </w:pPr>
             <w:r>
-              <w:t>Query Chilipepper status. 0 – indicates problem. 1 – everything operating normal.</w:t>
+              <w:t xml:space="preserve">Query Chilipepper status. 0 – indicates problem. 1 – </w:t>
+            </w:r>
+            <w:proofErr w:type="gramStart"/>
+            <w:r>
+              <w:lastRenderedPageBreak/>
+              <w:t>everything</w:t>
+            </w:r>
+            <w:proofErr w:type="gramEnd"/>
+            <w:r>
+              <w:t xml:space="preserve"> operating normal.</w:t>
             </w:r>
           </w:p>
         </w:tc>
@@ -3511,6 +3765,7 @@
           </w:tcPr>
           <w:p>
             <w:r>
+              <w:lastRenderedPageBreak/>
               <w:t>0xYZ</w:t>
             </w:r>
           </w:p>
@@ -3556,9 +3811,13 @@
       <w:bookmarkStart w:id="19" w:name="_Toc338933647"/>
       <w:bookmarkStart w:id="20" w:name="_Toc342568151"/>
       <w:bookmarkEnd w:id="18"/>
-      <w:r>
-        <w:lastRenderedPageBreak/>
-        <w:t>Reflashing MCU Firmware</w:t>
+      <w:proofErr w:type="spellStart"/>
+      <w:r>
+        <w:t>Reflashing</w:t>
+      </w:r>
+      <w:proofErr w:type="spellEnd"/>
+      <w:r>
+        <w:t xml:space="preserve"> MCU Firmware</w:t>
       </w:r>
       <w:bookmarkEnd w:id="19"/>
       <w:bookmarkEnd w:id="20"/>
@@ -3598,7 +3857,7 @@
                     <a:blip r:embed="rId18" cstate="print">
                       <a:extLst>
                         <a:ext uri="{28A0092B-C50C-407E-A947-70E740481C1C}">
-                          <a14:useLocalDpi xmlns="" xmlns:wpc="http://schemas.microsoft.com/office/word/2010/wordprocessingCanvas" xmlns:mc="http://schemas.openxmlformats.org/markup-compatibility/2006" xmlns:o="urn:schemas-microsoft-com:office:office" xmlns:v="urn:schemas-microsoft-com:vml" xmlns:wp14="http://schemas.microsoft.com/office/word/2010/wordprocessingDrawing" xmlns:w10="urn:schemas-microsoft-com:office:word" xmlns:w="http://schemas.openxmlformats.org/wordprocessingml/2006/main" xmlns:w14="http://schemas.microsoft.com/office/word/2010/wordml" xmlns:wpg="http://schemas.microsoft.com/office/word/2010/wordprocessingGroup" xmlns:wpi="http://schemas.microsoft.com/office/word/2010/wordprocessingInk" xmlns:wps="http://schemas.microsoft.com/office/word/2010/wordprocessingShape" xmlns:a14="http://schemas.microsoft.com/office/drawing/2010/main" val="0"/>
+                          <a14:useLocalDpi xmlns:a14="http://schemas.microsoft.com/office/drawing/2010/main" xmlns:wps="http://schemas.microsoft.com/office/word/2010/wordprocessingShape" xmlns:wpi="http://schemas.microsoft.com/office/word/2010/wordprocessingInk" xmlns:wpg="http://schemas.microsoft.com/office/word/2010/wordprocessingGroup" xmlns:w14="http://schemas.microsoft.com/office/word/2010/wordml" xmlns:w="http://schemas.openxmlformats.org/wordprocessingml/2006/main" xmlns:w10="urn:schemas-microsoft-com:office:word" xmlns:wp14="http://schemas.microsoft.com/office/word/2010/wordprocessingDrawing" xmlns:v="urn:schemas-microsoft-com:vml" xmlns:o="urn:schemas-microsoft-com:office:office" xmlns:mc="http://schemas.openxmlformats.org/markup-compatibility/2006" xmlns:wpc="http://schemas.microsoft.com/office/word/2010/wordprocessingCanvas" xmlns="" val="0"/>
                         </a:ext>
                       </a:extLst>
                     </a:blip>
@@ -3765,7 +4024,7 @@
                     <a:blip r:embed="rId20" cstate="print">
                       <a:extLst>
                         <a:ext uri="{28A0092B-C50C-407E-A947-70E740481C1C}">
-                          <a14:useLocalDpi xmlns="" xmlns:wpc="http://schemas.microsoft.com/office/word/2010/wordprocessingCanvas" xmlns:mc="http://schemas.openxmlformats.org/markup-compatibility/2006" xmlns:o="urn:schemas-microsoft-com:office:office" xmlns:v="urn:schemas-microsoft-com:vml" xmlns:wp14="http://schemas.microsoft.com/office/word/2010/wordprocessingDrawing" xmlns:w10="urn:schemas-microsoft-com:office:word" xmlns:w="http://schemas.openxmlformats.org/wordprocessingml/2006/main" xmlns:w14="http://schemas.microsoft.com/office/word/2010/wordml" xmlns:wpg="http://schemas.microsoft.com/office/word/2010/wordprocessingGroup" xmlns:wpi="http://schemas.microsoft.com/office/word/2010/wordprocessingInk" xmlns:wps="http://schemas.microsoft.com/office/word/2010/wordprocessingShape" xmlns:a14="http://schemas.microsoft.com/office/drawing/2010/main" val="0"/>
+                          <a14:useLocalDpi xmlns:a14="http://schemas.microsoft.com/office/drawing/2010/main" xmlns:wps="http://schemas.microsoft.com/office/word/2010/wordprocessingShape" xmlns:wpi="http://schemas.microsoft.com/office/word/2010/wordprocessingInk" xmlns:wpg="http://schemas.microsoft.com/office/word/2010/wordprocessingGroup" xmlns:w14="http://schemas.microsoft.com/office/word/2010/wordml" xmlns:w="http://schemas.openxmlformats.org/wordprocessingml/2006/main" xmlns:w10="urn:schemas-microsoft-com:office:word" xmlns:wp14="http://schemas.microsoft.com/office/word/2010/wordprocessingDrawing" xmlns:v="urn:schemas-microsoft-com:vml" xmlns:o="urn:schemas-microsoft-com:office:office" xmlns:mc="http://schemas.openxmlformats.org/markup-compatibility/2006" xmlns:wpc="http://schemas.microsoft.com/office/word/2010/wordprocessingCanvas" xmlns="" val="0"/>
                         </a:ext>
                       </a:extLst>
                     </a:blip>
@@ -3854,7 +4113,7 @@
                     <a:blip r:embed="rId21" cstate="print">
                       <a:extLst>
                         <a:ext uri="{28A0092B-C50C-407E-A947-70E740481C1C}">
-                          <a14:useLocalDpi xmlns="" xmlns:wpc="http://schemas.microsoft.com/office/word/2010/wordprocessingCanvas" xmlns:mc="http://schemas.openxmlformats.org/markup-compatibility/2006" xmlns:o="urn:schemas-microsoft-com:office:office" xmlns:v="urn:schemas-microsoft-com:vml" xmlns:wp14="http://schemas.microsoft.com/office/word/2010/wordprocessingDrawing" xmlns:w10="urn:schemas-microsoft-com:office:word" xmlns:w="http://schemas.openxmlformats.org/wordprocessingml/2006/main" xmlns:w14="http://schemas.microsoft.com/office/word/2010/wordml" xmlns:wpg="http://schemas.microsoft.com/office/word/2010/wordprocessingGroup" xmlns:wpi="http://schemas.microsoft.com/office/word/2010/wordprocessingInk" xmlns:wps="http://schemas.microsoft.com/office/word/2010/wordprocessingShape" xmlns:a14="http://schemas.microsoft.com/office/drawing/2010/main" val="0"/>
+                          <a14:useLocalDpi xmlns:a14="http://schemas.microsoft.com/office/drawing/2010/main" xmlns:wps="http://schemas.microsoft.com/office/word/2010/wordprocessingShape" xmlns:wpi="http://schemas.microsoft.com/office/word/2010/wordprocessingInk" xmlns:wpg="http://schemas.microsoft.com/office/word/2010/wordprocessingGroup" xmlns:w14="http://schemas.microsoft.com/office/word/2010/wordml" xmlns:w="http://schemas.openxmlformats.org/wordprocessingml/2006/main" xmlns:w10="urn:schemas-microsoft-com:office:word" xmlns:wp14="http://schemas.microsoft.com/office/word/2010/wordprocessingDrawing" xmlns:v="urn:schemas-microsoft-com:vml" xmlns:o="urn:schemas-microsoft-com:office:office" xmlns:mc="http://schemas.openxmlformats.org/markup-compatibility/2006" xmlns:wpc="http://schemas.microsoft.com/office/word/2010/wordprocessingCanvas" xmlns="" val="0"/>
                         </a:ext>
                       </a:extLst>
                     </a:blip>
@@ -3987,7 +4246,15 @@
     </w:p>
     <w:p>
       <w:r>
-        <w:t xml:space="preserve">There is Quadrature Phase Shift Keying (QPSK) example design and set of laboratory exercises. Please contact </w:t>
+        <w:t xml:space="preserve">There is </w:t>
+      </w:r>
+      <w:proofErr w:type="spellStart"/>
+      <w:r>
+        <w:t>Quadrature</w:t>
+      </w:r>
+      <w:proofErr w:type="spellEnd"/>
+      <w:r>
+        <w:t xml:space="preserve"> Phase Shift Keying (QPSK) example design and set of laboratory exercises. Please contact </w:t>
       </w:r>
       <w:hyperlink r:id="rId22" w:history="1">
         <w:r>
@@ -3998,7 +4265,15 @@
         </w:r>
       </w:hyperlink>
       <w:r>
-        <w:t xml:space="preserve"> for information. This is all based on MATLAB to HDL code generation using Mathworks tools. Why? They’re awesome. Seriously, they’re awesome.</w:t>
+        <w:t xml:space="preserve"> for information. This is all based on MATLAB to HDL code generation using </w:t>
+      </w:r>
+      <w:proofErr w:type="spellStart"/>
+      <w:r>
+        <w:t>Mathworks</w:t>
+      </w:r>
+      <w:proofErr w:type="spellEnd"/>
+      <w:r>
+        <w:t xml:space="preserve"> tools. Why? They’re awesome. Seriously, they’re awesome.</w:t>
       </w:r>
     </w:p>
     <w:p>
@@ -4037,7 +4312,49 @@
         <w:rPr>
           <w:rStyle w:val="apple-style-span"/>
         </w:rPr>
-        <w:t>R. E. Cagley, S. A. McNally, B. T. Weals, R. A. Iltis, S. Mirzaei, and R. Kastner, "Implementation of the Alamouti OSTBC to a Distributed Set of Single-Antenna Wireless Nodes", in Proc. IEEE Wireless Communications and Networking Conference, Hong Kong, Mar. 2007.</w:t>
+        <w:t xml:space="preserve">R. E. Cagley, S. A. McNally, B. T. Weals, R. A. </w:t>
+      </w:r>
+      <w:proofErr w:type="spellStart"/>
+      <w:r>
+        <w:rPr>
+          <w:rStyle w:val="apple-style-span"/>
+        </w:rPr>
+        <w:t>Iltis</w:t>
+      </w:r>
+      <w:proofErr w:type="spellEnd"/>
+      <w:r>
+        <w:rPr>
+          <w:rStyle w:val="apple-style-span"/>
+        </w:rPr>
+        <w:t xml:space="preserve">, S. </w:t>
+      </w:r>
+      <w:proofErr w:type="spellStart"/>
+      <w:r>
+        <w:rPr>
+          <w:rStyle w:val="apple-style-span"/>
+        </w:rPr>
+        <w:t>Mirzaei</w:t>
+      </w:r>
+      <w:proofErr w:type="spellEnd"/>
+      <w:r>
+        <w:rPr>
+          <w:rStyle w:val="apple-style-span"/>
+        </w:rPr>
+        <w:t xml:space="preserve">, and R. Kastner, "Implementation of the </w:t>
+      </w:r>
+      <w:proofErr w:type="spellStart"/>
+      <w:r>
+        <w:rPr>
+          <w:rStyle w:val="apple-style-span"/>
+        </w:rPr>
+        <w:t>Alamouti</w:t>
+      </w:r>
+      <w:proofErr w:type="spellEnd"/>
+      <w:r>
+        <w:rPr>
+          <w:rStyle w:val="apple-style-span"/>
+        </w:rPr>
+        <w:t xml:space="preserve"> OSTBC to a Distributed Set of Single-Antenna Wireless Nodes", in Proc. IEEE Wireless Communications and Networking Conference, Hong Kong, Mar. 2007.</w:t>
       </w:r>
     </w:p>
     <w:p>
@@ -4056,7 +4373,35 @@
         <w:rPr>
           <w:rFonts w:cs="Times"/>
         </w:rPr>
-        <w:t>R. E. Cagley and Nicholas Hogasten, “Bridging the Gap Between Advanced Image Processing and Hardware Design,” Synopsys Users Group Conference, June 2010</w:t>
+        <w:t xml:space="preserve">R. E. Cagley and Nicholas </w:t>
+      </w:r>
+      <w:proofErr w:type="spellStart"/>
+      <w:r>
+        <w:rPr>
+          <w:rFonts w:cs="Times"/>
+        </w:rPr>
+        <w:t>Hogasten</w:t>
+      </w:r>
+      <w:proofErr w:type="spellEnd"/>
+      <w:r>
+        <w:rPr>
+          <w:rFonts w:cs="Times"/>
+        </w:rPr>
+        <w:t xml:space="preserve">, “Bridging the Gap </w:t>
+      </w:r>
+      <w:proofErr w:type="gramStart"/>
+      <w:r>
+        <w:rPr>
+          <w:rFonts w:cs="Times"/>
+        </w:rPr>
+        <w:t>Between</w:t>
+      </w:r>
+      <w:proofErr w:type="gramEnd"/>
+      <w:r>
+        <w:rPr>
+          <w:rFonts w:cs="Times"/>
+        </w:rPr>
+        <w:t xml:space="preserve"> Advanced Image Processing and Hardware Design,” Synopsys Users Group Conference, June 2010</w:t>
       </w:r>
       <w:r>
         <w:rPr>
@@ -4082,7 +4427,21 @@
         <w:rPr>
           <w:rFonts w:cs="Times"/>
         </w:rPr>
-        <w:t>R. E. Cagley, “Automating FPGA/ASIC Design Workflow with MATLAB”, The MathWorks Signal Processing Virtual Conference, May 2011</w:t>
+        <w:t xml:space="preserve">R. E. Cagley, “Automating FPGA/ASIC Design Workflow with MATLAB”, The </w:t>
+      </w:r>
+      <w:proofErr w:type="spellStart"/>
+      <w:r>
+        <w:rPr>
+          <w:rFonts w:cs="Times"/>
+        </w:rPr>
+        <w:t>MathWorks</w:t>
+      </w:r>
+      <w:proofErr w:type="spellEnd"/>
+      <w:r>
+        <w:rPr>
+          <w:rFonts w:cs="Times"/>
+        </w:rPr>
+        <w:t xml:space="preserve"> Signal Processing Virtual Conference, May 2011</w:t>
       </w:r>
       <w:r>
         <w:rPr>
@@ -4109,7 +4468,23 @@
     </w:p>
     <w:p>
       <w:r>
-        <w:t xml:space="preserve">[A1] The best way is to implement a carrier offset and then apply a high pass or bandpass filter. This can easily be done with a cascade-integrator-comb (CIC) filter. Alternatively if you want to do direct-conversion you can simple track and remove the DC bias, e.g., dc = (1-alpha)*dc + alpha*adc_signal. </w:t>
+        <w:t xml:space="preserve">[A1] The best way is to implement a carrier offset and then apply a high pass or </w:t>
+      </w:r>
+      <w:proofErr w:type="spellStart"/>
+      <w:r>
+        <w:t>bandpass</w:t>
+      </w:r>
+      <w:proofErr w:type="spellEnd"/>
+      <w:r>
+        <w:t xml:space="preserve"> filter. This can easily be done with a cascade-integrator-comb (CIC) filter. Alternatively if you want to do direct-conversion you can simple track and remove the DC bias, e.g., dc = (1-alpha)*dc + alpha*</w:t>
+      </w:r>
+      <w:proofErr w:type="spellStart"/>
+      <w:r>
+        <w:t>adc_signal</w:t>
+      </w:r>
+      <w:proofErr w:type="spellEnd"/>
+      <w:r>
+        <w:t xml:space="preserve">. </w:t>
       </w:r>
     </w:p>
     <w:p/>
@@ -4120,7 +4495,15 @@
     </w:p>
     <w:p>
       <w:r>
-        <w:t>[A2] This indicates that either your dip switches are not in a valid mode or that Chilpepper has not been correctly configured. Please check the dip switches and ensure that proper control signaling is followed according to Section 3.</w:t>
+        <w:t xml:space="preserve">[A2] This indicates that either your dip switches are not in a valid mode or that </w:t>
+      </w:r>
+      <w:proofErr w:type="spellStart"/>
+      <w:r>
+        <w:t>Chilpepper</w:t>
+      </w:r>
+      <w:proofErr w:type="spellEnd"/>
+      <w:r>
+        <w:t xml:space="preserve"> has not been correctly configured. Please check the dip switches and ensure that proper control signaling is followed according to Section 3.</w:t>
       </w:r>
     </w:p>
     <w:p/>
@@ -4144,11 +4527,26 @@
       <w:r>
         <w:t xml:space="preserve">We name all our boards after fish because several of us fish. Chilipepper is the common name for </w:t>
       </w:r>
+      <w:proofErr w:type="spellStart"/>
       <w:r>
         <w:rPr>
           <w:i/>
         </w:rPr>
-        <w:t>Sebastes good</w:t>
+        <w:t>Sebastes</w:t>
+      </w:r>
+      <w:proofErr w:type="spellEnd"/>
+      <w:r>
+        <w:rPr>
+          <w:i/>
+        </w:rPr>
+        <w:t xml:space="preserve"> </w:t>
+      </w:r>
+      <w:proofErr w:type="spellStart"/>
+      <w:r>
+        <w:rPr>
+          <w:i/>
+        </w:rPr>
+        <w:t>good</w:t>
       </w:r>
       <w:r>
         <w:rPr>
@@ -4162,17 +4560,36 @@
         </w:rPr>
         <w:t>i</w:t>
       </w:r>
+      <w:proofErr w:type="spellEnd"/>
       <w:r>
         <w:t xml:space="preserve"> from the family </w:t>
       </w:r>
+      <w:proofErr w:type="spellStart"/>
       <w:r>
         <w:rPr>
           <w:i/>
         </w:rPr>
         <w:t>Scorpaenidae</w:t>
       </w:r>
-      <w:r>
-        <w:t>, which is a deep water rockfish found off the California coast. It is normally found over rocky bottoms and feeds on small crustaceans, squid, and fishes. It can live up to 16 years and opposite from most fish, it gives birth to live young. The current record chilipepper is 22 inches long and 5.25lbs. Luckily your Chilipepper is not that big.</w:t>
+      <w:proofErr w:type="spellEnd"/>
+      <w:r>
+        <w:t xml:space="preserve">, which is a deep water rockfish found off the California coast. It is normally found over rocky bottoms and feeds on small crustaceans, squid, and fishes. It can live up to 16 years and opposite from most </w:t>
+      </w:r>
+      <w:proofErr w:type="gramStart"/>
+      <w:r>
+        <w:t>fish,</w:t>
+      </w:r>
+      <w:proofErr w:type="gramEnd"/>
+      <w:r>
+        <w:t xml:space="preserve"> it gives birth to live young. The current record </w:t>
+      </w:r>
+      <w:proofErr w:type="spellStart"/>
+      <w:r>
+        <w:t>chilipepper</w:t>
+      </w:r>
+      <w:proofErr w:type="spellEnd"/>
+      <w:r>
+        <w:t xml:space="preserve"> is 22 inches long and 5.25lbs. Luckily your Chilipepper is not that big.</w:t>
       </w:r>
     </w:p>
     <w:p>
@@ -4480,7 +4897,25 @@
                 <w:sz w:val="20"/>
                 <w:szCs w:val="20"/>
               </w:rPr>
-              <w:t># Tx - FMC interface at 2.5V</w:t>
+              <w:t xml:space="preserve"># </w:t>
+            </w:r>
+            <w:proofErr w:type="spellStart"/>
+            <w:r>
+              <w:rPr>
+                <w:rFonts w:ascii="Courier New" w:hAnsi="Courier New" w:cs="Courier New"/>
+                <w:sz w:val="20"/>
+                <w:szCs w:val="20"/>
+              </w:rPr>
+              <w:t>Tx</w:t>
+            </w:r>
+            <w:proofErr w:type="spellEnd"/>
+            <w:r>
+              <w:rPr>
+                <w:rFonts w:ascii="Courier New" w:hAnsi="Courier New" w:cs="Courier New"/>
+                <w:sz w:val="20"/>
+                <w:szCs w:val="20"/>
+              </w:rPr>
+              <w:t xml:space="preserve"> - FMC interface at 2.5V</w:t>
             </w:r>
           </w:p>
           <w:p>
@@ -5278,7 +5713,25 @@
                 <w:szCs w:val="20"/>
               </w:rPr>
               <w:tab/>
-              <w:t>| IOSTANDARD = LVCMOS25 | DRIVE = 4 | SLEW = FAST; # goes out to rx ADC</w:t>
+              <w:t xml:space="preserve">| IOSTANDARD = LVCMOS25 | DRIVE = 4 | SLEW = FAST; # goes out to </w:t>
+            </w:r>
+            <w:proofErr w:type="spellStart"/>
+            <w:r>
+              <w:rPr>
+                <w:rFonts w:ascii="Courier New" w:hAnsi="Courier New" w:cs="Courier New"/>
+                <w:sz w:val="20"/>
+                <w:szCs w:val="20"/>
+              </w:rPr>
+              <w:t>rx</w:t>
+            </w:r>
+            <w:proofErr w:type="spellEnd"/>
+            <w:r>
+              <w:rPr>
+                <w:rFonts w:ascii="Courier New" w:hAnsi="Courier New" w:cs="Courier New"/>
+                <w:sz w:val="20"/>
+                <w:szCs w:val="20"/>
+              </w:rPr>
+              <w:t xml:space="preserve"> ADC</w:t>
             </w:r>
           </w:p>
           <w:p>
@@ -7114,7 +7567,7 @@
         <w:bCs/>
         <w:noProof/>
       </w:rPr>
-      <w:t>1</w:t>
+      <w:t>9</w:t>
     </w:r>
     <w:r>
       <w:rPr>
@@ -7222,7 +7675,23 @@
         <w:b/>
         <w:color w:val="548DD4" w:themeColor="text2" w:themeTint="99"/>
       </w:rPr>
-      <w:t>Toyon Resesarch Corp.</w:t>
+      <w:t xml:space="preserve">Toyon </w:t>
+    </w:r>
+    <w:proofErr w:type="spellStart"/>
+    <w:r>
+      <w:rPr>
+        <w:b/>
+        <w:color w:val="548DD4" w:themeColor="text2" w:themeTint="99"/>
+      </w:rPr>
+      <w:t>Resesarch</w:t>
+    </w:r>
+    <w:proofErr w:type="spellEnd"/>
+    <w:r>
+      <w:rPr>
+        <w:b/>
+        <w:color w:val="548DD4" w:themeColor="text2" w:themeTint="99"/>
+      </w:rPr>
+      <w:t xml:space="preserve"> Corp.</w:t>
     </w:r>
   </w:p>
 </w:hdr>
@@ -9943,7 +10412,7 @@
 </file>
 
 <file path=customXml/itemProps1.xml><?xml version="1.0" encoding="utf-8"?>
-<ds:datastoreItem xmlns:ds="http://schemas.openxmlformats.org/officeDocument/2006/customXml" ds:itemID="{5EB5378E-4672-4BE6-A226-A69FBE863826}">
+<ds:datastoreItem xmlns:ds="http://schemas.openxmlformats.org/officeDocument/2006/customXml" ds:itemID="{B61EE999-B8BD-4097-AB0D-D6D9A070E9ED}">
   <ds:schemaRefs>
     <ds:schemaRef ds:uri="http://schemas.openxmlformats.org/officeDocument/2006/bibliography"/>
   </ds:schemaRefs>

</xml_diff>

<commit_message>
updated Chilipepper user guide with the latest firmware updates.
</commit_message>
<xml_diff>
--- a/ChilipepperSupport/ChilipepperUsersGuide.docx
+++ b/ChilipepperSupport/ChilipepperUsersGuide.docx
@@ -34,7 +34,7 @@
                     <a:blip r:embed="rId8" cstate="print">
                       <a:extLst>
                         <a:ext uri="{28A0092B-C50C-407E-A947-70E740481C1C}">
-                          <a14:useLocalDpi xmlns:a14="http://schemas.microsoft.com/office/drawing/2010/main" xmlns:wps="http://schemas.microsoft.com/office/word/2010/wordprocessingShape" xmlns:wpi="http://schemas.microsoft.com/office/word/2010/wordprocessingInk" xmlns:wpg="http://schemas.microsoft.com/office/word/2010/wordprocessingGroup" xmlns:w14="http://schemas.microsoft.com/office/word/2010/wordml" xmlns:w="http://schemas.openxmlformats.org/wordprocessingml/2006/main" xmlns:w10="urn:schemas-microsoft-com:office:word" xmlns:wp14="http://schemas.microsoft.com/office/word/2010/wordprocessingDrawing" xmlns:v="urn:schemas-microsoft-com:vml" xmlns:o="urn:schemas-microsoft-com:office:office" xmlns:mc="http://schemas.openxmlformats.org/markup-compatibility/2006" xmlns:wpc="http://schemas.microsoft.com/office/word/2010/wordprocessingCanvas" xmlns="" val="0"/>
+                          <a14:useLocalDpi xmlns="" xmlns:wpc="http://schemas.microsoft.com/office/word/2010/wordprocessingCanvas" xmlns:mc="http://schemas.openxmlformats.org/markup-compatibility/2006" xmlns:o="urn:schemas-microsoft-com:office:office" xmlns:v="urn:schemas-microsoft-com:vml" xmlns:wp14="http://schemas.microsoft.com/office/word/2010/wordprocessingDrawing" xmlns:w10="urn:schemas-microsoft-com:office:word" xmlns:w="http://schemas.openxmlformats.org/wordprocessingml/2006/main" xmlns:w14="http://schemas.microsoft.com/office/word/2010/wordml" xmlns:wpg="http://schemas.microsoft.com/office/word/2010/wordprocessingGroup" xmlns:wpi="http://schemas.microsoft.com/office/word/2010/wordprocessingInk" xmlns:wps="http://schemas.microsoft.com/office/word/2010/wordprocessingShape" xmlns:a14="http://schemas.microsoft.com/office/drawing/2010/main" val="0"/>
                         </a:ext>
                       </a:extLst>
                     </a:blip>
@@ -54,10 +54,10 @@
                     </a:ln>
                     <a:extLst>
                       <a:ext uri="{53640926-AAD7-44D8-BBD7-CCE9431645EC}">
-                        <a14:shadowObscured xmlns:a14="http://schemas.microsoft.com/office/drawing/2010/main" xmlns:wps="http://schemas.microsoft.com/office/word/2010/wordprocessingShape" xmlns:wpi="http://schemas.microsoft.com/office/word/2010/wordprocessingInk" xmlns:wpg="http://schemas.microsoft.com/office/word/2010/wordprocessingGroup" xmlns:w14="http://schemas.microsoft.com/office/word/2010/wordml" xmlns:w="http://schemas.openxmlformats.org/wordprocessingml/2006/main" xmlns:w10="urn:schemas-microsoft-com:office:word" xmlns:wp14="http://schemas.microsoft.com/office/word/2010/wordprocessingDrawing" xmlns:v="urn:schemas-microsoft-com:vml" xmlns:o="urn:schemas-microsoft-com:office:office" xmlns:mc="http://schemas.openxmlformats.org/markup-compatibility/2006" xmlns:wpc="http://schemas.microsoft.com/office/word/2010/wordprocessingCanvas" xmlns=""/>
+                        <a14:shadowObscured xmlns="" xmlns:wpc="http://schemas.microsoft.com/office/word/2010/wordprocessingCanvas" xmlns:mc="http://schemas.openxmlformats.org/markup-compatibility/2006" xmlns:o="urn:schemas-microsoft-com:office:office" xmlns:v="urn:schemas-microsoft-com:vml" xmlns:wp14="http://schemas.microsoft.com/office/word/2010/wordprocessingDrawing" xmlns:w10="urn:schemas-microsoft-com:office:word" xmlns:w="http://schemas.openxmlformats.org/wordprocessingml/2006/main" xmlns:w14="http://schemas.microsoft.com/office/word/2010/wordml" xmlns:wpg="http://schemas.microsoft.com/office/word/2010/wordprocessingGroup" xmlns:wpi="http://schemas.microsoft.com/office/word/2010/wordprocessingInk" xmlns:wps="http://schemas.microsoft.com/office/word/2010/wordprocessingShape" xmlns:a14="http://schemas.microsoft.com/office/drawing/2010/main"/>
                       </a:ext>
                       <a:ext uri="{FAA26D3D-D897-4be2-8F04-BA451C77F1D7}">
-                        <ma14:placeholderFlag xmlns="" xmlns:mo="http://schemas.microsoft.com/office/mac/office/2008/main" xmlns:mv="urn:schemas-microsoft-com:mac:vml" xmlns:o="urn:schemas-microsoft-com:office:office" xmlns:v="urn:schemas-microsoft-com:vml" xmlns:w10="urn:schemas-microsoft-com:office:word" xmlns:w="http://schemas.openxmlformats.org/wordprocessingml/2006/main" xmlns:ma14="http://schemas.microsoft.com/office/mac/drawingml/2011/main" xmlns:wps="http://schemas.microsoft.com/office/word/2010/wordprocessingShape" xmlns:wpi="http://schemas.microsoft.com/office/word/2010/wordprocessingInk" xmlns:wpg="http://schemas.microsoft.com/office/word/2010/wordprocessingGroup" xmlns:w14="http://schemas.microsoft.com/office/word/2010/wordml" xmlns:wp14="http://schemas.microsoft.com/office/word/2010/wordprocessingDrawing" xmlns:mc="http://schemas.openxmlformats.org/markup-compatibility/2006" xmlns:wpc="http://schemas.microsoft.com/office/word/2010/wordprocessingCanvas"/>
+                        <ma14:placeholderFlag xmlns:wpc="http://schemas.microsoft.com/office/word/2010/wordprocessingCanvas" xmlns:mc="http://schemas.openxmlformats.org/markup-compatibility/2006" xmlns:wp14="http://schemas.microsoft.com/office/word/2010/wordprocessingDrawing" xmlns:w14="http://schemas.microsoft.com/office/word/2010/wordml" xmlns:wpg="http://schemas.microsoft.com/office/word/2010/wordprocessingGroup" xmlns:wpi="http://schemas.microsoft.com/office/word/2010/wordprocessingInk" xmlns:wps="http://schemas.microsoft.com/office/word/2010/wordprocessingShape" xmlns:ma14="http://schemas.microsoft.com/office/mac/drawingml/2011/main" xmlns:w="http://schemas.openxmlformats.org/wordprocessingml/2006/main" xmlns:w10="urn:schemas-microsoft-com:office:word" xmlns:v="urn:schemas-microsoft-com:vml" xmlns:o="urn:schemas-microsoft-com:office:office" xmlns:mv="urn:schemas-microsoft-com:mac:vml" xmlns:mo="http://schemas.microsoft.com/office/mac/office/2008/main" xmlns=""/>
                       </a:ext>
                     </a:extLst>
                   </pic:spPr>
@@ -2472,7 +2472,7 @@
                     <a:blip r:embed="rId14" cstate="print">
                       <a:extLst>
                         <a:ext uri="{28A0092B-C50C-407E-A947-70E740481C1C}">
-                          <a14:useLocalDpi xmlns:a14="http://schemas.microsoft.com/office/drawing/2010/main" xmlns:wps="http://schemas.microsoft.com/office/word/2010/wordprocessingShape" xmlns:wpi="http://schemas.microsoft.com/office/word/2010/wordprocessingInk" xmlns:wpg="http://schemas.microsoft.com/office/word/2010/wordprocessingGroup" xmlns:w14="http://schemas.microsoft.com/office/word/2010/wordml" xmlns:w="http://schemas.openxmlformats.org/wordprocessingml/2006/main" xmlns:w10="urn:schemas-microsoft-com:office:word" xmlns:wp14="http://schemas.microsoft.com/office/word/2010/wordprocessingDrawing" xmlns:v="urn:schemas-microsoft-com:vml" xmlns:o="urn:schemas-microsoft-com:office:office" xmlns:mc="http://schemas.openxmlformats.org/markup-compatibility/2006" xmlns:wpc="http://schemas.microsoft.com/office/word/2010/wordprocessingCanvas" xmlns="" val="0"/>
+                          <a14:useLocalDpi xmlns="" xmlns:wpc="http://schemas.microsoft.com/office/word/2010/wordprocessingCanvas" xmlns:mc="http://schemas.openxmlformats.org/markup-compatibility/2006" xmlns:o="urn:schemas-microsoft-com:office:office" xmlns:v="urn:schemas-microsoft-com:vml" xmlns:wp14="http://schemas.microsoft.com/office/word/2010/wordprocessingDrawing" xmlns:w10="urn:schemas-microsoft-com:office:word" xmlns:w="http://schemas.openxmlformats.org/wordprocessingml/2006/main" xmlns:w14="http://schemas.microsoft.com/office/word/2010/wordml" xmlns:wpg="http://schemas.microsoft.com/office/word/2010/wordprocessingGroup" xmlns:wpi="http://schemas.microsoft.com/office/word/2010/wordprocessingInk" xmlns:wps="http://schemas.microsoft.com/office/word/2010/wordprocessingShape" xmlns:a14="http://schemas.microsoft.com/office/drawing/2010/main" val="0"/>
                         </a:ext>
                       </a:extLst>
                     </a:blip>
@@ -2884,7 +2884,7 @@
                     <a:blip r:embed="rId15" cstate="print">
                       <a:extLst>
                         <a:ext uri="{28A0092B-C50C-407E-A947-70E740481C1C}">
-                          <a14:useLocalDpi xmlns:a14="http://schemas.microsoft.com/office/drawing/2010/main" xmlns:wps="http://schemas.microsoft.com/office/word/2010/wordprocessingShape" xmlns:wpi="http://schemas.microsoft.com/office/word/2010/wordprocessingInk" xmlns:wpg="http://schemas.microsoft.com/office/word/2010/wordprocessingGroup" xmlns:w14="http://schemas.microsoft.com/office/word/2010/wordml" xmlns:w="http://schemas.openxmlformats.org/wordprocessingml/2006/main" xmlns:w10="urn:schemas-microsoft-com:office:word" xmlns:wp14="http://schemas.microsoft.com/office/word/2010/wordprocessingDrawing" xmlns:v="urn:schemas-microsoft-com:vml" xmlns:o="urn:schemas-microsoft-com:office:office" xmlns:mc="http://schemas.openxmlformats.org/markup-compatibility/2006" xmlns:wpc="http://schemas.microsoft.com/office/word/2010/wordprocessingCanvas" xmlns="" val="0"/>
+                          <a14:useLocalDpi xmlns="" xmlns:wpc="http://schemas.microsoft.com/office/word/2010/wordprocessingCanvas" xmlns:mc="http://schemas.openxmlformats.org/markup-compatibility/2006" xmlns:o="urn:schemas-microsoft-com:office:office" xmlns:v="urn:schemas-microsoft-com:vml" xmlns:wp14="http://schemas.microsoft.com/office/word/2010/wordprocessingDrawing" xmlns:w10="urn:schemas-microsoft-com:office:word" xmlns:w="http://schemas.openxmlformats.org/wordprocessingml/2006/main" xmlns:w14="http://schemas.microsoft.com/office/word/2010/wordml" xmlns:wpg="http://schemas.microsoft.com/office/word/2010/wordprocessingGroup" xmlns:wpi="http://schemas.microsoft.com/office/word/2010/wordprocessingInk" xmlns:wps="http://schemas.microsoft.com/office/word/2010/wordprocessingShape" xmlns:a14="http://schemas.microsoft.com/office/drawing/2010/main" val="0"/>
                         </a:ext>
                       </a:extLst>
                     </a:blip>
@@ -3064,7 +3064,7 @@
                     <a:blip r:embed="rId16" cstate="print">
                       <a:extLst>
                         <a:ext uri="{28A0092B-C50C-407E-A947-70E740481C1C}">
-                          <a14:useLocalDpi xmlns:a14="http://schemas.microsoft.com/office/drawing/2010/main" xmlns:wps="http://schemas.microsoft.com/office/word/2010/wordprocessingShape" xmlns:wpi="http://schemas.microsoft.com/office/word/2010/wordprocessingInk" xmlns:wpg="http://schemas.microsoft.com/office/word/2010/wordprocessingGroup" xmlns:w14="http://schemas.microsoft.com/office/word/2010/wordml" xmlns:w="http://schemas.openxmlformats.org/wordprocessingml/2006/main" xmlns:w10="urn:schemas-microsoft-com:office:word" xmlns:wp14="http://schemas.microsoft.com/office/word/2010/wordprocessingDrawing" xmlns:v="urn:schemas-microsoft-com:vml" xmlns:o="urn:schemas-microsoft-com:office:office" xmlns:mc="http://schemas.openxmlformats.org/markup-compatibility/2006" xmlns:wpc="http://schemas.microsoft.com/office/word/2010/wordprocessingCanvas" xmlns="" val="0"/>
+                          <a14:useLocalDpi xmlns="" xmlns:wpc="http://schemas.microsoft.com/office/word/2010/wordprocessingCanvas" xmlns:mc="http://schemas.openxmlformats.org/markup-compatibility/2006" xmlns:o="urn:schemas-microsoft-com:office:office" xmlns:v="urn:schemas-microsoft-com:vml" xmlns:wp14="http://schemas.microsoft.com/office/word/2010/wordprocessingDrawing" xmlns:w10="urn:schemas-microsoft-com:office:word" xmlns:w="http://schemas.openxmlformats.org/wordprocessingml/2006/main" xmlns:w14="http://schemas.microsoft.com/office/word/2010/wordml" xmlns:wpg="http://schemas.microsoft.com/office/word/2010/wordprocessingGroup" xmlns:wpi="http://schemas.microsoft.com/office/word/2010/wordprocessingInk" xmlns:wps="http://schemas.microsoft.com/office/word/2010/wordprocessingShape" xmlns:a14="http://schemas.microsoft.com/office/drawing/2010/main" val="0"/>
                         </a:ext>
                       </a:extLst>
                     </a:blip>
@@ -3180,7 +3180,7 @@
                     <a:blip r:embed="rId17" cstate="print">
                       <a:extLst>
                         <a:ext uri="{28A0092B-C50C-407E-A947-70E740481C1C}">
-                          <a14:useLocalDpi xmlns:a14="http://schemas.microsoft.com/office/drawing/2010/main" xmlns:wps="http://schemas.microsoft.com/office/word/2010/wordprocessingShape" xmlns:wpi="http://schemas.microsoft.com/office/word/2010/wordprocessingInk" xmlns:wpg="http://schemas.microsoft.com/office/word/2010/wordprocessingGroup" xmlns:w14="http://schemas.microsoft.com/office/word/2010/wordml" xmlns:w="http://schemas.openxmlformats.org/wordprocessingml/2006/main" xmlns:w10="urn:schemas-microsoft-com:office:word" xmlns:wp14="http://schemas.microsoft.com/office/word/2010/wordprocessingDrawing" xmlns:v="urn:schemas-microsoft-com:vml" xmlns:o="urn:schemas-microsoft-com:office:office" xmlns:mc="http://schemas.openxmlformats.org/markup-compatibility/2006" xmlns:wpc="http://schemas.microsoft.com/office/word/2010/wordprocessingCanvas" xmlns="" val="0"/>
+                          <a14:useLocalDpi xmlns="" xmlns:wpc="http://schemas.microsoft.com/office/word/2010/wordprocessingCanvas" xmlns:mc="http://schemas.openxmlformats.org/markup-compatibility/2006" xmlns:o="urn:schemas-microsoft-com:office:office" xmlns:v="urn:schemas-microsoft-com:vml" xmlns:wp14="http://schemas.microsoft.com/office/word/2010/wordprocessingDrawing" xmlns:w10="urn:schemas-microsoft-com:office:word" xmlns:w="http://schemas.openxmlformats.org/wordprocessingml/2006/main" xmlns:w14="http://schemas.microsoft.com/office/word/2010/wordml" xmlns:wpg="http://schemas.microsoft.com/office/word/2010/wordprocessingGroup" xmlns:wpi="http://schemas.microsoft.com/office/word/2010/wordprocessingInk" xmlns:wps="http://schemas.microsoft.com/office/word/2010/wordprocessingShape" xmlns:a14="http://schemas.microsoft.com/office/drawing/2010/main" val="0"/>
                         </a:ext>
                       </a:extLst>
                     </a:blip>
@@ -3283,6 +3283,759 @@
       </w:r>
       <w:r>
         <w:t xml:space="preserve"> - Serial packet transmission from FPGA to Chilipepper.</w:t>
+      </w:r>
+      <w:proofErr w:type="gramEnd"/>
+    </w:p>
+    <w:tbl>
+      <w:tblPr>
+        <w:tblStyle w:val="LightList-Accent1"/>
+        <w:tblW w:w="8924" w:type="dxa"/>
+        <w:tblInd w:w="378" w:type="dxa"/>
+        <w:tblBorders>
+          <w:insideH w:val="single" w:sz="8" w:space="0" w:color="4F81BD" w:themeColor="accent1"/>
+          <w:insideV w:val="single" w:sz="8" w:space="0" w:color="4F81BD" w:themeColor="accent1"/>
+        </w:tblBorders>
+        <w:tblLook w:val="04A0"/>
+      </w:tblPr>
+      <w:tblGrid>
+        <w:gridCol w:w="1257"/>
+        <w:gridCol w:w="2860"/>
+        <w:gridCol w:w="1281"/>
+        <w:gridCol w:w="3526"/>
+      </w:tblGrid>
+      <w:tr>
+        <w:trPr>
+          <w:cnfStyle w:val="100000000000"/>
+        </w:trPr>
+        <w:tc>
+          <w:tcPr>
+            <w:cnfStyle w:val="001000000000"/>
+            <w:tcW w:w="1257" w:type="dxa"/>
+          </w:tcPr>
+          <w:p>
+            <w:r>
+              <w:t>Register ID</w:t>
+            </w:r>
+          </w:p>
+        </w:tc>
+        <w:tc>
+          <w:tcPr>
+            <w:tcW w:w="2860" w:type="dxa"/>
+          </w:tcPr>
+          <w:p>
+            <w:pPr>
+              <w:cnfStyle w:val="100000000000"/>
+            </w:pPr>
+            <w:r>
+              <w:t>Value range</w:t>
+            </w:r>
+          </w:p>
+        </w:tc>
+        <w:tc>
+          <w:tcPr>
+            <w:tcW w:w="1281" w:type="dxa"/>
+          </w:tcPr>
+          <w:p>
+            <w:pPr>
+              <w:cnfStyle w:val="100000000000"/>
+            </w:pPr>
+            <w:r>
+              <w:t>Default</w:t>
+            </w:r>
+          </w:p>
+        </w:tc>
+        <w:tc>
+          <w:tcPr>
+            <w:tcW w:w="3526" w:type="dxa"/>
+          </w:tcPr>
+          <w:p>
+            <w:pPr>
+              <w:cnfStyle w:val="100000000000"/>
+            </w:pPr>
+            <w:r>
+              <w:t>Functional description</w:t>
+            </w:r>
+          </w:p>
+        </w:tc>
+      </w:tr>
+      <w:tr>
+        <w:trPr>
+          <w:cnfStyle w:val="000000100000"/>
+        </w:trPr>
+        <w:tc>
+          <w:tcPr>
+            <w:cnfStyle w:val="001000000000"/>
+            <w:tcW w:w="1257" w:type="dxa"/>
+          </w:tcPr>
+          <w:p>
+            <w:r>
+              <w:t>0x00</w:t>
+            </w:r>
+          </w:p>
+        </w:tc>
+        <w:tc>
+          <w:tcPr>
+            <w:tcW w:w="2860" w:type="dxa"/>
+          </w:tcPr>
+          <w:p>
+            <w:pPr>
+              <w:cnfStyle w:val="000000100000"/>
+            </w:pPr>
+            <w:r>
+              <w:t>0 or 1</w:t>
+            </w:r>
+          </w:p>
+        </w:tc>
+        <w:tc>
+          <w:tcPr>
+            <w:tcW w:w="1281" w:type="dxa"/>
+          </w:tcPr>
+          <w:p>
+            <w:pPr>
+              <w:cnfStyle w:val="000000100000"/>
+            </w:pPr>
+            <w:r>
+              <w:t>N.A.</w:t>
+            </w:r>
+          </w:p>
+        </w:tc>
+        <w:tc>
+          <w:tcPr>
+            <w:tcW w:w="3526" w:type="dxa"/>
+          </w:tcPr>
+          <w:p>
+            <w:pPr>
+              <w:cnfStyle w:val="000000100000"/>
+            </w:pPr>
+            <w:r>
+              <w:t>Controls LED on Chilipepper. 0 is off and 1 is on.</w:t>
+            </w:r>
+          </w:p>
+        </w:tc>
+      </w:tr>
+      <w:tr>
+        <w:tc>
+          <w:tcPr>
+            <w:cnfStyle w:val="001000000000"/>
+            <w:tcW w:w="1257" w:type="dxa"/>
+          </w:tcPr>
+          <w:p>
+            <w:r>
+              <w:t>0x01</w:t>
+            </w:r>
+          </w:p>
+        </w:tc>
+        <w:tc>
+          <w:tcPr>
+            <w:tcW w:w="2860" w:type="dxa"/>
+          </w:tcPr>
+          <w:p>
+            <w:pPr>
+              <w:cnfStyle w:val="000000000000"/>
+            </w:pPr>
+            <w:r>
+              <w:t xml:space="preserve">0 to 25 </w:t>
+            </w:r>
+          </w:p>
+        </w:tc>
+        <w:tc>
+          <w:tcPr>
+            <w:tcW w:w="1281" w:type="dxa"/>
+          </w:tcPr>
+          <w:p>
+            <w:pPr>
+              <w:cnfStyle w:val="000000000000"/>
+            </w:pPr>
+            <w:r>
+              <w:t>0</w:t>
+            </w:r>
+          </w:p>
+        </w:tc>
+        <w:tc>
+          <w:tcPr>
+            <w:tcW w:w="3526" w:type="dxa"/>
+          </w:tcPr>
+          <w:p>
+            <w:pPr>
+              <w:cnfStyle w:val="000000000000"/>
+            </w:pPr>
+            <w:r>
+              <w:t xml:space="preserve">Controls </w:t>
+            </w:r>
+            <w:proofErr w:type="spellStart"/>
+            <w:r>
+              <w:t>Tx</w:t>
+            </w:r>
+            <w:proofErr w:type="spellEnd"/>
+            <w:r>
+              <w:t xml:space="preserve"> gain. Value is in dB.</w:t>
+            </w:r>
+          </w:p>
+        </w:tc>
+      </w:tr>
+      <w:tr>
+        <w:trPr>
+          <w:cnfStyle w:val="000000100000"/>
+        </w:trPr>
+        <w:tc>
+          <w:tcPr>
+            <w:cnfStyle w:val="001000000000"/>
+            <w:tcW w:w="1257" w:type="dxa"/>
+          </w:tcPr>
+          <w:p>
+            <w:r>
+              <w:t>0x02</w:t>
+            </w:r>
+          </w:p>
+        </w:tc>
+        <w:tc>
+          <w:tcPr>
+            <w:tcW w:w="2860" w:type="dxa"/>
+          </w:tcPr>
+          <w:p>
+            <w:pPr>
+              <w:cnfStyle w:val="000000100000"/>
+            </w:pPr>
+            <w:r>
+              <w:t>0 to 57</w:t>
+            </w:r>
+          </w:p>
+        </w:tc>
+        <w:tc>
+          <w:tcPr>
+            <w:tcW w:w="1281" w:type="dxa"/>
+          </w:tcPr>
+          <w:p>
+            <w:pPr>
+              <w:cnfStyle w:val="000000100000"/>
+            </w:pPr>
+            <w:r>
+              <w:t>14</w:t>
+            </w:r>
+          </w:p>
+        </w:tc>
+        <w:tc>
+          <w:tcPr>
+            <w:tcW w:w="3526" w:type="dxa"/>
+          </w:tcPr>
+          <w:p>
+            <w:pPr>
+              <w:cnfStyle w:val="000000100000"/>
+            </w:pPr>
+            <w:r>
+              <w:t>Controls Rx gain. Value is in dB. Note that values above 30 have resolution of 3. Hence, 30, 31, 32 all generate equivalent Rx gains.</w:t>
+            </w:r>
+          </w:p>
+        </w:tc>
+      </w:tr>
+      <w:tr>
+        <w:trPr>
+          <w:trHeight w:val="1492"/>
+        </w:trPr>
+        <w:tc>
+          <w:tcPr>
+            <w:cnfStyle w:val="001000000000"/>
+            <w:tcW w:w="1257" w:type="dxa"/>
+          </w:tcPr>
+          <w:p>
+            <w:r>
+              <w:t>0x03</w:t>
+            </w:r>
+          </w:p>
+        </w:tc>
+        <w:tc>
+          <w:tcPr>
+            <w:tcW w:w="2860" w:type="dxa"/>
+          </w:tcPr>
+          <w:p>
+            <w:pPr>
+              <w:cnfStyle w:val="000000000000"/>
+            </w:pPr>
+            <w:r>
+              <w:t>2.4 to 2.485 GHz (mode 1)</w:t>
+            </w:r>
+          </w:p>
+          <w:p>
+            <w:pPr>
+              <w:cnfStyle w:val="000000000000"/>
+            </w:pPr>
+            <w:r>
+              <w:t>1.9224 to 1.9776 (mode 2)</w:t>
+            </w:r>
+          </w:p>
+          <w:p>
+            <w:pPr>
+              <w:cnfStyle w:val="000000000000"/>
+            </w:pPr>
+            <w:r>
+              <w:t xml:space="preserve">0.3 to 3 GHz (mode 3) </w:t>
+            </w:r>
+          </w:p>
+        </w:tc>
+        <w:tc>
+          <w:tcPr>
+            <w:tcW w:w="1281" w:type="dxa"/>
+          </w:tcPr>
+          <w:p>
+            <w:pPr>
+              <w:cnfStyle w:val="000000000000"/>
+            </w:pPr>
+            <w:r>
+              <w:t>2.4 GHz</w:t>
+            </w:r>
+          </w:p>
+          <w:p>
+            <w:pPr>
+              <w:cnfStyle w:val="000000000000"/>
+            </w:pPr>
+            <w:r>
+              <w:t>1.9224GHz</w:t>
+            </w:r>
+          </w:p>
+          <w:p>
+            <w:pPr>
+              <w:cnfStyle w:val="000000000000"/>
+            </w:pPr>
+            <w:r>
+              <w:t>2.4 GHz</w:t>
+            </w:r>
+          </w:p>
+        </w:tc>
+        <w:tc>
+          <w:tcPr>
+            <w:tcW w:w="3526" w:type="dxa"/>
+          </w:tcPr>
+          <w:p>
+            <w:pPr>
+              <w:cnfStyle w:val="000000000000"/>
+            </w:pPr>
+            <w:r>
+              <w:t>Controls the TX center frequency. The value should be in units of Kilohertz and requires 3 data bytes to fully specify the frequency.</w:t>
+            </w:r>
+          </w:p>
+        </w:tc>
+      </w:tr>
+      <w:tr>
+        <w:trPr>
+          <w:cnfStyle w:val="000000100000"/>
+          <w:trHeight w:val="1510"/>
+        </w:trPr>
+        <w:tc>
+          <w:tcPr>
+            <w:cnfStyle w:val="001000000000"/>
+            <w:tcW w:w="1257" w:type="dxa"/>
+          </w:tcPr>
+          <w:p>
+            <w:r>
+              <w:lastRenderedPageBreak/>
+              <w:t>0x0</w:t>
+            </w:r>
+            <w:r>
+              <w:t>4</w:t>
+            </w:r>
+          </w:p>
+        </w:tc>
+        <w:tc>
+          <w:tcPr>
+            <w:tcW w:w="2860" w:type="dxa"/>
+          </w:tcPr>
+          <w:p>
+            <w:pPr>
+              <w:cnfStyle w:val="000000100000"/>
+            </w:pPr>
+            <w:r>
+              <w:t xml:space="preserve">2.4 to 2.485 GHz </w:t>
+            </w:r>
+            <w:r>
+              <w:t>(mode 1)</w:t>
+            </w:r>
+            <w:r>
+              <w:t xml:space="preserve"> </w:t>
+            </w:r>
+          </w:p>
+          <w:p>
+            <w:pPr>
+              <w:cnfStyle w:val="000000100000"/>
+            </w:pPr>
+            <w:r>
+              <w:t>2.11 to 2.17 GHz</w:t>
+            </w:r>
+            <w:r>
+              <w:t xml:space="preserve"> (</w:t>
+            </w:r>
+            <w:r>
+              <w:t xml:space="preserve">mode 2) </w:t>
+            </w:r>
+          </w:p>
+          <w:p>
+            <w:pPr>
+              <w:cnfStyle w:val="000000100000"/>
+            </w:pPr>
+            <w:r>
+              <w:t>0.3 to 3 GHz (mode 3)</w:t>
+            </w:r>
+          </w:p>
+        </w:tc>
+        <w:tc>
+          <w:tcPr>
+            <w:tcW w:w="1281" w:type="dxa"/>
+          </w:tcPr>
+          <w:p>
+            <w:pPr>
+              <w:cnfStyle w:val="000000100000"/>
+            </w:pPr>
+            <w:r>
+              <w:t>2.4GHz</w:t>
+            </w:r>
+          </w:p>
+          <w:p>
+            <w:pPr>
+              <w:cnfStyle w:val="000000100000"/>
+            </w:pPr>
+            <w:r>
+              <w:t>1.9224GHz</w:t>
+            </w:r>
+          </w:p>
+          <w:p>
+            <w:pPr>
+              <w:cnfStyle w:val="000000100000"/>
+            </w:pPr>
+            <w:r>
+              <w:t>2.4 GHz</w:t>
+            </w:r>
+          </w:p>
+        </w:tc>
+        <w:tc>
+          <w:tcPr>
+            <w:tcW w:w="3526" w:type="dxa"/>
+          </w:tcPr>
+          <w:p>
+            <w:pPr>
+              <w:cnfStyle w:val="000000100000"/>
+            </w:pPr>
+            <w:r>
+              <w:t xml:space="preserve">Controls the </w:t>
+            </w:r>
+            <w:r>
+              <w:t>R</w:t>
+            </w:r>
+            <w:r>
+              <w:t>X center frequency. The value should be in units of Kilohertz and requires 3 data bytes to fully specify the frequency.</w:t>
+            </w:r>
+          </w:p>
+        </w:tc>
+      </w:tr>
+      <w:tr>
+        <w:tc>
+          <w:tcPr>
+            <w:cnfStyle w:val="001000000000"/>
+            <w:tcW w:w="1257" w:type="dxa"/>
+          </w:tcPr>
+          <w:p>
+            <w:r>
+              <w:t>0x05</w:t>
+            </w:r>
+          </w:p>
+        </w:tc>
+        <w:tc>
+          <w:tcPr>
+            <w:tcW w:w="2860" w:type="dxa"/>
+          </w:tcPr>
+          <w:p>
+            <w:pPr>
+              <w:cnfStyle w:val="000000000000"/>
+            </w:pPr>
+            <w:r>
+              <w:t>0.75 to 14 MHz</w:t>
+            </w:r>
+          </w:p>
+        </w:tc>
+        <w:tc>
+          <w:tcPr>
+            <w:tcW w:w="1281" w:type="dxa"/>
+          </w:tcPr>
+          <w:p>
+            <w:pPr>
+              <w:cnfStyle w:val="000000000000"/>
+            </w:pPr>
+            <w:r>
+              <w:t>14MHz</w:t>
+            </w:r>
+          </w:p>
+        </w:tc>
+        <w:tc>
+          <w:tcPr>
+            <w:tcW w:w="3526" w:type="dxa"/>
+          </w:tcPr>
+          <w:p>
+            <w:pPr>
+              <w:cnfStyle w:val="000000000000"/>
+            </w:pPr>
+            <w:r>
+              <w:t xml:space="preserve">Controls the TX LPF bandwidth. The supported filter cutoff frequencies can be found in </w:t>
+            </w:r>
+            <w:r>
+              <w:rPr>
+                <w:color w:val="FF0000"/>
+              </w:rPr>
+              <w:t>HERE</w:t>
+            </w:r>
+            <w:r>
+              <w:rPr>
+                <w:color w:val="FF0000"/>
+              </w:rPr>
+              <w:t xml:space="preserve">. </w:t>
+            </w:r>
+            <w:r>
+              <w:t>If a bandwidth within this range is specified that is not one of the supported cutoff frequencies, the next highest bandwidth will be used. Any specified bandwidth higher than the max will be ignored.</w:t>
+            </w:r>
+          </w:p>
+        </w:tc>
+      </w:tr>
+      <w:tr>
+        <w:trPr>
+          <w:cnfStyle w:val="000000100000"/>
+        </w:trPr>
+        <w:tc>
+          <w:tcPr>
+            <w:cnfStyle w:val="001000000000"/>
+            <w:tcW w:w="1257" w:type="dxa"/>
+          </w:tcPr>
+          <w:p>
+            <w:r>
+              <w:t>0x06</w:t>
+            </w:r>
+          </w:p>
+        </w:tc>
+        <w:tc>
+          <w:tcPr>
+            <w:tcW w:w="2860" w:type="dxa"/>
+          </w:tcPr>
+          <w:p>
+            <w:pPr>
+              <w:cnfStyle w:val="000000100000"/>
+            </w:pPr>
+            <w:r>
+              <w:t>0.75 to 14 MHz</w:t>
+            </w:r>
+          </w:p>
+        </w:tc>
+        <w:tc>
+          <w:tcPr>
+            <w:tcW w:w="1281" w:type="dxa"/>
+          </w:tcPr>
+          <w:p>
+            <w:pPr>
+              <w:cnfStyle w:val="000000100000"/>
+            </w:pPr>
+            <w:r>
+              <w:t>14MHz</w:t>
+            </w:r>
+          </w:p>
+        </w:tc>
+        <w:tc>
+          <w:tcPr>
+            <w:tcW w:w="3526" w:type="dxa"/>
+          </w:tcPr>
+          <w:p>
+            <w:pPr>
+              <w:cnfStyle w:val="000000100000"/>
+            </w:pPr>
+            <w:r>
+              <w:t xml:space="preserve">Controls the RX LPF bandwidth. The supported filter cutoff frequencies can be found in </w:t>
+            </w:r>
+            <w:r>
+              <w:rPr>
+                <w:color w:val="FF0000"/>
+              </w:rPr>
+              <w:t>HERE</w:t>
+            </w:r>
+            <w:r>
+              <w:rPr>
+                <w:color w:val="FF0000"/>
+              </w:rPr>
+              <w:t xml:space="preserve">. </w:t>
+            </w:r>
+            <w:r>
+              <w:t>If a bandwidth within this range is specified that is not one of the supported cutoff frequencies, the next highest bandwidth will be used. Any specified bandwidth higher than the max will be ignored.</w:t>
+            </w:r>
+          </w:p>
+        </w:tc>
+      </w:tr>
+      <w:tr>
+        <w:tc>
+          <w:tcPr>
+            <w:cnfStyle w:val="001000000000"/>
+            <w:tcW w:w="1257" w:type="dxa"/>
+          </w:tcPr>
+          <w:p>
+            <w:r>
+              <w:t>0x07</w:t>
+            </w:r>
+          </w:p>
+        </w:tc>
+        <w:tc>
+          <w:tcPr>
+            <w:tcW w:w="2860" w:type="dxa"/>
+          </w:tcPr>
+          <w:p>
+            <w:pPr>
+              <w:cnfStyle w:val="000000000000"/>
+            </w:pPr>
+            <w:r>
+              <w:t>0 or 1</w:t>
+            </w:r>
+          </w:p>
+        </w:tc>
+        <w:tc>
+          <w:tcPr>
+            <w:tcW w:w="1281" w:type="dxa"/>
+          </w:tcPr>
+          <w:p>
+            <w:pPr>
+              <w:cnfStyle w:val="000000000000"/>
+            </w:pPr>
+            <w:r>
+              <w:t>N.A.</w:t>
+            </w:r>
+          </w:p>
+        </w:tc>
+        <w:tc>
+          <w:tcPr>
+            <w:tcW w:w="3526" w:type="dxa"/>
+          </w:tcPr>
+          <w:p>
+            <w:pPr>
+              <w:cnfStyle w:val="000000000000"/>
+            </w:pPr>
+            <w:r>
+              <w:t>Increment or decrement the TX center frequency by 100 KHz. 0 – increment 1 – decrement.</w:t>
+            </w:r>
+          </w:p>
+        </w:tc>
+      </w:tr>
+      <w:tr>
+        <w:trPr>
+          <w:cnfStyle w:val="000000100000"/>
+        </w:trPr>
+        <w:tc>
+          <w:tcPr>
+            <w:cnfStyle w:val="001000000000"/>
+            <w:tcW w:w="1257" w:type="dxa"/>
+          </w:tcPr>
+          <w:p>
+            <w:r>
+              <w:t>0x0</w:t>
+            </w:r>
+            <w:r>
+              <w:t>8</w:t>
+            </w:r>
+          </w:p>
+        </w:tc>
+        <w:tc>
+          <w:tcPr>
+            <w:tcW w:w="2860" w:type="dxa"/>
+          </w:tcPr>
+          <w:p>
+            <w:pPr>
+              <w:cnfStyle w:val="000000100000"/>
+            </w:pPr>
+            <w:r>
+              <w:t>0 or 1</w:t>
+            </w:r>
+          </w:p>
+        </w:tc>
+        <w:tc>
+          <w:tcPr>
+            <w:tcW w:w="1281" w:type="dxa"/>
+          </w:tcPr>
+          <w:p>
+            <w:pPr>
+              <w:cnfStyle w:val="000000100000"/>
+            </w:pPr>
+            <w:r>
+              <w:t>N.A.</w:t>
+            </w:r>
+          </w:p>
+        </w:tc>
+        <w:tc>
+          <w:tcPr>
+            <w:tcW w:w="3526" w:type="dxa"/>
+          </w:tcPr>
+          <w:p>
+            <w:pPr>
+              <w:cnfStyle w:val="000000100000"/>
+            </w:pPr>
+            <w:r>
+              <w:t xml:space="preserve">Increment </w:t>
+            </w:r>
+            <w:r>
+              <w:t>or decrement the R</w:t>
+            </w:r>
+            <w:r>
+              <w:t>X center frequency by 100 KHz</w:t>
+            </w:r>
+          </w:p>
+          <w:p>
+            <w:pPr>
+              <w:cnfStyle w:val="000000100000"/>
+            </w:pPr>
+            <w:r>
+              <w:t>0 – increment 1 – decrement.</w:t>
+            </w:r>
+          </w:p>
+        </w:tc>
+      </w:tr>
+    </w:tbl>
+    <w:p>
+      <w:pPr>
+        <w:pStyle w:val="Caption"/>
+        <w:keepNext/>
+      </w:pPr>
+    </w:p>
+    <w:p>
+      <w:r>
+        <w:t>*Note changing the center frequency either by value or incrementally in mode 1</w:t>
+      </w:r>
+      <w:r>
+        <w:t xml:space="preserve"> or mode 3</w:t>
+      </w:r>
+      <w:r>
+        <w:t xml:space="preserve"> will change both the TX and RX frequencies simultaneously.</w:t>
+      </w:r>
+    </w:p>
+    <w:p>
+      <w:pPr>
+        <w:pStyle w:val="Caption"/>
+        <w:keepNext/>
+      </w:pPr>
+      <w:proofErr w:type="gramStart"/>
+      <w:r>
+        <w:t xml:space="preserve">Table </w:t>
+      </w:r>
+      <w:r>
+        <w:fldChar w:fldCharType="begin"/>
+      </w:r>
+      <w:r>
+        <w:instrText xml:space="preserve"> SEQ Table \* ARABIC </w:instrText>
+      </w:r>
+      <w:r>
+        <w:fldChar w:fldCharType="separate"/>
+      </w:r>
+      <w:r>
+        <w:rPr>
+          <w:noProof/>
+        </w:rPr>
+        <w:t>6</w:t>
+      </w:r>
+      <w:r>
+        <w:rPr>
+          <w:noProof/>
+        </w:rPr>
+        <w:fldChar w:fldCharType="end"/>
+      </w:r>
+      <w:r>
+        <w:t xml:space="preserve"> – Return serial packet transmission from Chilipepper to FPGA.</w:t>
       </w:r>
       <w:proofErr w:type="gramEnd"/>
     </w:p>
@@ -3394,7 +4147,15 @@
               <w:cnfStyle w:val="000000100000"/>
             </w:pPr>
             <w:r>
-              <w:t>Controls LED on Chilipepper. 0 is off and 1 is on.</w:t>
+              <w:t xml:space="preserve">Query Chilipepper status. 0 – indicates problem. 1 – </w:t>
+            </w:r>
+            <w:proofErr w:type="gramStart"/>
+            <w:r>
+              <w:t>everything</w:t>
+            </w:r>
+            <w:proofErr w:type="gramEnd"/>
+            <w:r>
+              <w:t xml:space="preserve"> operating normal.</w:t>
             </w:r>
           </w:p>
         </w:tc>
@@ -3407,365 +4168,6 @@
           </w:tcPr>
           <w:p>
             <w:r>
-              <w:t>0x01</w:t>
-            </w:r>
-          </w:p>
-        </w:tc>
-        <w:tc>
-          <w:tcPr>
-            <w:tcW w:w="1800" w:type="dxa"/>
-          </w:tcPr>
-          <w:p>
-            <w:pPr>
-              <w:cnfStyle w:val="000000000000"/>
-            </w:pPr>
-            <w:r>
-              <w:t xml:space="preserve">0 to 25 </w:t>
-            </w:r>
-          </w:p>
-          <w:p>
-            <w:pPr>
-              <w:cnfStyle w:val="000000000000"/>
-            </w:pPr>
-            <w:r>
-              <w:t>(default 0)</w:t>
-            </w:r>
-          </w:p>
-        </w:tc>
-        <w:tc>
-          <w:tcPr>
-            <w:tcW w:w="6228" w:type="dxa"/>
-          </w:tcPr>
-          <w:p>
-            <w:pPr>
-              <w:cnfStyle w:val="000000000000"/>
-            </w:pPr>
-            <w:r>
-              <w:t xml:space="preserve">Controls </w:t>
-            </w:r>
-            <w:proofErr w:type="spellStart"/>
-            <w:r>
-              <w:t>Tx</w:t>
-            </w:r>
-            <w:proofErr w:type="spellEnd"/>
-            <w:r>
-              <w:t xml:space="preserve"> gain. Value is in dB.</w:t>
-            </w:r>
-          </w:p>
-        </w:tc>
-      </w:tr>
-      <w:tr>
-        <w:trPr>
-          <w:cnfStyle w:val="000000100000"/>
-        </w:trPr>
-        <w:tc>
-          <w:tcPr>
-            <w:cnfStyle w:val="001000000000"/>
-            <w:tcW w:w="1548" w:type="dxa"/>
-            <w:tcBorders>
-              <w:top w:val="none" w:sz="0" w:space="0" w:color="auto"/>
-              <w:left w:val="none" w:sz="0" w:space="0" w:color="auto"/>
-              <w:bottom w:val="none" w:sz="0" w:space="0" w:color="auto"/>
-            </w:tcBorders>
-          </w:tcPr>
-          <w:p>
-            <w:r>
-              <w:t>0x02</w:t>
-            </w:r>
-          </w:p>
-        </w:tc>
-        <w:tc>
-          <w:tcPr>
-            <w:tcW w:w="1800" w:type="dxa"/>
-            <w:tcBorders>
-              <w:top w:val="none" w:sz="0" w:space="0" w:color="auto"/>
-              <w:bottom w:val="none" w:sz="0" w:space="0" w:color="auto"/>
-            </w:tcBorders>
-          </w:tcPr>
-          <w:p>
-            <w:pPr>
-              <w:cnfStyle w:val="000000100000"/>
-            </w:pPr>
-            <w:r>
-              <w:t>0 to 57</w:t>
-            </w:r>
-          </w:p>
-          <w:p>
-            <w:pPr>
-              <w:cnfStyle w:val="000000100000"/>
-            </w:pPr>
-            <w:r>
-              <w:t>(default 14)</w:t>
-            </w:r>
-          </w:p>
-        </w:tc>
-        <w:tc>
-          <w:tcPr>
-            <w:tcW w:w="6228" w:type="dxa"/>
-            <w:tcBorders>
-              <w:top w:val="none" w:sz="0" w:space="0" w:color="auto"/>
-              <w:bottom w:val="none" w:sz="0" w:space="0" w:color="auto"/>
-              <w:right w:val="none" w:sz="0" w:space="0" w:color="auto"/>
-            </w:tcBorders>
-          </w:tcPr>
-          <w:p>
-            <w:pPr>
-              <w:cnfStyle w:val="000000100000"/>
-            </w:pPr>
-            <w:r>
-              <w:t>Controls Rx gain. Value is in dB. Note that values above 30 have resolution of 3. Hence, 30, 31, 32 all generate equivalent Rx gains.</w:t>
-            </w:r>
-          </w:p>
-        </w:tc>
-      </w:tr>
-      <w:tr>
-        <w:tc>
-          <w:tcPr>
-            <w:cnfStyle w:val="001000000000"/>
-            <w:tcW w:w="1548" w:type="dxa"/>
-          </w:tcPr>
-          <w:p>
-            <w:r>
-              <w:t>0x03</w:t>
-            </w:r>
-          </w:p>
-        </w:tc>
-        <w:tc>
-          <w:tcPr>
-            <w:tcW w:w="1800" w:type="dxa"/>
-          </w:tcPr>
-          <w:p>
-            <w:pPr>
-              <w:cnfStyle w:val="000000000000"/>
-            </w:pPr>
-            <w:r>
-              <w:t>2.4 to 2.5 GHz (default 2.4GHz)</w:t>
-            </w:r>
-          </w:p>
-        </w:tc>
-        <w:tc>
-          <w:tcPr>
-            <w:tcW w:w="6228" w:type="dxa"/>
-          </w:tcPr>
-          <w:p>
-            <w:pPr>
-              <w:cnfStyle w:val="000000000000"/>
-            </w:pPr>
-            <w:r>
-              <w:t>Controls the RX and TX</w:t>
-            </w:r>
-            <w:r>
-              <w:t xml:space="preserve"> center f</w:t>
-            </w:r>
-            <w:r>
-              <w:t>requency</w:t>
-            </w:r>
-            <w:r>
-              <w:t xml:space="preserve"> </w:t>
-            </w:r>
-            <w:r>
-              <w:t>w</w:t>
-            </w:r>
-            <w:r>
-              <w:t>hen using Mode 1</w:t>
-            </w:r>
-            <w:r>
-              <w:t xml:space="preserve"> (TDD)</w:t>
-            </w:r>
-            <w:r>
-              <w:t>. The value should be in</w:t>
-            </w:r>
-            <w:r>
-              <w:t xml:space="preserve"> units of</w:t>
-            </w:r>
-            <w:r>
-              <w:t xml:space="preserve"> Kilohertz and require</w:t>
-            </w:r>
-            <w:r>
-              <w:t>s</w:t>
-            </w:r>
-            <w:r>
-              <w:t xml:space="preserve"> 3 </w:t>
-            </w:r>
-            <w:r>
-              <w:t>data bytes to fully specify the frequency.</w:t>
-            </w:r>
-          </w:p>
-        </w:tc>
-      </w:tr>
-    </w:tbl>
-    <w:p>
-      <w:pPr>
-        <w:pStyle w:val="Caption"/>
-        <w:keepNext/>
-      </w:pPr>
-    </w:p>
-    <w:p>
-      <w:pPr>
-        <w:pStyle w:val="Caption"/>
-        <w:keepNext/>
-      </w:pPr>
-      <w:proofErr w:type="gramStart"/>
-      <w:r>
-        <w:t xml:space="preserve">Table </w:t>
-      </w:r>
-      <w:r>
-        <w:fldChar w:fldCharType="begin"/>
-      </w:r>
-      <w:r>
-        <w:instrText xml:space="preserve"> SEQ Table \* ARABIC </w:instrText>
-      </w:r>
-      <w:r>
-        <w:fldChar w:fldCharType="separate"/>
-      </w:r>
-      <w:r>
-        <w:rPr>
-          <w:noProof/>
-        </w:rPr>
-        <w:t>6</w:t>
-      </w:r>
-      <w:r>
-        <w:rPr>
-          <w:noProof/>
-        </w:rPr>
-        <w:fldChar w:fldCharType="end"/>
-      </w:r>
-      <w:r>
-        <w:t xml:space="preserve"> – Return serial packet transmission from Chilipepper to FPGA.</w:t>
-      </w:r>
-      <w:proofErr w:type="gramEnd"/>
-    </w:p>
-    <w:tbl>
-      <w:tblPr>
-        <w:tblStyle w:val="LightList-Accent1"/>
-        <w:tblW w:w="0" w:type="auto"/>
-        <w:tblBorders>
-          <w:insideH w:val="single" w:sz="8" w:space="0" w:color="4F81BD" w:themeColor="accent1"/>
-          <w:insideV w:val="single" w:sz="8" w:space="0" w:color="4F81BD" w:themeColor="accent1"/>
-        </w:tblBorders>
-        <w:tblLook w:val="04A0"/>
-      </w:tblPr>
-      <w:tblGrid>
-        <w:gridCol w:w="1548"/>
-        <w:gridCol w:w="1800"/>
-        <w:gridCol w:w="6228"/>
-      </w:tblGrid>
-      <w:tr>
-        <w:trPr>
-          <w:cnfStyle w:val="100000000000"/>
-        </w:trPr>
-        <w:tc>
-          <w:tcPr>
-            <w:cnfStyle w:val="001000000000"/>
-            <w:tcW w:w="1548" w:type="dxa"/>
-          </w:tcPr>
-          <w:p>
-            <w:r>
-              <w:t>Register ID</w:t>
-            </w:r>
-          </w:p>
-        </w:tc>
-        <w:tc>
-          <w:tcPr>
-            <w:tcW w:w="1800" w:type="dxa"/>
-          </w:tcPr>
-          <w:p>
-            <w:pPr>
-              <w:cnfStyle w:val="100000000000"/>
-            </w:pPr>
-            <w:r>
-              <w:t>Value range</w:t>
-            </w:r>
-          </w:p>
-        </w:tc>
-        <w:tc>
-          <w:tcPr>
-            <w:tcW w:w="6228" w:type="dxa"/>
-          </w:tcPr>
-          <w:p>
-            <w:pPr>
-              <w:cnfStyle w:val="100000000000"/>
-            </w:pPr>
-            <w:r>
-              <w:t>Functional description</w:t>
-            </w:r>
-          </w:p>
-        </w:tc>
-      </w:tr>
-      <w:tr>
-        <w:trPr>
-          <w:cnfStyle w:val="000000100000"/>
-        </w:trPr>
-        <w:tc>
-          <w:tcPr>
-            <w:cnfStyle w:val="001000000000"/>
-            <w:tcW w:w="1548" w:type="dxa"/>
-            <w:tcBorders>
-              <w:top w:val="none" w:sz="0" w:space="0" w:color="auto"/>
-              <w:left w:val="none" w:sz="0" w:space="0" w:color="auto"/>
-              <w:bottom w:val="none" w:sz="0" w:space="0" w:color="auto"/>
-            </w:tcBorders>
-          </w:tcPr>
-          <w:p>
-            <w:r>
-              <w:t>0x00</w:t>
-            </w:r>
-          </w:p>
-        </w:tc>
-        <w:tc>
-          <w:tcPr>
-            <w:tcW w:w="1800" w:type="dxa"/>
-            <w:tcBorders>
-              <w:top w:val="none" w:sz="0" w:space="0" w:color="auto"/>
-              <w:bottom w:val="none" w:sz="0" w:space="0" w:color="auto"/>
-            </w:tcBorders>
-          </w:tcPr>
-          <w:p>
-            <w:pPr>
-              <w:cnfStyle w:val="000000100000"/>
-            </w:pPr>
-            <w:r>
-              <w:t>0 or 1</w:t>
-            </w:r>
-          </w:p>
-        </w:tc>
-        <w:tc>
-          <w:tcPr>
-            <w:tcW w:w="6228" w:type="dxa"/>
-            <w:tcBorders>
-              <w:top w:val="none" w:sz="0" w:space="0" w:color="auto"/>
-              <w:bottom w:val="none" w:sz="0" w:space="0" w:color="auto"/>
-              <w:right w:val="none" w:sz="0" w:space="0" w:color="auto"/>
-            </w:tcBorders>
-          </w:tcPr>
-          <w:p>
-            <w:pPr>
-              <w:cnfStyle w:val="000000100000"/>
-            </w:pPr>
-            <w:r>
-              <w:t xml:space="preserve">Query Chilipepper status. 0 – indicates problem. 1 – </w:t>
-            </w:r>
-            <w:proofErr w:type="gramStart"/>
-            <w:r>
-              <w:lastRenderedPageBreak/>
-              <w:t>everything</w:t>
-            </w:r>
-            <w:proofErr w:type="gramEnd"/>
-            <w:r>
-              <w:t xml:space="preserve"> operating normal.</w:t>
-            </w:r>
-          </w:p>
-        </w:tc>
-      </w:tr>
-      <w:tr>
-        <w:tc>
-          <w:tcPr>
-            <w:cnfStyle w:val="001000000000"/>
-            <w:tcW w:w="1548" w:type="dxa"/>
-          </w:tcPr>
-          <w:p>
-            <w:r>
-              <w:lastRenderedPageBreak/>
               <w:t>0xYZ</w:t>
             </w:r>
           </w:p>
@@ -3813,6 +4215,7 @@
       <w:bookmarkEnd w:id="18"/>
       <w:proofErr w:type="spellStart"/>
       <w:r>
+        <w:lastRenderedPageBreak/>
         <w:t>Reflashing</w:t>
       </w:r>
       <w:proofErr w:type="spellEnd"/>
@@ -3857,7 +4260,7 @@
                     <a:blip r:embed="rId18" cstate="print">
                       <a:extLst>
                         <a:ext uri="{28A0092B-C50C-407E-A947-70E740481C1C}">
-                          <a14:useLocalDpi xmlns:a14="http://schemas.microsoft.com/office/drawing/2010/main" xmlns:wps="http://schemas.microsoft.com/office/word/2010/wordprocessingShape" xmlns:wpi="http://schemas.microsoft.com/office/word/2010/wordprocessingInk" xmlns:wpg="http://schemas.microsoft.com/office/word/2010/wordprocessingGroup" xmlns:w14="http://schemas.microsoft.com/office/word/2010/wordml" xmlns:w="http://schemas.openxmlformats.org/wordprocessingml/2006/main" xmlns:w10="urn:schemas-microsoft-com:office:word" xmlns:wp14="http://schemas.microsoft.com/office/word/2010/wordprocessingDrawing" xmlns:v="urn:schemas-microsoft-com:vml" xmlns:o="urn:schemas-microsoft-com:office:office" xmlns:mc="http://schemas.openxmlformats.org/markup-compatibility/2006" xmlns:wpc="http://schemas.microsoft.com/office/word/2010/wordprocessingCanvas" xmlns="" val="0"/>
+                          <a14:useLocalDpi xmlns="" xmlns:wpc="http://schemas.microsoft.com/office/word/2010/wordprocessingCanvas" xmlns:mc="http://schemas.openxmlformats.org/markup-compatibility/2006" xmlns:o="urn:schemas-microsoft-com:office:office" xmlns:v="urn:schemas-microsoft-com:vml" xmlns:wp14="http://schemas.microsoft.com/office/word/2010/wordprocessingDrawing" xmlns:w10="urn:schemas-microsoft-com:office:word" xmlns:w="http://schemas.openxmlformats.org/wordprocessingml/2006/main" xmlns:w14="http://schemas.microsoft.com/office/word/2010/wordml" xmlns:wpg="http://schemas.microsoft.com/office/word/2010/wordprocessingGroup" xmlns:wpi="http://schemas.microsoft.com/office/word/2010/wordprocessingInk" xmlns:wps="http://schemas.microsoft.com/office/word/2010/wordprocessingShape" xmlns:a14="http://schemas.microsoft.com/office/drawing/2010/main" val="0"/>
                         </a:ext>
                       </a:extLst>
                     </a:blip>
@@ -4024,7 +4427,7 @@
                     <a:blip r:embed="rId20" cstate="print">
                       <a:extLst>
                         <a:ext uri="{28A0092B-C50C-407E-A947-70E740481C1C}">
-                          <a14:useLocalDpi xmlns:a14="http://schemas.microsoft.com/office/drawing/2010/main" xmlns:wps="http://schemas.microsoft.com/office/word/2010/wordprocessingShape" xmlns:wpi="http://schemas.microsoft.com/office/word/2010/wordprocessingInk" xmlns:wpg="http://schemas.microsoft.com/office/word/2010/wordprocessingGroup" xmlns:w14="http://schemas.microsoft.com/office/word/2010/wordml" xmlns:w="http://schemas.openxmlformats.org/wordprocessingml/2006/main" xmlns:w10="urn:schemas-microsoft-com:office:word" xmlns:wp14="http://schemas.microsoft.com/office/word/2010/wordprocessingDrawing" xmlns:v="urn:schemas-microsoft-com:vml" xmlns:o="urn:schemas-microsoft-com:office:office" xmlns:mc="http://schemas.openxmlformats.org/markup-compatibility/2006" xmlns:wpc="http://schemas.microsoft.com/office/word/2010/wordprocessingCanvas" xmlns="" val="0"/>
+                          <a14:useLocalDpi xmlns="" xmlns:wpc="http://schemas.microsoft.com/office/word/2010/wordprocessingCanvas" xmlns:mc="http://schemas.openxmlformats.org/markup-compatibility/2006" xmlns:o="urn:schemas-microsoft-com:office:office" xmlns:v="urn:schemas-microsoft-com:vml" xmlns:wp14="http://schemas.microsoft.com/office/word/2010/wordprocessingDrawing" xmlns:w10="urn:schemas-microsoft-com:office:word" xmlns:w="http://schemas.openxmlformats.org/wordprocessingml/2006/main" xmlns:w14="http://schemas.microsoft.com/office/word/2010/wordml" xmlns:wpg="http://schemas.microsoft.com/office/word/2010/wordprocessingGroup" xmlns:wpi="http://schemas.microsoft.com/office/word/2010/wordprocessingInk" xmlns:wps="http://schemas.microsoft.com/office/word/2010/wordprocessingShape" xmlns:a14="http://schemas.microsoft.com/office/drawing/2010/main" val="0"/>
                         </a:ext>
                       </a:extLst>
                     </a:blip>
@@ -4113,7 +4516,7 @@
                     <a:blip r:embed="rId21" cstate="print">
                       <a:extLst>
                         <a:ext uri="{28A0092B-C50C-407E-A947-70E740481C1C}">
-                          <a14:useLocalDpi xmlns:a14="http://schemas.microsoft.com/office/drawing/2010/main" xmlns:wps="http://schemas.microsoft.com/office/word/2010/wordprocessingShape" xmlns:wpi="http://schemas.microsoft.com/office/word/2010/wordprocessingInk" xmlns:wpg="http://schemas.microsoft.com/office/word/2010/wordprocessingGroup" xmlns:w14="http://schemas.microsoft.com/office/word/2010/wordml" xmlns:w="http://schemas.openxmlformats.org/wordprocessingml/2006/main" xmlns:w10="urn:schemas-microsoft-com:office:word" xmlns:wp14="http://schemas.microsoft.com/office/word/2010/wordprocessingDrawing" xmlns:v="urn:schemas-microsoft-com:vml" xmlns:o="urn:schemas-microsoft-com:office:office" xmlns:mc="http://schemas.openxmlformats.org/markup-compatibility/2006" xmlns:wpc="http://schemas.microsoft.com/office/word/2010/wordprocessingCanvas" xmlns="" val="0"/>
+                          <a14:useLocalDpi xmlns="" xmlns:wpc="http://schemas.microsoft.com/office/word/2010/wordprocessingCanvas" xmlns:mc="http://schemas.openxmlformats.org/markup-compatibility/2006" xmlns:o="urn:schemas-microsoft-com:office:office" xmlns:v="urn:schemas-microsoft-com:vml" xmlns:wp14="http://schemas.microsoft.com/office/word/2010/wordprocessingDrawing" xmlns:w10="urn:schemas-microsoft-com:office:word" xmlns:w="http://schemas.openxmlformats.org/wordprocessingml/2006/main" xmlns:w14="http://schemas.microsoft.com/office/word/2010/wordml" xmlns:wpg="http://schemas.microsoft.com/office/word/2010/wordprocessingGroup" xmlns:wpi="http://schemas.microsoft.com/office/word/2010/wordprocessingInk" xmlns:wps="http://schemas.microsoft.com/office/word/2010/wordprocessingShape" xmlns:a14="http://schemas.microsoft.com/office/drawing/2010/main" val="0"/>
                         </a:ext>
                       </a:extLst>
                     </a:blip>
@@ -9078,7 +9481,7 @@
       <w:szCs w:val="20"/>
     </w:rPr>
   </w:style>
-  <w:style w:type="table" w:styleId="LightList-Accent1">
+  <w:style w:type="table" w:customStyle="1" w:styleId="LightList-Accent1">
     <w:name w:val="Light List Accent 1"/>
     <w:basedOn w:val="TableNormal"/>
     <w:uiPriority w:val="61"/>
@@ -10412,7 +10815,7 @@
 </file>
 
 <file path=customXml/itemProps1.xml><?xml version="1.0" encoding="utf-8"?>
-<ds:datastoreItem xmlns:ds="http://schemas.openxmlformats.org/officeDocument/2006/customXml" ds:itemID="{B61EE999-B8BD-4097-AB0D-D6D9A070E9ED}">
+<ds:datastoreItem xmlns:ds="http://schemas.openxmlformats.org/officeDocument/2006/customXml" ds:itemID="{67D26214-8F7D-4DCF-9DC0-D2AB10F00409}">
   <ds:schemaRefs>
     <ds:schemaRef ds:uri="http://schemas.openxmlformats.org/officeDocument/2006/bibliography"/>
   </ds:schemaRefs>

</xml_diff>

<commit_message>
Fixed default Mode 2 RX frequency Typo
</commit_message>
<xml_diff>
--- a/ChilipepperSupport/ChilipepperUsersGuide.docx
+++ b/ChilipepperSupport/ChilipepperUsersGuide.docx
@@ -34,7 +34,7 @@
                     <a:blip r:embed="rId8" cstate="print">
                       <a:extLst>
                         <a:ext uri="{28A0092B-C50C-407E-A947-70E740481C1C}">
-                          <a14:useLocalDpi xmlns="" xmlns:wpc="http://schemas.microsoft.com/office/word/2010/wordprocessingCanvas" xmlns:mc="http://schemas.openxmlformats.org/markup-compatibility/2006" xmlns:o="urn:schemas-microsoft-com:office:office" xmlns:v="urn:schemas-microsoft-com:vml" xmlns:wp14="http://schemas.microsoft.com/office/word/2010/wordprocessingDrawing" xmlns:w10="urn:schemas-microsoft-com:office:word" xmlns:w="http://schemas.openxmlformats.org/wordprocessingml/2006/main" xmlns:w14="http://schemas.microsoft.com/office/word/2010/wordml" xmlns:wpg="http://schemas.microsoft.com/office/word/2010/wordprocessingGroup" xmlns:wpi="http://schemas.microsoft.com/office/word/2010/wordprocessingInk" xmlns:wps="http://schemas.microsoft.com/office/word/2010/wordprocessingShape" xmlns:a14="http://schemas.microsoft.com/office/drawing/2010/main" val="0"/>
+                          <a14:useLocalDpi xmlns:a14="http://schemas.microsoft.com/office/drawing/2010/main" xmlns:wps="http://schemas.microsoft.com/office/word/2010/wordprocessingShape" xmlns:wpi="http://schemas.microsoft.com/office/word/2010/wordprocessingInk" xmlns:wpg="http://schemas.microsoft.com/office/word/2010/wordprocessingGroup" xmlns:w14="http://schemas.microsoft.com/office/word/2010/wordml" xmlns:w="http://schemas.openxmlformats.org/wordprocessingml/2006/main" xmlns:w10="urn:schemas-microsoft-com:office:word" xmlns:wp14="http://schemas.microsoft.com/office/word/2010/wordprocessingDrawing" xmlns:v="urn:schemas-microsoft-com:vml" xmlns:o="urn:schemas-microsoft-com:office:office" xmlns:mc="http://schemas.openxmlformats.org/markup-compatibility/2006" xmlns:wpc="http://schemas.microsoft.com/office/word/2010/wordprocessingCanvas" xmlns="" val="0"/>
                         </a:ext>
                       </a:extLst>
                     </a:blip>
@@ -54,10 +54,10 @@
                     </a:ln>
                     <a:extLst>
                       <a:ext uri="{53640926-AAD7-44D8-BBD7-CCE9431645EC}">
-                        <a14:shadowObscured xmlns="" xmlns:wpc="http://schemas.microsoft.com/office/word/2010/wordprocessingCanvas" xmlns:mc="http://schemas.openxmlformats.org/markup-compatibility/2006" xmlns:o="urn:schemas-microsoft-com:office:office" xmlns:v="urn:schemas-microsoft-com:vml" xmlns:wp14="http://schemas.microsoft.com/office/word/2010/wordprocessingDrawing" xmlns:w10="urn:schemas-microsoft-com:office:word" xmlns:w="http://schemas.openxmlformats.org/wordprocessingml/2006/main" xmlns:w14="http://schemas.microsoft.com/office/word/2010/wordml" xmlns:wpg="http://schemas.microsoft.com/office/word/2010/wordprocessingGroup" xmlns:wpi="http://schemas.microsoft.com/office/word/2010/wordprocessingInk" xmlns:wps="http://schemas.microsoft.com/office/word/2010/wordprocessingShape" xmlns:a14="http://schemas.microsoft.com/office/drawing/2010/main"/>
+                        <a14:shadowObscured xmlns:a14="http://schemas.microsoft.com/office/drawing/2010/main" xmlns:wps="http://schemas.microsoft.com/office/word/2010/wordprocessingShape" xmlns:wpi="http://schemas.microsoft.com/office/word/2010/wordprocessingInk" xmlns:wpg="http://schemas.microsoft.com/office/word/2010/wordprocessingGroup" xmlns:w14="http://schemas.microsoft.com/office/word/2010/wordml" xmlns:w="http://schemas.openxmlformats.org/wordprocessingml/2006/main" xmlns:w10="urn:schemas-microsoft-com:office:word" xmlns:wp14="http://schemas.microsoft.com/office/word/2010/wordprocessingDrawing" xmlns:v="urn:schemas-microsoft-com:vml" xmlns:o="urn:schemas-microsoft-com:office:office" xmlns:mc="http://schemas.openxmlformats.org/markup-compatibility/2006" xmlns:wpc="http://schemas.microsoft.com/office/word/2010/wordprocessingCanvas" xmlns=""/>
                       </a:ext>
                       <a:ext uri="{FAA26D3D-D897-4be2-8F04-BA451C77F1D7}">
-                        <ma14:placeholderFlag xmlns:wpc="http://schemas.microsoft.com/office/word/2010/wordprocessingCanvas" xmlns:mc="http://schemas.openxmlformats.org/markup-compatibility/2006" xmlns:wp14="http://schemas.microsoft.com/office/word/2010/wordprocessingDrawing" xmlns:w14="http://schemas.microsoft.com/office/word/2010/wordml" xmlns:wpg="http://schemas.microsoft.com/office/word/2010/wordprocessingGroup" xmlns:wpi="http://schemas.microsoft.com/office/word/2010/wordprocessingInk" xmlns:wps="http://schemas.microsoft.com/office/word/2010/wordprocessingShape" xmlns:ma14="http://schemas.microsoft.com/office/mac/drawingml/2011/main" xmlns:w="http://schemas.openxmlformats.org/wordprocessingml/2006/main" xmlns:w10="urn:schemas-microsoft-com:office:word" xmlns:v="urn:schemas-microsoft-com:vml" xmlns:o="urn:schemas-microsoft-com:office:office" xmlns:mv="urn:schemas-microsoft-com:mac:vml" xmlns:mo="http://schemas.microsoft.com/office/mac/office/2008/main" xmlns=""/>
+                        <ma14:placeholderFlag xmlns="" xmlns:mo="http://schemas.microsoft.com/office/mac/office/2008/main" xmlns:mv="urn:schemas-microsoft-com:mac:vml" xmlns:o="urn:schemas-microsoft-com:office:office" xmlns:v="urn:schemas-microsoft-com:vml" xmlns:w10="urn:schemas-microsoft-com:office:word" xmlns:w="http://schemas.openxmlformats.org/wordprocessingml/2006/main" xmlns:ma14="http://schemas.microsoft.com/office/mac/drawingml/2011/main" xmlns:wps="http://schemas.microsoft.com/office/word/2010/wordprocessingShape" xmlns:wpi="http://schemas.microsoft.com/office/word/2010/wordprocessingInk" xmlns:wpg="http://schemas.microsoft.com/office/word/2010/wordprocessingGroup" xmlns:w14="http://schemas.microsoft.com/office/word/2010/wordml" xmlns:wp14="http://schemas.microsoft.com/office/word/2010/wordprocessingDrawing" xmlns:mc="http://schemas.openxmlformats.org/markup-compatibility/2006" xmlns:wpc="http://schemas.microsoft.com/office/word/2010/wordprocessingCanvas"/>
                       </a:ext>
                     </a:extLst>
                   </pic:spPr>
@@ -1567,7 +1567,7 @@
     </w:p>
     <w:tbl>
       <w:tblPr>
-        <w:tblStyle w:val="LightList-Accent1"/>
+        <w:tblStyle w:val="LightList-Accent11"/>
         <w:tblW w:w="9558" w:type="dxa"/>
         <w:tblBorders>
           <w:insideH w:val="single" w:sz="8" w:space="0" w:color="4F81BD" w:themeColor="accent1"/>
@@ -1816,7 +1816,7 @@
     </w:p>
     <w:tbl>
       <w:tblPr>
-        <w:tblStyle w:val="LightList-Accent1"/>
+        <w:tblStyle w:val="LightList-Accent11"/>
         <w:tblW w:w="9558" w:type="dxa"/>
         <w:tblBorders>
           <w:insideH w:val="single" w:sz="8" w:space="0" w:color="4F81BD" w:themeColor="accent1"/>
@@ -2235,7 +2235,7 @@
     </w:p>
     <w:tbl>
       <w:tblPr>
-        <w:tblStyle w:val="LightList-Accent1"/>
+        <w:tblStyle w:val="LightList-Accent11"/>
         <w:tblW w:w="9558" w:type="dxa"/>
         <w:tblBorders>
           <w:insideH w:val="single" w:sz="8" w:space="0" w:color="4F81BD" w:themeColor="accent1"/>
@@ -2472,7 +2472,7 @@
                     <a:blip r:embed="rId14" cstate="print">
                       <a:extLst>
                         <a:ext uri="{28A0092B-C50C-407E-A947-70E740481C1C}">
-                          <a14:useLocalDpi xmlns="" xmlns:wpc="http://schemas.microsoft.com/office/word/2010/wordprocessingCanvas" xmlns:mc="http://schemas.openxmlformats.org/markup-compatibility/2006" xmlns:o="urn:schemas-microsoft-com:office:office" xmlns:v="urn:schemas-microsoft-com:vml" xmlns:wp14="http://schemas.microsoft.com/office/word/2010/wordprocessingDrawing" xmlns:w10="urn:schemas-microsoft-com:office:word" xmlns:w="http://schemas.openxmlformats.org/wordprocessingml/2006/main" xmlns:w14="http://schemas.microsoft.com/office/word/2010/wordml" xmlns:wpg="http://schemas.microsoft.com/office/word/2010/wordprocessingGroup" xmlns:wpi="http://schemas.microsoft.com/office/word/2010/wordprocessingInk" xmlns:wps="http://schemas.microsoft.com/office/word/2010/wordprocessingShape" xmlns:a14="http://schemas.microsoft.com/office/drawing/2010/main" val="0"/>
+                          <a14:useLocalDpi xmlns:a14="http://schemas.microsoft.com/office/drawing/2010/main" xmlns:wps="http://schemas.microsoft.com/office/word/2010/wordprocessingShape" xmlns:wpi="http://schemas.microsoft.com/office/word/2010/wordprocessingInk" xmlns:wpg="http://schemas.microsoft.com/office/word/2010/wordprocessingGroup" xmlns:w14="http://schemas.microsoft.com/office/word/2010/wordml" xmlns:w="http://schemas.openxmlformats.org/wordprocessingml/2006/main" xmlns:w10="urn:schemas-microsoft-com:office:word" xmlns:wp14="http://schemas.microsoft.com/office/word/2010/wordprocessingDrawing" xmlns:v="urn:schemas-microsoft-com:vml" xmlns:o="urn:schemas-microsoft-com:office:office" xmlns:mc="http://schemas.openxmlformats.org/markup-compatibility/2006" xmlns:wpc="http://schemas.microsoft.com/office/word/2010/wordprocessingCanvas" xmlns="" val="0"/>
                         </a:ext>
                       </a:extLst>
                     </a:blip>
@@ -2609,7 +2609,7 @@
     </w:p>
     <w:tbl>
       <w:tblPr>
-        <w:tblStyle w:val="LightList-Accent1"/>
+        <w:tblStyle w:val="LightList-Accent11"/>
         <w:tblW w:w="9558" w:type="dxa"/>
         <w:tblBorders>
           <w:insideH w:val="single" w:sz="8" w:space="0" w:color="4F81BD" w:themeColor="accent1"/>
@@ -2884,7 +2884,7 @@
                     <a:blip r:embed="rId15" cstate="print">
                       <a:extLst>
                         <a:ext uri="{28A0092B-C50C-407E-A947-70E740481C1C}">
-                          <a14:useLocalDpi xmlns="" xmlns:wpc="http://schemas.microsoft.com/office/word/2010/wordprocessingCanvas" xmlns:mc="http://schemas.openxmlformats.org/markup-compatibility/2006" xmlns:o="urn:schemas-microsoft-com:office:office" xmlns:v="urn:schemas-microsoft-com:vml" xmlns:wp14="http://schemas.microsoft.com/office/word/2010/wordprocessingDrawing" xmlns:w10="urn:schemas-microsoft-com:office:word" xmlns:w="http://schemas.openxmlformats.org/wordprocessingml/2006/main" xmlns:w14="http://schemas.microsoft.com/office/word/2010/wordml" xmlns:wpg="http://schemas.microsoft.com/office/word/2010/wordprocessingGroup" xmlns:wpi="http://schemas.microsoft.com/office/word/2010/wordprocessingInk" xmlns:wps="http://schemas.microsoft.com/office/word/2010/wordprocessingShape" xmlns:a14="http://schemas.microsoft.com/office/drawing/2010/main" val="0"/>
+                          <a14:useLocalDpi xmlns:a14="http://schemas.microsoft.com/office/drawing/2010/main" xmlns:wps="http://schemas.microsoft.com/office/word/2010/wordprocessingShape" xmlns:wpi="http://schemas.microsoft.com/office/word/2010/wordprocessingInk" xmlns:wpg="http://schemas.microsoft.com/office/word/2010/wordprocessingGroup" xmlns:w14="http://schemas.microsoft.com/office/word/2010/wordml" xmlns:w="http://schemas.openxmlformats.org/wordprocessingml/2006/main" xmlns:w10="urn:schemas-microsoft-com:office:word" xmlns:wp14="http://schemas.microsoft.com/office/word/2010/wordprocessingDrawing" xmlns:v="urn:schemas-microsoft-com:vml" xmlns:o="urn:schemas-microsoft-com:office:office" xmlns:mc="http://schemas.openxmlformats.org/markup-compatibility/2006" xmlns:wpc="http://schemas.microsoft.com/office/word/2010/wordprocessingCanvas" xmlns="" val="0"/>
                         </a:ext>
                       </a:extLst>
                     </a:blip>
@@ -3064,7 +3064,7 @@
                     <a:blip r:embed="rId16" cstate="print">
                       <a:extLst>
                         <a:ext uri="{28A0092B-C50C-407E-A947-70E740481C1C}">
-                          <a14:useLocalDpi xmlns="" xmlns:wpc="http://schemas.microsoft.com/office/word/2010/wordprocessingCanvas" xmlns:mc="http://schemas.openxmlformats.org/markup-compatibility/2006" xmlns:o="urn:schemas-microsoft-com:office:office" xmlns:v="urn:schemas-microsoft-com:vml" xmlns:wp14="http://schemas.microsoft.com/office/word/2010/wordprocessingDrawing" xmlns:w10="urn:schemas-microsoft-com:office:word" xmlns:w="http://schemas.openxmlformats.org/wordprocessingml/2006/main" xmlns:w14="http://schemas.microsoft.com/office/word/2010/wordml" xmlns:wpg="http://schemas.microsoft.com/office/word/2010/wordprocessingGroup" xmlns:wpi="http://schemas.microsoft.com/office/word/2010/wordprocessingInk" xmlns:wps="http://schemas.microsoft.com/office/word/2010/wordprocessingShape" xmlns:a14="http://schemas.microsoft.com/office/drawing/2010/main" val="0"/>
+                          <a14:useLocalDpi xmlns:a14="http://schemas.microsoft.com/office/drawing/2010/main" xmlns:wps="http://schemas.microsoft.com/office/word/2010/wordprocessingShape" xmlns:wpi="http://schemas.microsoft.com/office/word/2010/wordprocessingInk" xmlns:wpg="http://schemas.microsoft.com/office/word/2010/wordprocessingGroup" xmlns:w14="http://schemas.microsoft.com/office/word/2010/wordml" xmlns:w="http://schemas.openxmlformats.org/wordprocessingml/2006/main" xmlns:w10="urn:schemas-microsoft-com:office:word" xmlns:wp14="http://schemas.microsoft.com/office/word/2010/wordprocessingDrawing" xmlns:v="urn:schemas-microsoft-com:vml" xmlns:o="urn:schemas-microsoft-com:office:office" xmlns:mc="http://schemas.openxmlformats.org/markup-compatibility/2006" xmlns:wpc="http://schemas.microsoft.com/office/word/2010/wordprocessingCanvas" xmlns="" val="0"/>
                         </a:ext>
                       </a:extLst>
                     </a:blip>
@@ -3180,7 +3180,7 @@
                     <a:blip r:embed="rId17" cstate="print">
                       <a:extLst>
                         <a:ext uri="{28A0092B-C50C-407E-A947-70E740481C1C}">
-                          <a14:useLocalDpi xmlns="" xmlns:wpc="http://schemas.microsoft.com/office/word/2010/wordprocessingCanvas" xmlns:mc="http://schemas.openxmlformats.org/markup-compatibility/2006" xmlns:o="urn:schemas-microsoft-com:office:office" xmlns:v="urn:schemas-microsoft-com:vml" xmlns:wp14="http://schemas.microsoft.com/office/word/2010/wordprocessingDrawing" xmlns:w10="urn:schemas-microsoft-com:office:word" xmlns:w="http://schemas.openxmlformats.org/wordprocessingml/2006/main" xmlns:w14="http://schemas.microsoft.com/office/word/2010/wordml" xmlns:wpg="http://schemas.microsoft.com/office/word/2010/wordprocessingGroup" xmlns:wpi="http://schemas.microsoft.com/office/word/2010/wordprocessingInk" xmlns:wps="http://schemas.microsoft.com/office/word/2010/wordprocessingShape" xmlns:a14="http://schemas.microsoft.com/office/drawing/2010/main" val="0"/>
+                          <a14:useLocalDpi xmlns:a14="http://schemas.microsoft.com/office/drawing/2010/main" xmlns:wps="http://schemas.microsoft.com/office/word/2010/wordprocessingShape" xmlns:wpi="http://schemas.microsoft.com/office/word/2010/wordprocessingInk" xmlns:wpg="http://schemas.microsoft.com/office/word/2010/wordprocessingGroup" xmlns:w14="http://schemas.microsoft.com/office/word/2010/wordml" xmlns:w="http://schemas.openxmlformats.org/wordprocessingml/2006/main" xmlns:w10="urn:schemas-microsoft-com:office:word" xmlns:wp14="http://schemas.microsoft.com/office/word/2010/wordprocessingDrawing" xmlns:v="urn:schemas-microsoft-com:vml" xmlns:o="urn:schemas-microsoft-com:office:office" xmlns:mc="http://schemas.openxmlformats.org/markup-compatibility/2006" xmlns:wpc="http://schemas.microsoft.com/office/word/2010/wordprocessingCanvas" xmlns="" val="0"/>
                         </a:ext>
                       </a:extLst>
                     </a:blip>
@@ -3288,7 +3288,7 @@
     </w:p>
     <w:tbl>
       <w:tblPr>
-        <w:tblStyle w:val="LightList-Accent1"/>
+        <w:tblStyle w:val="LightList-Accent11"/>
         <w:tblW w:w="8924" w:type="dxa"/>
         <w:tblInd w:w="378" w:type="dxa"/>
         <w:tblBorders>
@@ -3628,10 +3628,7 @@
           <w:p>
             <w:r>
               <w:lastRenderedPageBreak/>
-              <w:t>0x0</w:t>
-            </w:r>
-            <w:r>
-              <w:t>4</w:t>
+              <w:t>0x04</w:t>
             </w:r>
           </w:p>
         </w:tc>
@@ -3644,13 +3641,7 @@
               <w:cnfStyle w:val="000000100000"/>
             </w:pPr>
             <w:r>
-              <w:t xml:space="preserve">2.4 to 2.485 GHz </w:t>
-            </w:r>
-            <w:r>
-              <w:t>(mode 1)</w:t>
-            </w:r>
-            <w:r>
-              <w:t xml:space="preserve"> </w:t>
+              <w:t xml:space="preserve">2.4 to 2.485 GHz (mode 1) </w:t>
             </w:r>
           </w:p>
           <w:p>
@@ -3658,13 +3649,7 @@
               <w:cnfStyle w:val="000000100000"/>
             </w:pPr>
             <w:r>
-              <w:t>2.11 to 2.17 GHz</w:t>
-            </w:r>
-            <w:r>
-              <w:t xml:space="preserve"> (</w:t>
-            </w:r>
-            <w:r>
-              <w:t xml:space="preserve">mode 2) </w:t>
+              <w:t xml:space="preserve">2.11 to 2.17 GHz (mode 2) </w:t>
             </w:r>
           </w:p>
           <w:p>
@@ -3693,7 +3678,7 @@
               <w:cnfStyle w:val="000000100000"/>
             </w:pPr>
             <w:r>
-              <w:t>1.9224GHz</w:t>
+              <w:t>2.11 GHz</w:t>
             </w:r>
           </w:p>
           <w:p>
@@ -3714,13 +3699,7 @@
               <w:cnfStyle w:val="000000100000"/>
             </w:pPr>
             <w:r>
-              <w:t xml:space="preserve">Controls the </w:t>
-            </w:r>
-            <w:r>
-              <w:t>R</w:t>
-            </w:r>
-            <w:r>
-              <w:t>X center frequency. The value should be in units of Kilohertz and requires 3 data bytes to fully specify the frequency.</w:t>
+              <w:t>Controls the RX center frequency. The value should be in units of Kilohertz and requires 3 data bytes to fully specify the frequency.</w:t>
             </w:r>
           </w:p>
         </w:tc>
@@ -3772,19 +3751,16 @@
               <w:cnfStyle w:val="000000000000"/>
             </w:pPr>
             <w:r>
-              <w:t xml:space="preserve">Controls the TX LPF bandwidth. The supported filter cutoff frequencies can be found in </w:t>
+              <w:t>Controls the TX LPF bandwidth. The supported filter cut</w:t>
+            </w:r>
+            <w:r>
+              <w:t>off frequencies can be found in below.</w:t>
             </w:r>
             <w:r>
               <w:rPr>
                 <w:color w:val="FF0000"/>
               </w:rPr>
-              <w:t>HERE</w:t>
-            </w:r>
-            <w:r>
-              <w:rPr>
-                <w:color w:val="FF0000"/>
-              </w:rPr>
-              <w:t xml:space="preserve">. </w:t>
+              <w:t xml:space="preserve"> </w:t>
             </w:r>
             <w:r>
               <w:t>If a bandwidth within this range is specified that is not one of the supported cutoff frequencies, the next highest bandwidth will be used. Any specified bandwidth higher than the max will be ignored.</w:t>
@@ -3842,19 +3818,16 @@
               <w:cnfStyle w:val="000000100000"/>
             </w:pPr>
             <w:r>
-              <w:t xml:space="preserve">Controls the RX LPF bandwidth. The supported filter cutoff frequencies can be found in </w:t>
+              <w:t xml:space="preserve">Controls the RX LPF bandwidth. The supported filter cutoff frequencies </w:t>
+            </w:r>
+            <w:r>
+              <w:t>can be found in below.</w:t>
             </w:r>
             <w:r>
               <w:rPr>
                 <w:color w:val="FF0000"/>
               </w:rPr>
-              <w:t>HERE</w:t>
-            </w:r>
-            <w:r>
-              <w:rPr>
-                <w:color w:val="FF0000"/>
-              </w:rPr>
-              <w:t xml:space="preserve">. </w:t>
+              <w:t xml:space="preserve"> </w:t>
             </w:r>
             <w:r>
               <w:t>If a bandwidth within this range is specified that is not one of the supported cutoff frequencies, the next highest bandwidth will be used. Any specified bandwidth higher than the max will be ignored.</w:t>
@@ -3925,10 +3898,7 @@
           </w:tcPr>
           <w:p>
             <w:r>
-              <w:t>0x0</w:t>
-            </w:r>
-            <w:r>
-              <w:t>8</w:t>
+              <w:t>0x08</w:t>
             </w:r>
           </w:p>
         </w:tc>
@@ -3967,13 +3937,7 @@
               <w:cnfStyle w:val="000000100000"/>
             </w:pPr>
             <w:r>
-              <w:t xml:space="preserve">Increment </w:t>
-            </w:r>
-            <w:r>
-              <w:t>or decrement the R</w:t>
-            </w:r>
-            <w:r>
-              <w:t>X center frequency by 100 KHz</w:t>
+              <w:t>Increment or decrement the RX center frequency by 100 KHz</w:t>
             </w:r>
           </w:p>
           <w:p>
@@ -4041,7 +4005,7 @@
     </w:p>
     <w:tbl>
       <w:tblPr>
-        <w:tblStyle w:val="LightList-Accent1"/>
+        <w:tblStyle w:val="LightList-Accent11"/>
         <w:tblW w:w="0" w:type="auto"/>
         <w:tblBorders>
           <w:insideH w:val="single" w:sz="8" w:space="0" w:color="4F81BD" w:themeColor="accent1"/>
@@ -4260,7 +4224,7 @@
                     <a:blip r:embed="rId18" cstate="print">
                       <a:extLst>
                         <a:ext uri="{28A0092B-C50C-407E-A947-70E740481C1C}">
-                          <a14:useLocalDpi xmlns="" xmlns:wpc="http://schemas.microsoft.com/office/word/2010/wordprocessingCanvas" xmlns:mc="http://schemas.openxmlformats.org/markup-compatibility/2006" xmlns:o="urn:schemas-microsoft-com:office:office" xmlns:v="urn:schemas-microsoft-com:vml" xmlns:wp14="http://schemas.microsoft.com/office/word/2010/wordprocessingDrawing" xmlns:w10="urn:schemas-microsoft-com:office:word" xmlns:w="http://schemas.openxmlformats.org/wordprocessingml/2006/main" xmlns:w14="http://schemas.microsoft.com/office/word/2010/wordml" xmlns:wpg="http://schemas.microsoft.com/office/word/2010/wordprocessingGroup" xmlns:wpi="http://schemas.microsoft.com/office/word/2010/wordprocessingInk" xmlns:wps="http://schemas.microsoft.com/office/word/2010/wordprocessingShape" xmlns:a14="http://schemas.microsoft.com/office/drawing/2010/main" val="0"/>
+                          <a14:useLocalDpi xmlns:a14="http://schemas.microsoft.com/office/drawing/2010/main" xmlns:wps="http://schemas.microsoft.com/office/word/2010/wordprocessingShape" xmlns:wpi="http://schemas.microsoft.com/office/word/2010/wordprocessingInk" xmlns:wpg="http://schemas.microsoft.com/office/word/2010/wordprocessingGroup" xmlns:w14="http://schemas.microsoft.com/office/word/2010/wordml" xmlns:w="http://schemas.openxmlformats.org/wordprocessingml/2006/main" xmlns:w10="urn:schemas-microsoft-com:office:word" xmlns:wp14="http://schemas.microsoft.com/office/word/2010/wordprocessingDrawing" xmlns:v="urn:schemas-microsoft-com:vml" xmlns:o="urn:schemas-microsoft-com:office:office" xmlns:mc="http://schemas.openxmlformats.org/markup-compatibility/2006" xmlns:wpc="http://schemas.microsoft.com/office/word/2010/wordprocessingCanvas" xmlns="" val="0"/>
                         </a:ext>
                       </a:extLst>
                     </a:blip>
@@ -4427,7 +4391,7 @@
                     <a:blip r:embed="rId20" cstate="print">
                       <a:extLst>
                         <a:ext uri="{28A0092B-C50C-407E-A947-70E740481C1C}">
-                          <a14:useLocalDpi xmlns="" xmlns:wpc="http://schemas.microsoft.com/office/word/2010/wordprocessingCanvas" xmlns:mc="http://schemas.openxmlformats.org/markup-compatibility/2006" xmlns:o="urn:schemas-microsoft-com:office:office" xmlns:v="urn:schemas-microsoft-com:vml" xmlns:wp14="http://schemas.microsoft.com/office/word/2010/wordprocessingDrawing" xmlns:w10="urn:schemas-microsoft-com:office:word" xmlns:w="http://schemas.openxmlformats.org/wordprocessingml/2006/main" xmlns:w14="http://schemas.microsoft.com/office/word/2010/wordml" xmlns:wpg="http://schemas.microsoft.com/office/word/2010/wordprocessingGroup" xmlns:wpi="http://schemas.microsoft.com/office/word/2010/wordprocessingInk" xmlns:wps="http://schemas.microsoft.com/office/word/2010/wordprocessingShape" xmlns:a14="http://schemas.microsoft.com/office/drawing/2010/main" val="0"/>
+                          <a14:useLocalDpi xmlns:a14="http://schemas.microsoft.com/office/drawing/2010/main" xmlns:wps="http://schemas.microsoft.com/office/word/2010/wordprocessingShape" xmlns:wpi="http://schemas.microsoft.com/office/word/2010/wordprocessingInk" xmlns:wpg="http://schemas.microsoft.com/office/word/2010/wordprocessingGroup" xmlns:w14="http://schemas.microsoft.com/office/word/2010/wordml" xmlns:w="http://schemas.openxmlformats.org/wordprocessingml/2006/main" xmlns:w10="urn:schemas-microsoft-com:office:word" xmlns:wp14="http://schemas.microsoft.com/office/word/2010/wordprocessingDrawing" xmlns:v="urn:schemas-microsoft-com:vml" xmlns:o="urn:schemas-microsoft-com:office:office" xmlns:mc="http://schemas.openxmlformats.org/markup-compatibility/2006" xmlns:wpc="http://schemas.microsoft.com/office/word/2010/wordprocessingCanvas" xmlns="" val="0"/>
                         </a:ext>
                       </a:extLst>
                     </a:blip>
@@ -4516,7 +4480,7 @@
                     <a:blip r:embed="rId21" cstate="print">
                       <a:extLst>
                         <a:ext uri="{28A0092B-C50C-407E-A947-70E740481C1C}">
-                          <a14:useLocalDpi xmlns="" xmlns:wpc="http://schemas.microsoft.com/office/word/2010/wordprocessingCanvas" xmlns:mc="http://schemas.openxmlformats.org/markup-compatibility/2006" xmlns:o="urn:schemas-microsoft-com:office:office" xmlns:v="urn:schemas-microsoft-com:vml" xmlns:wp14="http://schemas.microsoft.com/office/word/2010/wordprocessingDrawing" xmlns:w10="urn:schemas-microsoft-com:office:word" xmlns:w="http://schemas.openxmlformats.org/wordprocessingml/2006/main" xmlns:w14="http://schemas.microsoft.com/office/word/2010/wordml" xmlns:wpg="http://schemas.microsoft.com/office/word/2010/wordprocessingGroup" xmlns:wpi="http://schemas.microsoft.com/office/word/2010/wordprocessingInk" xmlns:wps="http://schemas.microsoft.com/office/word/2010/wordprocessingShape" xmlns:a14="http://schemas.microsoft.com/office/drawing/2010/main" val="0"/>
+                          <a14:useLocalDpi xmlns:a14="http://schemas.microsoft.com/office/drawing/2010/main" xmlns:wps="http://schemas.microsoft.com/office/word/2010/wordprocessingShape" xmlns:wpi="http://schemas.microsoft.com/office/word/2010/wordprocessingInk" xmlns:wpg="http://schemas.microsoft.com/office/word/2010/wordprocessingGroup" xmlns:w14="http://schemas.microsoft.com/office/word/2010/wordml" xmlns:w="http://schemas.openxmlformats.org/wordprocessingml/2006/main" xmlns:w10="urn:schemas-microsoft-com:office:word" xmlns:wp14="http://schemas.microsoft.com/office/word/2010/wordprocessingDrawing" xmlns:v="urn:schemas-microsoft-com:vml" xmlns:o="urn:schemas-microsoft-com:office:office" xmlns:mc="http://schemas.openxmlformats.org/markup-compatibility/2006" xmlns:wpc="http://schemas.microsoft.com/office/word/2010/wordprocessingCanvas" xmlns="" val="0"/>
                         </a:ext>
                       </a:extLst>
                     </a:blip>
@@ -5075,7 +5039,7 @@
     </w:p>
     <w:tbl>
       <w:tblPr>
-        <w:tblStyle w:val="LightList-Accent1"/>
+        <w:tblStyle w:val="LightList-Accent11"/>
         <w:tblW w:w="13608" w:type="dxa"/>
         <w:tblLook w:val="04A0"/>
       </w:tblPr>
@@ -7970,7 +7934,7 @@
         <w:bCs/>
         <w:noProof/>
       </w:rPr>
-      <w:t>9</w:t>
+      <w:t>10</w:t>
     </w:r>
     <w:r>
       <w:rPr>
@@ -9481,8 +9445,8 @@
       <w:szCs w:val="20"/>
     </w:rPr>
   </w:style>
-  <w:style w:type="table" w:customStyle="1" w:styleId="LightList-Accent1">
-    <w:name w:val="Light List Accent 1"/>
+  <w:style w:type="table" w:customStyle="1" w:styleId="LightList-Accent11">
+    <w:name w:val="Light List - Accent 11"/>
     <w:basedOn w:val="TableNormal"/>
     <w:uiPriority w:val="61"/>
     <w:rsid w:val="001F5C97"/>
@@ -10815,7 +10779,7 @@
 </file>
 
 <file path=customXml/itemProps1.xml><?xml version="1.0" encoding="utf-8"?>
-<ds:datastoreItem xmlns:ds="http://schemas.openxmlformats.org/officeDocument/2006/customXml" ds:itemID="{67D26214-8F7D-4DCF-9DC0-D2AB10F00409}">
+<ds:datastoreItem xmlns:ds="http://schemas.openxmlformats.org/officeDocument/2006/customXml" ds:itemID="{95C44AA9-84F0-4C2C-9963-A1A361CE2AA2}">
   <ds:schemaRefs>
     <ds:schemaRef ds:uri="http://schemas.openxmlformats.org/officeDocument/2006/bibliography"/>
   </ds:schemaRefs>

</xml_diff>

<commit_message>
added location of MCU guide for Cutoff Bandwidth frequencies.
</commit_message>
<xml_diff>
--- a/ChilipepperSupport/ChilipepperUsersGuide.docx
+++ b/ChilipepperSupport/ChilipepperUsersGuide.docx
@@ -3754,7 +3754,31 @@
               <w:t>Controls the TX LPF bandwidth. The supported filter cut</w:t>
             </w:r>
             <w:r>
-              <w:t>off frequencies can be found in below.</w:t>
+              <w:t>off frequencies can be found</w:t>
+            </w:r>
+            <w:r>
+              <w:t xml:space="preserve"> below</w:t>
+            </w:r>
+            <w:r>
+              <w:fldChar w:fldCharType="begin"/>
+            </w:r>
+            <w:r>
+              <w:instrText xml:space="preserve"> NOTEREF _Ref362014272 \f \h </w:instrText>
+            </w:r>
+            <w:r>
+              <w:fldChar w:fldCharType="separate"/>
+            </w:r>
+            <w:r>
+              <w:rPr>
+                <w:rStyle w:val="FootnoteReference"/>
+              </w:rPr>
+              <w:t>1</w:t>
+            </w:r>
+            <w:r>
+              <w:fldChar w:fldCharType="end"/>
+            </w:r>
+            <w:r>
+              <w:t>.</w:t>
             </w:r>
             <w:r>
               <w:rPr>
@@ -3821,7 +3845,18 @@
               <w:t xml:space="preserve">Controls the RX LPF bandwidth. The supported filter cutoff frequencies </w:t>
             </w:r>
             <w:r>
-              <w:t>can be found in below.</w:t>
+              <w:t>can be found in below</w:t>
+            </w:r>
+            <w:bookmarkStart w:id="18" w:name="_Ref362014272"/>
+            <w:r>
+              <w:rPr>
+                <w:rStyle w:val="FootnoteReference"/>
+              </w:rPr>
+              <w:footnoteReference w:id="1"/>
+            </w:r>
+            <w:bookmarkEnd w:id="18"/>
+            <w:r>
+              <w:t>.</w:t>
             </w:r>
             <w:r>
               <w:rPr>
@@ -4158,7 +4193,11 @@
               <w:cnfStyle w:val="000000000000"/>
             </w:pPr>
             <w:r>
-              <w:t>Any other ID/value combination sent from FPGA is simply returned.</w:t>
+              <w:t xml:space="preserve">Any other ID/value combination sent from FPGA is simply </w:t>
+            </w:r>
+            <w:r>
+              <w:lastRenderedPageBreak/>
+              <w:t>returned.</w:t>
             </w:r>
           </w:p>
         </w:tc>
@@ -4173,10 +4212,10 @@
         </w:numPr>
         <w:spacing w:before="120" w:after="120" w:line="240" w:lineRule="auto"/>
       </w:pPr>
-      <w:bookmarkStart w:id="18" w:name="_GoBack"/>
-      <w:bookmarkStart w:id="19" w:name="_Toc338933647"/>
-      <w:bookmarkStart w:id="20" w:name="_Toc342568151"/>
-      <w:bookmarkEnd w:id="18"/>
+      <w:bookmarkStart w:id="19" w:name="_GoBack"/>
+      <w:bookmarkStart w:id="20" w:name="_Toc338933647"/>
+      <w:bookmarkStart w:id="21" w:name="_Toc342568151"/>
+      <w:bookmarkEnd w:id="19"/>
       <w:proofErr w:type="spellStart"/>
       <w:r>
         <w:lastRenderedPageBreak/>
@@ -4186,8 +4225,8 @@
       <w:r>
         <w:t xml:space="preserve"> MCU Firmware</w:t>
       </w:r>
-      <w:bookmarkEnd w:id="19"/>
       <w:bookmarkEnd w:id="20"/>
+      <w:bookmarkEnd w:id="21"/>
     </w:p>
     <w:p>
       <w:r>
@@ -4555,14 +4594,14 @@
         </w:numPr>
         <w:spacing w:before="120" w:after="120" w:line="240" w:lineRule="auto"/>
       </w:pPr>
-      <w:bookmarkStart w:id="21" w:name="_Toc338933648"/>
-      <w:bookmarkStart w:id="22" w:name="_Toc342568152"/>
+      <w:bookmarkStart w:id="22" w:name="_Toc338933648"/>
+      <w:bookmarkStart w:id="23" w:name="_Toc342568152"/>
       <w:r>
         <w:lastRenderedPageBreak/>
         <w:t>Precautions</w:t>
       </w:r>
-      <w:bookmarkEnd w:id="21"/>
       <w:bookmarkEnd w:id="22"/>
+      <w:bookmarkEnd w:id="23"/>
     </w:p>
     <w:p>
       <w:pPr>
@@ -4602,14 +4641,14 @@
         </w:numPr>
         <w:spacing w:before="120" w:after="120" w:line="240" w:lineRule="auto"/>
       </w:pPr>
-      <w:bookmarkStart w:id="23" w:name="_Toc338933649"/>
-      <w:bookmarkStart w:id="24" w:name="_Toc342568153"/>
+      <w:bookmarkStart w:id="24" w:name="_Toc338933649"/>
+      <w:bookmarkStart w:id="25" w:name="_Toc342568153"/>
       <w:r>
         <w:lastRenderedPageBreak/>
         <w:t>Reference Designs</w:t>
       </w:r>
-      <w:bookmarkEnd w:id="23"/>
       <w:bookmarkEnd w:id="24"/>
+      <w:bookmarkEnd w:id="25"/>
     </w:p>
     <w:p>
       <w:r>
@@ -4657,14 +4696,14 @@
         </w:numPr>
         <w:spacing w:before="120" w:after="120" w:line="240" w:lineRule="auto"/>
       </w:pPr>
-      <w:bookmarkStart w:id="25" w:name="_Toc338933650"/>
-      <w:bookmarkStart w:id="26" w:name="_Toc342568154"/>
+      <w:bookmarkStart w:id="26" w:name="_Toc338933650"/>
+      <w:bookmarkStart w:id="27" w:name="_Toc342568154"/>
       <w:r>
         <w:lastRenderedPageBreak/>
         <w:t>References</w:t>
       </w:r>
-      <w:bookmarkEnd w:id="25"/>
       <w:bookmarkEnd w:id="26"/>
+      <w:bookmarkEnd w:id="27"/>
     </w:p>
     <w:p>
       <w:pPr>
@@ -4821,12 +4860,12 @@
       <w:pPr>
         <w:pStyle w:val="Appendix"/>
       </w:pPr>
-      <w:bookmarkStart w:id="27" w:name="_Toc338933651"/>
+      <w:bookmarkStart w:id="28" w:name="_Toc338933651"/>
       <w:r>
         <w:lastRenderedPageBreak/>
         <w:t>FAQ</w:t>
       </w:r>
-      <w:bookmarkEnd w:id="27"/>
+      <w:bookmarkEnd w:id="28"/>
     </w:p>
     <w:p>
       <w:r>
@@ -4883,12 +4922,12 @@
       <w:pPr>
         <w:pStyle w:val="Appendix"/>
       </w:pPr>
-      <w:bookmarkStart w:id="28" w:name="_Toc338933652"/>
+      <w:bookmarkStart w:id="29" w:name="_Toc338933652"/>
       <w:r>
         <w:lastRenderedPageBreak/>
         <w:t>What is a Chilipepper?</w:t>
       </w:r>
-      <w:bookmarkEnd w:id="28"/>
+      <w:bookmarkEnd w:id="29"/>
     </w:p>
     <w:p>
       <w:r>
@@ -5030,12 +5069,12 @@
       <w:pPr>
         <w:pStyle w:val="Appendix"/>
       </w:pPr>
-      <w:bookmarkStart w:id="29" w:name="_Toc338933653"/>
+      <w:bookmarkStart w:id="30" w:name="_Toc338933653"/>
       <w:r>
         <w:lastRenderedPageBreak/>
         <w:t>Example Constraints</w:t>
       </w:r>
-      <w:bookmarkEnd w:id="29"/>
+      <w:bookmarkEnd w:id="30"/>
     </w:p>
     <w:tbl>
       <w:tblPr>
@@ -7934,7 +7973,7 @@
         <w:bCs/>
         <w:noProof/>
       </w:rPr>
-      <w:t>10</w:t>
+      <w:t>9</w:t>
     </w:r>
     <w:r>
       <w:rPr>
@@ -7992,6 +8031,30 @@
       <w:r>
         <w:continuationSeparator/>
       </w:r>
+    </w:p>
+  </w:footnote>
+  <w:footnote w:id="1">
+    <w:p>
+      <w:pPr>
+        <w:pStyle w:val="FootnoteText"/>
+      </w:pPr>
+      <w:r>
+        <w:rPr>
+          <w:rStyle w:val="FootnoteReference"/>
+        </w:rPr>
+        <w:footnoteRef/>
+      </w:r>
+      <w:r>
+        <w:t xml:space="preserve"> For supported bandwidth cutoff filter frequencies, see page 5 of the following guide </w:t>
+      </w:r>
+      <w:hyperlink r:id="rId1" w:history="1">
+        <w:r>
+          <w:rPr>
+            <w:rStyle w:val="Hyperlink"/>
+          </w:rPr>
+          <w:t>http://www.limemicro.com/download/LMS6002Dr2-Programming_and_Calibration_Guide-1.1r1.pdf</w:t>
+        </w:r>
+      </w:hyperlink>
     </w:p>
   </w:footnote>
 </w:footnotes>
@@ -9637,6 +9700,44 @@
       <w:szCs w:val="32"/>
     </w:rPr>
   </w:style>
+  <w:style w:type="paragraph" w:styleId="FootnoteText">
+    <w:name w:val="footnote text"/>
+    <w:basedOn w:val="Normal"/>
+    <w:link w:val="FootnoteTextChar"/>
+    <w:uiPriority w:val="99"/>
+    <w:semiHidden/>
+    <w:unhideWhenUsed/>
+    <w:rsid w:val="006F34B8"/>
+    <w:pPr>
+      <w:spacing w:after="0" w:line="240" w:lineRule="auto"/>
+    </w:pPr>
+    <w:rPr>
+      <w:sz w:val="20"/>
+      <w:szCs w:val="20"/>
+    </w:rPr>
+  </w:style>
+  <w:style w:type="character" w:customStyle="1" w:styleId="FootnoteTextChar">
+    <w:name w:val="Footnote Text Char"/>
+    <w:basedOn w:val="DefaultParagraphFont"/>
+    <w:link w:val="FootnoteText"/>
+    <w:uiPriority w:val="99"/>
+    <w:semiHidden/>
+    <w:rsid w:val="006F34B8"/>
+    <w:rPr>
+      <w:sz w:val="20"/>
+      <w:szCs w:val="20"/>
+    </w:rPr>
+  </w:style>
+  <w:style w:type="character" w:styleId="FootnoteReference">
+    <w:name w:val="footnote reference"/>
+    <w:basedOn w:val="DefaultParagraphFont"/>
+    <w:uiPriority w:val="99"/>
+    <w:unhideWhenUsed/>
+    <w:rsid w:val="006F34B8"/>
+    <w:rPr>
+      <w:vertAlign w:val="superscript"/>
+    </w:rPr>
+  </w:style>
 </w:styles>
 </file>
 
@@ -10779,7 +10880,7 @@
 </file>
 
 <file path=customXml/itemProps1.xml><?xml version="1.0" encoding="utf-8"?>
-<ds:datastoreItem xmlns:ds="http://schemas.openxmlformats.org/officeDocument/2006/customXml" ds:itemID="{95C44AA9-84F0-4C2C-9963-A1A361CE2AA2}">
+<ds:datastoreItem xmlns:ds="http://schemas.openxmlformats.org/officeDocument/2006/customXml" ds:itemID="{2A819667-7A01-431D-B947-96F43C54693F}">
   <ds:schemaRefs>
     <ds:schemaRef ds:uri="http://schemas.openxmlformats.org/officeDocument/2006/bibliography"/>
   </ds:schemaRefs>

</xml_diff>

<commit_message>
User Guide RX/TX Center frequency adjustment clarification
</commit_message>
<xml_diff>
--- a/ChilipepperSupport/ChilipepperUsersGuide.docx
+++ b/ChilipepperSupport/ChilipepperUsersGuide.docx
@@ -1403,51 +1403,22 @@
     </w:p>
     <w:p>
       <w:r>
-        <w:t xml:space="preserve">After graduating in 2003 and entering industry I thought ok this is it. I’m finally going to build something that works! But, I found the same great divide there was in 1997. There were systems engineers and there were hardware engineers. They talked. But, they didn’t talk very well. Furthermore, there was almost no way to build a working radio besides building completely custom radio frequency (RF) front ends. And, we began to do this culminating in several custom single and multiple-input multiple-output (MIMO) transceivers. But, </w:t>
-      </w:r>
-      <w:proofErr w:type="gramStart"/>
-      <w:r>
-        <w:t>boy were</w:t>
-      </w:r>
-      <w:proofErr w:type="gramEnd"/>
-      <w:r>
-        <w:t xml:space="preserve"> they expensive and inflexible.</w:t>
-      </w:r>
-    </w:p>
-    <w:p>
-      <w:r>
-        <w:t xml:space="preserve">Chilipepper and the general MATLAB to HDL framework presented is the culmination of over a </w:t>
-      </w:r>
-      <w:proofErr w:type="spellStart"/>
-      <w:r>
-        <w:t>decades</w:t>
-      </w:r>
-      <w:proofErr w:type="spellEnd"/>
-      <w:r>
-        <w:t xml:space="preserve"> worth of frustration and exploration. For the first time I feel there is a way for a single engineer, or small team, to build a functional wireless radio that has a straightforward path to a real product.</w:t>
-      </w:r>
-    </w:p>
-    <w:p>
-      <w:r>
-        <w:t xml:space="preserve">I hope you enjoy Chilipepper. </w:t>
-      </w:r>
-      <w:proofErr w:type="gramStart"/>
-      <w:r>
-        <w:t>And if you don’t let’s figure out how to make it better.</w:t>
-      </w:r>
-      <w:proofErr w:type="gramEnd"/>
-    </w:p>
-    <w:p>
-      <w:r>
-        <w:t xml:space="preserve">-rich </w:t>
-      </w:r>
-      <w:proofErr w:type="spellStart"/>
-      <w:r>
-        <w:t>cagley</w:t>
-      </w:r>
-      <w:proofErr w:type="spellEnd"/>
-      <w:r>
-        <w:t xml:space="preserve"> Oct. 2012</w:t>
+        <w:t>After graduating in 2003 and entering industry I thought ok this is it. I’m finally going to build something that works! But, I found the same great divide there was in 1997. There were systems engineers and there were hardware engineers. They talked. But, they didn’t talk very well. Furthermore, there was almost no way to build a working radio besides building completely custom radio frequency (RF) front ends. And, we began to do this culminating in several custom single and multiple-input multiple-output (MIMO) transceivers. But, boy were they expensive and inflexible.</w:t>
+      </w:r>
+    </w:p>
+    <w:p>
+      <w:r>
+        <w:t>Chilipepper and the general MATLAB to HDL framework presented is the culmination of over a decades worth of frustration and exploration. For the first time I feel there is a way for a single engineer, or small team, to build a functional wireless radio that has a straightforward path to a real product.</w:t>
+      </w:r>
+    </w:p>
+    <w:p>
+      <w:r>
+        <w:t>I hope you enjoy Chilipepper. And if you don’t let’s figure out how to make it better.</w:t>
+      </w:r>
+    </w:p>
+    <w:p>
+      <w:r>
+        <w:t>-rich cagley Oct. 2012</w:t>
       </w:r>
     </w:p>
     <w:p/>
@@ -1482,15 +1453,7 @@
         <w:t>LMS6002</w:t>
       </w:r>
       <w:r>
-        <w:t xml:space="preserve"> radio frequency integrated circuit (RF-IC). The LMS6002 is a highly integrated device with most major functional elements within the common package. This includes analog and digital data </w:t>
-      </w:r>
-      <w:proofErr w:type="gramStart"/>
-      <w:r>
-        <w:t>converters,</w:t>
-      </w:r>
-      <w:proofErr w:type="gramEnd"/>
-      <w:r>
-        <w:t xml:space="preserve"> both transmit and receive synthesizers, filtering, and multiple stages of amplification and gain control.</w:t>
+        <w:t xml:space="preserve"> radio frequency integrated circuit (RF-IC). The LMS6002 is a highly integrated device with most major functional elements within the common package. This includes analog and digital data converters, both transmit and receive synthesizers, filtering, and multiple stages of amplification and gain control.</w:t>
       </w:r>
     </w:p>
     <w:p>
@@ -1768,15 +1731,7 @@
     </w:p>
     <w:p>
       <w:r>
-        <w:t xml:space="preserve">Once the MCU has finished initialization you will also notice that there is a flashing light on Chilipepper indicating the RF-FE is calibrated. You may now turn the power amplifier on/off and </w:t>
-      </w:r>
-      <w:proofErr w:type="gramStart"/>
-      <w:r>
-        <w:t>change transmit</w:t>
-      </w:r>
-      <w:proofErr w:type="gramEnd"/>
-      <w:r>
-        <w:t xml:space="preserve"> and receive modes.</w:t>
+        <w:t>Once the MCU has finished initialization you will also notice that there is a flashing light on Chilipepper indicating the RF-FE is calibrated. You may now turn the power amplifier on/off and change transmit and receive modes.</w:t>
       </w:r>
     </w:p>
     <w:p>
@@ -1784,7 +1739,6 @@
         <w:pStyle w:val="Caption"/>
         <w:keepNext/>
       </w:pPr>
-      <w:proofErr w:type="gramStart"/>
       <w:r>
         <w:t xml:space="preserve">Table </w:t>
       </w:r>
@@ -1812,7 +1766,6 @@
       <w:r>
         <w:t xml:space="preserve"> - MCU interface signals.</w:t>
       </w:r>
-      <w:proofErr w:type="gramEnd"/>
     </w:p>
     <w:tbl>
       <w:tblPr>
@@ -1897,21 +1850,7 @@
               <w:rPr>
                 <w:rFonts w:ascii="Courier New" w:hAnsi="Courier New" w:cs="Courier New"/>
               </w:rPr>
-              <w:t xml:space="preserve">Serial interface from FPGA to </w:t>
-            </w:r>
-            <w:proofErr w:type="spellStart"/>
-            <w:r>
-              <w:rPr>
-                <w:rFonts w:ascii="Courier New" w:hAnsi="Courier New" w:cs="Courier New"/>
-              </w:rPr>
-              <w:t>Chilipepper’s</w:t>
-            </w:r>
-            <w:proofErr w:type="spellEnd"/>
-            <w:r>
-              <w:rPr>
-                <w:rFonts w:ascii="Courier New" w:hAnsi="Courier New" w:cs="Courier New"/>
-              </w:rPr>
-              <w:t xml:space="preserve"> AVR MCU. See Section 3 for details.</w:t>
+              <w:t>Serial interface from FPGA to Chilipepper’s AVR MCU. See Section 3 for details.</w:t>
             </w:r>
           </w:p>
         </w:tc>
@@ -2171,31 +2110,7 @@
     </w:p>
     <w:p>
       <w:r>
-        <w:t xml:space="preserve">TX/DAC control is straightforward with signals described in Table 2. A timing diagram is shown in Figure 1. Note that the TX_CLK signal should be half the TX_IQ_SEL signal frequency. </w:t>
-      </w:r>
-      <w:proofErr w:type="spellStart"/>
-      <w:r>
-        <w:t>Inphase</w:t>
-      </w:r>
-      <w:proofErr w:type="spellEnd"/>
-      <w:r>
-        <w:t xml:space="preserve"> (I) and </w:t>
-      </w:r>
-      <w:proofErr w:type="spellStart"/>
-      <w:r>
-        <w:t>quadrature</w:t>
-      </w:r>
-      <w:proofErr w:type="spellEnd"/>
-      <w:r>
-        <w:t xml:space="preserve"> (Q) data is interleaved with </w:t>
-      </w:r>
-      <w:proofErr w:type="gramStart"/>
-      <w:r>
-        <w:t>I</w:t>
-      </w:r>
-      <w:proofErr w:type="gramEnd"/>
-      <w:r>
-        <w:t xml:space="preserve"> corresponding to TX_IQ_SEL being high and Q corresponding to TX_IQ_SEL being low.</w:t>
+        <w:t>TX/DAC control is straightforward with signals described in Table 2. A timing diagram is shown in Figure 1. Note that the TX_CLK signal should be half the TX_IQ_SEL signal frequency. Inphase (I) and quadrature (Q) data is interleaved with I corresponding to TX_IQ_SEL being high and Q corresponding to TX_IQ_SEL being low.</w:t>
       </w:r>
     </w:p>
     <w:p>
@@ -2203,7 +2118,6 @@
         <w:pStyle w:val="Caption"/>
         <w:keepNext/>
       </w:pPr>
-      <w:proofErr w:type="gramStart"/>
       <w:r>
         <w:t xml:space="preserve">Table </w:t>
       </w:r>
@@ -2231,7 +2145,6 @@
       <w:r>
         <w:t xml:space="preserve"> – TX/DAC interface signals.</w:t>
       </w:r>
-      <w:proofErr w:type="gramEnd"/>
     </w:p>
     <w:tbl>
       <w:tblPr>
@@ -2358,35 +2271,7 @@
               <w:rPr>
                 <w:rFonts w:ascii="Courier New" w:hAnsi="Courier New" w:cs="Courier New"/>
               </w:rPr>
-              <w:t xml:space="preserve">In order to conserve pins, </w:t>
-            </w:r>
-            <w:proofErr w:type="spellStart"/>
-            <w:r>
-              <w:rPr>
-                <w:rFonts w:ascii="Courier New" w:hAnsi="Courier New" w:cs="Courier New"/>
-              </w:rPr>
-              <w:t>inphase</w:t>
-            </w:r>
-            <w:proofErr w:type="spellEnd"/>
-            <w:r>
-              <w:rPr>
-                <w:rFonts w:ascii="Courier New" w:hAnsi="Courier New" w:cs="Courier New"/>
-              </w:rPr>
-              <w:t xml:space="preserve"> and </w:t>
-            </w:r>
-            <w:proofErr w:type="spellStart"/>
-            <w:r>
-              <w:rPr>
-                <w:rFonts w:ascii="Courier New" w:hAnsi="Courier New" w:cs="Courier New"/>
-              </w:rPr>
-              <w:t>quadrature</w:t>
-            </w:r>
-            <w:proofErr w:type="spellEnd"/>
-            <w:r>
-              <w:rPr>
-                <w:rFonts w:ascii="Courier New" w:hAnsi="Courier New" w:cs="Courier New"/>
-              </w:rPr>
-              <w:t xml:space="preserve"> signals on transmit are interleaved. This binary signal selects whether I or Q is latched into the DAC during the rising edge of TX_CLK.</w:t>
+              <w:t>In order to conserve pins, inphase and quadrature signals on transmit are interleaved. This binary signal selects whether I or Q is latched into the DAC during the rising edge of TX_CLK.</w:t>
             </w:r>
           </w:p>
         </w:tc>
@@ -2502,7 +2387,6 @@
       <w:pPr>
         <w:pStyle w:val="Caption"/>
       </w:pPr>
-      <w:proofErr w:type="gramStart"/>
       <w:r>
         <w:t xml:space="preserve">Figure </w:t>
       </w:r>
@@ -2528,11 +2412,7 @@
         <w:fldChar w:fldCharType="end"/>
       </w:r>
       <w:r>
-        <w:t xml:space="preserve"> - DAC interface</w:t>
-      </w:r>
-      <w:proofErr w:type="gramEnd"/>
-      <w:r>
-        <w:t xml:space="preserve"> signaling.</w:t>
+        <w:t xml:space="preserve"> - DAC interface signaling.</w:t>
       </w:r>
     </w:p>
     <w:p>
@@ -2577,7 +2457,6 @@
         <w:pStyle w:val="Caption"/>
         <w:keepNext/>
       </w:pPr>
-      <w:proofErr w:type="gramStart"/>
       <w:r>
         <w:t xml:space="preserve">Table </w:t>
       </w:r>
@@ -2605,7 +2484,6 @@
       <w:r>
         <w:t xml:space="preserve"> – RX/ADC interface signals.</w:t>
       </w:r>
-      <w:proofErr w:type="gramEnd"/>
     </w:p>
     <w:tbl>
       <w:tblPr>
@@ -2777,35 +2655,7 @@
               <w:rPr>
                 <w:rFonts w:ascii="Courier New" w:hAnsi="Courier New" w:cs="Courier New"/>
               </w:rPr>
-              <w:t xml:space="preserve">In order to conserve pins, </w:t>
-            </w:r>
-            <w:proofErr w:type="spellStart"/>
-            <w:r>
-              <w:rPr>
-                <w:rFonts w:ascii="Courier New" w:hAnsi="Courier New" w:cs="Courier New"/>
-              </w:rPr>
-              <w:t>inphase</w:t>
-            </w:r>
-            <w:proofErr w:type="spellEnd"/>
-            <w:r>
-              <w:rPr>
-                <w:rFonts w:ascii="Courier New" w:hAnsi="Courier New" w:cs="Courier New"/>
-              </w:rPr>
-              <w:t xml:space="preserve"> and </w:t>
-            </w:r>
-            <w:proofErr w:type="spellStart"/>
-            <w:r>
-              <w:rPr>
-                <w:rFonts w:ascii="Courier New" w:hAnsi="Courier New" w:cs="Courier New"/>
-              </w:rPr>
-              <w:t>quadrature</w:t>
-            </w:r>
-            <w:proofErr w:type="spellEnd"/>
-            <w:r>
-              <w:rPr>
-                <w:rFonts w:ascii="Courier New" w:hAnsi="Courier New" w:cs="Courier New"/>
-              </w:rPr>
-              <w:t xml:space="preserve"> signals on receive are interleaved. This binary signal selects whether I or Q is latched into the DAC during the rising edge of RX_CLK. It is sent from Chilipepper to the FPGA.</w:t>
+              <w:t>In order to conserve pins, inphase and quadrature signals on receive are interleaved. This binary signal selects whether I or Q is latched into the DAC during the rising edge of RX_CLK. It is sent from Chilipepper to the FPGA.</w:t>
             </w:r>
           </w:p>
         </w:tc>
@@ -3161,8 +3011,8 @@
         </w:rPr>
         <w:drawing>
           <wp:inline distT="0" distB="0" distL="0" distR="0">
-            <wp:extent cx="4225851" cy="2803330"/>
-            <wp:effectExtent l="0" t="0" r="0" b="0"/>
+            <wp:extent cx="3524250" cy="2337904"/>
+            <wp:effectExtent l="19050" t="0" r="0" b="0"/>
             <wp:docPr id="10" name="Picture 10"/>
             <wp:cNvGraphicFramePr>
               <a:graphicFrameLocks xmlns:a="http://schemas.openxmlformats.org/drawingml/2006/main" noChangeAspect="1"/>
@@ -3192,7 +3042,7 @@
                   <pic:spPr bwMode="auto">
                     <a:xfrm>
                       <a:off x="0" y="0"/>
-                      <a:ext cx="4231612" cy="2807152"/>
+                      <a:ext cx="3542282" cy="2349866"/>
                     </a:xfrm>
                     <a:prstGeom prst="rect">
                       <a:avLst/>
@@ -3235,20 +3085,42 @@
         <w:fldChar w:fldCharType="end"/>
       </w:r>
       <w:r>
-        <w:t xml:space="preserve"> - Serial packet format for Rx/</w:t>
-      </w:r>
-      <w:proofErr w:type="spellStart"/>
-      <w:r>
-        <w:t>Tx</w:t>
-      </w:r>
-      <w:proofErr w:type="spellEnd"/>
-      <w:r>
-        <w:t xml:space="preserve"> with Chilipepper.</w:t>
-      </w:r>
-    </w:p>
-    <w:p>
-      <w:r>
-        <w:t>Tables 5 and 6 provide information on control that made available to the FPGA. Note that Chilipepper will not initiate transmit packets back to the FPGA. These will only take place in response to a packet sent from the FPGA to Chilipepper. The FPGA must read the four return bytes every time a packet is sent.</w:t>
+        <w:t xml:space="preserve"> - Serial packet format for Rx/Tx with Chilipepper.</w:t>
+      </w:r>
+    </w:p>
+    <w:p>
+      <w:r>
+        <w:t xml:space="preserve">Tables 5 and 6 provide information on </w:t>
+      </w:r>
+      <w:r>
+        <w:t xml:space="preserve">the </w:t>
+      </w:r>
+      <w:r>
+        <w:t xml:space="preserve">control that </w:t>
+      </w:r>
+      <w:r>
+        <w:t xml:space="preserve">is </w:t>
+      </w:r>
+      <w:r>
+        <w:t>made available to the FPGA. Note that Chilipepper will not initiate tr</w:t>
+      </w:r>
+      <w:r>
+        <w:t>ansmit packets back to the FPGA;</w:t>
+      </w:r>
+      <w:r>
+        <w:t xml:space="preserve"> </w:t>
+      </w:r>
+      <w:r>
+        <w:t>t</w:t>
+      </w:r>
+      <w:r>
+        <w:t>hese will take place</w:t>
+      </w:r>
+      <w:r>
+        <w:t xml:space="preserve"> only</w:t>
+      </w:r>
+      <w:r>
+        <w:t xml:space="preserve"> in response to a packet sent from the FPGA to Chilipepper. The FPGA must read the four return bytes every time a packet is sent.</w:t>
       </w:r>
     </w:p>
     <w:p>
@@ -3256,7 +3128,6 @@
         <w:pStyle w:val="Caption"/>
         <w:keepNext/>
       </w:pPr>
-      <w:proofErr w:type="gramStart"/>
       <w:r>
         <w:t xml:space="preserve">Table </w:t>
       </w:r>
@@ -3284,24 +3155,24 @@
       <w:r>
         <w:t xml:space="preserve"> - Serial packet transmission from FPGA to Chilipepper.</w:t>
       </w:r>
-      <w:proofErr w:type="gramEnd"/>
     </w:p>
     <w:tbl>
       <w:tblPr>
         <w:tblStyle w:val="LightList-Accent11"/>
-        <w:tblW w:w="8924" w:type="dxa"/>
-        <w:tblInd w:w="378" w:type="dxa"/>
+        <w:tblW w:w="9270" w:type="dxa"/>
+        <w:tblInd w:w="198" w:type="dxa"/>
         <w:tblBorders>
           <w:insideH w:val="single" w:sz="8" w:space="0" w:color="4F81BD" w:themeColor="accent1"/>
           <w:insideV w:val="single" w:sz="8" w:space="0" w:color="4F81BD" w:themeColor="accent1"/>
         </w:tblBorders>
+        <w:tblLayout w:type="fixed"/>
         <w:tblLook w:val="04A0"/>
       </w:tblPr>
       <w:tblGrid>
-        <w:gridCol w:w="1257"/>
-        <w:gridCol w:w="2860"/>
-        <w:gridCol w:w="1281"/>
-        <w:gridCol w:w="3526"/>
+        <w:gridCol w:w="1350"/>
+        <w:gridCol w:w="2880"/>
+        <w:gridCol w:w="1350"/>
+        <w:gridCol w:w="3690"/>
       </w:tblGrid>
       <w:tr>
         <w:trPr>
@@ -3310,7 +3181,7 @@
         <w:tc>
           <w:tcPr>
             <w:cnfStyle w:val="001000000000"/>
-            <w:tcW w:w="1257" w:type="dxa"/>
+            <w:tcW w:w="1350" w:type="dxa"/>
           </w:tcPr>
           <w:p>
             <w:r>
@@ -3320,7 +3191,7 @@
         </w:tc>
         <w:tc>
           <w:tcPr>
-            <w:tcW w:w="2860" w:type="dxa"/>
+            <w:tcW w:w="2880" w:type="dxa"/>
           </w:tcPr>
           <w:p>
             <w:pPr>
@@ -3333,7 +3204,7 @@
         </w:tc>
         <w:tc>
           <w:tcPr>
-            <w:tcW w:w="1281" w:type="dxa"/>
+            <w:tcW w:w="1350" w:type="dxa"/>
           </w:tcPr>
           <w:p>
             <w:pPr>
@@ -3346,7 +3217,7 @@
         </w:tc>
         <w:tc>
           <w:tcPr>
-            <w:tcW w:w="3526" w:type="dxa"/>
+            <w:tcW w:w="3690" w:type="dxa"/>
           </w:tcPr>
           <w:p>
             <w:pPr>
@@ -3365,7 +3236,7 @@
         <w:tc>
           <w:tcPr>
             <w:cnfStyle w:val="001000000000"/>
-            <w:tcW w:w="1257" w:type="dxa"/>
+            <w:tcW w:w="1350" w:type="dxa"/>
           </w:tcPr>
           <w:p>
             <w:r>
@@ -3375,7 +3246,7 @@
         </w:tc>
         <w:tc>
           <w:tcPr>
-            <w:tcW w:w="2860" w:type="dxa"/>
+            <w:tcW w:w="2880" w:type="dxa"/>
           </w:tcPr>
           <w:p>
             <w:pPr>
@@ -3388,7 +3259,7 @@
         </w:tc>
         <w:tc>
           <w:tcPr>
-            <w:tcW w:w="1281" w:type="dxa"/>
+            <w:tcW w:w="1350" w:type="dxa"/>
           </w:tcPr>
           <w:p>
             <w:pPr>
@@ -3401,7 +3272,7 @@
         </w:tc>
         <w:tc>
           <w:tcPr>
-            <w:tcW w:w="3526" w:type="dxa"/>
+            <w:tcW w:w="3690" w:type="dxa"/>
           </w:tcPr>
           <w:p>
             <w:pPr>
@@ -3417,7 +3288,7 @@
         <w:tc>
           <w:tcPr>
             <w:cnfStyle w:val="001000000000"/>
-            <w:tcW w:w="1257" w:type="dxa"/>
+            <w:tcW w:w="1350" w:type="dxa"/>
           </w:tcPr>
           <w:p>
             <w:r>
@@ -3427,7 +3298,7 @@
         </w:tc>
         <w:tc>
           <w:tcPr>
-            <w:tcW w:w="2860" w:type="dxa"/>
+            <w:tcW w:w="2880" w:type="dxa"/>
           </w:tcPr>
           <w:p>
             <w:pPr>
@@ -3440,7 +3311,7 @@
         </w:tc>
         <w:tc>
           <w:tcPr>
-            <w:tcW w:w="1281" w:type="dxa"/>
+            <w:tcW w:w="1350" w:type="dxa"/>
           </w:tcPr>
           <w:p>
             <w:pPr>
@@ -3453,22 +3324,14 @@
         </w:tc>
         <w:tc>
           <w:tcPr>
-            <w:tcW w:w="3526" w:type="dxa"/>
+            <w:tcW w:w="3690" w:type="dxa"/>
           </w:tcPr>
           <w:p>
             <w:pPr>
               <w:cnfStyle w:val="000000000000"/>
             </w:pPr>
             <w:r>
-              <w:t xml:space="preserve">Controls </w:t>
-            </w:r>
-            <w:proofErr w:type="spellStart"/>
-            <w:r>
-              <w:t>Tx</w:t>
-            </w:r>
-            <w:proofErr w:type="spellEnd"/>
-            <w:r>
-              <w:t xml:space="preserve"> gain. Value is in dB.</w:t>
+              <w:t>Controls Tx gain. Value is in dB.</w:t>
             </w:r>
           </w:p>
         </w:tc>
@@ -3480,7 +3343,7 @@
         <w:tc>
           <w:tcPr>
             <w:cnfStyle w:val="001000000000"/>
-            <w:tcW w:w="1257" w:type="dxa"/>
+            <w:tcW w:w="1350" w:type="dxa"/>
           </w:tcPr>
           <w:p>
             <w:r>
@@ -3490,7 +3353,7 @@
         </w:tc>
         <w:tc>
           <w:tcPr>
-            <w:tcW w:w="2860" w:type="dxa"/>
+            <w:tcW w:w="2880" w:type="dxa"/>
           </w:tcPr>
           <w:p>
             <w:pPr>
@@ -3503,7 +3366,7 @@
         </w:tc>
         <w:tc>
           <w:tcPr>
-            <w:tcW w:w="1281" w:type="dxa"/>
+            <w:tcW w:w="1350" w:type="dxa"/>
           </w:tcPr>
           <w:p>
             <w:pPr>
@@ -3516,7 +3379,7 @@
         </w:tc>
         <w:tc>
           <w:tcPr>
-            <w:tcW w:w="3526" w:type="dxa"/>
+            <w:tcW w:w="3690" w:type="dxa"/>
           </w:tcPr>
           <w:p>
             <w:pPr>
@@ -3535,7 +3398,7 @@
         <w:tc>
           <w:tcPr>
             <w:cnfStyle w:val="001000000000"/>
-            <w:tcW w:w="1257" w:type="dxa"/>
+            <w:tcW w:w="1350" w:type="dxa"/>
           </w:tcPr>
           <w:p>
             <w:r>
@@ -3545,7 +3408,7 @@
         </w:tc>
         <w:tc>
           <w:tcPr>
-            <w:tcW w:w="2860" w:type="dxa"/>
+            <w:tcW w:w="2880" w:type="dxa"/>
           </w:tcPr>
           <w:p>
             <w:pPr>
@@ -3574,7 +3437,7 @@
         </w:tc>
         <w:tc>
           <w:tcPr>
-            <w:tcW w:w="1281" w:type="dxa"/>
+            <w:tcW w:w="1350" w:type="dxa"/>
           </w:tcPr>
           <w:p>
             <w:pPr>
@@ -3589,7 +3452,13 @@
               <w:cnfStyle w:val="000000000000"/>
             </w:pPr>
             <w:r>
-              <w:t>1.9224GHz</w:t>
+              <w:t>1.9224</w:t>
+            </w:r>
+            <w:r>
+              <w:t xml:space="preserve"> </w:t>
+            </w:r>
+            <w:r>
+              <w:t>GHz</w:t>
             </w:r>
           </w:p>
           <w:p>
@@ -3603,14 +3472,23 @@
         </w:tc>
         <w:tc>
           <w:tcPr>
-            <w:tcW w:w="3526" w:type="dxa"/>
+            <w:tcW w:w="3690" w:type="dxa"/>
           </w:tcPr>
           <w:p>
             <w:pPr>
               <w:cnfStyle w:val="000000000000"/>
             </w:pPr>
             <w:r>
-              <w:t>Controls the TX center frequency. The value should be in units of Kilohertz and requires 3 data bytes to fully specify the frequency.</w:t>
+              <w:t>Controls the TX center frequency. The value should be in u</w:t>
+            </w:r>
+            <w:r>
+              <w:t>nits of Kilohertz and requires three</w:t>
+            </w:r>
+            <w:r>
+              <w:t xml:space="preserve"> Hexadecimal</w:t>
+            </w:r>
+            <w:r>
+              <w:t xml:space="preserve"> data bytes to fully specify the frequency.</w:t>
             </w:r>
           </w:p>
         </w:tc>
@@ -3623,18 +3501,17 @@
         <w:tc>
           <w:tcPr>
             <w:cnfStyle w:val="001000000000"/>
-            <w:tcW w:w="1257" w:type="dxa"/>
+            <w:tcW w:w="1350" w:type="dxa"/>
           </w:tcPr>
           <w:p>
             <w:r>
-              <w:lastRenderedPageBreak/>
               <w:t>0x04</w:t>
             </w:r>
           </w:p>
         </w:tc>
         <w:tc>
           <w:tcPr>
-            <w:tcW w:w="2860" w:type="dxa"/>
+            <w:tcW w:w="2880" w:type="dxa"/>
           </w:tcPr>
           <w:p>
             <w:pPr>
@@ -3663,7 +3540,7 @@
         </w:tc>
         <w:tc>
           <w:tcPr>
-            <w:tcW w:w="1281" w:type="dxa"/>
+            <w:tcW w:w="1350" w:type="dxa"/>
           </w:tcPr>
           <w:p>
             <w:pPr>
@@ -3692,14 +3569,26 @@
         </w:tc>
         <w:tc>
           <w:tcPr>
-            <w:tcW w:w="3526" w:type="dxa"/>
+            <w:tcW w:w="3690" w:type="dxa"/>
           </w:tcPr>
           <w:p>
             <w:pPr>
               <w:cnfStyle w:val="000000100000"/>
             </w:pPr>
             <w:r>
-              <w:t>Controls the RX center frequency. The value should be in units of Kilohertz and requires 3 data bytes to fully specify the frequency.</w:t>
+              <w:t>Controls the RX center frequency. The value should be in u</w:t>
+            </w:r>
+            <w:r>
+              <w:t>nits of Kilohertz and requires three</w:t>
+            </w:r>
+            <w:r>
+              <w:t xml:space="preserve"> </w:t>
+            </w:r>
+            <w:r>
+              <w:t xml:space="preserve">Hexadecimal </w:t>
+            </w:r>
+            <w:r>
+              <w:t>data bytes to fully specify the frequency.</w:t>
             </w:r>
           </w:p>
         </w:tc>
@@ -3708,17 +3597,18 @@
         <w:tc>
           <w:tcPr>
             <w:cnfStyle w:val="001000000000"/>
-            <w:tcW w:w="1257" w:type="dxa"/>
+            <w:tcW w:w="1350" w:type="dxa"/>
           </w:tcPr>
           <w:p>
             <w:r>
+              <w:lastRenderedPageBreak/>
               <w:t>0x05</w:t>
             </w:r>
           </w:p>
         </w:tc>
         <w:tc>
           <w:tcPr>
-            <w:tcW w:w="2860" w:type="dxa"/>
+            <w:tcW w:w="2880" w:type="dxa"/>
           </w:tcPr>
           <w:p>
             <w:pPr>
@@ -3731,20 +3621,26 @@
         </w:tc>
         <w:tc>
           <w:tcPr>
-            <w:tcW w:w="1281" w:type="dxa"/>
+            <w:tcW w:w="1350" w:type="dxa"/>
           </w:tcPr>
           <w:p>
             <w:pPr>
               <w:cnfStyle w:val="000000000000"/>
             </w:pPr>
             <w:r>
-              <w:t>14MHz</w:t>
+              <w:t>14</w:t>
+            </w:r>
+            <w:r>
+              <w:t xml:space="preserve"> </w:t>
+            </w:r>
+            <w:r>
+              <w:t>MHz</w:t>
             </w:r>
           </w:p>
         </w:tc>
         <w:tc>
           <w:tcPr>
-            <w:tcW w:w="3526" w:type="dxa"/>
+            <w:tcW w:w="3690" w:type="dxa"/>
           </w:tcPr>
           <w:p>
             <w:pPr>
@@ -3799,7 +3695,7 @@
         <w:tc>
           <w:tcPr>
             <w:cnfStyle w:val="001000000000"/>
-            <w:tcW w:w="1257" w:type="dxa"/>
+            <w:tcW w:w="1350" w:type="dxa"/>
           </w:tcPr>
           <w:p>
             <w:r>
@@ -3809,7 +3705,7 @@
         </w:tc>
         <w:tc>
           <w:tcPr>
-            <w:tcW w:w="2860" w:type="dxa"/>
+            <w:tcW w:w="2880" w:type="dxa"/>
           </w:tcPr>
           <w:p>
             <w:pPr>
@@ -3822,20 +3718,26 @@
         </w:tc>
         <w:tc>
           <w:tcPr>
-            <w:tcW w:w="1281" w:type="dxa"/>
+            <w:tcW w:w="1350" w:type="dxa"/>
           </w:tcPr>
           <w:p>
             <w:pPr>
               <w:cnfStyle w:val="000000100000"/>
             </w:pPr>
             <w:r>
-              <w:t>14MHz</w:t>
+              <w:t>14</w:t>
+            </w:r>
+            <w:r>
+              <w:t xml:space="preserve"> </w:t>
+            </w:r>
+            <w:r>
+              <w:t>MHz</w:t>
             </w:r>
           </w:p>
         </w:tc>
         <w:tc>
           <w:tcPr>
-            <w:tcW w:w="3526" w:type="dxa"/>
+            <w:tcW w:w="3690" w:type="dxa"/>
           </w:tcPr>
           <w:p>
             <w:pPr>
@@ -3874,7 +3776,7 @@
         <w:tc>
           <w:tcPr>
             <w:cnfStyle w:val="001000000000"/>
-            <w:tcW w:w="1257" w:type="dxa"/>
+            <w:tcW w:w="1350" w:type="dxa"/>
           </w:tcPr>
           <w:p>
             <w:r>
@@ -3884,7 +3786,7 @@
         </w:tc>
         <w:tc>
           <w:tcPr>
-            <w:tcW w:w="2860" w:type="dxa"/>
+            <w:tcW w:w="2880" w:type="dxa"/>
           </w:tcPr>
           <w:p>
             <w:pPr>
@@ -3897,7 +3799,7 @@
         </w:tc>
         <w:tc>
           <w:tcPr>
-            <w:tcW w:w="1281" w:type="dxa"/>
+            <w:tcW w:w="1350" w:type="dxa"/>
           </w:tcPr>
           <w:p>
             <w:pPr>
@@ -3910,7 +3812,7 @@
         </w:tc>
         <w:tc>
           <w:tcPr>
-            <w:tcW w:w="3526" w:type="dxa"/>
+            <w:tcW w:w="3690" w:type="dxa"/>
           </w:tcPr>
           <w:p>
             <w:pPr>
@@ -3929,7 +3831,7 @@
         <w:tc>
           <w:tcPr>
             <w:cnfStyle w:val="001000000000"/>
-            <w:tcW w:w="1257" w:type="dxa"/>
+            <w:tcW w:w="1350" w:type="dxa"/>
           </w:tcPr>
           <w:p>
             <w:r>
@@ -3939,7 +3841,7 @@
         </w:tc>
         <w:tc>
           <w:tcPr>
-            <w:tcW w:w="2860" w:type="dxa"/>
+            <w:tcW w:w="2880" w:type="dxa"/>
           </w:tcPr>
           <w:p>
             <w:pPr>
@@ -3952,7 +3854,7 @@
         </w:tc>
         <w:tc>
           <w:tcPr>
-            <w:tcW w:w="1281" w:type="dxa"/>
+            <w:tcW w:w="1350" w:type="dxa"/>
           </w:tcPr>
           <w:p>
             <w:pPr>
@@ -3965,7 +3867,7 @@
         </w:tc>
         <w:tc>
           <w:tcPr>
-            <w:tcW w:w="3526" w:type="dxa"/>
+            <w:tcW w:w="3690" w:type="dxa"/>
           </w:tcPr>
           <w:p>
             <w:pPr>
@@ -4008,7 +3910,6 @@
         <w:pStyle w:val="Caption"/>
         <w:keepNext/>
       </w:pPr>
-      <w:proofErr w:type="gramStart"/>
       <w:r>
         <w:t xml:space="preserve">Table </w:t>
       </w:r>
@@ -4036,7 +3937,6 @@
       <w:r>
         <w:t xml:space="preserve"> – Return serial packet transmission from Chilipepper to FPGA.</w:t>
       </w:r>
-      <w:proofErr w:type="gramEnd"/>
     </w:p>
     <w:tbl>
       <w:tblPr>
@@ -4146,15 +4046,7 @@
               <w:cnfStyle w:val="000000100000"/>
             </w:pPr>
             <w:r>
-              <w:t xml:space="preserve">Query Chilipepper status. 0 – indicates problem. 1 – </w:t>
-            </w:r>
-            <w:proofErr w:type="gramStart"/>
-            <w:r>
-              <w:t>everything</w:t>
-            </w:r>
-            <w:proofErr w:type="gramEnd"/>
-            <w:r>
-              <w:t xml:space="preserve"> operating normal.</w:t>
+              <w:t>Query Chilipepper status. 0 – indicates problem. 1 – everything operating normal.</w:t>
             </w:r>
           </w:p>
         </w:tc>
@@ -4193,16 +4085,22 @@
               <w:cnfStyle w:val="000000000000"/>
             </w:pPr>
             <w:r>
-              <w:t xml:space="preserve">Any other ID/value combination sent from FPGA is simply </w:t>
-            </w:r>
-            <w:r>
-              <w:lastRenderedPageBreak/>
-              <w:t>returned.</w:t>
+              <w:t>Any other ID/value combination sent from FPGA is simply returned.</w:t>
             </w:r>
           </w:p>
         </w:tc>
       </w:tr>
     </w:tbl>
+    <w:p>
+      <w:pPr>
+        <w:pStyle w:val="Heading1"/>
+        <w:spacing w:before="120" w:after="120" w:line="240" w:lineRule="auto"/>
+      </w:pPr>
+      <w:bookmarkStart w:id="19" w:name="_GoBack"/>
+      <w:bookmarkStart w:id="20" w:name="_Toc338933647"/>
+      <w:bookmarkStart w:id="21" w:name="_Toc342568151"/>
+      <w:bookmarkEnd w:id="19"/>
+    </w:p>
     <w:p>
       <w:pPr>
         <w:pStyle w:val="Heading1"/>
@@ -4212,25 +4110,18 @@
         </w:numPr>
         <w:spacing w:before="120" w:after="120" w:line="240" w:lineRule="auto"/>
       </w:pPr>
-      <w:bookmarkStart w:id="19" w:name="_GoBack"/>
-      <w:bookmarkStart w:id="20" w:name="_Toc338933647"/>
-      <w:bookmarkStart w:id="21" w:name="_Toc342568151"/>
-      <w:bookmarkEnd w:id="19"/>
-      <w:proofErr w:type="spellStart"/>
-      <w:r>
-        <w:lastRenderedPageBreak/>
-        <w:t>Reflashing</w:t>
-      </w:r>
-      <w:proofErr w:type="spellEnd"/>
-      <w:r>
-        <w:t xml:space="preserve"> MCU Firmware</w:t>
+      <w:r>
+        <w:t>Reflashing MCU Firmware</w:t>
       </w:r>
       <w:bookmarkEnd w:id="20"/>
       <w:bookmarkEnd w:id="21"/>
     </w:p>
     <w:p>
       <w:r>
-        <w:t xml:space="preserve">You will need to install Atmel Studio 6.0 along with any service packs. A screenshot of installed tools is shown in Figure 3. </w:t>
+        <w:t>You will need to install Atmel Studio 6.0 along with any service packs. A screenshot of instal</w:t>
+      </w:r>
+      <w:r>
+        <w:t>led tools is shown in Figure 3.</w:t>
       </w:r>
     </w:p>
     <w:p>
@@ -4652,15 +4543,7 @@
     </w:p>
     <w:p>
       <w:r>
-        <w:t xml:space="preserve">There is </w:t>
-      </w:r>
-      <w:proofErr w:type="spellStart"/>
-      <w:r>
-        <w:t>Quadrature</w:t>
-      </w:r>
-      <w:proofErr w:type="spellEnd"/>
-      <w:r>
-        <w:t xml:space="preserve"> Phase Shift Keying (QPSK) example design and set of laboratory exercises. Please contact </w:t>
+        <w:t xml:space="preserve">There is Quadrature Phase Shift Keying (QPSK) example design and set of laboratory exercises. Please contact </w:t>
       </w:r>
       <w:hyperlink r:id="rId22" w:history="1">
         <w:r>
@@ -4671,15 +4554,7 @@
         </w:r>
       </w:hyperlink>
       <w:r>
-        <w:t xml:space="preserve"> for information. This is all based on MATLAB to HDL code generation using </w:t>
-      </w:r>
-      <w:proofErr w:type="spellStart"/>
-      <w:r>
-        <w:t>Mathworks</w:t>
-      </w:r>
-      <w:proofErr w:type="spellEnd"/>
-      <w:r>
-        <w:t xml:space="preserve"> tools. Why? They’re awesome. Seriously, they’re awesome.</w:t>
+        <w:t xml:space="preserve"> for information. This is all based on MATLAB to HDL code generation using Mathworks tools. Why? They’re awesome. Seriously, they’re awesome.</w:t>
       </w:r>
     </w:p>
     <w:p>
@@ -4718,49 +4593,7 @@
         <w:rPr>
           <w:rStyle w:val="apple-style-span"/>
         </w:rPr>
-        <w:t xml:space="preserve">R. E. Cagley, S. A. McNally, B. T. Weals, R. A. </w:t>
-      </w:r>
-      <w:proofErr w:type="spellStart"/>
-      <w:r>
-        <w:rPr>
-          <w:rStyle w:val="apple-style-span"/>
-        </w:rPr>
-        <w:t>Iltis</w:t>
-      </w:r>
-      <w:proofErr w:type="spellEnd"/>
-      <w:r>
-        <w:rPr>
-          <w:rStyle w:val="apple-style-span"/>
-        </w:rPr>
-        <w:t xml:space="preserve">, S. </w:t>
-      </w:r>
-      <w:proofErr w:type="spellStart"/>
-      <w:r>
-        <w:rPr>
-          <w:rStyle w:val="apple-style-span"/>
-        </w:rPr>
-        <w:t>Mirzaei</w:t>
-      </w:r>
-      <w:proofErr w:type="spellEnd"/>
-      <w:r>
-        <w:rPr>
-          <w:rStyle w:val="apple-style-span"/>
-        </w:rPr>
-        <w:t xml:space="preserve">, and R. Kastner, "Implementation of the </w:t>
-      </w:r>
-      <w:proofErr w:type="spellStart"/>
-      <w:r>
-        <w:rPr>
-          <w:rStyle w:val="apple-style-span"/>
-        </w:rPr>
-        <w:t>Alamouti</w:t>
-      </w:r>
-      <w:proofErr w:type="spellEnd"/>
-      <w:r>
-        <w:rPr>
-          <w:rStyle w:val="apple-style-span"/>
-        </w:rPr>
-        <w:t xml:space="preserve"> OSTBC to a Distributed Set of Single-Antenna Wireless Nodes", in Proc. IEEE Wireless Communications and Networking Conference, Hong Kong, Mar. 2007.</w:t>
+        <w:t>R. E. Cagley, S. A. McNally, B. T. Weals, R. A. Iltis, S. Mirzaei, and R. Kastner, "Implementation of the Alamouti OSTBC to a Distributed Set of Single-Antenna Wireless Nodes", in Proc. IEEE Wireless Communications and Networking Conference, Hong Kong, Mar. 2007.</w:t>
       </w:r>
     </w:p>
     <w:p>
@@ -4779,35 +4612,7 @@
         <w:rPr>
           <w:rFonts w:cs="Times"/>
         </w:rPr>
-        <w:t xml:space="preserve">R. E. Cagley and Nicholas </w:t>
-      </w:r>
-      <w:proofErr w:type="spellStart"/>
-      <w:r>
-        <w:rPr>
-          <w:rFonts w:cs="Times"/>
-        </w:rPr>
-        <w:t>Hogasten</w:t>
-      </w:r>
-      <w:proofErr w:type="spellEnd"/>
-      <w:r>
-        <w:rPr>
-          <w:rFonts w:cs="Times"/>
-        </w:rPr>
-        <w:t xml:space="preserve">, “Bridging the Gap </w:t>
-      </w:r>
-      <w:proofErr w:type="gramStart"/>
-      <w:r>
-        <w:rPr>
-          <w:rFonts w:cs="Times"/>
-        </w:rPr>
-        <w:t>Between</w:t>
-      </w:r>
-      <w:proofErr w:type="gramEnd"/>
-      <w:r>
-        <w:rPr>
-          <w:rFonts w:cs="Times"/>
-        </w:rPr>
-        <w:t xml:space="preserve"> Advanced Image Processing and Hardware Design,” Synopsys Users Group Conference, June 2010</w:t>
+        <w:t>R. E. Cagley and Nicholas Hogasten, “Bridging the Gap Between Advanced Image Processing and Hardware Design,” Synopsys Users Group Conference, June 2010</w:t>
       </w:r>
       <w:r>
         <w:rPr>
@@ -4833,21 +4638,7 @@
         <w:rPr>
           <w:rFonts w:cs="Times"/>
         </w:rPr>
-        <w:t xml:space="preserve">R. E. Cagley, “Automating FPGA/ASIC Design Workflow with MATLAB”, The </w:t>
-      </w:r>
-      <w:proofErr w:type="spellStart"/>
-      <w:r>
-        <w:rPr>
-          <w:rFonts w:cs="Times"/>
-        </w:rPr>
-        <w:t>MathWorks</w:t>
-      </w:r>
-      <w:proofErr w:type="spellEnd"/>
-      <w:r>
-        <w:rPr>
-          <w:rFonts w:cs="Times"/>
-        </w:rPr>
-        <w:t xml:space="preserve"> Signal Processing Virtual Conference, May 2011</w:t>
+        <w:t>R. E. Cagley, “Automating FPGA/ASIC Design Workflow with MATLAB”, The MathWorks Signal Processing Virtual Conference, May 2011</w:t>
       </w:r>
       <w:r>
         <w:rPr>
@@ -4874,23 +4665,7 @@
     </w:p>
     <w:p>
       <w:r>
-        <w:t xml:space="preserve">[A1] The best way is to implement a carrier offset and then apply a high pass or </w:t>
-      </w:r>
-      <w:proofErr w:type="spellStart"/>
-      <w:r>
-        <w:t>bandpass</w:t>
-      </w:r>
-      <w:proofErr w:type="spellEnd"/>
-      <w:r>
-        <w:t xml:space="preserve"> filter. This can easily be done with a cascade-integrator-comb (CIC) filter. Alternatively if you want to do direct-conversion you can simple track and remove the DC bias, e.g., dc = (1-alpha)*dc + alpha*</w:t>
-      </w:r>
-      <w:proofErr w:type="spellStart"/>
-      <w:r>
-        <w:t>adc_signal</w:t>
-      </w:r>
-      <w:proofErr w:type="spellEnd"/>
-      <w:r>
-        <w:t xml:space="preserve">. </w:t>
+        <w:t xml:space="preserve">[A1] The best way is to implement a carrier offset and then apply a high pass or bandpass filter. This can easily be done with a cascade-integrator-comb (CIC) filter. Alternatively if you want to do direct-conversion you can simple track and remove the DC bias, e.g., dc = (1-alpha)*dc + alpha*adc_signal. </w:t>
       </w:r>
     </w:p>
     <w:p/>
@@ -4903,11 +4678,9 @@
       <w:r>
         <w:t xml:space="preserve">[A2] This indicates that either your dip switches are not in a valid mode or that </w:t>
       </w:r>
-      <w:proofErr w:type="spellStart"/>
-      <w:r>
-        <w:t>Chilpepper</w:t>
-      </w:r>
-      <w:proofErr w:type="spellEnd"/>
+      <w:r>
+        <w:t>Chilipepper</w:t>
+      </w:r>
       <w:r>
         <w:t xml:space="preserve"> has not been correctly configured. Please check the dip switches and ensure that proper control signaling is followed according to Section 3.</w:t>
       </w:r>
@@ -4933,26 +4706,11 @@
       <w:r>
         <w:t xml:space="preserve">We name all our boards after fish because several of us fish. Chilipepper is the common name for </w:t>
       </w:r>
-      <w:proofErr w:type="spellStart"/>
       <w:r>
         <w:rPr>
           <w:i/>
         </w:rPr>
-        <w:t>Sebastes</w:t>
-      </w:r>
-      <w:proofErr w:type="spellEnd"/>
-      <w:r>
-        <w:rPr>
-          <w:i/>
-        </w:rPr>
-        <w:t xml:space="preserve"> </w:t>
-      </w:r>
-      <w:proofErr w:type="spellStart"/>
-      <w:r>
-        <w:rPr>
-          <w:i/>
-        </w:rPr>
-        <w:t>good</w:t>
+        <w:t>Sebastes good</w:t>
       </w:r>
       <w:r>
         <w:rPr>
@@ -4966,34 +4724,21 @@
         </w:rPr>
         <w:t>i</w:t>
       </w:r>
-      <w:proofErr w:type="spellEnd"/>
       <w:r>
         <w:t xml:space="preserve"> from the family </w:t>
       </w:r>
-      <w:proofErr w:type="spellStart"/>
       <w:r>
         <w:rPr>
           <w:i/>
         </w:rPr>
         <w:t>Scorpaenidae</w:t>
       </w:r>
-      <w:proofErr w:type="spellEnd"/>
-      <w:r>
-        <w:t xml:space="preserve">, which is a deep water rockfish found off the California coast. It is normally found over rocky bottoms and feeds on small crustaceans, squid, and fishes. It can live up to 16 years and opposite from most </w:t>
-      </w:r>
-      <w:proofErr w:type="gramStart"/>
-      <w:r>
-        <w:t>fish,</w:t>
-      </w:r>
-      <w:proofErr w:type="gramEnd"/>
-      <w:r>
-        <w:t xml:space="preserve"> it gives birth to live young. The current record </w:t>
-      </w:r>
-      <w:proofErr w:type="spellStart"/>
-      <w:r>
-        <w:t>chilipepper</w:t>
-      </w:r>
-      <w:proofErr w:type="spellEnd"/>
+      <w:r>
+        <w:t xml:space="preserve">, which is a deep water rockfish found off the California coast. It is normally found over rocky bottoms and feeds on small crustaceans, squid, and fishes. It can live up to 16 years and opposite from most fish, it gives birth to live young. The current record </w:t>
+      </w:r>
+      <w:r>
+        <w:t>Chilipepper</w:t>
+      </w:r>
       <w:r>
         <w:t xml:space="preserve"> is 22 inches long and 5.25lbs. Luckily your Chilipepper is not that big.</w:t>
       </w:r>
@@ -5303,25 +5048,7 @@
                 <w:sz w:val="20"/>
                 <w:szCs w:val="20"/>
               </w:rPr>
-              <w:t xml:space="preserve"># </w:t>
-            </w:r>
-            <w:proofErr w:type="spellStart"/>
-            <w:r>
-              <w:rPr>
-                <w:rFonts w:ascii="Courier New" w:hAnsi="Courier New" w:cs="Courier New"/>
-                <w:sz w:val="20"/>
-                <w:szCs w:val="20"/>
-              </w:rPr>
-              <w:t>Tx</w:t>
-            </w:r>
-            <w:proofErr w:type="spellEnd"/>
-            <w:r>
-              <w:rPr>
-                <w:rFonts w:ascii="Courier New" w:hAnsi="Courier New" w:cs="Courier New"/>
-                <w:sz w:val="20"/>
-                <w:szCs w:val="20"/>
-              </w:rPr>
-              <w:t xml:space="preserve"> - FMC interface at 2.5V</w:t>
+              <w:t># Tx - FMC interface at 2.5V</w:t>
             </w:r>
           </w:p>
           <w:p>
@@ -6119,25 +5846,7 @@
                 <w:szCs w:val="20"/>
               </w:rPr>
               <w:tab/>
-              <w:t xml:space="preserve">| IOSTANDARD = LVCMOS25 | DRIVE = 4 | SLEW = FAST; # goes out to </w:t>
-            </w:r>
-            <w:proofErr w:type="spellStart"/>
-            <w:r>
-              <w:rPr>
-                <w:rFonts w:ascii="Courier New" w:hAnsi="Courier New" w:cs="Courier New"/>
-                <w:sz w:val="20"/>
-                <w:szCs w:val="20"/>
-              </w:rPr>
-              <w:t>rx</w:t>
-            </w:r>
-            <w:proofErr w:type="spellEnd"/>
-            <w:r>
-              <w:rPr>
-                <w:rFonts w:ascii="Courier New" w:hAnsi="Courier New" w:cs="Courier New"/>
-                <w:sz w:val="20"/>
-                <w:szCs w:val="20"/>
-              </w:rPr>
-              <w:t xml:space="preserve"> ADC</w:t>
+              <w:t>| IOSTANDARD = LVCMOS25 | DRIVE = 4 | SLEW = FAST; # goes out to rx ADC</w:t>
             </w:r>
           </w:p>
           <w:p>
@@ -7973,7 +7682,7 @@
         <w:bCs/>
         <w:noProof/>
       </w:rPr>
-      <w:t>9</w:t>
+      <w:t>10</w:t>
     </w:r>
     <w:r>
       <w:rPr>
@@ -8107,15 +7816,13 @@
       </w:rPr>
       <w:t xml:space="preserve">Toyon </w:t>
     </w:r>
-    <w:proofErr w:type="spellStart"/>
     <w:r>
       <w:rPr>
         <w:b/>
         <w:color w:val="548DD4" w:themeColor="text2" w:themeTint="99"/>
       </w:rPr>
-      <w:t>Resesarch</w:t>
+      <w:t>Research</w:t>
     </w:r>
-    <w:proofErr w:type="spellEnd"/>
     <w:r>
       <w:rPr>
         <w:b/>
@@ -10880,7 +10587,7 @@
 </file>
 
 <file path=customXml/itemProps1.xml><?xml version="1.0" encoding="utf-8"?>
-<ds:datastoreItem xmlns:ds="http://schemas.openxmlformats.org/officeDocument/2006/customXml" ds:itemID="{2A819667-7A01-431D-B947-96F43C54693F}">
+<ds:datastoreItem xmlns:ds="http://schemas.openxmlformats.org/officeDocument/2006/customXml" ds:itemID="{DE096A3C-688F-49B7-9929-3D5F2ABE6EAC}">
   <ds:schemaRefs>
     <ds:schemaRef ds:uri="http://schemas.openxmlformats.org/officeDocument/2006/bibliography"/>
   </ds:schemaRefs>

</xml_diff>

<commit_message>
updated Chilipepper User Guide
</commit_message>
<xml_diff>
--- a/ChilipepperSupport/ChilipepperUsersGuide.docx
+++ b/ChilipepperSupport/ChilipepperUsersGuide.docx
@@ -34,7 +34,7 @@
                     <a:blip r:embed="rId8" cstate="print">
                       <a:extLst>
                         <a:ext uri="{28A0092B-C50C-407E-A947-70E740481C1C}">
-                          <a14:useLocalDpi xmlns:a14="http://schemas.microsoft.com/office/drawing/2010/main" xmlns:wps="http://schemas.microsoft.com/office/word/2010/wordprocessingShape" xmlns:wpi="http://schemas.microsoft.com/office/word/2010/wordprocessingInk" xmlns:wpg="http://schemas.microsoft.com/office/word/2010/wordprocessingGroup" xmlns:w14="http://schemas.microsoft.com/office/word/2010/wordml" xmlns:w="http://schemas.openxmlformats.org/wordprocessingml/2006/main" xmlns:w10="urn:schemas-microsoft-com:office:word" xmlns:wp14="http://schemas.microsoft.com/office/word/2010/wordprocessingDrawing" xmlns:v="urn:schemas-microsoft-com:vml" xmlns:o="urn:schemas-microsoft-com:office:office" xmlns:mc="http://schemas.openxmlformats.org/markup-compatibility/2006" xmlns:wpc="http://schemas.microsoft.com/office/word/2010/wordprocessingCanvas" xmlns="" val="0"/>
+                          <a14:useLocalDpi xmlns="" xmlns:wpc="http://schemas.microsoft.com/office/word/2010/wordprocessingCanvas" xmlns:mc="http://schemas.openxmlformats.org/markup-compatibility/2006" xmlns:o="urn:schemas-microsoft-com:office:office" xmlns:v="urn:schemas-microsoft-com:vml" xmlns:wp14="http://schemas.microsoft.com/office/word/2010/wordprocessingDrawing" xmlns:w10="urn:schemas-microsoft-com:office:word" xmlns:w="http://schemas.openxmlformats.org/wordprocessingml/2006/main" xmlns:w14="http://schemas.microsoft.com/office/word/2010/wordml" xmlns:wpg="http://schemas.microsoft.com/office/word/2010/wordprocessingGroup" xmlns:wpi="http://schemas.microsoft.com/office/word/2010/wordprocessingInk" xmlns:wps="http://schemas.microsoft.com/office/word/2010/wordprocessingShape" xmlns:a14="http://schemas.microsoft.com/office/drawing/2010/main" val="0"/>
                         </a:ext>
                       </a:extLst>
                     </a:blip>
@@ -54,10 +54,10 @@
                     </a:ln>
                     <a:extLst>
                       <a:ext uri="{53640926-AAD7-44D8-BBD7-CCE9431645EC}">
-                        <a14:shadowObscured xmlns:a14="http://schemas.microsoft.com/office/drawing/2010/main" xmlns:wps="http://schemas.microsoft.com/office/word/2010/wordprocessingShape" xmlns:wpi="http://schemas.microsoft.com/office/word/2010/wordprocessingInk" xmlns:wpg="http://schemas.microsoft.com/office/word/2010/wordprocessingGroup" xmlns:w14="http://schemas.microsoft.com/office/word/2010/wordml" xmlns:w="http://schemas.openxmlformats.org/wordprocessingml/2006/main" xmlns:w10="urn:schemas-microsoft-com:office:word" xmlns:wp14="http://schemas.microsoft.com/office/word/2010/wordprocessingDrawing" xmlns:v="urn:schemas-microsoft-com:vml" xmlns:o="urn:schemas-microsoft-com:office:office" xmlns:mc="http://schemas.openxmlformats.org/markup-compatibility/2006" xmlns:wpc="http://schemas.microsoft.com/office/word/2010/wordprocessingCanvas" xmlns=""/>
+                        <a14:shadowObscured xmlns="" xmlns:wpc="http://schemas.microsoft.com/office/word/2010/wordprocessingCanvas" xmlns:mc="http://schemas.openxmlformats.org/markup-compatibility/2006" xmlns:o="urn:schemas-microsoft-com:office:office" xmlns:v="urn:schemas-microsoft-com:vml" xmlns:wp14="http://schemas.microsoft.com/office/word/2010/wordprocessingDrawing" xmlns:w10="urn:schemas-microsoft-com:office:word" xmlns:w="http://schemas.openxmlformats.org/wordprocessingml/2006/main" xmlns:w14="http://schemas.microsoft.com/office/word/2010/wordml" xmlns:wpg="http://schemas.microsoft.com/office/word/2010/wordprocessingGroup" xmlns:wpi="http://schemas.microsoft.com/office/word/2010/wordprocessingInk" xmlns:wps="http://schemas.microsoft.com/office/word/2010/wordprocessingShape" xmlns:a14="http://schemas.microsoft.com/office/drawing/2010/main"/>
                       </a:ext>
                       <a:ext uri="{FAA26D3D-D897-4be2-8F04-BA451C77F1D7}">
-                        <ma14:placeholderFlag xmlns="" xmlns:mo="http://schemas.microsoft.com/office/mac/office/2008/main" xmlns:mv="urn:schemas-microsoft-com:mac:vml" xmlns:o="urn:schemas-microsoft-com:office:office" xmlns:v="urn:schemas-microsoft-com:vml" xmlns:w10="urn:schemas-microsoft-com:office:word" xmlns:w="http://schemas.openxmlformats.org/wordprocessingml/2006/main" xmlns:ma14="http://schemas.microsoft.com/office/mac/drawingml/2011/main" xmlns:wps="http://schemas.microsoft.com/office/word/2010/wordprocessingShape" xmlns:wpi="http://schemas.microsoft.com/office/word/2010/wordprocessingInk" xmlns:wpg="http://schemas.microsoft.com/office/word/2010/wordprocessingGroup" xmlns:w14="http://schemas.microsoft.com/office/word/2010/wordml" xmlns:wp14="http://schemas.microsoft.com/office/word/2010/wordprocessingDrawing" xmlns:mc="http://schemas.openxmlformats.org/markup-compatibility/2006" xmlns:wpc="http://schemas.microsoft.com/office/word/2010/wordprocessingCanvas"/>
+                        <ma14:placeholderFlag xmlns:wpc="http://schemas.microsoft.com/office/word/2010/wordprocessingCanvas" xmlns:mc="http://schemas.openxmlformats.org/markup-compatibility/2006" xmlns:wp14="http://schemas.microsoft.com/office/word/2010/wordprocessingDrawing" xmlns:w14="http://schemas.microsoft.com/office/word/2010/wordml" xmlns:wpg="http://schemas.microsoft.com/office/word/2010/wordprocessingGroup" xmlns:wpi="http://schemas.microsoft.com/office/word/2010/wordprocessingInk" xmlns:wps="http://schemas.microsoft.com/office/word/2010/wordprocessingShape" xmlns:ma14="http://schemas.microsoft.com/office/mac/drawingml/2011/main" xmlns:w="http://schemas.openxmlformats.org/wordprocessingml/2006/main" xmlns:w10="urn:schemas-microsoft-com:office:word" xmlns:v="urn:schemas-microsoft-com:vml" xmlns:o="urn:schemas-microsoft-com:office:office" xmlns:mv="urn:schemas-microsoft-com:mac:vml" xmlns:mo="http://schemas.microsoft.com/office/mac/office/2008/main" xmlns=""/>
                       </a:ext>
                     </a:extLst>
                   </pic:spPr>
@@ -2357,7 +2357,7 @@
                     <a:blip r:embed="rId14" cstate="print">
                       <a:extLst>
                         <a:ext uri="{28A0092B-C50C-407E-A947-70E740481C1C}">
-                          <a14:useLocalDpi xmlns:a14="http://schemas.microsoft.com/office/drawing/2010/main" xmlns:wps="http://schemas.microsoft.com/office/word/2010/wordprocessingShape" xmlns:wpi="http://schemas.microsoft.com/office/word/2010/wordprocessingInk" xmlns:wpg="http://schemas.microsoft.com/office/word/2010/wordprocessingGroup" xmlns:w14="http://schemas.microsoft.com/office/word/2010/wordml" xmlns:w="http://schemas.openxmlformats.org/wordprocessingml/2006/main" xmlns:w10="urn:schemas-microsoft-com:office:word" xmlns:wp14="http://schemas.microsoft.com/office/word/2010/wordprocessingDrawing" xmlns:v="urn:schemas-microsoft-com:vml" xmlns:o="urn:schemas-microsoft-com:office:office" xmlns:mc="http://schemas.openxmlformats.org/markup-compatibility/2006" xmlns:wpc="http://schemas.microsoft.com/office/word/2010/wordprocessingCanvas" xmlns="" val="0"/>
+                          <a14:useLocalDpi xmlns="" xmlns:wpc="http://schemas.microsoft.com/office/word/2010/wordprocessingCanvas" xmlns:mc="http://schemas.openxmlformats.org/markup-compatibility/2006" xmlns:o="urn:schemas-microsoft-com:office:office" xmlns:v="urn:schemas-microsoft-com:vml" xmlns:wp14="http://schemas.microsoft.com/office/word/2010/wordprocessingDrawing" xmlns:w10="urn:schemas-microsoft-com:office:word" xmlns:w="http://schemas.openxmlformats.org/wordprocessingml/2006/main" xmlns:w14="http://schemas.microsoft.com/office/word/2010/wordml" xmlns:wpg="http://schemas.microsoft.com/office/word/2010/wordprocessingGroup" xmlns:wpi="http://schemas.microsoft.com/office/word/2010/wordprocessingInk" xmlns:wps="http://schemas.microsoft.com/office/word/2010/wordprocessingShape" xmlns:a14="http://schemas.microsoft.com/office/drawing/2010/main" val="0"/>
                         </a:ext>
                       </a:extLst>
                     </a:blip>
@@ -2568,7 +2568,7 @@
               <w:rPr>
                 <w:rFonts w:ascii="Courier New" w:hAnsi="Courier New" w:cs="Courier New"/>
               </w:rPr>
-              <w:t>Rising edge latching clock from the FPGA to the ADC. Can be driven up to 40 MHz and should be twice the sample rate of the RX data lines. Note this clock should not be the same clock that drives your receive processing as you will need to account for skew as shown in Figure 2.</w:t>
+              <w:t>Rising edge latching clock from the FPGA to the ADC. Can be driven up to 40 MHz and should be twice the sample rate of the RX data lines.</w:t>
             </w:r>
           </w:p>
         </w:tc>
@@ -2610,7 +2610,7 @@
               <w:rPr>
                 <w:rFonts w:ascii="Courier New" w:hAnsi="Courier New" w:cs="Courier New"/>
               </w:rPr>
-              <w:t>This clock is from Chilipepper to the FPGA. It can be used to align the returned RX_IQ_SEL and RXD signals with a clock. Currently, this pin is on a non-clocking pin of the FMC connector and as such the user should skew RX_CLK to have a phase offset of 90 degrees earlier compared to the clock used to process receive data.</w:t>
+              <w:t>This clock is from Chilipepper to the FPGA. It can be used to align the returned RX_IQ_SEL and RXD signals with a clock.</w:t>
             </w:r>
           </w:p>
         </w:tc>
@@ -2712,11 +2712,10 @@
         <w:rPr>
           <w:noProof/>
         </w:rPr>
-        <w:lastRenderedPageBreak/>
         <w:drawing>
           <wp:inline distT="0" distB="0" distL="0" distR="0">
-            <wp:extent cx="5468620" cy="4017645"/>
-            <wp:effectExtent l="0" t="0" r="0" b="0"/>
+            <wp:extent cx="5468620" cy="3857007"/>
+            <wp:effectExtent l="19050" t="0" r="0" b="0"/>
             <wp:docPr id="2" name="Picture 2"/>
             <wp:cNvGraphicFramePr>
               <a:graphicFrameLocks xmlns:a="http://schemas.openxmlformats.org/drawingml/2006/main" noChangeAspect="1"/>
@@ -2731,14 +2730,7 @@
                     </pic:cNvPicPr>
                   </pic:nvPicPr>
                   <pic:blipFill>
-                    <a:blip r:embed="rId15" cstate="print">
-                      <a:extLst>
-                        <a:ext uri="{28A0092B-C50C-407E-A947-70E740481C1C}">
-                          <a14:useLocalDpi xmlns:a14="http://schemas.microsoft.com/office/drawing/2010/main" xmlns:wps="http://schemas.microsoft.com/office/word/2010/wordprocessingShape" xmlns:wpi="http://schemas.microsoft.com/office/word/2010/wordprocessingInk" xmlns:wpg="http://schemas.microsoft.com/office/word/2010/wordprocessingGroup" xmlns:w14="http://schemas.microsoft.com/office/word/2010/wordml" xmlns:w="http://schemas.openxmlformats.org/wordprocessingml/2006/main" xmlns:w10="urn:schemas-microsoft-com:office:word" xmlns:wp14="http://schemas.microsoft.com/office/word/2010/wordprocessingDrawing" xmlns:v="urn:schemas-microsoft-com:vml" xmlns:o="urn:schemas-microsoft-com:office:office" xmlns:mc="http://schemas.openxmlformats.org/markup-compatibility/2006" xmlns:wpc="http://schemas.microsoft.com/office/word/2010/wordprocessingCanvas" xmlns="" val="0"/>
-                        </a:ext>
-                      </a:extLst>
-                    </a:blip>
-                    <a:srcRect/>
+                    <a:blip r:embed="rId15" cstate="print"/>
                     <a:stretch>
                       <a:fillRect/>
                     </a:stretch>
@@ -2746,7 +2738,7 @@
                   <pic:spPr bwMode="auto">
                     <a:xfrm>
                       <a:off x="0" y="0"/>
-                      <a:ext cx="5468620" cy="4017645"/>
+                      <a:ext cx="5468620" cy="3857007"/>
                     </a:xfrm>
                     <a:prstGeom prst="rect">
                       <a:avLst/>
@@ -2763,6 +2755,7 @@
     <w:p>
       <w:pPr>
         <w:pStyle w:val="Caption"/>
+        <w:jc w:val="center"/>
       </w:pPr>
       <w:r>
         <w:t xml:space="preserve">Figure </w:t>
@@ -2803,6 +2796,7 @@
       <w:bookmarkStart w:id="12" w:name="_Toc338933644"/>
       <w:bookmarkStart w:id="13" w:name="_Toc342568148"/>
       <w:r>
+        <w:lastRenderedPageBreak/>
         <w:t>Constraints</w:t>
       </w:r>
       <w:bookmarkEnd w:id="12"/>
@@ -2914,7 +2908,7 @@
                     <a:blip r:embed="rId16" cstate="print">
                       <a:extLst>
                         <a:ext uri="{28A0092B-C50C-407E-A947-70E740481C1C}">
-                          <a14:useLocalDpi xmlns:a14="http://schemas.microsoft.com/office/drawing/2010/main" xmlns:wps="http://schemas.microsoft.com/office/word/2010/wordprocessingShape" xmlns:wpi="http://schemas.microsoft.com/office/word/2010/wordprocessingInk" xmlns:wpg="http://schemas.microsoft.com/office/word/2010/wordprocessingGroup" xmlns:w14="http://schemas.microsoft.com/office/word/2010/wordml" xmlns:w="http://schemas.openxmlformats.org/wordprocessingml/2006/main" xmlns:w10="urn:schemas-microsoft-com:office:word" xmlns:wp14="http://schemas.microsoft.com/office/word/2010/wordprocessingDrawing" xmlns:v="urn:schemas-microsoft-com:vml" xmlns:o="urn:schemas-microsoft-com:office:office" xmlns:mc="http://schemas.openxmlformats.org/markup-compatibility/2006" xmlns:wpc="http://schemas.microsoft.com/office/word/2010/wordprocessingCanvas" xmlns="" val="0"/>
+                          <a14:useLocalDpi xmlns="" xmlns:wpc="http://schemas.microsoft.com/office/word/2010/wordprocessingCanvas" xmlns:mc="http://schemas.openxmlformats.org/markup-compatibility/2006" xmlns:o="urn:schemas-microsoft-com:office:office" xmlns:v="urn:schemas-microsoft-com:vml" xmlns:wp14="http://schemas.microsoft.com/office/word/2010/wordprocessingDrawing" xmlns:w10="urn:schemas-microsoft-com:office:word" xmlns:w="http://schemas.openxmlformats.org/wordprocessingml/2006/main" xmlns:w14="http://schemas.microsoft.com/office/word/2010/wordml" xmlns:wpg="http://schemas.microsoft.com/office/word/2010/wordprocessingGroup" xmlns:wpi="http://schemas.microsoft.com/office/word/2010/wordprocessingInk" xmlns:wps="http://schemas.microsoft.com/office/word/2010/wordprocessingShape" xmlns:a14="http://schemas.microsoft.com/office/drawing/2010/main" val="0"/>
                         </a:ext>
                       </a:extLst>
                     </a:blip>
@@ -3030,7 +3024,7 @@
                     <a:blip r:embed="rId17" cstate="print">
                       <a:extLst>
                         <a:ext uri="{28A0092B-C50C-407E-A947-70E740481C1C}">
-                          <a14:useLocalDpi xmlns:a14="http://schemas.microsoft.com/office/drawing/2010/main" xmlns:wps="http://schemas.microsoft.com/office/word/2010/wordprocessingShape" xmlns:wpi="http://schemas.microsoft.com/office/word/2010/wordprocessingInk" xmlns:wpg="http://schemas.microsoft.com/office/word/2010/wordprocessingGroup" xmlns:w14="http://schemas.microsoft.com/office/word/2010/wordml" xmlns:w="http://schemas.openxmlformats.org/wordprocessingml/2006/main" xmlns:w10="urn:schemas-microsoft-com:office:word" xmlns:wp14="http://schemas.microsoft.com/office/word/2010/wordprocessingDrawing" xmlns:v="urn:schemas-microsoft-com:vml" xmlns:o="urn:schemas-microsoft-com:office:office" xmlns:mc="http://schemas.openxmlformats.org/markup-compatibility/2006" xmlns:wpc="http://schemas.microsoft.com/office/word/2010/wordprocessingCanvas" xmlns="" val="0"/>
+                          <a14:useLocalDpi xmlns="" xmlns:wpc="http://schemas.microsoft.com/office/word/2010/wordprocessingCanvas" xmlns:mc="http://schemas.openxmlformats.org/markup-compatibility/2006" xmlns:o="urn:schemas-microsoft-com:office:office" xmlns:v="urn:schemas-microsoft-com:vml" xmlns:wp14="http://schemas.microsoft.com/office/word/2010/wordprocessingDrawing" xmlns:w10="urn:schemas-microsoft-com:office:word" xmlns:w="http://schemas.openxmlformats.org/wordprocessingml/2006/main" xmlns:w14="http://schemas.microsoft.com/office/word/2010/wordml" xmlns:wpg="http://schemas.microsoft.com/office/word/2010/wordprocessingGroup" xmlns:wpi="http://schemas.microsoft.com/office/word/2010/wordprocessingInk" xmlns:wps="http://schemas.microsoft.com/office/word/2010/wordprocessingShape" xmlns:a14="http://schemas.microsoft.com/office/drawing/2010/main" val="0"/>
                         </a:ext>
                       </a:extLst>
                     </a:blip>
@@ -4154,7 +4148,7 @@
                     <a:blip r:embed="rId18" cstate="print">
                       <a:extLst>
                         <a:ext uri="{28A0092B-C50C-407E-A947-70E740481C1C}">
-                          <a14:useLocalDpi xmlns:a14="http://schemas.microsoft.com/office/drawing/2010/main" xmlns:wps="http://schemas.microsoft.com/office/word/2010/wordprocessingShape" xmlns:wpi="http://schemas.microsoft.com/office/word/2010/wordprocessingInk" xmlns:wpg="http://schemas.microsoft.com/office/word/2010/wordprocessingGroup" xmlns:w14="http://schemas.microsoft.com/office/word/2010/wordml" xmlns:w="http://schemas.openxmlformats.org/wordprocessingml/2006/main" xmlns:w10="urn:schemas-microsoft-com:office:word" xmlns:wp14="http://schemas.microsoft.com/office/word/2010/wordprocessingDrawing" xmlns:v="urn:schemas-microsoft-com:vml" xmlns:o="urn:schemas-microsoft-com:office:office" xmlns:mc="http://schemas.openxmlformats.org/markup-compatibility/2006" xmlns:wpc="http://schemas.microsoft.com/office/word/2010/wordprocessingCanvas" xmlns="" val="0"/>
+                          <a14:useLocalDpi xmlns="" xmlns:wpc="http://schemas.microsoft.com/office/word/2010/wordprocessingCanvas" xmlns:mc="http://schemas.openxmlformats.org/markup-compatibility/2006" xmlns:o="urn:schemas-microsoft-com:office:office" xmlns:v="urn:schemas-microsoft-com:vml" xmlns:wp14="http://schemas.microsoft.com/office/word/2010/wordprocessingDrawing" xmlns:w10="urn:schemas-microsoft-com:office:word" xmlns:w="http://schemas.openxmlformats.org/wordprocessingml/2006/main" xmlns:w14="http://schemas.microsoft.com/office/word/2010/wordml" xmlns:wpg="http://schemas.microsoft.com/office/word/2010/wordprocessingGroup" xmlns:wpi="http://schemas.microsoft.com/office/word/2010/wordprocessingInk" xmlns:wps="http://schemas.microsoft.com/office/word/2010/wordprocessingShape" xmlns:a14="http://schemas.microsoft.com/office/drawing/2010/main" val="0"/>
                         </a:ext>
                       </a:extLst>
                     </a:blip>
@@ -4321,7 +4315,7 @@
                     <a:blip r:embed="rId20" cstate="print">
                       <a:extLst>
                         <a:ext uri="{28A0092B-C50C-407E-A947-70E740481C1C}">
-                          <a14:useLocalDpi xmlns:a14="http://schemas.microsoft.com/office/drawing/2010/main" xmlns:wps="http://schemas.microsoft.com/office/word/2010/wordprocessingShape" xmlns:wpi="http://schemas.microsoft.com/office/word/2010/wordprocessingInk" xmlns:wpg="http://schemas.microsoft.com/office/word/2010/wordprocessingGroup" xmlns:w14="http://schemas.microsoft.com/office/word/2010/wordml" xmlns:w="http://schemas.openxmlformats.org/wordprocessingml/2006/main" xmlns:w10="urn:schemas-microsoft-com:office:word" xmlns:wp14="http://schemas.microsoft.com/office/word/2010/wordprocessingDrawing" xmlns:v="urn:schemas-microsoft-com:vml" xmlns:o="urn:schemas-microsoft-com:office:office" xmlns:mc="http://schemas.openxmlformats.org/markup-compatibility/2006" xmlns:wpc="http://schemas.microsoft.com/office/word/2010/wordprocessingCanvas" xmlns="" val="0"/>
+                          <a14:useLocalDpi xmlns="" xmlns:wpc="http://schemas.microsoft.com/office/word/2010/wordprocessingCanvas" xmlns:mc="http://schemas.openxmlformats.org/markup-compatibility/2006" xmlns:o="urn:schemas-microsoft-com:office:office" xmlns:v="urn:schemas-microsoft-com:vml" xmlns:wp14="http://schemas.microsoft.com/office/word/2010/wordprocessingDrawing" xmlns:w10="urn:schemas-microsoft-com:office:word" xmlns:w="http://schemas.openxmlformats.org/wordprocessingml/2006/main" xmlns:w14="http://schemas.microsoft.com/office/word/2010/wordml" xmlns:wpg="http://schemas.microsoft.com/office/word/2010/wordprocessingGroup" xmlns:wpi="http://schemas.microsoft.com/office/word/2010/wordprocessingInk" xmlns:wps="http://schemas.microsoft.com/office/word/2010/wordprocessingShape" xmlns:a14="http://schemas.microsoft.com/office/drawing/2010/main" val="0"/>
                         </a:ext>
                       </a:extLst>
                     </a:blip>
@@ -4410,7 +4404,7 @@
                     <a:blip r:embed="rId21" cstate="print">
                       <a:extLst>
                         <a:ext uri="{28A0092B-C50C-407E-A947-70E740481C1C}">
-                          <a14:useLocalDpi xmlns:a14="http://schemas.microsoft.com/office/drawing/2010/main" xmlns:wps="http://schemas.microsoft.com/office/word/2010/wordprocessingShape" xmlns:wpi="http://schemas.microsoft.com/office/word/2010/wordprocessingInk" xmlns:wpg="http://schemas.microsoft.com/office/word/2010/wordprocessingGroup" xmlns:w14="http://schemas.microsoft.com/office/word/2010/wordml" xmlns:w="http://schemas.openxmlformats.org/wordprocessingml/2006/main" xmlns:w10="urn:schemas-microsoft-com:office:word" xmlns:wp14="http://schemas.microsoft.com/office/word/2010/wordprocessingDrawing" xmlns:v="urn:schemas-microsoft-com:vml" xmlns:o="urn:schemas-microsoft-com:office:office" xmlns:mc="http://schemas.openxmlformats.org/markup-compatibility/2006" xmlns:wpc="http://schemas.microsoft.com/office/word/2010/wordprocessingCanvas" xmlns="" val="0"/>
+                          <a14:useLocalDpi xmlns="" xmlns:wpc="http://schemas.microsoft.com/office/word/2010/wordprocessingCanvas" xmlns:mc="http://schemas.openxmlformats.org/markup-compatibility/2006" xmlns:o="urn:schemas-microsoft-com:office:office" xmlns:v="urn:schemas-microsoft-com:vml" xmlns:wp14="http://schemas.microsoft.com/office/word/2010/wordprocessingDrawing" xmlns:w10="urn:schemas-microsoft-com:office:word" xmlns:w="http://schemas.openxmlformats.org/wordprocessingml/2006/main" xmlns:w14="http://schemas.microsoft.com/office/word/2010/wordml" xmlns:wpg="http://schemas.microsoft.com/office/word/2010/wordprocessingGroup" xmlns:wpi="http://schemas.microsoft.com/office/word/2010/wordprocessingInk" xmlns:wps="http://schemas.microsoft.com/office/word/2010/wordprocessingShape" xmlns:a14="http://schemas.microsoft.com/office/drawing/2010/main" val="0"/>
                         </a:ext>
                       </a:extLst>
                     </a:blip>
@@ -4575,6 +4569,108 @@
       <w:bookmarkStart w:id="27" w:name="_Toc342568154"/>
       <w:r>
         <w:lastRenderedPageBreak/>
+        <w:t>Revisions</w:t>
+      </w:r>
+    </w:p>
+    <w:p>
+      <w:pPr>
+        <w:ind w:firstLine="432"/>
+        <w:rPr>
+          <w:rFonts w:cs="Times"/>
+        </w:rPr>
+      </w:pPr>
+      <w:r>
+        <w:rPr>
+          <w:rFonts w:cs="Times"/>
+        </w:rPr>
+        <w:t>Rev A1:</w:t>
+      </w:r>
+      <w:r>
+        <w:rPr>
+          <w:rFonts w:cs="Times"/>
+        </w:rPr>
+        <w:tab/>
+        <w:t>Moved the RX_CLK_RET line such that the 90 degree phase offset is no longer required.</w:t>
+      </w:r>
+    </w:p>
+    <w:p>
+      <w:pPr>
+        <w:ind w:firstLine="432"/>
+        <w:rPr>
+          <w:rFonts w:cs="Times"/>
+        </w:rPr>
+      </w:pPr>
+      <w:r>
+        <w:rPr>
+          <w:rFonts w:cs="Times"/>
+        </w:rPr>
+        <w:tab/>
+      </w:r>
+      <w:r>
+        <w:rPr>
+          <w:rFonts w:cs="Times"/>
+        </w:rPr>
+        <w:tab/>
+        <w:t>Changes to the oscillator circuit as well as some non-functional layout modifications.</w:t>
+      </w:r>
+    </w:p>
+    <w:p>
+      <w:pPr>
+        <w:ind w:firstLine="432"/>
+        <w:rPr>
+          <w:rFonts w:cs="Times"/>
+        </w:rPr>
+      </w:pPr>
+      <w:r>
+        <w:rPr>
+          <w:rFonts w:cs="Times"/>
+        </w:rPr>
+        <w:t>Rev A2:</w:t>
+      </w:r>
+      <w:r>
+        <w:rPr>
+          <w:rFonts w:cs="Times"/>
+        </w:rPr>
+        <w:tab/>
+        <w:t>Minor resistor changes and text updates.</w:t>
+      </w:r>
+    </w:p>
+    <w:p>
+      <w:pPr>
+        <w:pStyle w:val="Heading1"/>
+        <w:spacing w:before="120" w:after="120" w:line="240" w:lineRule="auto"/>
+      </w:pPr>
+    </w:p>
+    <w:p/>
+    <w:p/>
+    <w:p/>
+    <w:p/>
+    <w:p/>
+    <w:p/>
+    <w:p/>
+    <w:p/>
+    <w:p/>
+    <w:p/>
+    <w:p/>
+    <w:p/>
+    <w:p/>
+    <w:p/>
+    <w:p/>
+    <w:p/>
+    <w:p/>
+    <w:p/>
+    <w:p/>
+    <w:p>
+      <w:pPr>
+        <w:pStyle w:val="Heading1"/>
+        <w:numPr>
+          <w:ilvl w:val="0"/>
+          <w:numId w:val="1"/>
+        </w:numPr>
+        <w:spacing w:before="120" w:after="120" w:line="240" w:lineRule="auto"/>
+      </w:pPr>
+      <w:r>
+        <w:lastRenderedPageBreak/>
         <w:t>References</w:t>
       </w:r>
       <w:bookmarkEnd w:id="26"/>
@@ -4612,7 +4708,21 @@
         <w:rPr>
           <w:rFonts w:cs="Times"/>
         </w:rPr>
-        <w:t>R. E. Cagley and Nicholas Hogasten, “Bridging the Gap Between Advanced Image Processing and Hardware Design,” Synopsys Users Group Conference, June 2010</w:t>
+        <w:t xml:space="preserve">R. E. Cagley and Nicholas Hogasten, “Bridging the Gap </w:t>
+      </w:r>
+      <w:proofErr w:type="gramStart"/>
+      <w:r>
+        <w:rPr>
+          <w:rFonts w:cs="Times"/>
+        </w:rPr>
+        <w:t>Between</w:t>
+      </w:r>
+      <w:proofErr w:type="gramEnd"/>
+      <w:r>
+        <w:rPr>
+          <w:rFonts w:cs="Times"/>
+        </w:rPr>
+        <w:t xml:space="preserve"> Advanced Image Processing and Hardware Design,” Synopsys Users Group Conference, June 2010</w:t>
       </w:r>
       <w:r>
         <w:rPr>
@@ -4621,6 +4731,46 @@
         <w:t xml:space="preserve">. </w:t>
       </w:r>
     </w:p>
+    <w:p>
+      <w:pPr>
+        <w:pStyle w:val="Bibliography"/>
+        <w:numPr>
+          <w:ilvl w:val="0"/>
+          <w:numId w:val="5"/>
+        </w:numPr>
+        <w:spacing w:after="0"/>
+        <w:rPr>
+          <w:rFonts w:cs="Times"/>
+        </w:rPr>
+      </w:pPr>
+      <w:r>
+        <w:rPr>
+          <w:rFonts w:cs="Times"/>
+        </w:rPr>
+        <w:t xml:space="preserve">R. E. Cagley, “Automating FPGA/ASIC Design Workflow with MATLAB”, The </w:t>
+      </w:r>
+      <w:proofErr w:type="spellStart"/>
+      <w:r>
+        <w:rPr>
+          <w:rFonts w:cs="Times"/>
+        </w:rPr>
+        <w:t>MathWorks</w:t>
+      </w:r>
+      <w:proofErr w:type="spellEnd"/>
+      <w:r>
+        <w:rPr>
+          <w:rFonts w:cs="Times"/>
+        </w:rPr>
+        <w:t xml:space="preserve"> Signal Processing Virtual Conference, May 2011</w:t>
+      </w:r>
+      <w:r>
+        <w:rPr>
+          <w:rFonts w:cs="Times"/>
+        </w:rPr>
+        <w:t xml:space="preserve">. </w:t>
+      </w:r>
+    </w:p>
+    <w:p/>
     <w:p>
       <w:pPr>
         <w:rPr>
@@ -4634,18 +4784,6 @@
           <w:docGrid w:linePitch="360"/>
         </w:sectPr>
       </w:pPr>
-      <w:r>
-        <w:rPr>
-          <w:rFonts w:cs="Times"/>
-        </w:rPr>
-        <w:t>R. E. Cagley, “Automating FPGA/ASIC Design Workflow with MATLAB”, The MathWorks Signal Processing Virtual Conference, May 2011</w:t>
-      </w:r>
-      <w:r>
-        <w:rPr>
-          <w:rFonts w:cs="Times"/>
-        </w:rPr>
-        <w:t>.</w:t>
-      </w:r>
     </w:p>
     <w:p>
       <w:pPr>
@@ -7682,7 +7820,7 @@
         <w:bCs/>
         <w:noProof/>
       </w:rPr>
-      <w:t>10</w:t>
+      <w:t>9</w:t>
     </w:r>
     <w:r>
       <w:rPr>
@@ -10587,7 +10725,7 @@
 </file>
 
 <file path=customXml/itemProps1.xml><?xml version="1.0" encoding="utf-8"?>
-<ds:datastoreItem xmlns:ds="http://schemas.openxmlformats.org/officeDocument/2006/customXml" ds:itemID="{DE096A3C-688F-49B7-9929-3D5F2ABE6EAC}">
+<ds:datastoreItem xmlns:ds="http://schemas.openxmlformats.org/officeDocument/2006/customXml" ds:itemID="{A5090A19-0AFD-42ED-9819-378D70112E90}">
   <ds:schemaRefs>
     <ds:schemaRef ds:uri="http://schemas.openxmlformats.org/officeDocument/2006/bibliography"/>
   </ds:schemaRefs>

</xml_diff>

<commit_message>
added a board rev appendix and reference github now
</commit_message>
<xml_diff>
--- a/ChilipepperSupport/ChilipepperUsersGuide.docx
+++ b/ChilipepperSupport/ChilipepperUsersGuide.docx
@@ -1,6 +1,6 @@
 
 <file path=word/document.xml><?xml version="1.0" encoding="utf-8"?>
-<w:document xmlns:ve="http://schemas.openxmlformats.org/markup-compatibility/2006" xmlns:o="urn:schemas-microsoft-com:office:office" xmlns:r="http://schemas.openxmlformats.org/officeDocument/2006/relationships" xmlns:m="http://schemas.openxmlformats.org/officeDocument/2006/math" xmlns:v="urn:schemas-microsoft-com:vml" xmlns:wp="http://schemas.openxmlformats.org/drawingml/2006/wordprocessingDrawing" xmlns:w10="urn:schemas-microsoft-com:office:word" xmlns:w="http://schemas.openxmlformats.org/wordprocessingml/2006/main" xmlns:wne="http://schemas.microsoft.com/office/word/2006/wordml">
+<w:document xmlns:wpc="http://schemas.microsoft.com/office/word/2010/wordprocessingCanvas" xmlns:mc="http://schemas.openxmlformats.org/markup-compatibility/2006" xmlns:o="urn:schemas-microsoft-com:office:office" xmlns:r="http://schemas.openxmlformats.org/officeDocument/2006/relationships" xmlns:m="http://schemas.openxmlformats.org/officeDocument/2006/math" xmlns:v="urn:schemas-microsoft-com:vml" xmlns:wp14="http://schemas.microsoft.com/office/word/2010/wordprocessingDrawing" xmlns:wp="http://schemas.openxmlformats.org/drawingml/2006/wordprocessingDrawing" xmlns:w10="urn:schemas-microsoft-com:office:word" xmlns:w="http://schemas.openxmlformats.org/wordprocessingml/2006/main" xmlns:w14="http://schemas.microsoft.com/office/word/2010/wordml" xmlns:wpg="http://schemas.microsoft.com/office/word/2010/wordprocessingGroup" xmlns:wpi="http://schemas.microsoft.com/office/word/2010/wordprocessingInk" xmlns:wne="http://schemas.microsoft.com/office/word/2006/wordml" xmlns:wps="http://schemas.microsoft.com/office/word/2010/wordprocessingShape" mc:Ignorable="w14 wp14">
   <w:body>
     <w:p>
       <w:r>
@@ -31,10 +31,10 @@
                     <pic:cNvPicPr/>
                   </pic:nvPicPr>
                   <pic:blipFill rotWithShape="1">
-                    <a:blip r:embed="rId9" cstate="print">
+                    <a:blip r:embed="rId10" cstate="print">
                       <a:extLst>
                         <a:ext uri="{28A0092B-C50C-407E-A947-70E740481C1C}">
-                          <a14:useLocalDpi xmlns="" xmlns:wpc="http://schemas.microsoft.com/office/word/2010/wordprocessingCanvas" xmlns:mc="http://schemas.openxmlformats.org/markup-compatibility/2006" xmlns:o="urn:schemas-microsoft-com:office:office" xmlns:v="urn:schemas-microsoft-com:vml" xmlns:wp14="http://schemas.microsoft.com/office/word/2010/wordprocessingDrawing" xmlns:w10="urn:schemas-microsoft-com:office:word" xmlns:w="http://schemas.openxmlformats.org/wordprocessingml/2006/main" xmlns:w14="http://schemas.microsoft.com/office/word/2010/wordml" xmlns:wpg="http://schemas.microsoft.com/office/word/2010/wordprocessingGroup" xmlns:wpi="http://schemas.microsoft.com/office/word/2010/wordprocessingInk" xmlns:wps="http://schemas.microsoft.com/office/word/2010/wordprocessingShape" xmlns:a14="http://schemas.microsoft.com/office/drawing/2010/main" val="0"/>
+                          <a14:useLocalDpi xmlns:a14="http://schemas.microsoft.com/office/drawing/2010/main" val="0"/>
                         </a:ext>
                       </a:extLst>
                     </a:blip>
@@ -54,10 +54,10 @@
                     </a:ln>
                     <a:extLst>
                       <a:ext uri="{53640926-AAD7-44D8-BBD7-CCE9431645EC}">
-                        <a14:shadowObscured xmlns="" xmlns:wpc="http://schemas.microsoft.com/office/word/2010/wordprocessingCanvas" xmlns:mc="http://schemas.openxmlformats.org/markup-compatibility/2006" xmlns:o="urn:schemas-microsoft-com:office:office" xmlns:v="urn:schemas-microsoft-com:vml" xmlns:wp14="http://schemas.microsoft.com/office/word/2010/wordprocessingDrawing" xmlns:w10="urn:schemas-microsoft-com:office:word" xmlns:w="http://schemas.openxmlformats.org/wordprocessingml/2006/main" xmlns:w14="http://schemas.microsoft.com/office/word/2010/wordml" xmlns:wpg="http://schemas.microsoft.com/office/word/2010/wordprocessingGroup" xmlns:wpi="http://schemas.microsoft.com/office/word/2010/wordprocessingInk" xmlns:wps="http://schemas.microsoft.com/office/word/2010/wordprocessingShape" xmlns:a14="http://schemas.microsoft.com/office/drawing/2010/main"/>
+                        <a14:shadowObscured xmlns:a14="http://schemas.microsoft.com/office/drawing/2010/main"/>
                       </a:ext>
                       <a:ext uri="{FAA26D3D-D897-4be2-8F04-BA451C77F1D7}">
-                        <ma14:placeholderFlag xmlns:wpc="http://schemas.microsoft.com/office/word/2010/wordprocessingCanvas" xmlns:mc="http://schemas.openxmlformats.org/markup-compatibility/2006" xmlns:wp14="http://schemas.microsoft.com/office/word/2010/wordprocessingDrawing" xmlns:w14="http://schemas.microsoft.com/office/word/2010/wordml" xmlns:wpg="http://schemas.microsoft.com/office/word/2010/wordprocessingGroup" xmlns:wpi="http://schemas.microsoft.com/office/word/2010/wordprocessingInk" xmlns:wps="http://schemas.microsoft.com/office/word/2010/wordprocessingShape" xmlns:ma14="http://schemas.microsoft.com/office/mac/drawingml/2011/main" xmlns:w="http://schemas.openxmlformats.org/wordprocessingml/2006/main" xmlns:w10="urn:schemas-microsoft-com:office:word" xmlns:v="urn:schemas-microsoft-com:vml" xmlns:o="urn:schemas-microsoft-com:office:office" xmlns:mv="urn:schemas-microsoft-com:mac:vml" xmlns:mo="http://schemas.microsoft.com/office/mac/office/2008/main" xmlns=""/>
+                        <ma14:placeholderFlag xmlns="" xmlns:mo="http://schemas.microsoft.com/office/mac/office/2008/main" xmlns:mv="urn:schemas-microsoft-com:mac:vml" xmlns:o="urn:schemas-microsoft-com:office:office" xmlns:v="urn:schemas-microsoft-com:vml" xmlns:w10="urn:schemas-microsoft-com:office:word" xmlns:w="http://schemas.openxmlformats.org/wordprocessingml/2006/main" xmlns:ma14="http://schemas.microsoft.com/office/mac/drawingml/2011/main" xmlns:ve="http://schemas.openxmlformats.org/markup-compatibility/2006"/>
                       </a:ext>
                     </a:extLst>
                   </pic:spPr>
@@ -119,7 +119,7 @@
       <w:tblPr>
         <w:tblpPr w:leftFromText="187" w:rightFromText="187" w:horzAnchor="margin" w:tblpXSpec="center" w:tblpYSpec="bottom"/>
         <w:tblW w:w="4000" w:type="pct"/>
-        <w:tblLook w:val="04A0"/>
+        <w:tblLook w:val="04A0" w:firstRow="1" w:lastRow="0" w:firstColumn="1" w:lastColumn="0" w:noHBand="0" w:noVBand="1"/>
       </w:tblPr>
       <w:tblGrid>
         <w:gridCol w:w="7672"/>
@@ -147,6 +147,7 @@
               <w:dataBinding w:prefixMappings="xmlns:ns0='http://schemas.openxmlformats.org/package/2006/metadata/core-properties' xmlns:ns1='http://purl.org/dc/elements/1.1/'" w:xpath="/ns0:coreProperties[1]/ns1:creator[1]" w:storeItemID="{6C3C8BC8-F283-45AE-878A-BAB7291924A1}"/>
               <w:text/>
             </w:sdtPr>
+            <w:sdtEndPr/>
             <w:sdtContent>
               <w:p>
                 <w:pPr>
@@ -161,7 +162,7 @@
                     <w:sz w:val="24"/>
                     <w:szCs w:val="24"/>
                   </w:rPr>
-                  <w:t>Version 1.1</w:t>
+                  <w:t>Version 1.2</w:t>
                 </w:r>
               </w:p>
             </w:sdtContent>
@@ -174,13 +175,14 @@
               <w:alias w:val="Date"/>
               <w:id w:val="13406932"/>
               <w:dataBinding w:prefixMappings="xmlns:ns0='http://schemas.microsoft.com/office/2006/coverPageProps'" w:xpath="/ns0:CoverPageProperties[1]/ns0:PublishDate[1]" w:storeItemID="{55AF091B-3C7A-41E3-B477-F2FDAA23CFDA}"/>
-              <w:date w:fullDate="2014-01-13T00:00:00Z">
+              <w:date w:fullDate="2014-02-18T00:00:00Z">
                 <w:dateFormat w:val="M/d/yyyy"/>
                 <w:lid w:val="en-US"/>
                 <w:storeMappedDataAs w:val="dateTime"/>
                 <w:calendar w:val="gregorian"/>
               </w:date>
             </w:sdtPr>
+            <w:sdtEndPr/>
             <w:sdtContent>
               <w:p>
                 <w:pPr>
@@ -193,7 +195,13 @@
                   <w:rPr>
                     <w:color w:val="4F81BD" w:themeColor="accent1"/>
                   </w:rPr>
-                  <w:t>1/13/2014</w:t>
+                  <w:t>2/18</w:t>
+                </w:r>
+                <w:r>
+                  <w:rPr>
+                    <w:color w:val="4F81BD" w:themeColor="accent1"/>
+                  </w:rPr>
+                  <w:t>/2014</w:t>
                 </w:r>
               </w:p>
             </w:sdtContent>
@@ -202,6 +210,14 @@
             <w:pPr>
               <w:pStyle w:val="NoSpacing"/>
             </w:pPr>
+            <w:r>
+              <w:rPr>
+                <w:sz w:val="24"/>
+              </w:rPr>
+              <w:t xml:space="preserve">Latest </w:t>
+            </w:r>
+            <w:bookmarkStart w:id="0" w:name="_GoBack"/>
+            <w:bookmarkEnd w:id="0"/>
             <w:r>
               <w:rPr>
                 <w:sz w:val="24"/>
@@ -238,30 +254,6 @@
             <v:path gradientshapeok="t" o:connecttype="rect"/>
           </v:shapetype>
           <v:shape id="Text Box 7" o:spid="_x0000_s1027" type="#_x0000_t202" style="position:absolute;margin-left:45pt;margin-top:607.65pt;width:171.5pt;height:130.5pt;z-index:251663360;visibility:visible;mso-width-percent:400;mso-height-percent:200;mso-width-percent:400;mso-height-percent:200;mso-width-relative:margin;mso-height-relative:margin" o:gfxdata="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" stroked="f">
-            <v:textbox style="mso-fit-shape-to-text:t">
-              <w:txbxContent>
-                <w:p>
-                  <w:hyperlink r:id="rId10" w:history="1">
-                    <w:r>
-                      <w:rPr>
-                        <w:rStyle w:val="Hyperlink"/>
-                      </w:rPr>
-                      <w:t>embedded@toyon.com</w:t>
-                    </w:r>
-                  </w:hyperlink>
-                </w:p>
-                <w:p/>
-              </w:txbxContent>
-            </v:textbox>
-          </v:shape>
-        </w:pict>
-      </w:r>
-      <w:r>
-        <w:rPr>
-          <w:noProof/>
-        </w:rPr>
-        <w:pict>
-          <v:shape id="Text Box 6" o:spid="_x0000_s1028" type="#_x0000_t202" style="position:absolute;margin-left:45pt;margin-top:607.65pt;width:171.5pt;height:130.5pt;z-index:251662336;visibility:visible;mso-width-percent:400;mso-height-percent:200;mso-width-percent:400;mso-height-percent:200;mso-width-relative:margin;mso-height-relative:margin" o:gfxdata="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" stroked="f">
             <v:textbox style="mso-fit-shape-to-text:t">
               <w:txbxContent>
                 <w:p>
@@ -280,17 +272,13 @@
           </v:shape>
         </w:pict>
       </w:r>
-    </w:p>
-    <w:p/>
-    <w:p/>
-    <w:p>
       <w:r>
         <w:rPr>
           <w:noProof/>
         </w:rPr>
         <w:pict>
-          <v:shape id="Text Box 5" o:spid="_x0000_s1030" type="#_x0000_t202" style="position:absolute;margin-left:45pt;margin-top:607.65pt;width:171.5pt;height:130.5pt;z-index:251661312;visibility:visible;mso-width-percent:400;mso-height-percent:200;mso-width-percent:400;mso-height-percent:200;mso-width-relative:margin;mso-height-relative:margin" o:gfxdata="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" stroked="f">
-            <v:textbox style="mso-next-textbox:#Text Box 5;mso-fit-shape-to-text:t">
+          <v:shape id="Text Box 6" o:spid="_x0000_s1028" type="#_x0000_t202" style="position:absolute;margin-left:45pt;margin-top:607.65pt;width:171.5pt;height:130.5pt;z-index:251662336;visibility:visible;mso-width-percent:400;mso-height-percent:200;mso-width-percent:400;mso-height-percent:200;mso-width-relative:margin;mso-height-relative:margin" o:gfxdata="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" stroked="f">
+            <v:textbox style="mso-fit-shape-to-text:t">
               <w:txbxContent>
                 <w:p>
                   <w:hyperlink r:id="rId12" w:history="1">
@@ -310,11 +298,39 @@
       </w:r>
     </w:p>
     <w:p/>
+    <w:p/>
+    <w:p>
+      <w:r>
+        <w:rPr>
+          <w:noProof/>
+        </w:rPr>
+        <w:pict>
+          <v:shape id="Text Box 5" o:spid="_x0000_s1030" type="#_x0000_t202" style="position:absolute;margin-left:45pt;margin-top:607.65pt;width:171.5pt;height:130.5pt;z-index:251661312;visibility:visible;mso-width-percent:400;mso-height-percent:200;mso-width-percent:400;mso-height-percent:200;mso-width-relative:margin;mso-height-relative:margin" o:gfxdata="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" stroked="f">
+            <v:textbox style="mso-next-textbox:#Text Box 5;mso-fit-shape-to-text:t">
+              <w:txbxContent>
+                <w:p>
+                  <w:hyperlink r:id="rId13" w:history="1">
+                    <w:r>
+                      <w:rPr>
+                        <w:rStyle w:val="Hyperlink"/>
+                      </w:rPr>
+                      <w:t>embedded@toyon.com</w:t>
+                    </w:r>
+                  </w:hyperlink>
+                </w:p>
+                <w:p/>
+              </w:txbxContent>
+            </v:textbox>
+          </v:shape>
+        </w:pict>
+      </w:r>
+    </w:p>
+    <w:p/>
     <w:p>
       <w:pPr>
         <w:sectPr>
-          <w:headerReference w:type="default" r:id="rId13"/>
-          <w:footerReference w:type="default" r:id="rId14"/>
+          <w:headerReference w:type="default" r:id="rId14"/>
+          <w:footerReference w:type="default" r:id="rId15"/>
           <w:pgSz w:w="12240" w:h="15840"/>
           <w:pgMar w:top="1440" w:right="1440" w:bottom="1440" w:left="1440" w:header="720" w:footer="720" w:gutter="0"/>
           <w:cols w:space="720"/>
@@ -377,7 +393,7 @@
               <w:tab w:val="right" w:leader="dot" w:pos="9350"/>
             </w:tabs>
             <w:rPr>
-              <w:rFonts w:ascii="Century Schoolbook" w:eastAsiaTheme="minorEastAsia" w:hAnsi="Century Schoolbook"/>
+              <w:rFonts w:eastAsiaTheme="minorEastAsia"/>
               <w:noProof/>
             </w:rPr>
           </w:pPr>
@@ -399,18 +415,17 @@
             </w:rPr>
             <w:fldChar w:fldCharType="separate"/>
           </w:r>
-          <w:hyperlink w:anchor="_Toc377380085" w:history="1">
+          <w:hyperlink w:anchor="_Toc380499428" w:history="1">
             <w:r>
               <w:rPr>
                 <w:rStyle w:val="Hyperlink"/>
-                <w:rFonts w:ascii="Century Schoolbook" w:hAnsi="Century Schoolbook"/>
                 <w:noProof/>
               </w:rPr>
               <w:t>1</w:t>
             </w:r>
             <w:r>
               <w:rPr>
-                <w:rFonts w:ascii="Century Schoolbook" w:eastAsiaTheme="minorEastAsia" w:hAnsi="Century Schoolbook"/>
+                <w:rFonts w:eastAsiaTheme="minorEastAsia"/>
                 <w:noProof/>
               </w:rPr>
               <w:tab/>
@@ -418,14 +433,12 @@
             <w:r>
               <w:rPr>
                 <w:rStyle w:val="Hyperlink"/>
-                <w:rFonts w:ascii="Century Schoolbook" w:hAnsi="Century Schoolbook"/>
                 <w:noProof/>
               </w:rPr>
               <w:t>Foreword</w:t>
             </w:r>
             <w:r>
               <w:rPr>
-                <w:rFonts w:ascii="Century Schoolbook" w:hAnsi="Century Schoolbook"/>
                 <w:noProof/>
                 <w:webHidden/>
               </w:rPr>
@@ -433,7 +446,6 @@
             </w:r>
             <w:r>
               <w:rPr>
-                <w:rFonts w:ascii="Century Schoolbook" w:hAnsi="Century Schoolbook"/>
                 <w:noProof/>
                 <w:webHidden/>
               </w:rPr>
@@ -441,22 +453,19 @@
             </w:r>
             <w:r>
               <w:rPr>
-                <w:rFonts w:ascii="Century Schoolbook" w:hAnsi="Century Schoolbook"/>
-                <w:noProof/>
-                <w:webHidden/>
-              </w:rPr>
-              <w:instrText xml:space="preserve"> PAGEREF _Toc377380085 \h </w:instrText>
-            </w:r>
-            <w:r>
-              <w:rPr>
-                <w:rFonts w:ascii="Century Schoolbook" w:hAnsi="Century Schoolbook"/>
-                <w:noProof/>
-                <w:webHidden/>
-              </w:rPr>
-            </w:r>
-            <w:r>
-              <w:rPr>
-                <w:rFonts w:ascii="Century Schoolbook" w:hAnsi="Century Schoolbook"/>
+                <w:noProof/>
+                <w:webHidden/>
+              </w:rPr>
+              <w:instrText xml:space="preserve"> PAGEREF _Toc380499428 \h </w:instrText>
+            </w:r>
+            <w:r>
+              <w:rPr>
+                <w:noProof/>
+                <w:webHidden/>
+              </w:rPr>
+            </w:r>
+            <w:r>
+              <w:rPr>
                 <w:noProof/>
                 <w:webHidden/>
               </w:rPr>
@@ -464,7 +473,6 @@
             </w:r>
             <w:r>
               <w:rPr>
-                <w:rFonts w:ascii="Century Schoolbook" w:hAnsi="Century Schoolbook"/>
                 <w:noProof/>
                 <w:webHidden/>
               </w:rPr>
@@ -472,7 +480,6 @@
             </w:r>
             <w:r>
               <w:rPr>
-                <w:rFonts w:ascii="Century Schoolbook" w:hAnsi="Century Schoolbook"/>
                 <w:noProof/>
                 <w:webHidden/>
               </w:rPr>
@@ -488,22 +495,21 @@
               <w:tab w:val="right" w:leader="dot" w:pos="9350"/>
             </w:tabs>
             <w:rPr>
-              <w:rFonts w:ascii="Century Schoolbook" w:eastAsiaTheme="minorEastAsia" w:hAnsi="Century Schoolbook"/>
+              <w:rFonts w:eastAsiaTheme="minorEastAsia"/>
               <w:noProof/>
             </w:rPr>
           </w:pPr>
-          <w:hyperlink w:anchor="_Toc377380086" w:history="1">
+          <w:hyperlink w:anchor="_Toc380499429" w:history="1">
             <w:r>
               <w:rPr>
                 <w:rStyle w:val="Hyperlink"/>
-                <w:rFonts w:ascii="Century Schoolbook" w:hAnsi="Century Schoolbook"/>
                 <w:noProof/>
               </w:rPr>
               <w:t>2</w:t>
             </w:r>
             <w:r>
               <w:rPr>
-                <w:rFonts w:ascii="Century Schoolbook" w:eastAsiaTheme="minorEastAsia" w:hAnsi="Century Schoolbook"/>
+                <w:rFonts w:eastAsiaTheme="minorEastAsia"/>
                 <w:noProof/>
               </w:rPr>
               <w:tab/>
@@ -511,14 +517,12 @@
             <w:r>
               <w:rPr>
                 <w:rStyle w:val="Hyperlink"/>
-                <w:rFonts w:ascii="Century Schoolbook" w:hAnsi="Century Schoolbook"/>
                 <w:noProof/>
               </w:rPr>
               <w:t>Introduction</w:t>
             </w:r>
             <w:r>
               <w:rPr>
-                <w:rFonts w:ascii="Century Schoolbook" w:hAnsi="Century Schoolbook"/>
                 <w:noProof/>
                 <w:webHidden/>
               </w:rPr>
@@ -526,7 +530,6 @@
             </w:r>
             <w:r>
               <w:rPr>
-                <w:rFonts w:ascii="Century Schoolbook" w:hAnsi="Century Schoolbook"/>
                 <w:noProof/>
                 <w:webHidden/>
               </w:rPr>
@@ -534,22 +537,19 @@
             </w:r>
             <w:r>
               <w:rPr>
-                <w:rFonts w:ascii="Century Schoolbook" w:hAnsi="Century Schoolbook"/>
-                <w:noProof/>
-                <w:webHidden/>
-              </w:rPr>
-              <w:instrText xml:space="preserve"> PAGEREF _Toc377380086 \h </w:instrText>
-            </w:r>
-            <w:r>
-              <w:rPr>
-                <w:rFonts w:ascii="Century Schoolbook" w:hAnsi="Century Schoolbook"/>
-                <w:noProof/>
-                <w:webHidden/>
-              </w:rPr>
-            </w:r>
-            <w:r>
-              <w:rPr>
-                <w:rFonts w:ascii="Century Schoolbook" w:hAnsi="Century Schoolbook"/>
+                <w:noProof/>
+                <w:webHidden/>
+              </w:rPr>
+              <w:instrText xml:space="preserve"> PAGEREF _Toc380499429 \h </w:instrText>
+            </w:r>
+            <w:r>
+              <w:rPr>
+                <w:noProof/>
+                <w:webHidden/>
+              </w:rPr>
+            </w:r>
+            <w:r>
+              <w:rPr>
                 <w:noProof/>
                 <w:webHidden/>
               </w:rPr>
@@ -557,7 +557,6 @@
             </w:r>
             <w:r>
               <w:rPr>
-                <w:rFonts w:ascii="Century Schoolbook" w:hAnsi="Century Schoolbook"/>
                 <w:noProof/>
                 <w:webHidden/>
               </w:rPr>
@@ -565,7 +564,6 @@
             </w:r>
             <w:r>
               <w:rPr>
-                <w:rFonts w:ascii="Century Schoolbook" w:hAnsi="Century Schoolbook"/>
                 <w:noProof/>
                 <w:webHidden/>
               </w:rPr>
@@ -581,22 +579,21 @@
               <w:tab w:val="right" w:leader="dot" w:pos="9350"/>
             </w:tabs>
             <w:rPr>
-              <w:rFonts w:ascii="Century Schoolbook" w:eastAsiaTheme="minorEastAsia" w:hAnsi="Century Schoolbook"/>
+              <w:rFonts w:eastAsiaTheme="minorEastAsia"/>
               <w:noProof/>
             </w:rPr>
           </w:pPr>
-          <w:hyperlink w:anchor="_Toc377380087" w:history="1">
+          <w:hyperlink w:anchor="_Toc380499430" w:history="1">
             <w:r>
               <w:rPr>
                 <w:rStyle w:val="Hyperlink"/>
-                <w:rFonts w:ascii="Century Schoolbook" w:hAnsi="Century Schoolbook"/>
                 <w:noProof/>
               </w:rPr>
               <w:t>3</w:t>
             </w:r>
             <w:r>
               <w:rPr>
-                <w:rFonts w:ascii="Century Schoolbook" w:eastAsiaTheme="minorEastAsia" w:hAnsi="Century Schoolbook"/>
+                <w:rFonts w:eastAsiaTheme="minorEastAsia"/>
                 <w:noProof/>
               </w:rPr>
               <w:tab/>
@@ -604,14 +601,12 @@
             <w:r>
               <w:rPr>
                 <w:rStyle w:val="Hyperlink"/>
-                <w:rFonts w:ascii="Century Schoolbook" w:hAnsi="Century Schoolbook"/>
                 <w:noProof/>
               </w:rPr>
               <w:t>Interface Signals</w:t>
             </w:r>
             <w:r>
               <w:rPr>
-                <w:rFonts w:ascii="Century Schoolbook" w:hAnsi="Century Schoolbook"/>
                 <w:noProof/>
                 <w:webHidden/>
               </w:rPr>
@@ -619,7 +614,6 @@
             </w:r>
             <w:r>
               <w:rPr>
-                <w:rFonts w:ascii="Century Schoolbook" w:hAnsi="Century Schoolbook"/>
                 <w:noProof/>
                 <w:webHidden/>
               </w:rPr>
@@ -627,22 +621,19 @@
             </w:r>
             <w:r>
               <w:rPr>
-                <w:rFonts w:ascii="Century Schoolbook" w:hAnsi="Century Schoolbook"/>
-                <w:noProof/>
-                <w:webHidden/>
-              </w:rPr>
-              <w:instrText xml:space="preserve"> PAGEREF _Toc377380087 \h </w:instrText>
-            </w:r>
-            <w:r>
-              <w:rPr>
-                <w:rFonts w:ascii="Century Schoolbook" w:hAnsi="Century Schoolbook"/>
-                <w:noProof/>
-                <w:webHidden/>
-              </w:rPr>
-            </w:r>
-            <w:r>
-              <w:rPr>
-                <w:rFonts w:ascii="Century Schoolbook" w:hAnsi="Century Schoolbook"/>
+                <w:noProof/>
+                <w:webHidden/>
+              </w:rPr>
+              <w:instrText xml:space="preserve"> PAGEREF _Toc380499430 \h </w:instrText>
+            </w:r>
+            <w:r>
+              <w:rPr>
+                <w:noProof/>
+                <w:webHidden/>
+              </w:rPr>
+            </w:r>
+            <w:r>
+              <w:rPr>
                 <w:noProof/>
                 <w:webHidden/>
               </w:rPr>
@@ -650,7 +641,6 @@
             </w:r>
             <w:r>
               <w:rPr>
-                <w:rFonts w:ascii="Century Schoolbook" w:hAnsi="Century Schoolbook"/>
                 <w:noProof/>
                 <w:webHidden/>
               </w:rPr>
@@ -658,7 +648,6 @@
             </w:r>
             <w:r>
               <w:rPr>
-                <w:rFonts w:ascii="Century Schoolbook" w:hAnsi="Century Schoolbook"/>
                 <w:noProof/>
                 <w:webHidden/>
               </w:rPr>
@@ -674,22 +663,21 @@
               <w:tab w:val="right" w:leader="dot" w:pos="9350"/>
             </w:tabs>
             <w:rPr>
-              <w:rFonts w:ascii="Century Schoolbook" w:eastAsiaTheme="minorEastAsia" w:hAnsi="Century Schoolbook"/>
+              <w:rFonts w:eastAsiaTheme="minorEastAsia"/>
               <w:noProof/>
             </w:rPr>
           </w:pPr>
-          <w:hyperlink w:anchor="_Toc377380088" w:history="1">
+          <w:hyperlink w:anchor="_Toc380499431" w:history="1">
             <w:r>
               <w:rPr>
                 <w:rStyle w:val="Hyperlink"/>
-                <w:rFonts w:ascii="Century Schoolbook" w:hAnsi="Century Schoolbook"/>
                 <w:noProof/>
               </w:rPr>
               <w:t>3.1</w:t>
             </w:r>
             <w:r>
               <w:rPr>
-                <w:rFonts w:ascii="Century Schoolbook" w:eastAsiaTheme="minorEastAsia" w:hAnsi="Century Schoolbook"/>
+                <w:rFonts w:eastAsiaTheme="minorEastAsia"/>
                 <w:noProof/>
               </w:rPr>
               <w:tab/>
@@ -697,14 +685,12 @@
             <w:r>
               <w:rPr>
                 <w:rStyle w:val="Hyperlink"/>
-                <w:rFonts w:ascii="Century Schoolbook" w:hAnsi="Century Schoolbook"/>
                 <w:noProof/>
               </w:rPr>
               <w:t>MCU and RF-FE Signaling</w:t>
             </w:r>
             <w:r>
               <w:rPr>
-                <w:rFonts w:ascii="Century Schoolbook" w:hAnsi="Century Schoolbook"/>
                 <w:noProof/>
                 <w:webHidden/>
               </w:rPr>
@@ -712,7 +698,6 @@
             </w:r>
             <w:r>
               <w:rPr>
-                <w:rFonts w:ascii="Century Schoolbook" w:hAnsi="Century Schoolbook"/>
                 <w:noProof/>
                 <w:webHidden/>
               </w:rPr>
@@ -720,22 +705,19 @@
             </w:r>
             <w:r>
               <w:rPr>
-                <w:rFonts w:ascii="Century Schoolbook" w:hAnsi="Century Schoolbook"/>
-                <w:noProof/>
-                <w:webHidden/>
-              </w:rPr>
-              <w:instrText xml:space="preserve"> PAGEREF _Toc377380088 \h </w:instrText>
-            </w:r>
-            <w:r>
-              <w:rPr>
-                <w:rFonts w:ascii="Century Schoolbook" w:hAnsi="Century Schoolbook"/>
-                <w:noProof/>
-                <w:webHidden/>
-              </w:rPr>
-            </w:r>
-            <w:r>
-              <w:rPr>
-                <w:rFonts w:ascii="Century Schoolbook" w:hAnsi="Century Schoolbook"/>
+                <w:noProof/>
+                <w:webHidden/>
+              </w:rPr>
+              <w:instrText xml:space="preserve"> PAGEREF _Toc380499431 \h </w:instrText>
+            </w:r>
+            <w:r>
+              <w:rPr>
+                <w:noProof/>
+                <w:webHidden/>
+              </w:rPr>
+            </w:r>
+            <w:r>
+              <w:rPr>
                 <w:noProof/>
                 <w:webHidden/>
               </w:rPr>
@@ -743,7 +725,6 @@
             </w:r>
             <w:r>
               <w:rPr>
-                <w:rFonts w:ascii="Century Schoolbook" w:hAnsi="Century Schoolbook"/>
                 <w:noProof/>
                 <w:webHidden/>
               </w:rPr>
@@ -751,7 +732,6 @@
             </w:r>
             <w:r>
               <w:rPr>
-                <w:rFonts w:ascii="Century Schoolbook" w:hAnsi="Century Schoolbook"/>
                 <w:noProof/>
                 <w:webHidden/>
               </w:rPr>
@@ -767,22 +747,21 @@
               <w:tab w:val="right" w:leader="dot" w:pos="9350"/>
             </w:tabs>
             <w:rPr>
-              <w:rFonts w:ascii="Century Schoolbook" w:eastAsiaTheme="minorEastAsia" w:hAnsi="Century Schoolbook"/>
+              <w:rFonts w:eastAsiaTheme="minorEastAsia"/>
               <w:noProof/>
             </w:rPr>
           </w:pPr>
-          <w:hyperlink w:anchor="_Toc377380089" w:history="1">
+          <w:hyperlink w:anchor="_Toc380499432" w:history="1">
             <w:r>
               <w:rPr>
                 <w:rStyle w:val="Hyperlink"/>
-                <w:rFonts w:ascii="Century Schoolbook" w:hAnsi="Century Schoolbook"/>
                 <w:noProof/>
               </w:rPr>
               <w:t>3.2</w:t>
             </w:r>
             <w:r>
               <w:rPr>
-                <w:rFonts w:ascii="Century Schoolbook" w:eastAsiaTheme="minorEastAsia" w:hAnsi="Century Schoolbook"/>
+                <w:rFonts w:eastAsiaTheme="minorEastAsia"/>
                 <w:noProof/>
               </w:rPr>
               <w:tab/>
@@ -790,14 +769,12 @@
             <w:r>
               <w:rPr>
                 <w:rStyle w:val="Hyperlink"/>
-                <w:rFonts w:ascii="Century Schoolbook" w:hAnsi="Century Schoolbook"/>
                 <w:noProof/>
               </w:rPr>
               <w:t>Transmit Signaling and Digital to Analog Control (DAC) Driver</w:t>
             </w:r>
             <w:r>
               <w:rPr>
-                <w:rFonts w:ascii="Century Schoolbook" w:hAnsi="Century Schoolbook"/>
                 <w:noProof/>
                 <w:webHidden/>
               </w:rPr>
@@ -805,7 +782,6 @@
             </w:r>
             <w:r>
               <w:rPr>
-                <w:rFonts w:ascii="Century Schoolbook" w:hAnsi="Century Schoolbook"/>
                 <w:noProof/>
                 <w:webHidden/>
               </w:rPr>
@@ -813,22 +789,19 @@
             </w:r>
             <w:r>
               <w:rPr>
-                <w:rFonts w:ascii="Century Schoolbook" w:hAnsi="Century Schoolbook"/>
-                <w:noProof/>
-                <w:webHidden/>
-              </w:rPr>
-              <w:instrText xml:space="preserve"> PAGEREF _Toc377380089 \h </w:instrText>
-            </w:r>
-            <w:r>
-              <w:rPr>
-                <w:rFonts w:ascii="Century Schoolbook" w:hAnsi="Century Schoolbook"/>
-                <w:noProof/>
-                <w:webHidden/>
-              </w:rPr>
-            </w:r>
-            <w:r>
-              <w:rPr>
-                <w:rFonts w:ascii="Century Schoolbook" w:hAnsi="Century Schoolbook"/>
+                <w:noProof/>
+                <w:webHidden/>
+              </w:rPr>
+              <w:instrText xml:space="preserve"> PAGEREF _Toc380499432 \h </w:instrText>
+            </w:r>
+            <w:r>
+              <w:rPr>
+                <w:noProof/>
+                <w:webHidden/>
+              </w:rPr>
+            </w:r>
+            <w:r>
+              <w:rPr>
                 <w:noProof/>
                 <w:webHidden/>
               </w:rPr>
@@ -836,7 +809,6 @@
             </w:r>
             <w:r>
               <w:rPr>
-                <w:rFonts w:ascii="Century Schoolbook" w:hAnsi="Century Schoolbook"/>
                 <w:noProof/>
                 <w:webHidden/>
               </w:rPr>
@@ -844,7 +816,6 @@
             </w:r>
             <w:r>
               <w:rPr>
-                <w:rFonts w:ascii="Century Schoolbook" w:hAnsi="Century Schoolbook"/>
                 <w:noProof/>
                 <w:webHidden/>
               </w:rPr>
@@ -860,22 +831,21 @@
               <w:tab w:val="right" w:leader="dot" w:pos="9350"/>
             </w:tabs>
             <w:rPr>
-              <w:rFonts w:ascii="Century Schoolbook" w:eastAsiaTheme="minorEastAsia" w:hAnsi="Century Schoolbook"/>
+              <w:rFonts w:eastAsiaTheme="minorEastAsia"/>
               <w:noProof/>
             </w:rPr>
           </w:pPr>
-          <w:hyperlink w:anchor="_Toc377380090" w:history="1">
+          <w:hyperlink w:anchor="_Toc380499433" w:history="1">
             <w:r>
               <w:rPr>
                 <w:rStyle w:val="Hyperlink"/>
-                <w:rFonts w:ascii="Century Schoolbook" w:hAnsi="Century Schoolbook"/>
                 <w:noProof/>
               </w:rPr>
               <w:t>3.3</w:t>
             </w:r>
             <w:r>
               <w:rPr>
-                <w:rFonts w:ascii="Century Schoolbook" w:eastAsiaTheme="minorEastAsia" w:hAnsi="Century Schoolbook"/>
+                <w:rFonts w:eastAsiaTheme="minorEastAsia"/>
                 <w:noProof/>
               </w:rPr>
               <w:tab/>
@@ -883,14 +853,12 @@
             <w:r>
               <w:rPr>
                 <w:rStyle w:val="Hyperlink"/>
-                <w:rFonts w:ascii="Century Schoolbook" w:hAnsi="Century Schoolbook"/>
                 <w:noProof/>
               </w:rPr>
               <w:t>Receive Signaling and Analog to Digital Control (ADC) Driver</w:t>
             </w:r>
             <w:r>
               <w:rPr>
-                <w:rFonts w:ascii="Century Schoolbook" w:hAnsi="Century Schoolbook"/>
                 <w:noProof/>
                 <w:webHidden/>
               </w:rPr>
@@ -898,7 +866,6 @@
             </w:r>
             <w:r>
               <w:rPr>
-                <w:rFonts w:ascii="Century Schoolbook" w:hAnsi="Century Schoolbook"/>
                 <w:noProof/>
                 <w:webHidden/>
               </w:rPr>
@@ -906,22 +873,19 @@
             </w:r>
             <w:r>
               <w:rPr>
-                <w:rFonts w:ascii="Century Schoolbook" w:hAnsi="Century Schoolbook"/>
-                <w:noProof/>
-                <w:webHidden/>
-              </w:rPr>
-              <w:instrText xml:space="preserve"> PAGEREF _Toc377380090 \h </w:instrText>
-            </w:r>
-            <w:r>
-              <w:rPr>
-                <w:rFonts w:ascii="Century Schoolbook" w:hAnsi="Century Schoolbook"/>
-                <w:noProof/>
-                <w:webHidden/>
-              </w:rPr>
-            </w:r>
-            <w:r>
-              <w:rPr>
-                <w:rFonts w:ascii="Century Schoolbook" w:hAnsi="Century Schoolbook"/>
+                <w:noProof/>
+                <w:webHidden/>
+              </w:rPr>
+              <w:instrText xml:space="preserve"> PAGEREF _Toc380499433 \h </w:instrText>
+            </w:r>
+            <w:r>
+              <w:rPr>
+                <w:noProof/>
+                <w:webHidden/>
+              </w:rPr>
+            </w:r>
+            <w:r>
+              <w:rPr>
                 <w:noProof/>
                 <w:webHidden/>
               </w:rPr>
@@ -929,15 +893,13 @@
             </w:r>
             <w:r>
               <w:rPr>
-                <w:rFonts w:ascii="Century Schoolbook" w:hAnsi="Century Schoolbook"/>
-                <w:noProof/>
-                <w:webHidden/>
-              </w:rPr>
-              <w:t>6</w:t>
-            </w:r>
-            <w:r>
-              <w:rPr>
-                <w:rFonts w:ascii="Century Schoolbook" w:hAnsi="Century Schoolbook"/>
+                <w:noProof/>
+                <w:webHidden/>
+              </w:rPr>
+              <w:t>8</w:t>
+            </w:r>
+            <w:r>
+              <w:rPr>
                 <w:noProof/>
                 <w:webHidden/>
               </w:rPr>
@@ -953,22 +915,21 @@
               <w:tab w:val="right" w:leader="dot" w:pos="9350"/>
             </w:tabs>
             <w:rPr>
-              <w:rFonts w:ascii="Century Schoolbook" w:eastAsiaTheme="minorEastAsia" w:hAnsi="Century Schoolbook"/>
+              <w:rFonts w:eastAsiaTheme="minorEastAsia"/>
               <w:noProof/>
             </w:rPr>
           </w:pPr>
-          <w:hyperlink w:anchor="_Toc377380091" w:history="1">
+          <w:hyperlink w:anchor="_Toc380499434" w:history="1">
             <w:r>
               <w:rPr>
                 <w:rStyle w:val="Hyperlink"/>
-                <w:rFonts w:ascii="Century Schoolbook" w:hAnsi="Century Schoolbook"/>
                 <w:noProof/>
               </w:rPr>
               <w:t>3.4</w:t>
             </w:r>
             <w:r>
               <w:rPr>
-                <w:rFonts w:ascii="Century Schoolbook" w:eastAsiaTheme="minorEastAsia" w:hAnsi="Century Schoolbook"/>
+                <w:rFonts w:eastAsiaTheme="minorEastAsia"/>
                 <w:noProof/>
               </w:rPr>
               <w:tab/>
@@ -976,14 +937,12 @@
             <w:r>
               <w:rPr>
                 <w:rStyle w:val="Hyperlink"/>
-                <w:rFonts w:ascii="Century Schoolbook" w:hAnsi="Century Schoolbook"/>
                 <w:noProof/>
               </w:rPr>
               <w:t>Constraints</w:t>
             </w:r>
             <w:r>
               <w:rPr>
-                <w:rFonts w:ascii="Century Schoolbook" w:hAnsi="Century Schoolbook"/>
                 <w:noProof/>
                 <w:webHidden/>
               </w:rPr>
@@ -991,7 +950,6 @@
             </w:r>
             <w:r>
               <w:rPr>
-                <w:rFonts w:ascii="Century Schoolbook" w:hAnsi="Century Schoolbook"/>
                 <w:noProof/>
                 <w:webHidden/>
               </w:rPr>
@@ -999,22 +957,19 @@
             </w:r>
             <w:r>
               <w:rPr>
-                <w:rFonts w:ascii="Century Schoolbook" w:hAnsi="Century Schoolbook"/>
-                <w:noProof/>
-                <w:webHidden/>
-              </w:rPr>
-              <w:instrText xml:space="preserve"> PAGEREF _Toc377380091 \h </w:instrText>
-            </w:r>
-            <w:r>
-              <w:rPr>
-                <w:rFonts w:ascii="Century Schoolbook" w:hAnsi="Century Schoolbook"/>
-                <w:noProof/>
-                <w:webHidden/>
-              </w:rPr>
-            </w:r>
-            <w:r>
-              <w:rPr>
-                <w:rFonts w:ascii="Century Schoolbook" w:hAnsi="Century Schoolbook"/>
+                <w:noProof/>
+                <w:webHidden/>
+              </w:rPr>
+              <w:instrText xml:space="preserve"> PAGEREF _Toc380499434 \h </w:instrText>
+            </w:r>
+            <w:r>
+              <w:rPr>
+                <w:noProof/>
+                <w:webHidden/>
+              </w:rPr>
+            </w:r>
+            <w:r>
+              <w:rPr>
                 <w:noProof/>
                 <w:webHidden/>
               </w:rPr>
@@ -1022,15 +977,13 @@
             </w:r>
             <w:r>
               <w:rPr>
-                <w:rFonts w:ascii="Century Schoolbook" w:hAnsi="Century Schoolbook"/>
-                <w:noProof/>
-                <w:webHidden/>
-              </w:rPr>
-              <w:t>7</w:t>
-            </w:r>
-            <w:r>
-              <w:rPr>
-                <w:rFonts w:ascii="Century Schoolbook" w:hAnsi="Century Schoolbook"/>
+                <w:noProof/>
+                <w:webHidden/>
+              </w:rPr>
+              <w:t>11</w:t>
+            </w:r>
+            <w:r>
+              <w:rPr>
                 <w:noProof/>
                 <w:webHidden/>
               </w:rPr>
@@ -1046,22 +999,21 @@
               <w:tab w:val="right" w:leader="dot" w:pos="9350"/>
             </w:tabs>
             <w:rPr>
-              <w:rFonts w:ascii="Century Schoolbook" w:eastAsiaTheme="minorEastAsia" w:hAnsi="Century Schoolbook"/>
+              <w:rFonts w:eastAsiaTheme="minorEastAsia"/>
               <w:noProof/>
             </w:rPr>
           </w:pPr>
-          <w:hyperlink w:anchor="_Toc377380092" w:history="1">
+          <w:hyperlink w:anchor="_Toc380499435" w:history="1">
             <w:r>
               <w:rPr>
                 <w:rStyle w:val="Hyperlink"/>
-                <w:rFonts w:ascii="Century Schoolbook" w:hAnsi="Century Schoolbook"/>
                 <w:noProof/>
               </w:rPr>
               <w:t>4</w:t>
             </w:r>
             <w:r>
               <w:rPr>
-                <w:rFonts w:ascii="Century Schoolbook" w:eastAsiaTheme="minorEastAsia" w:hAnsi="Century Schoolbook"/>
+                <w:rFonts w:eastAsiaTheme="minorEastAsia"/>
                 <w:noProof/>
               </w:rPr>
               <w:tab/>
@@ -1069,14 +1021,12 @@
             <w:r>
               <w:rPr>
                 <w:rStyle w:val="Hyperlink"/>
-                <w:rFonts w:ascii="Century Schoolbook" w:hAnsi="Century Schoolbook"/>
                 <w:noProof/>
               </w:rPr>
               <w:t>Chilipepper DIP Switch Settings</w:t>
             </w:r>
             <w:r>
               <w:rPr>
-                <w:rFonts w:ascii="Century Schoolbook" w:hAnsi="Century Schoolbook"/>
                 <w:noProof/>
                 <w:webHidden/>
               </w:rPr>
@@ -1084,7 +1034,6 @@
             </w:r>
             <w:r>
               <w:rPr>
-                <w:rFonts w:ascii="Century Schoolbook" w:hAnsi="Century Schoolbook"/>
                 <w:noProof/>
                 <w:webHidden/>
               </w:rPr>
@@ -1092,22 +1041,19 @@
             </w:r>
             <w:r>
               <w:rPr>
-                <w:rFonts w:ascii="Century Schoolbook" w:hAnsi="Century Schoolbook"/>
-                <w:noProof/>
-                <w:webHidden/>
-              </w:rPr>
-              <w:instrText xml:space="preserve"> PAGEREF _Toc377380092 \h </w:instrText>
-            </w:r>
-            <w:r>
-              <w:rPr>
-                <w:rFonts w:ascii="Century Schoolbook" w:hAnsi="Century Schoolbook"/>
-                <w:noProof/>
-                <w:webHidden/>
-              </w:rPr>
-            </w:r>
-            <w:r>
-              <w:rPr>
-                <w:rFonts w:ascii="Century Schoolbook" w:hAnsi="Century Schoolbook"/>
+                <w:noProof/>
+                <w:webHidden/>
+              </w:rPr>
+              <w:instrText xml:space="preserve"> PAGEREF _Toc380499435 \h </w:instrText>
+            </w:r>
+            <w:r>
+              <w:rPr>
+                <w:noProof/>
+                <w:webHidden/>
+              </w:rPr>
+            </w:r>
+            <w:r>
+              <w:rPr>
                 <w:noProof/>
                 <w:webHidden/>
               </w:rPr>
@@ -1115,15 +1061,13 @@
             </w:r>
             <w:r>
               <w:rPr>
-                <w:rFonts w:ascii="Century Schoolbook" w:hAnsi="Century Schoolbook"/>
-                <w:noProof/>
-                <w:webHidden/>
-              </w:rPr>
-              <w:t>8</w:t>
-            </w:r>
-            <w:r>
-              <w:rPr>
-                <w:rFonts w:ascii="Century Schoolbook" w:hAnsi="Century Schoolbook"/>
+                <w:noProof/>
+                <w:webHidden/>
+              </w:rPr>
+              <w:t>12</w:t>
+            </w:r>
+            <w:r>
+              <w:rPr>
                 <w:noProof/>
                 <w:webHidden/>
               </w:rPr>
@@ -1139,22 +1083,21 @@
               <w:tab w:val="right" w:leader="dot" w:pos="9350"/>
             </w:tabs>
             <w:rPr>
-              <w:rFonts w:ascii="Century Schoolbook" w:eastAsiaTheme="minorEastAsia" w:hAnsi="Century Schoolbook"/>
+              <w:rFonts w:eastAsiaTheme="minorEastAsia"/>
               <w:noProof/>
             </w:rPr>
           </w:pPr>
-          <w:hyperlink w:anchor="_Toc377380093" w:history="1">
+          <w:hyperlink w:anchor="_Toc380499436" w:history="1">
             <w:r>
               <w:rPr>
                 <w:rStyle w:val="Hyperlink"/>
-                <w:rFonts w:ascii="Century Schoolbook" w:hAnsi="Century Schoolbook"/>
                 <w:noProof/>
               </w:rPr>
               <w:t>5</w:t>
             </w:r>
             <w:r>
               <w:rPr>
-                <w:rFonts w:ascii="Century Schoolbook" w:eastAsiaTheme="minorEastAsia" w:hAnsi="Century Schoolbook"/>
+                <w:rFonts w:eastAsiaTheme="minorEastAsia"/>
                 <w:noProof/>
               </w:rPr>
               <w:tab/>
@@ -1162,14 +1105,12 @@
             <w:r>
               <w:rPr>
                 <w:rStyle w:val="Hyperlink"/>
-                <w:rFonts w:ascii="Century Schoolbook" w:hAnsi="Century Schoolbook"/>
                 <w:noProof/>
               </w:rPr>
               <w:t>FPGA to MCU Serial Protocol</w:t>
             </w:r>
             <w:r>
               <w:rPr>
-                <w:rFonts w:ascii="Century Schoolbook" w:hAnsi="Century Schoolbook"/>
                 <w:noProof/>
                 <w:webHidden/>
               </w:rPr>
@@ -1177,7 +1118,6 @@
             </w:r>
             <w:r>
               <w:rPr>
-                <w:rFonts w:ascii="Century Schoolbook" w:hAnsi="Century Schoolbook"/>
                 <w:noProof/>
                 <w:webHidden/>
               </w:rPr>
@@ -1185,22 +1125,19 @@
             </w:r>
             <w:r>
               <w:rPr>
-                <w:rFonts w:ascii="Century Schoolbook" w:hAnsi="Century Schoolbook"/>
-                <w:noProof/>
-                <w:webHidden/>
-              </w:rPr>
-              <w:instrText xml:space="preserve"> PAGEREF _Toc377380093 \h </w:instrText>
-            </w:r>
-            <w:r>
-              <w:rPr>
-                <w:rFonts w:ascii="Century Schoolbook" w:hAnsi="Century Schoolbook"/>
-                <w:noProof/>
-                <w:webHidden/>
-              </w:rPr>
-            </w:r>
-            <w:r>
-              <w:rPr>
-                <w:rFonts w:ascii="Century Schoolbook" w:hAnsi="Century Schoolbook"/>
+                <w:noProof/>
+                <w:webHidden/>
+              </w:rPr>
+              <w:instrText xml:space="preserve"> PAGEREF _Toc380499436 \h </w:instrText>
+            </w:r>
+            <w:r>
+              <w:rPr>
+                <w:noProof/>
+                <w:webHidden/>
+              </w:rPr>
+            </w:r>
+            <w:r>
+              <w:rPr>
                 <w:noProof/>
                 <w:webHidden/>
               </w:rPr>
@@ -1208,15 +1145,13 @@
             </w:r>
             <w:r>
               <w:rPr>
-                <w:rFonts w:ascii="Century Schoolbook" w:hAnsi="Century Schoolbook"/>
-                <w:noProof/>
-                <w:webHidden/>
-              </w:rPr>
-              <w:t>9</w:t>
-            </w:r>
-            <w:r>
-              <w:rPr>
-                <w:rFonts w:ascii="Century Schoolbook" w:hAnsi="Century Schoolbook"/>
+                <w:noProof/>
+                <w:webHidden/>
+              </w:rPr>
+              <w:t>13</w:t>
+            </w:r>
+            <w:r>
+              <w:rPr>
                 <w:noProof/>
                 <w:webHidden/>
               </w:rPr>
@@ -1232,22 +1167,21 @@
               <w:tab w:val="right" w:leader="dot" w:pos="9350"/>
             </w:tabs>
             <w:rPr>
-              <w:rFonts w:ascii="Century Schoolbook" w:eastAsiaTheme="minorEastAsia" w:hAnsi="Century Schoolbook"/>
+              <w:rFonts w:eastAsiaTheme="minorEastAsia"/>
               <w:noProof/>
             </w:rPr>
           </w:pPr>
-          <w:hyperlink w:anchor="_Toc377380094" w:history="1">
+          <w:hyperlink w:anchor="_Toc380499437" w:history="1">
             <w:r>
               <w:rPr>
                 <w:rStyle w:val="Hyperlink"/>
-                <w:rFonts w:ascii="Century Schoolbook" w:hAnsi="Century Schoolbook"/>
                 <w:noProof/>
               </w:rPr>
               <w:t>6</w:t>
             </w:r>
             <w:r>
               <w:rPr>
-                <w:rFonts w:ascii="Century Schoolbook" w:eastAsiaTheme="minorEastAsia" w:hAnsi="Century Schoolbook"/>
+                <w:rFonts w:eastAsiaTheme="minorEastAsia"/>
                 <w:noProof/>
               </w:rPr>
               <w:tab/>
@@ -1255,14 +1189,12 @@
             <w:r>
               <w:rPr>
                 <w:rStyle w:val="Hyperlink"/>
-                <w:rFonts w:ascii="Century Schoolbook" w:hAnsi="Century Schoolbook"/>
                 <w:noProof/>
               </w:rPr>
               <w:t>Reflashing MCU Firmware</w:t>
             </w:r>
             <w:r>
               <w:rPr>
-                <w:rFonts w:ascii="Century Schoolbook" w:hAnsi="Century Schoolbook"/>
                 <w:noProof/>
                 <w:webHidden/>
               </w:rPr>
@@ -1270,7 +1202,6 @@
             </w:r>
             <w:r>
               <w:rPr>
-                <w:rFonts w:ascii="Century Schoolbook" w:hAnsi="Century Schoolbook"/>
                 <w:noProof/>
                 <w:webHidden/>
               </w:rPr>
@@ -1278,22 +1209,19 @@
             </w:r>
             <w:r>
               <w:rPr>
-                <w:rFonts w:ascii="Century Schoolbook" w:hAnsi="Century Schoolbook"/>
-                <w:noProof/>
-                <w:webHidden/>
-              </w:rPr>
-              <w:instrText xml:space="preserve"> PAGEREF _Toc377380094 \h </w:instrText>
-            </w:r>
-            <w:r>
-              <w:rPr>
-                <w:rFonts w:ascii="Century Schoolbook" w:hAnsi="Century Schoolbook"/>
-                <w:noProof/>
-                <w:webHidden/>
-              </w:rPr>
-            </w:r>
-            <w:r>
-              <w:rPr>
-                <w:rFonts w:ascii="Century Schoolbook" w:hAnsi="Century Schoolbook"/>
+                <w:noProof/>
+                <w:webHidden/>
+              </w:rPr>
+              <w:instrText xml:space="preserve"> PAGEREF _Toc380499437 \h </w:instrText>
+            </w:r>
+            <w:r>
+              <w:rPr>
+                <w:noProof/>
+                <w:webHidden/>
+              </w:rPr>
+            </w:r>
+            <w:r>
+              <w:rPr>
                 <w:noProof/>
                 <w:webHidden/>
               </w:rPr>
@@ -1301,15 +1229,13 @@
             </w:r>
             <w:r>
               <w:rPr>
-                <w:rFonts w:ascii="Century Schoolbook" w:hAnsi="Century Schoolbook"/>
-                <w:noProof/>
-                <w:webHidden/>
-              </w:rPr>
-              <w:t>11</w:t>
-            </w:r>
-            <w:r>
-              <w:rPr>
-                <w:rFonts w:ascii="Century Schoolbook" w:hAnsi="Century Schoolbook"/>
+                <w:noProof/>
+                <w:webHidden/>
+              </w:rPr>
+              <w:t>15</w:t>
+            </w:r>
+            <w:r>
+              <w:rPr>
                 <w:noProof/>
                 <w:webHidden/>
               </w:rPr>
@@ -1325,22 +1251,21 @@
               <w:tab w:val="right" w:leader="dot" w:pos="9350"/>
             </w:tabs>
             <w:rPr>
-              <w:rFonts w:ascii="Century Schoolbook" w:eastAsiaTheme="minorEastAsia" w:hAnsi="Century Schoolbook"/>
+              <w:rFonts w:eastAsiaTheme="minorEastAsia"/>
               <w:noProof/>
             </w:rPr>
           </w:pPr>
-          <w:hyperlink w:anchor="_Toc377380095" w:history="1">
+          <w:hyperlink w:anchor="_Toc380499438" w:history="1">
             <w:r>
               <w:rPr>
                 <w:rStyle w:val="Hyperlink"/>
-                <w:rFonts w:ascii="Century Schoolbook" w:hAnsi="Century Schoolbook"/>
                 <w:noProof/>
               </w:rPr>
               <w:t>7</w:t>
             </w:r>
             <w:r>
               <w:rPr>
-                <w:rFonts w:ascii="Century Schoolbook" w:eastAsiaTheme="minorEastAsia" w:hAnsi="Century Schoolbook"/>
+                <w:rFonts w:eastAsiaTheme="minorEastAsia"/>
                 <w:noProof/>
               </w:rPr>
               <w:tab/>
@@ -1348,14 +1273,12 @@
             <w:r>
               <w:rPr>
                 <w:rStyle w:val="Hyperlink"/>
-                <w:rFonts w:ascii="Century Schoolbook" w:hAnsi="Century Schoolbook"/>
                 <w:noProof/>
               </w:rPr>
               <w:t>Precautions</w:t>
             </w:r>
             <w:r>
               <w:rPr>
-                <w:rFonts w:ascii="Century Schoolbook" w:hAnsi="Century Schoolbook"/>
                 <w:noProof/>
                 <w:webHidden/>
               </w:rPr>
@@ -1363,7 +1286,6 @@
             </w:r>
             <w:r>
               <w:rPr>
-                <w:rFonts w:ascii="Century Schoolbook" w:hAnsi="Century Schoolbook"/>
                 <w:noProof/>
                 <w:webHidden/>
               </w:rPr>
@@ -1371,22 +1293,19 @@
             </w:r>
             <w:r>
               <w:rPr>
-                <w:rFonts w:ascii="Century Schoolbook" w:hAnsi="Century Schoolbook"/>
-                <w:noProof/>
-                <w:webHidden/>
-              </w:rPr>
-              <w:instrText xml:space="preserve"> PAGEREF _Toc377380095 \h </w:instrText>
-            </w:r>
-            <w:r>
-              <w:rPr>
-                <w:rFonts w:ascii="Century Schoolbook" w:hAnsi="Century Schoolbook"/>
-                <w:noProof/>
-                <w:webHidden/>
-              </w:rPr>
-            </w:r>
-            <w:r>
-              <w:rPr>
-                <w:rFonts w:ascii="Century Schoolbook" w:hAnsi="Century Schoolbook"/>
+                <w:noProof/>
+                <w:webHidden/>
+              </w:rPr>
+              <w:instrText xml:space="preserve"> PAGEREF _Toc380499438 \h </w:instrText>
+            </w:r>
+            <w:r>
+              <w:rPr>
+                <w:noProof/>
+                <w:webHidden/>
+              </w:rPr>
+            </w:r>
+            <w:r>
+              <w:rPr>
                 <w:noProof/>
                 <w:webHidden/>
               </w:rPr>
@@ -1394,15 +1313,13 @@
             </w:r>
             <w:r>
               <w:rPr>
-                <w:rFonts w:ascii="Century Schoolbook" w:hAnsi="Century Schoolbook"/>
-                <w:noProof/>
-                <w:webHidden/>
-              </w:rPr>
-              <w:t>13</w:t>
-            </w:r>
-            <w:r>
-              <w:rPr>
-                <w:rFonts w:ascii="Century Schoolbook" w:hAnsi="Century Schoolbook"/>
+                <w:noProof/>
+                <w:webHidden/>
+              </w:rPr>
+              <w:t>17</w:t>
+            </w:r>
+            <w:r>
+              <w:rPr>
                 <w:noProof/>
                 <w:webHidden/>
               </w:rPr>
@@ -1418,22 +1335,21 @@
               <w:tab w:val="right" w:leader="dot" w:pos="9350"/>
             </w:tabs>
             <w:rPr>
-              <w:rFonts w:ascii="Century Schoolbook" w:eastAsiaTheme="minorEastAsia" w:hAnsi="Century Schoolbook"/>
+              <w:rFonts w:eastAsiaTheme="minorEastAsia"/>
               <w:noProof/>
             </w:rPr>
           </w:pPr>
-          <w:hyperlink w:anchor="_Toc377380096" w:history="1">
+          <w:hyperlink w:anchor="_Toc380499439" w:history="1">
             <w:r>
               <w:rPr>
                 <w:rStyle w:val="Hyperlink"/>
-                <w:rFonts w:ascii="Century Schoolbook" w:hAnsi="Century Schoolbook"/>
                 <w:noProof/>
               </w:rPr>
               <w:t>8</w:t>
             </w:r>
             <w:r>
               <w:rPr>
-                <w:rFonts w:ascii="Century Schoolbook" w:eastAsiaTheme="minorEastAsia" w:hAnsi="Century Schoolbook"/>
+                <w:rFonts w:eastAsiaTheme="minorEastAsia"/>
                 <w:noProof/>
               </w:rPr>
               <w:tab/>
@@ -1441,14 +1357,12 @@
             <w:r>
               <w:rPr>
                 <w:rStyle w:val="Hyperlink"/>
-                <w:rFonts w:ascii="Century Schoolbook" w:hAnsi="Century Schoolbook"/>
                 <w:noProof/>
               </w:rPr>
               <w:t>Reference Designs</w:t>
             </w:r>
             <w:r>
               <w:rPr>
-                <w:rFonts w:ascii="Century Schoolbook" w:hAnsi="Century Schoolbook"/>
                 <w:noProof/>
                 <w:webHidden/>
               </w:rPr>
@@ -1456,7 +1370,6 @@
             </w:r>
             <w:r>
               <w:rPr>
-                <w:rFonts w:ascii="Century Schoolbook" w:hAnsi="Century Schoolbook"/>
                 <w:noProof/>
                 <w:webHidden/>
               </w:rPr>
@@ -1464,22 +1377,19 @@
             </w:r>
             <w:r>
               <w:rPr>
-                <w:rFonts w:ascii="Century Schoolbook" w:hAnsi="Century Schoolbook"/>
-                <w:noProof/>
-                <w:webHidden/>
-              </w:rPr>
-              <w:instrText xml:space="preserve"> PAGEREF _Toc377380096 \h </w:instrText>
-            </w:r>
-            <w:r>
-              <w:rPr>
-                <w:rFonts w:ascii="Century Schoolbook" w:hAnsi="Century Schoolbook"/>
-                <w:noProof/>
-                <w:webHidden/>
-              </w:rPr>
-            </w:r>
-            <w:r>
-              <w:rPr>
-                <w:rFonts w:ascii="Century Schoolbook" w:hAnsi="Century Schoolbook"/>
+                <w:noProof/>
+                <w:webHidden/>
+              </w:rPr>
+              <w:instrText xml:space="preserve"> PAGEREF _Toc380499439 \h </w:instrText>
+            </w:r>
+            <w:r>
+              <w:rPr>
+                <w:noProof/>
+                <w:webHidden/>
+              </w:rPr>
+            </w:r>
+            <w:r>
+              <w:rPr>
                 <w:noProof/>
                 <w:webHidden/>
               </w:rPr>
@@ -1487,15 +1397,13 @@
             </w:r>
             <w:r>
               <w:rPr>
-                <w:rFonts w:ascii="Century Schoolbook" w:hAnsi="Century Schoolbook"/>
-                <w:noProof/>
-                <w:webHidden/>
-              </w:rPr>
-              <w:t>14</w:t>
-            </w:r>
-            <w:r>
-              <w:rPr>
-                <w:rFonts w:ascii="Century Schoolbook" w:hAnsi="Century Schoolbook"/>
+                <w:noProof/>
+                <w:webHidden/>
+              </w:rPr>
+              <w:t>18</w:t>
+            </w:r>
+            <w:r>
+              <w:rPr>
                 <w:noProof/>
                 <w:webHidden/>
               </w:rPr>
@@ -1511,22 +1419,21 @@
               <w:tab w:val="right" w:leader="dot" w:pos="9350"/>
             </w:tabs>
             <w:rPr>
-              <w:rFonts w:ascii="Century Schoolbook" w:eastAsiaTheme="minorEastAsia" w:hAnsi="Century Schoolbook"/>
+              <w:rFonts w:eastAsiaTheme="minorEastAsia"/>
               <w:noProof/>
             </w:rPr>
           </w:pPr>
-          <w:hyperlink w:anchor="_Toc377380097" w:history="1">
+          <w:hyperlink w:anchor="_Toc380499440" w:history="1">
             <w:r>
               <w:rPr>
                 <w:rStyle w:val="Hyperlink"/>
-                <w:rFonts w:ascii="Century Schoolbook" w:hAnsi="Century Schoolbook"/>
                 <w:noProof/>
               </w:rPr>
               <w:t>9</w:t>
             </w:r>
             <w:r>
               <w:rPr>
-                <w:rFonts w:ascii="Century Schoolbook" w:eastAsiaTheme="minorEastAsia" w:hAnsi="Century Schoolbook"/>
+                <w:rFonts w:eastAsiaTheme="minorEastAsia"/>
                 <w:noProof/>
               </w:rPr>
               <w:tab/>
@@ -1534,14 +1441,12 @@
             <w:r>
               <w:rPr>
                 <w:rStyle w:val="Hyperlink"/>
-                <w:rFonts w:ascii="Century Schoolbook" w:hAnsi="Century Schoolbook"/>
                 <w:noProof/>
               </w:rPr>
               <w:t>References</w:t>
             </w:r>
             <w:r>
               <w:rPr>
-                <w:rFonts w:ascii="Century Schoolbook" w:hAnsi="Century Schoolbook"/>
                 <w:noProof/>
                 <w:webHidden/>
               </w:rPr>
@@ -1549,7 +1454,6 @@
             </w:r>
             <w:r>
               <w:rPr>
-                <w:rFonts w:ascii="Century Schoolbook" w:hAnsi="Century Schoolbook"/>
                 <w:noProof/>
                 <w:webHidden/>
               </w:rPr>
@@ -1557,22 +1461,19 @@
             </w:r>
             <w:r>
               <w:rPr>
-                <w:rFonts w:ascii="Century Schoolbook" w:hAnsi="Century Schoolbook"/>
-                <w:noProof/>
-                <w:webHidden/>
-              </w:rPr>
-              <w:instrText xml:space="preserve"> PAGEREF _Toc377380097 \h </w:instrText>
-            </w:r>
-            <w:r>
-              <w:rPr>
-                <w:rFonts w:ascii="Century Schoolbook" w:hAnsi="Century Schoolbook"/>
-                <w:noProof/>
-                <w:webHidden/>
-              </w:rPr>
-            </w:r>
-            <w:r>
-              <w:rPr>
-                <w:rFonts w:ascii="Century Schoolbook" w:hAnsi="Century Schoolbook"/>
+                <w:noProof/>
+                <w:webHidden/>
+              </w:rPr>
+              <w:instrText xml:space="preserve"> PAGEREF _Toc380499440 \h </w:instrText>
+            </w:r>
+            <w:r>
+              <w:rPr>
+                <w:noProof/>
+                <w:webHidden/>
+              </w:rPr>
+            </w:r>
+            <w:r>
+              <w:rPr>
                 <w:noProof/>
                 <w:webHidden/>
               </w:rPr>
@@ -1580,15 +1481,13 @@
             </w:r>
             <w:r>
               <w:rPr>
-                <w:rFonts w:ascii="Century Schoolbook" w:hAnsi="Century Schoolbook"/>
-                <w:noProof/>
-                <w:webHidden/>
-              </w:rPr>
-              <w:t>15</w:t>
-            </w:r>
-            <w:r>
-              <w:rPr>
-                <w:rFonts w:ascii="Century Schoolbook" w:hAnsi="Century Schoolbook"/>
+                <w:noProof/>
+                <w:webHidden/>
+              </w:rPr>
+              <w:t>19</w:t>
+            </w:r>
+            <w:r>
+              <w:rPr>
                 <w:noProof/>
                 <w:webHidden/>
               </w:rPr>
@@ -1603,22 +1502,20 @@
               <w:tab w:val="right" w:leader="dot" w:pos="9350"/>
             </w:tabs>
             <w:rPr>
-              <w:rFonts w:ascii="Century Schoolbook" w:eastAsiaTheme="minorEastAsia" w:hAnsi="Century Schoolbook"/>
+              <w:rFonts w:eastAsiaTheme="minorEastAsia"/>
               <w:noProof/>
             </w:rPr>
           </w:pPr>
-          <w:hyperlink w:anchor="_Toc377380098" w:history="1">
+          <w:hyperlink w:anchor="_Toc380499441" w:history="1">
             <w:r>
               <w:rPr>
                 <w:rStyle w:val="Hyperlink"/>
-                <w:rFonts w:ascii="Century Schoolbook" w:hAnsi="Century Schoolbook"/>
                 <w:noProof/>
               </w:rPr>
               <w:t>Appendix A FAQ</w:t>
             </w:r>
             <w:r>
               <w:rPr>
-                <w:rFonts w:ascii="Century Schoolbook" w:hAnsi="Century Schoolbook"/>
                 <w:noProof/>
                 <w:webHidden/>
               </w:rPr>
@@ -1626,7 +1523,6 @@
             </w:r>
             <w:r>
               <w:rPr>
-                <w:rFonts w:ascii="Century Schoolbook" w:hAnsi="Century Schoolbook"/>
                 <w:noProof/>
                 <w:webHidden/>
               </w:rPr>
@@ -1634,22 +1530,19 @@
             </w:r>
             <w:r>
               <w:rPr>
-                <w:rFonts w:ascii="Century Schoolbook" w:hAnsi="Century Schoolbook"/>
-                <w:noProof/>
-                <w:webHidden/>
-              </w:rPr>
-              <w:instrText xml:space="preserve"> PAGEREF _Toc377380098 \h </w:instrText>
-            </w:r>
-            <w:r>
-              <w:rPr>
-                <w:rFonts w:ascii="Century Schoolbook" w:hAnsi="Century Schoolbook"/>
-                <w:noProof/>
-                <w:webHidden/>
-              </w:rPr>
-            </w:r>
-            <w:r>
-              <w:rPr>
-                <w:rFonts w:ascii="Century Schoolbook" w:hAnsi="Century Schoolbook"/>
+                <w:noProof/>
+                <w:webHidden/>
+              </w:rPr>
+              <w:instrText xml:space="preserve"> PAGEREF _Toc380499441 \h </w:instrText>
+            </w:r>
+            <w:r>
+              <w:rPr>
+                <w:noProof/>
+                <w:webHidden/>
+              </w:rPr>
+            </w:r>
+            <w:r>
+              <w:rPr>
                 <w:noProof/>
                 <w:webHidden/>
               </w:rPr>
@@ -1657,7 +1550,6 @@
             </w:r>
             <w:r>
               <w:rPr>
-                <w:rFonts w:ascii="Century Schoolbook" w:hAnsi="Century Schoolbook"/>
                 <w:noProof/>
                 <w:webHidden/>
               </w:rPr>
@@ -1665,7 +1557,6 @@
             </w:r>
             <w:r>
               <w:rPr>
-                <w:rFonts w:ascii="Century Schoolbook" w:hAnsi="Century Schoolbook"/>
                 <w:noProof/>
                 <w:webHidden/>
               </w:rPr>
@@ -1680,22 +1571,20 @@
               <w:tab w:val="right" w:leader="dot" w:pos="9350"/>
             </w:tabs>
             <w:rPr>
-              <w:rFonts w:ascii="Century Schoolbook" w:eastAsiaTheme="minorEastAsia" w:hAnsi="Century Schoolbook"/>
+              <w:rFonts w:eastAsiaTheme="minorEastAsia"/>
               <w:noProof/>
             </w:rPr>
           </w:pPr>
-          <w:hyperlink w:anchor="_Toc377380099" w:history="1">
+          <w:hyperlink w:anchor="_Toc380499442" w:history="1">
             <w:r>
               <w:rPr>
                 <w:rStyle w:val="Hyperlink"/>
-                <w:rFonts w:ascii="Century Schoolbook" w:hAnsi="Century Schoolbook"/>
-                <w:noProof/>
-              </w:rPr>
-              <w:t>Appendix B What is a Chilipepper?</w:t>
-            </w:r>
-            <w:r>
-              <w:rPr>
-                <w:rFonts w:ascii="Century Schoolbook" w:hAnsi="Century Schoolbook"/>
+                <w:noProof/>
+              </w:rPr>
+              <w:t>Appendix B Board Revisions</w:t>
+            </w:r>
+            <w:r>
+              <w:rPr>
                 <w:noProof/>
                 <w:webHidden/>
               </w:rPr>
@@ -1703,7 +1592,6 @@
             </w:r>
             <w:r>
               <w:rPr>
-                <w:rFonts w:ascii="Century Schoolbook" w:hAnsi="Century Schoolbook"/>
                 <w:noProof/>
                 <w:webHidden/>
               </w:rPr>
@@ -1711,22 +1599,19 @@
             </w:r>
             <w:r>
               <w:rPr>
-                <w:rFonts w:ascii="Century Schoolbook" w:hAnsi="Century Schoolbook"/>
-                <w:noProof/>
-                <w:webHidden/>
-              </w:rPr>
-              <w:instrText xml:space="preserve"> PAGEREF _Toc377380099 \h </w:instrText>
-            </w:r>
-            <w:r>
-              <w:rPr>
-                <w:rFonts w:ascii="Century Schoolbook" w:hAnsi="Century Schoolbook"/>
-                <w:noProof/>
-                <w:webHidden/>
-              </w:rPr>
-            </w:r>
-            <w:r>
-              <w:rPr>
-                <w:rFonts w:ascii="Century Schoolbook" w:hAnsi="Century Schoolbook"/>
+                <w:noProof/>
+                <w:webHidden/>
+              </w:rPr>
+              <w:instrText xml:space="preserve"> PAGEREF _Toc380499442 \h </w:instrText>
+            </w:r>
+            <w:r>
+              <w:rPr>
+                <w:noProof/>
+                <w:webHidden/>
+              </w:rPr>
+            </w:r>
+            <w:r>
+              <w:rPr>
                 <w:noProof/>
                 <w:webHidden/>
               </w:rPr>
@@ -1734,7 +1619,6 @@
             </w:r>
             <w:r>
               <w:rPr>
-                <w:rFonts w:ascii="Century Schoolbook" w:hAnsi="Century Schoolbook"/>
                 <w:noProof/>
                 <w:webHidden/>
               </w:rPr>
@@ -1742,7 +1626,6 @@
             </w:r>
             <w:r>
               <w:rPr>
-                <w:rFonts w:ascii="Century Schoolbook" w:hAnsi="Century Schoolbook"/>
                 <w:noProof/>
                 <w:webHidden/>
               </w:rPr>
@@ -1757,22 +1640,20 @@
               <w:tab w:val="right" w:leader="dot" w:pos="9350"/>
             </w:tabs>
             <w:rPr>
-              <w:rFonts w:ascii="Century Schoolbook" w:eastAsiaTheme="minorEastAsia" w:hAnsi="Century Schoolbook"/>
+              <w:rFonts w:eastAsiaTheme="minorEastAsia"/>
               <w:noProof/>
             </w:rPr>
           </w:pPr>
-          <w:hyperlink w:anchor="_Toc377380100" w:history="1">
+          <w:hyperlink w:anchor="_Toc380499443" w:history="1">
             <w:r>
               <w:rPr>
                 <w:rStyle w:val="Hyperlink"/>
-                <w:rFonts w:ascii="Century Schoolbook" w:hAnsi="Century Schoolbook"/>
-                <w:noProof/>
-              </w:rPr>
-              <w:t>Appendix C Example Constraints</w:t>
-            </w:r>
-            <w:r>
-              <w:rPr>
-                <w:rFonts w:ascii="Century Schoolbook" w:hAnsi="Century Schoolbook"/>
+                <w:noProof/>
+              </w:rPr>
+              <w:t>Appendix C What is a Chilipepper?</w:t>
+            </w:r>
+            <w:r>
+              <w:rPr>
                 <w:noProof/>
                 <w:webHidden/>
               </w:rPr>
@@ -1780,7 +1661,6 @@
             </w:r>
             <w:r>
               <w:rPr>
-                <w:rFonts w:ascii="Century Schoolbook" w:hAnsi="Century Schoolbook"/>
                 <w:noProof/>
                 <w:webHidden/>
               </w:rPr>
@@ -1788,22 +1668,19 @@
             </w:r>
             <w:r>
               <w:rPr>
-                <w:rFonts w:ascii="Century Schoolbook" w:hAnsi="Century Schoolbook"/>
-                <w:noProof/>
-                <w:webHidden/>
-              </w:rPr>
-              <w:instrText xml:space="preserve"> PAGEREF _Toc377380100 \h </w:instrText>
-            </w:r>
-            <w:r>
-              <w:rPr>
-                <w:rFonts w:ascii="Century Schoolbook" w:hAnsi="Century Schoolbook"/>
-                <w:noProof/>
-                <w:webHidden/>
-              </w:rPr>
-            </w:r>
-            <w:r>
-              <w:rPr>
-                <w:rFonts w:ascii="Century Schoolbook" w:hAnsi="Century Schoolbook"/>
+                <w:noProof/>
+                <w:webHidden/>
+              </w:rPr>
+              <w:instrText xml:space="preserve"> PAGEREF _Toc380499443 \h </w:instrText>
+            </w:r>
+            <w:r>
+              <w:rPr>
+                <w:noProof/>
+                <w:webHidden/>
+              </w:rPr>
+            </w:r>
+            <w:r>
+              <w:rPr>
                 <w:noProof/>
                 <w:webHidden/>
               </w:rPr>
@@ -1811,7 +1688,6 @@
             </w:r>
             <w:r>
               <w:rPr>
-                <w:rFonts w:ascii="Century Schoolbook" w:hAnsi="Century Schoolbook"/>
                 <w:noProof/>
                 <w:webHidden/>
               </w:rPr>
@@ -1819,7 +1695,75 @@
             </w:r>
             <w:r>
               <w:rPr>
-                <w:rFonts w:ascii="Century Schoolbook" w:hAnsi="Century Schoolbook"/>
+                <w:noProof/>
+                <w:webHidden/>
+              </w:rPr>
+              <w:fldChar w:fldCharType="end"/>
+            </w:r>
+          </w:hyperlink>
+        </w:p>
+        <w:p>
+          <w:pPr>
+            <w:pStyle w:val="TOC1"/>
+            <w:tabs>
+              <w:tab w:val="right" w:leader="dot" w:pos="9350"/>
+            </w:tabs>
+            <w:rPr>
+              <w:rFonts w:eastAsiaTheme="minorEastAsia"/>
+              <w:noProof/>
+            </w:rPr>
+          </w:pPr>
+          <w:hyperlink w:anchor="_Toc380499444" w:history="1">
+            <w:r>
+              <w:rPr>
+                <w:rStyle w:val="Hyperlink"/>
+                <w:noProof/>
+              </w:rPr>
+              <w:t>Appendix D Example Constraints</w:t>
+            </w:r>
+            <w:r>
+              <w:rPr>
+                <w:noProof/>
+                <w:webHidden/>
+              </w:rPr>
+              <w:tab/>
+            </w:r>
+            <w:r>
+              <w:rPr>
+                <w:noProof/>
+                <w:webHidden/>
+              </w:rPr>
+              <w:fldChar w:fldCharType="begin"/>
+            </w:r>
+            <w:r>
+              <w:rPr>
+                <w:noProof/>
+                <w:webHidden/>
+              </w:rPr>
+              <w:instrText xml:space="preserve"> PAGEREF _Toc380499444 \h </w:instrText>
+            </w:r>
+            <w:r>
+              <w:rPr>
+                <w:noProof/>
+                <w:webHidden/>
+              </w:rPr>
+            </w:r>
+            <w:r>
+              <w:rPr>
+                <w:noProof/>
+                <w:webHidden/>
+              </w:rPr>
+              <w:fldChar w:fldCharType="separate"/>
+            </w:r>
+            <w:r>
+              <w:rPr>
+                <w:noProof/>
+                <w:webHidden/>
+              </w:rPr>
+              <w:t>D</w:t>
+            </w:r>
+            <w:r>
+              <w:rPr>
                 <w:noProof/>
                 <w:webHidden/>
               </w:rPr>
@@ -1859,16 +1803,16 @@
         </w:numPr>
         <w:spacing w:before="120" w:after="120" w:line="240" w:lineRule="auto"/>
       </w:pPr>
-      <w:bookmarkStart w:id="0" w:name="_Toc338933638"/>
-      <w:bookmarkStart w:id="1" w:name="_Toc342568142"/>
-      <w:bookmarkStart w:id="2" w:name="_Toc377380085"/>
+      <w:bookmarkStart w:id="1" w:name="_Toc338933638"/>
+      <w:bookmarkStart w:id="2" w:name="_Toc342568142"/>
+      <w:bookmarkStart w:id="3" w:name="_Toc380499428"/>
       <w:r>
         <w:lastRenderedPageBreak/>
         <w:t>Foreword</w:t>
       </w:r>
-      <w:bookmarkEnd w:id="0"/>
       <w:bookmarkEnd w:id="1"/>
       <w:bookmarkEnd w:id="2"/>
+      <w:bookmarkEnd w:id="3"/>
     </w:p>
     <w:p>
       <w:pPr>
@@ -1963,16 +1907,16 @@
         </w:numPr>
         <w:spacing w:before="120" w:after="120" w:line="240" w:lineRule="auto"/>
       </w:pPr>
-      <w:bookmarkStart w:id="3" w:name="_Toc338933639"/>
-      <w:bookmarkStart w:id="4" w:name="_Toc342568143"/>
-      <w:bookmarkStart w:id="5" w:name="_Toc377380086"/>
+      <w:bookmarkStart w:id="4" w:name="_Toc338933639"/>
+      <w:bookmarkStart w:id="5" w:name="_Toc342568143"/>
+      <w:bookmarkStart w:id="6" w:name="_Toc380499429"/>
       <w:r>
         <w:lastRenderedPageBreak/>
         <w:t>Introduction</w:t>
       </w:r>
-      <w:bookmarkEnd w:id="3"/>
       <w:bookmarkEnd w:id="4"/>
       <w:bookmarkEnd w:id="5"/>
+      <w:bookmarkEnd w:id="6"/>
     </w:p>
     <w:p>
       <w:pPr>
@@ -2015,16 +1959,16 @@
         </w:numPr>
         <w:spacing w:before="120" w:after="120" w:line="240" w:lineRule="auto"/>
       </w:pPr>
-      <w:bookmarkStart w:id="6" w:name="_Toc338933640"/>
-      <w:bookmarkStart w:id="7" w:name="_Toc342568144"/>
-      <w:bookmarkStart w:id="8" w:name="_Toc377380087"/>
+      <w:bookmarkStart w:id="7" w:name="_Toc338933640"/>
+      <w:bookmarkStart w:id="8" w:name="_Toc342568144"/>
+      <w:bookmarkStart w:id="9" w:name="_Toc380499430"/>
       <w:r>
         <w:lastRenderedPageBreak/>
         <w:t>Interface Signals</w:t>
       </w:r>
-      <w:bookmarkEnd w:id="6"/>
       <w:bookmarkEnd w:id="7"/>
       <w:bookmarkEnd w:id="8"/>
+      <w:bookmarkEnd w:id="9"/>
     </w:p>
     <w:p>
       <w:pPr>
@@ -2112,7 +2056,7 @@
           <w:insideH w:val="single" w:sz="8" w:space="0" w:color="4F81BD" w:themeColor="accent1"/>
           <w:insideV w:val="single" w:sz="8" w:space="0" w:color="4F81BD" w:themeColor="accent1"/>
         </w:tblBorders>
-        <w:tblLook w:val="04A0"/>
+        <w:tblLook w:val="04A0" w:firstRow="1" w:lastRow="0" w:firstColumn="1" w:lastColumn="0" w:noHBand="0" w:noVBand="1"/>
       </w:tblPr>
       <w:tblGrid>
         <w:gridCol w:w="2545"/>
@@ -2121,11 +2065,11 @@
       </w:tblGrid>
       <w:tr>
         <w:trPr>
-          <w:cnfStyle w:val="100000000000"/>
+          <w:cnfStyle w:val="100000000000" w:firstRow="1" w:lastRow="0" w:firstColumn="0" w:lastColumn="0" w:oddVBand="0" w:evenVBand="0" w:oddHBand="0" w:evenHBand="0" w:firstRowFirstColumn="0" w:firstRowLastColumn="0" w:lastRowFirstColumn="0" w:lastRowLastColumn="0"/>
         </w:trPr>
         <w:tc>
           <w:tcPr>
-            <w:cnfStyle w:val="001000000000"/>
+            <w:cnfStyle w:val="001000000000" w:firstRow="0" w:lastRow="0" w:firstColumn="1" w:lastColumn="0" w:oddVBand="0" w:evenVBand="0" w:oddHBand="0" w:evenHBand="0" w:firstRowFirstColumn="0" w:firstRowLastColumn="0" w:lastRowFirstColumn="0" w:lastRowLastColumn="0"/>
             <w:tcW w:w="2545" w:type="dxa"/>
           </w:tcPr>
           <w:p>
@@ -2140,7 +2084,7 @@
           </w:tcPr>
           <w:p>
             <w:pPr>
-              <w:cnfStyle w:val="100000000000"/>
+              <w:cnfStyle w:val="100000000000" w:firstRow="1" w:lastRow="0" w:firstColumn="0" w:lastColumn="0" w:oddVBand="0" w:evenVBand="0" w:oddHBand="0" w:evenHBand="0" w:firstRowFirstColumn="0" w:firstRowLastColumn="0" w:lastRowFirstColumn="0" w:lastRowLastColumn="0"/>
             </w:pPr>
             <w:r>
               <w:t>FMC Pin Location</w:t>
@@ -2153,7 +2097,7 @@
           </w:tcPr>
           <w:p>
             <w:pPr>
-              <w:cnfStyle w:val="100000000000"/>
+              <w:cnfStyle w:val="100000000000" w:firstRow="1" w:lastRow="0" w:firstColumn="0" w:lastColumn="0" w:oddVBand="0" w:evenVBand="0" w:oddHBand="0" w:evenHBand="0" w:firstRowFirstColumn="0" w:firstRowLastColumn="0" w:lastRowFirstColumn="0" w:lastRowLastColumn="0"/>
             </w:pPr>
             <w:r>
               <w:t>Function</w:t>
@@ -2163,11 +2107,11 @@
       </w:tr>
       <w:tr>
         <w:trPr>
-          <w:cnfStyle w:val="000000100000"/>
+          <w:cnfStyle w:val="000000100000" w:firstRow="0" w:lastRow="0" w:firstColumn="0" w:lastColumn="0" w:oddVBand="0" w:evenVBand="0" w:oddHBand="1" w:evenHBand="0" w:firstRowFirstColumn="0" w:firstRowLastColumn="0" w:lastRowFirstColumn="0" w:lastRowLastColumn="0"/>
         </w:trPr>
         <w:tc>
           <w:tcPr>
-            <w:cnfStyle w:val="001000000000"/>
+            <w:cnfStyle w:val="001000000000" w:firstRow="0" w:lastRow="0" w:firstColumn="1" w:lastColumn="0" w:oddVBand="0" w:evenVBand="0" w:oddHBand="0" w:evenHBand="0" w:firstRowFirstColumn="0" w:firstRowLastColumn="0" w:lastRowFirstColumn="0" w:lastRowLastColumn="0"/>
             <w:tcW w:w="2545" w:type="dxa"/>
           </w:tcPr>
           <w:p>
@@ -2192,7 +2136,7 @@
           </w:tcPr>
           <w:p>
             <w:pPr>
-              <w:cnfStyle w:val="000000100000"/>
+              <w:cnfStyle w:val="000000100000" w:firstRow="0" w:lastRow="0" w:firstColumn="0" w:lastColumn="0" w:oddVBand="0" w:evenVBand="0" w:oddHBand="1" w:evenHBand="0" w:firstRowFirstColumn="0" w:firstRowLastColumn="0" w:lastRowFirstColumn="0" w:lastRowLastColumn="0"/>
               <w:rPr>
                 <w:rFonts w:ascii="Courier New" w:hAnsi="Courier New" w:cs="Courier New"/>
               </w:rPr>
@@ -2211,7 +2155,7 @@
           </w:tcPr>
           <w:p>
             <w:pPr>
-              <w:cnfStyle w:val="000000100000"/>
+              <w:cnfStyle w:val="000000100000" w:firstRow="0" w:lastRow="0" w:firstColumn="0" w:lastColumn="0" w:oddVBand="0" w:evenVBand="0" w:oddHBand="1" w:evenHBand="0" w:firstRowFirstColumn="0" w:firstRowLastColumn="0" w:lastRowFirstColumn="0" w:lastRowLastColumn="0"/>
               <w:rPr>
                 <w:rFonts w:ascii="Courier New" w:hAnsi="Courier New" w:cs="Courier New"/>
               </w:rPr>
@@ -2240,16 +2184,16 @@
           <w:numId w:val="1"/>
         </w:numPr>
       </w:pPr>
-      <w:bookmarkStart w:id="9" w:name="_Toc338933641"/>
-      <w:bookmarkStart w:id="10" w:name="_Toc342568145"/>
-      <w:bookmarkStart w:id="11" w:name="_Toc377380088"/>
+      <w:bookmarkStart w:id="10" w:name="_Toc338933641"/>
+      <w:bookmarkStart w:id="11" w:name="_Toc342568145"/>
+      <w:bookmarkStart w:id="12" w:name="_Toc380499431"/>
       <w:r>
         <w:lastRenderedPageBreak/>
         <w:t>MCU and RF-FE Signaling</w:t>
       </w:r>
-      <w:bookmarkEnd w:id="9"/>
       <w:bookmarkEnd w:id="10"/>
       <w:bookmarkEnd w:id="11"/>
+      <w:bookmarkEnd w:id="12"/>
     </w:p>
     <w:p>
       <w:pPr>
@@ -2402,22 +2346,33 @@
         <w:pStyle w:val="Caption"/>
         <w:keepNext/>
       </w:pPr>
-      <w:proofErr w:type="gramStart"/>
       <w:r>
         <w:t xml:space="preserve">Table </w:t>
       </w:r>
-      <w:fldSimple w:instr=" SEQ Table \* ARABIC ">
-        <w:r>
-          <w:rPr>
-            <w:noProof/>
-          </w:rPr>
-          <w:t>2</w:t>
-        </w:r>
-      </w:fldSimple>
+      <w:r>
+        <w:fldChar w:fldCharType="begin"/>
+      </w:r>
+      <w:r>
+        <w:instrText xml:space="preserve"> SEQ Table \* ARABIC </w:instrText>
+      </w:r>
+      <w:r>
+        <w:fldChar w:fldCharType="separate"/>
+      </w:r>
+      <w:r>
+        <w:rPr>
+          <w:noProof/>
+        </w:rPr>
+        <w:t>2</w:t>
+      </w:r>
+      <w:r>
+        <w:rPr>
+          <w:noProof/>
+        </w:rPr>
+        <w:fldChar w:fldCharType="end"/>
+      </w:r>
       <w:r>
         <w:t xml:space="preserve"> - MCU interface signals.</w:t>
       </w:r>
-      <w:proofErr w:type="gramEnd"/>
     </w:p>
     <w:tbl>
       <w:tblPr>
@@ -2427,7 +2382,7 @@
           <w:insideH w:val="single" w:sz="8" w:space="0" w:color="4F81BD" w:themeColor="accent1"/>
           <w:insideV w:val="single" w:sz="8" w:space="0" w:color="4F81BD" w:themeColor="accent1"/>
         </w:tblBorders>
-        <w:tblLook w:val="04A0"/>
+        <w:tblLook w:val="04A0" w:firstRow="1" w:lastRow="0" w:firstColumn="1" w:lastColumn="0" w:noHBand="0" w:noVBand="1"/>
       </w:tblPr>
       <w:tblGrid>
         <w:gridCol w:w="2677"/>
@@ -2436,11 +2391,11 @@
       </w:tblGrid>
       <w:tr>
         <w:trPr>
-          <w:cnfStyle w:val="100000000000"/>
+          <w:cnfStyle w:val="100000000000" w:firstRow="1" w:lastRow="0" w:firstColumn="0" w:lastColumn="0" w:oddVBand="0" w:evenVBand="0" w:oddHBand="0" w:evenHBand="0" w:firstRowFirstColumn="0" w:firstRowLastColumn="0" w:lastRowFirstColumn="0" w:lastRowLastColumn="0"/>
         </w:trPr>
         <w:tc>
           <w:tcPr>
-            <w:cnfStyle w:val="001000000000"/>
+            <w:cnfStyle w:val="001000000000" w:firstRow="0" w:lastRow="0" w:firstColumn="1" w:lastColumn="0" w:oddVBand="0" w:evenVBand="0" w:oddHBand="0" w:evenHBand="0" w:firstRowFirstColumn="0" w:firstRowLastColumn="0" w:lastRowFirstColumn="0" w:lastRowLastColumn="0"/>
             <w:tcW w:w="2677" w:type="dxa"/>
           </w:tcPr>
           <w:p>
@@ -2455,7 +2410,7 @@
           </w:tcPr>
           <w:p>
             <w:pPr>
-              <w:cnfStyle w:val="100000000000"/>
+              <w:cnfStyle w:val="100000000000" w:firstRow="1" w:lastRow="0" w:firstColumn="0" w:lastColumn="0" w:oddVBand="0" w:evenVBand="0" w:oddHBand="0" w:evenHBand="0" w:firstRowFirstColumn="0" w:firstRowLastColumn="0" w:lastRowFirstColumn="0" w:lastRowLastColumn="0"/>
             </w:pPr>
             <w:r>
               <w:t>FMC Pin Location</w:t>
@@ -2468,7 +2423,7 @@
           </w:tcPr>
           <w:p>
             <w:pPr>
-              <w:cnfStyle w:val="100000000000"/>
+              <w:cnfStyle w:val="100000000000" w:firstRow="1" w:lastRow="0" w:firstColumn="0" w:lastColumn="0" w:oddVBand="0" w:evenVBand="0" w:oddHBand="0" w:evenHBand="0" w:firstRowFirstColumn="0" w:firstRowLastColumn="0" w:lastRowFirstColumn="0" w:lastRowLastColumn="0"/>
             </w:pPr>
             <w:r>
               <w:t>Function</w:t>
@@ -2478,11 +2433,11 @@
       </w:tr>
       <w:tr>
         <w:trPr>
-          <w:cnfStyle w:val="000000100000"/>
+          <w:cnfStyle w:val="000000100000" w:firstRow="0" w:lastRow="0" w:firstColumn="0" w:lastColumn="0" w:oddVBand="0" w:evenVBand="0" w:oddHBand="1" w:evenHBand="0" w:firstRowFirstColumn="0" w:firstRowLastColumn="0" w:lastRowFirstColumn="0" w:lastRowLastColumn="0"/>
         </w:trPr>
         <w:tc>
           <w:tcPr>
-            <w:cnfStyle w:val="001000000000"/>
+            <w:cnfStyle w:val="001000000000" w:firstRow="0" w:lastRow="0" w:firstColumn="1" w:lastColumn="0" w:oddVBand="0" w:evenVBand="0" w:oddHBand="0" w:evenHBand="0" w:firstRowFirstColumn="0" w:firstRowLastColumn="0" w:lastRowFirstColumn="0" w:lastRowLastColumn="0"/>
             <w:tcW w:w="2677" w:type="dxa"/>
           </w:tcPr>
           <w:p>
@@ -2514,7 +2469,7 @@
           </w:tcPr>
           <w:p>
             <w:pPr>
-              <w:cnfStyle w:val="000000100000"/>
+              <w:cnfStyle w:val="000000100000" w:firstRow="0" w:lastRow="0" w:firstColumn="0" w:lastColumn="0" w:oddVBand="0" w:evenVBand="0" w:oddHBand="1" w:evenHBand="0" w:firstRowFirstColumn="0" w:firstRowLastColumn="0" w:lastRowFirstColumn="0" w:lastRowLastColumn="0"/>
               <w:rPr>
                 <w:rFonts w:ascii="Courier New" w:hAnsi="Courier New" w:cs="Courier New"/>
               </w:rPr>
@@ -2534,7 +2489,7 @@
           </w:p>
           <w:p>
             <w:pPr>
-              <w:cnfStyle w:val="000000100000"/>
+              <w:cnfStyle w:val="000000100000" w:firstRow="0" w:lastRow="0" w:firstColumn="0" w:lastColumn="0" w:oddVBand="0" w:evenVBand="0" w:oddHBand="1" w:evenHBand="0" w:firstRowFirstColumn="0" w:firstRowLastColumn="0" w:lastRowFirstColumn="0" w:lastRowLastColumn="0"/>
               <w:rPr>
                 <w:rFonts w:ascii="Courier New" w:hAnsi="Courier New" w:cs="Courier New"/>
               </w:rPr>
@@ -2559,7 +2514,7 @@
           </w:tcPr>
           <w:p>
             <w:pPr>
-              <w:cnfStyle w:val="000000100000"/>
+              <w:cnfStyle w:val="000000100000" w:firstRow="0" w:lastRow="0" w:firstColumn="0" w:lastColumn="0" w:oddVBand="0" w:evenVBand="0" w:oddHBand="1" w:evenHBand="0" w:firstRowFirstColumn="0" w:firstRowLastColumn="0" w:lastRowFirstColumn="0" w:lastRowLastColumn="0"/>
               <w:rPr>
                 <w:rFonts w:ascii="Courier New" w:hAnsi="Courier New" w:cs="Courier New"/>
               </w:rPr>
@@ -2576,7 +2531,7 @@
       <w:tr>
         <w:tc>
           <w:tcPr>
-            <w:cnfStyle w:val="001000000000"/>
+            <w:cnfStyle w:val="001000000000" w:firstRow="0" w:lastRow="0" w:firstColumn="1" w:lastColumn="0" w:oddVBand="0" w:evenVBand="0" w:oddHBand="0" w:evenHBand="0" w:firstRowFirstColumn="0" w:firstRowLastColumn="0" w:lastRowFirstColumn="0" w:lastRowLastColumn="0"/>
             <w:tcW w:w="2677" w:type="dxa"/>
           </w:tcPr>
           <w:p>
@@ -2601,7 +2556,7 @@
           </w:tcPr>
           <w:p>
             <w:pPr>
-              <w:cnfStyle w:val="000000000000"/>
+              <w:cnfStyle w:val="000000000000" w:firstRow="0" w:lastRow="0" w:firstColumn="0" w:lastColumn="0" w:oddVBand="0" w:evenVBand="0" w:oddHBand="0" w:evenHBand="0" w:firstRowFirstColumn="0" w:firstRowLastColumn="0" w:lastRowFirstColumn="0" w:lastRowLastColumn="0"/>
               <w:rPr>
                 <w:rFonts w:ascii="Courier New" w:hAnsi="Courier New" w:cs="Courier New"/>
               </w:rPr>
@@ -2620,7 +2575,7 @@
           </w:tcPr>
           <w:p>
             <w:pPr>
-              <w:cnfStyle w:val="000000000000"/>
+              <w:cnfStyle w:val="000000000000" w:firstRow="0" w:lastRow="0" w:firstColumn="0" w:lastColumn="0" w:oddVBand="0" w:evenVBand="0" w:oddHBand="0" w:evenHBand="0" w:firstRowFirstColumn="0" w:firstRowLastColumn="0" w:lastRowFirstColumn="0" w:lastRowLastColumn="0"/>
               <w:rPr>
                 <w:rFonts w:ascii="Courier New" w:hAnsi="Courier New" w:cs="Courier New"/>
               </w:rPr>
@@ -2636,11 +2591,11 @@
       </w:tr>
       <w:tr>
         <w:trPr>
-          <w:cnfStyle w:val="000000100000"/>
+          <w:cnfStyle w:val="000000100000" w:firstRow="0" w:lastRow="0" w:firstColumn="0" w:lastColumn="0" w:oddVBand="0" w:evenVBand="0" w:oddHBand="1" w:evenHBand="0" w:firstRowFirstColumn="0" w:firstRowLastColumn="0" w:lastRowFirstColumn="0" w:lastRowLastColumn="0"/>
         </w:trPr>
         <w:tc>
           <w:tcPr>
-            <w:cnfStyle w:val="001000000000"/>
+            <w:cnfStyle w:val="001000000000" w:firstRow="0" w:lastRow="0" w:firstColumn="1" w:lastColumn="0" w:oddVBand="0" w:evenVBand="0" w:oddHBand="0" w:evenHBand="0" w:firstRowFirstColumn="0" w:firstRowLastColumn="0" w:lastRowFirstColumn="0" w:lastRowLastColumn="0"/>
             <w:tcW w:w="2677" w:type="dxa"/>
           </w:tcPr>
           <w:p>
@@ -2665,7 +2620,7 @@
           </w:tcPr>
           <w:p>
             <w:pPr>
-              <w:cnfStyle w:val="000000100000"/>
+              <w:cnfStyle w:val="000000100000" w:firstRow="0" w:lastRow="0" w:firstColumn="0" w:lastColumn="0" w:oddVBand="0" w:evenVBand="0" w:oddHBand="1" w:evenHBand="0" w:firstRowFirstColumn="0" w:firstRowLastColumn="0" w:lastRowFirstColumn="0" w:lastRowLastColumn="0"/>
               <w:rPr>
                 <w:rFonts w:ascii="Courier New" w:hAnsi="Courier New" w:cs="Courier New"/>
               </w:rPr>
@@ -2684,7 +2639,7 @@
           </w:tcPr>
           <w:p>
             <w:pPr>
-              <w:cnfStyle w:val="000000100000"/>
+              <w:cnfStyle w:val="000000100000" w:firstRow="0" w:lastRow="0" w:firstColumn="0" w:lastColumn="0" w:oddVBand="0" w:evenVBand="0" w:oddHBand="1" w:evenHBand="0" w:firstRowFirstColumn="0" w:firstRowLastColumn="0" w:lastRowFirstColumn="0" w:lastRowLastColumn="0"/>
               <w:rPr>
                 <w:rFonts w:ascii="Courier New" w:hAnsi="Courier New" w:cs="Courier New"/>
               </w:rPr>
@@ -2701,7 +2656,7 @@
       <w:tr>
         <w:tc>
           <w:tcPr>
-            <w:cnfStyle w:val="001000000000"/>
+            <w:cnfStyle w:val="001000000000" w:firstRow="0" w:lastRow="0" w:firstColumn="1" w:lastColumn="0" w:oddVBand="0" w:evenVBand="0" w:oddHBand="0" w:evenHBand="0" w:firstRowFirstColumn="0" w:firstRowLastColumn="0" w:lastRowFirstColumn="0" w:lastRowLastColumn="0"/>
             <w:tcW w:w="2677" w:type="dxa"/>
           </w:tcPr>
           <w:p>
@@ -2726,7 +2681,7 @@
           </w:tcPr>
           <w:p>
             <w:pPr>
-              <w:cnfStyle w:val="000000000000"/>
+              <w:cnfStyle w:val="000000000000" w:firstRow="0" w:lastRow="0" w:firstColumn="0" w:lastColumn="0" w:oddVBand="0" w:evenVBand="0" w:oddHBand="0" w:evenHBand="0" w:firstRowFirstColumn="0" w:firstRowLastColumn="0" w:lastRowFirstColumn="0" w:lastRowLastColumn="0"/>
               <w:rPr>
                 <w:rFonts w:ascii="Courier New" w:hAnsi="Courier New" w:cs="Courier New"/>
               </w:rPr>
@@ -2745,7 +2700,7 @@
           </w:tcPr>
           <w:p>
             <w:pPr>
-              <w:cnfStyle w:val="000000000000"/>
+              <w:cnfStyle w:val="000000000000" w:firstRow="0" w:lastRow="0" w:firstColumn="0" w:lastColumn="0" w:oddVBand="0" w:evenVBand="0" w:oddHBand="0" w:evenHBand="0" w:firstRowFirstColumn="0" w:firstRowLastColumn="0" w:lastRowFirstColumn="0" w:lastRowLastColumn="0"/>
               <w:rPr>
                 <w:rFonts w:ascii="Courier New" w:hAnsi="Courier New" w:cs="Courier New"/>
               </w:rPr>
@@ -2761,11 +2716,11 @@
       </w:tr>
       <w:tr>
         <w:trPr>
-          <w:cnfStyle w:val="000000100000"/>
+          <w:cnfStyle w:val="000000100000" w:firstRow="0" w:lastRow="0" w:firstColumn="0" w:lastColumn="0" w:oddVBand="0" w:evenVBand="0" w:oddHBand="1" w:evenHBand="0" w:firstRowFirstColumn="0" w:firstRowLastColumn="0" w:lastRowFirstColumn="0" w:lastRowLastColumn="0"/>
         </w:trPr>
         <w:tc>
           <w:tcPr>
-            <w:cnfStyle w:val="001000000000"/>
+            <w:cnfStyle w:val="001000000000" w:firstRow="0" w:lastRow="0" w:firstColumn="1" w:lastColumn="0" w:oddVBand="0" w:evenVBand="0" w:oddHBand="0" w:evenHBand="0" w:firstRowFirstColumn="0" w:firstRowLastColumn="0" w:lastRowFirstColumn="0" w:lastRowLastColumn="0"/>
             <w:tcW w:w="2677" w:type="dxa"/>
           </w:tcPr>
           <w:p>
@@ -2790,7 +2745,7 @@
           </w:tcPr>
           <w:p>
             <w:pPr>
-              <w:cnfStyle w:val="000000100000"/>
+              <w:cnfStyle w:val="000000100000" w:firstRow="0" w:lastRow="0" w:firstColumn="0" w:lastColumn="0" w:oddVBand="0" w:evenVBand="0" w:oddHBand="1" w:evenHBand="0" w:firstRowFirstColumn="0" w:firstRowLastColumn="0" w:lastRowFirstColumn="0" w:lastRowLastColumn="0"/>
               <w:rPr>
                 <w:rFonts w:ascii="Courier New" w:hAnsi="Courier New" w:cs="Courier New"/>
               </w:rPr>
@@ -2815,7 +2770,7 @@
           </w:tcPr>
           <w:p>
             <w:pPr>
-              <w:cnfStyle w:val="000000100000"/>
+              <w:cnfStyle w:val="000000100000" w:firstRow="0" w:lastRow="0" w:firstColumn="0" w:lastColumn="0" w:oddVBand="0" w:evenVBand="0" w:oddHBand="1" w:evenHBand="0" w:firstRowFirstColumn="0" w:firstRowLastColumn="0" w:lastRowFirstColumn="0" w:lastRowLastColumn="0"/>
               <w:rPr>
                 <w:rFonts w:ascii="Courier New" w:hAnsi="Courier New" w:cs="Courier New"/>
               </w:rPr>
@@ -2832,7 +2787,7 @@
       <w:tr>
         <w:tc>
           <w:tcPr>
-            <w:cnfStyle w:val="001000000000"/>
+            <w:cnfStyle w:val="001000000000" w:firstRow="0" w:lastRow="0" w:firstColumn="1" w:lastColumn="0" w:oddVBand="0" w:evenVBand="0" w:oddHBand="0" w:evenHBand="0" w:firstRowFirstColumn="0" w:firstRowLastColumn="0" w:lastRowFirstColumn="0" w:lastRowLastColumn="0"/>
             <w:tcW w:w="2677" w:type="dxa"/>
           </w:tcPr>
           <w:p>
@@ -2857,7 +2812,7 @@
           </w:tcPr>
           <w:p>
             <w:pPr>
-              <w:cnfStyle w:val="000000000000"/>
+              <w:cnfStyle w:val="000000000000" w:firstRow="0" w:lastRow="0" w:firstColumn="0" w:lastColumn="0" w:oddVBand="0" w:evenVBand="0" w:oddHBand="0" w:evenHBand="0" w:firstRowFirstColumn="0" w:firstRowLastColumn="0" w:lastRowFirstColumn="0" w:lastRowLastColumn="0"/>
               <w:rPr>
                 <w:rFonts w:ascii="Courier New" w:hAnsi="Courier New" w:cs="Courier New"/>
               </w:rPr>
@@ -2877,7 +2832,7 @@
           </w:p>
           <w:p>
             <w:pPr>
-              <w:cnfStyle w:val="000000000000"/>
+              <w:cnfStyle w:val="000000000000" w:firstRow="0" w:lastRow="0" w:firstColumn="0" w:lastColumn="0" w:oddVBand="0" w:evenVBand="0" w:oddHBand="0" w:evenHBand="0" w:firstRowFirstColumn="0" w:firstRowLastColumn="0" w:lastRowFirstColumn="0" w:lastRowLastColumn="0"/>
               <w:rPr>
                 <w:rFonts w:ascii="Courier New" w:hAnsi="Courier New" w:cs="Courier New"/>
               </w:rPr>
@@ -2908,7 +2863,7 @@
           </w:tcPr>
           <w:p>
             <w:pPr>
-              <w:cnfStyle w:val="000000000000"/>
+              <w:cnfStyle w:val="000000000000" w:firstRow="0" w:lastRow="0" w:firstColumn="0" w:lastColumn="0" w:oddVBand="0" w:evenVBand="0" w:oddHBand="0" w:evenHBand="0" w:firstRowFirstColumn="0" w:firstRowLastColumn="0" w:lastRowFirstColumn="0" w:lastRowLastColumn="0"/>
               <w:rPr>
                 <w:rFonts w:ascii="Courier New" w:hAnsi="Courier New" w:cs="Courier New"/>
               </w:rPr>
@@ -2935,15 +2890,15 @@
         <w:lastRenderedPageBreak/>
         <w:t xml:space="preserve"> </w:t>
       </w:r>
-      <w:bookmarkStart w:id="12" w:name="_Toc338933642"/>
-      <w:bookmarkStart w:id="13" w:name="_Toc342568146"/>
-      <w:bookmarkStart w:id="14" w:name="_Toc377380089"/>
+      <w:bookmarkStart w:id="13" w:name="_Toc338933642"/>
+      <w:bookmarkStart w:id="14" w:name="_Toc342568146"/>
+      <w:bookmarkStart w:id="15" w:name="_Toc380499432"/>
       <w:r>
         <w:t>Transmit Signaling and Digital to Analog Control (DAC) Driver</w:t>
       </w:r>
-      <w:bookmarkEnd w:id="12"/>
       <w:bookmarkEnd w:id="13"/>
       <w:bookmarkEnd w:id="14"/>
+      <w:bookmarkEnd w:id="15"/>
     </w:p>
     <w:p>
       <w:pPr>
@@ -2991,21 +2946,7 @@
         <w:rPr>
           <w:rFonts w:asciiTheme="majorHAnsi" w:hAnsiTheme="majorHAnsi"/>
         </w:rPr>
-        <w:t xml:space="preserve"> the TX_IQ_SEL signal frequency. Inphase (I) and quadrature (Q) data is interleaved with </w:t>
-      </w:r>
-      <w:proofErr w:type="gramStart"/>
-      <w:r>
-        <w:rPr>
-          <w:rFonts w:asciiTheme="majorHAnsi" w:hAnsiTheme="majorHAnsi"/>
-        </w:rPr>
-        <w:t>I</w:t>
-      </w:r>
-      <w:proofErr w:type="gramEnd"/>
-      <w:r>
-        <w:rPr>
-          <w:rFonts w:asciiTheme="majorHAnsi" w:hAnsiTheme="majorHAnsi"/>
-        </w:rPr>
-        <w:t xml:space="preserve"> corresponding to TX_IQ_SEL being </w:t>
+        <w:t xml:space="preserve"> the TX_IQ_SEL signal frequency. Inphase (I) and quadrature (Q) data is interleaved with I corresponding to TX_IQ_SEL being </w:t>
       </w:r>
       <w:r>
         <w:rPr>
@@ -3037,22 +2978,36 @@
         <w:pStyle w:val="Caption"/>
         <w:keepNext/>
       </w:pPr>
-      <w:proofErr w:type="gramStart"/>
       <w:r>
         <w:t xml:space="preserve">Table </w:t>
       </w:r>
-      <w:fldSimple w:instr=" SEQ Table \* ARABIC ">
-        <w:r>
-          <w:rPr>
-            <w:noProof/>
-          </w:rPr>
-          <w:t>3</w:t>
-        </w:r>
-      </w:fldSimple>
+      <w:r>
+        <w:fldChar w:fldCharType="begin"/>
+      </w:r>
+      <w:r>
+        <w:instrText xml:space="preserve"> SEQ T</w:instrText>
+      </w:r>
+      <w:r>
+        <w:instrText xml:space="preserve">able \* ARABIC </w:instrText>
+      </w:r>
+      <w:r>
+        <w:fldChar w:fldCharType="separate"/>
+      </w:r>
+      <w:r>
+        <w:rPr>
+          <w:noProof/>
+        </w:rPr>
+        <w:t>3</w:t>
+      </w:r>
+      <w:r>
+        <w:rPr>
+          <w:noProof/>
+        </w:rPr>
+        <w:fldChar w:fldCharType="end"/>
+      </w:r>
       <w:r>
         <w:t xml:space="preserve"> – TX/DAC interface signals.</w:t>
       </w:r>
-      <w:proofErr w:type="gramEnd"/>
     </w:p>
     <w:tbl>
       <w:tblPr>
@@ -3062,7 +3017,7 @@
           <w:insideH w:val="single" w:sz="8" w:space="0" w:color="4F81BD" w:themeColor="accent1"/>
           <w:insideV w:val="single" w:sz="8" w:space="0" w:color="4F81BD" w:themeColor="accent1"/>
         </w:tblBorders>
-        <w:tblLook w:val="04A0"/>
+        <w:tblLook w:val="04A0" w:firstRow="1" w:lastRow="0" w:firstColumn="1" w:lastColumn="0" w:noHBand="0" w:noVBand="1"/>
       </w:tblPr>
       <w:tblGrid>
         <w:gridCol w:w="1998"/>
@@ -3071,11 +3026,11 @@
       </w:tblGrid>
       <w:tr>
         <w:trPr>
-          <w:cnfStyle w:val="100000000000"/>
+          <w:cnfStyle w:val="100000000000" w:firstRow="1" w:lastRow="0" w:firstColumn="0" w:lastColumn="0" w:oddVBand="0" w:evenVBand="0" w:oddHBand="0" w:evenHBand="0" w:firstRowFirstColumn="0" w:firstRowLastColumn="0" w:lastRowFirstColumn="0" w:lastRowLastColumn="0"/>
         </w:trPr>
         <w:tc>
           <w:tcPr>
-            <w:cnfStyle w:val="001000000000"/>
+            <w:cnfStyle w:val="001000000000" w:firstRow="0" w:lastRow="0" w:firstColumn="1" w:lastColumn="0" w:oddVBand="0" w:evenVBand="0" w:oddHBand="0" w:evenHBand="0" w:firstRowFirstColumn="0" w:firstRowLastColumn="0" w:lastRowFirstColumn="0" w:lastRowLastColumn="0"/>
             <w:tcW w:w="1998" w:type="dxa"/>
           </w:tcPr>
           <w:p>
@@ -3090,7 +3045,7 @@
           </w:tcPr>
           <w:p>
             <w:pPr>
-              <w:cnfStyle w:val="100000000000"/>
+              <w:cnfStyle w:val="100000000000" w:firstRow="1" w:lastRow="0" w:firstColumn="0" w:lastColumn="0" w:oddVBand="0" w:evenVBand="0" w:oddHBand="0" w:evenHBand="0" w:firstRowFirstColumn="0" w:firstRowLastColumn="0" w:lastRowFirstColumn="0" w:lastRowLastColumn="0"/>
             </w:pPr>
             <w:r>
               <w:t>FMC Pin Location</w:t>
@@ -3103,7 +3058,7 @@
           </w:tcPr>
           <w:p>
             <w:pPr>
-              <w:cnfStyle w:val="100000000000"/>
+              <w:cnfStyle w:val="100000000000" w:firstRow="1" w:lastRow="0" w:firstColumn="0" w:lastColumn="0" w:oddVBand="0" w:evenVBand="0" w:oddHBand="0" w:evenHBand="0" w:firstRowFirstColumn="0" w:firstRowLastColumn="0" w:lastRowFirstColumn="0" w:lastRowLastColumn="0"/>
             </w:pPr>
             <w:r>
               <w:t>Function</w:t>
@@ -3113,11 +3068,11 @@
       </w:tr>
       <w:tr>
         <w:trPr>
-          <w:cnfStyle w:val="000000100000"/>
+          <w:cnfStyle w:val="000000100000" w:firstRow="0" w:lastRow="0" w:firstColumn="0" w:lastColumn="0" w:oddVBand="0" w:evenVBand="0" w:oddHBand="1" w:evenHBand="0" w:firstRowFirstColumn="0" w:firstRowLastColumn="0" w:lastRowFirstColumn="0" w:lastRowLastColumn="0"/>
         </w:trPr>
         <w:tc>
           <w:tcPr>
-            <w:cnfStyle w:val="001000000000"/>
+            <w:cnfStyle w:val="001000000000" w:firstRow="0" w:lastRow="0" w:firstColumn="1" w:lastColumn="0" w:oddVBand="0" w:evenVBand="0" w:oddHBand="0" w:evenHBand="0" w:firstRowFirstColumn="0" w:firstRowLastColumn="0" w:lastRowFirstColumn="0" w:lastRowLastColumn="0"/>
             <w:tcW w:w="1998" w:type="dxa"/>
           </w:tcPr>
           <w:p>
@@ -3142,7 +3097,7 @@
           </w:tcPr>
           <w:p>
             <w:pPr>
-              <w:cnfStyle w:val="000000100000"/>
+              <w:cnfStyle w:val="000000100000" w:firstRow="0" w:lastRow="0" w:firstColumn="0" w:lastColumn="0" w:oddVBand="0" w:evenVBand="0" w:oddHBand="1" w:evenHBand="0" w:firstRowFirstColumn="0" w:firstRowLastColumn="0" w:lastRowFirstColumn="0" w:lastRowLastColumn="0"/>
               <w:rPr>
                 <w:rFonts w:ascii="Courier New" w:hAnsi="Courier New" w:cs="Courier New"/>
               </w:rPr>
@@ -3167,7 +3122,7 @@
           </w:tcPr>
           <w:p>
             <w:pPr>
-              <w:cnfStyle w:val="000000100000"/>
+              <w:cnfStyle w:val="000000100000" w:firstRow="0" w:lastRow="0" w:firstColumn="0" w:lastColumn="0" w:oddVBand="0" w:evenVBand="0" w:oddHBand="1" w:evenHBand="0" w:firstRowFirstColumn="0" w:firstRowLastColumn="0" w:lastRowFirstColumn="0" w:lastRowLastColumn="0"/>
               <w:rPr>
                 <w:rFonts w:ascii="Courier New" w:hAnsi="Courier New" w:cs="Courier New"/>
               </w:rPr>
@@ -3184,7 +3139,7 @@
       <w:tr>
         <w:tc>
           <w:tcPr>
-            <w:cnfStyle w:val="001000000000"/>
+            <w:cnfStyle w:val="001000000000" w:firstRow="0" w:lastRow="0" w:firstColumn="1" w:lastColumn="0" w:oddVBand="0" w:evenVBand="0" w:oddHBand="0" w:evenHBand="0" w:firstRowFirstColumn="0" w:firstRowLastColumn="0" w:lastRowFirstColumn="0" w:lastRowLastColumn="0"/>
             <w:tcW w:w="1998" w:type="dxa"/>
           </w:tcPr>
           <w:p>
@@ -3209,7 +3164,7 @@
           </w:tcPr>
           <w:p>
             <w:pPr>
-              <w:cnfStyle w:val="000000000000"/>
+              <w:cnfStyle w:val="000000000000" w:firstRow="0" w:lastRow="0" w:firstColumn="0" w:lastColumn="0" w:oddVBand="0" w:evenVBand="0" w:oddHBand="0" w:evenHBand="0" w:firstRowFirstColumn="0" w:firstRowLastColumn="0" w:lastRowFirstColumn="0" w:lastRowLastColumn="0"/>
               <w:rPr>
                 <w:rFonts w:ascii="Courier New" w:hAnsi="Courier New" w:cs="Courier New"/>
               </w:rPr>
@@ -3234,41 +3189,27 @@
           </w:tcPr>
           <w:p>
             <w:pPr>
-              <w:cnfStyle w:val="000000000000"/>
-              <w:rPr>
-                <w:rFonts w:ascii="Courier New" w:hAnsi="Courier New" w:cs="Courier New"/>
-              </w:rPr>
-            </w:pPr>
-            <w:r>
-              <w:rPr>
-                <w:rFonts w:ascii="Courier New" w:hAnsi="Courier New" w:cs="Courier New"/>
-              </w:rPr>
-              <w:t xml:space="preserve">In order to conserve pins, </w:t>
-            </w:r>
-            <w:proofErr w:type="spellStart"/>
-            <w:r>
-              <w:rPr>
-                <w:rFonts w:ascii="Courier New" w:hAnsi="Courier New" w:cs="Courier New"/>
-              </w:rPr>
-              <w:t>inphase</w:t>
-            </w:r>
-            <w:proofErr w:type="spellEnd"/>
-            <w:r>
-              <w:rPr>
-                <w:rFonts w:ascii="Courier New" w:hAnsi="Courier New" w:cs="Courier New"/>
-              </w:rPr>
-              <w:t xml:space="preserve"> and quadrature signals on transmit are interleaved. This binary signal selects whether I or Q is latched into the DAC during the rising edge of TX_CLK.</w:t>
+              <w:cnfStyle w:val="000000000000" w:firstRow="0" w:lastRow="0" w:firstColumn="0" w:lastColumn="0" w:oddVBand="0" w:evenVBand="0" w:oddHBand="0" w:evenHBand="0" w:firstRowFirstColumn="0" w:firstRowLastColumn="0" w:lastRowFirstColumn="0" w:lastRowLastColumn="0"/>
+              <w:rPr>
+                <w:rFonts w:ascii="Courier New" w:hAnsi="Courier New" w:cs="Courier New"/>
+              </w:rPr>
+            </w:pPr>
+            <w:r>
+              <w:rPr>
+                <w:rFonts w:ascii="Courier New" w:hAnsi="Courier New" w:cs="Courier New"/>
+              </w:rPr>
+              <w:t>In order to conserve pins, inphase and quadrature signals on transmit are interleaved. This binary signal selects whether I or Q is latched into the DAC during the rising edge of TX_CLK.</w:t>
             </w:r>
           </w:p>
         </w:tc>
       </w:tr>
       <w:tr>
         <w:trPr>
-          <w:cnfStyle w:val="000000100000"/>
+          <w:cnfStyle w:val="000000100000" w:firstRow="0" w:lastRow="0" w:firstColumn="0" w:lastColumn="0" w:oddVBand="0" w:evenVBand="0" w:oddHBand="1" w:evenHBand="0" w:firstRowFirstColumn="0" w:firstRowLastColumn="0" w:lastRowFirstColumn="0" w:lastRowLastColumn="0"/>
         </w:trPr>
         <w:tc>
           <w:tcPr>
-            <w:cnfStyle w:val="001000000000"/>
+            <w:cnfStyle w:val="001000000000" w:firstRow="0" w:lastRow="0" w:firstColumn="1" w:lastColumn="0" w:oddVBand="0" w:evenVBand="0" w:oddHBand="0" w:evenHBand="0" w:firstRowFirstColumn="0" w:firstRowLastColumn="0" w:lastRowFirstColumn="0" w:lastRowLastColumn="0"/>
             <w:tcW w:w="1998" w:type="dxa"/>
           </w:tcPr>
           <w:p>
@@ -3293,7 +3234,7 @@
           </w:tcPr>
           <w:p>
             <w:pPr>
-              <w:cnfStyle w:val="000000100000"/>
+              <w:cnfStyle w:val="000000100000" w:firstRow="0" w:lastRow="0" w:firstColumn="0" w:lastColumn="0" w:oddVBand="0" w:evenVBand="0" w:oddHBand="1" w:evenHBand="0" w:firstRowFirstColumn="0" w:firstRowLastColumn="0" w:lastRowFirstColumn="0" w:lastRowLastColumn="0"/>
               <w:rPr>
                 <w:rFonts w:ascii="Courier New" w:hAnsi="Courier New" w:cs="Courier New"/>
                 <w:sz w:val="22"/>
@@ -3309,7 +3250,7 @@
           </w:p>
           <w:p>
             <w:pPr>
-              <w:cnfStyle w:val="000000100000"/>
+              <w:cnfStyle w:val="000000100000" w:firstRow="0" w:lastRow="0" w:firstColumn="0" w:lastColumn="0" w:oddVBand="0" w:evenVBand="0" w:oddHBand="1" w:evenHBand="0" w:firstRowFirstColumn="0" w:firstRowLastColumn="0" w:lastRowFirstColumn="0" w:lastRowLastColumn="0"/>
               <w:rPr>
                 <w:rFonts w:ascii="Courier New" w:hAnsi="Courier New" w:cs="Courier New"/>
                 <w:sz w:val="22"/>
@@ -3353,7 +3294,7 @@
           </w:p>
           <w:p>
             <w:pPr>
-              <w:cnfStyle w:val="000000100000"/>
+              <w:cnfStyle w:val="000000100000" w:firstRow="0" w:lastRow="0" w:firstColumn="0" w:lastColumn="0" w:oddVBand="0" w:evenVBand="0" w:oddHBand="1" w:evenHBand="0" w:firstRowFirstColumn="0" w:firstRowLastColumn="0" w:lastRowFirstColumn="0" w:lastRowLastColumn="0"/>
               <w:rPr>
                 <w:rFonts w:ascii="Courier New" w:hAnsi="Courier New" w:cs="Courier New"/>
                 <w:sz w:val="22"/>
@@ -3397,7 +3338,7 @@
           </w:p>
           <w:p>
             <w:pPr>
-              <w:cnfStyle w:val="000000100000"/>
+              <w:cnfStyle w:val="000000100000" w:firstRow="0" w:lastRow="0" w:firstColumn="0" w:lastColumn="0" w:oddVBand="0" w:evenVBand="0" w:oddHBand="1" w:evenHBand="0" w:firstRowFirstColumn="0" w:firstRowLastColumn="0" w:lastRowFirstColumn="0" w:lastRowLastColumn="0"/>
               <w:rPr>
                 <w:rFonts w:ascii="Courier New" w:hAnsi="Courier New" w:cs="Courier New"/>
                 <w:sz w:val="22"/>
@@ -3434,7 +3375,7 @@
           </w:p>
           <w:p>
             <w:pPr>
-              <w:cnfStyle w:val="000000100000"/>
+              <w:cnfStyle w:val="000000100000" w:firstRow="0" w:lastRow="0" w:firstColumn="0" w:lastColumn="0" w:oddVBand="0" w:evenVBand="0" w:oddHBand="1" w:evenHBand="0" w:firstRowFirstColumn="0" w:firstRowLastColumn="0" w:lastRowFirstColumn="0" w:lastRowLastColumn="0"/>
               <w:rPr>
                 <w:rFonts w:ascii="Courier New" w:hAnsi="Courier New" w:cs="Courier New"/>
                 <w:sz w:val="22"/>
@@ -3478,7 +3419,7 @@
           </w:p>
           <w:p>
             <w:pPr>
-              <w:cnfStyle w:val="000000100000"/>
+              <w:cnfStyle w:val="000000100000" w:firstRow="0" w:lastRow="0" w:firstColumn="0" w:lastColumn="0" w:oddVBand="0" w:evenVBand="0" w:oddHBand="1" w:evenHBand="0" w:firstRowFirstColumn="0" w:firstRowLastColumn="0" w:lastRowFirstColumn="0" w:lastRowLastColumn="0"/>
               <w:rPr>
                 <w:rFonts w:ascii="Courier New" w:hAnsi="Courier New" w:cs="Courier New"/>
               </w:rPr>
@@ -3498,7 +3439,7 @@
           </w:tcPr>
           <w:p>
             <w:pPr>
-              <w:cnfStyle w:val="000000100000"/>
+              <w:cnfStyle w:val="000000100000" w:firstRow="0" w:lastRow="0" w:firstColumn="0" w:lastColumn="0" w:oddVBand="0" w:evenVBand="0" w:oddHBand="1" w:evenHBand="0" w:firstRowFirstColumn="0" w:firstRowLastColumn="0" w:lastRowFirstColumn="0" w:lastRowLastColumn="0"/>
               <w:rPr>
                 <w:rFonts w:ascii="Courier New" w:hAnsi="Courier New" w:cs="Courier New"/>
               </w:rPr>
@@ -3759,21 +3700,7 @@
         <w:rPr>
           <w:rFonts w:asciiTheme="majorHAnsi" w:hAnsiTheme="majorHAnsi"/>
         </w:rPr>
-        <w:t xml:space="preserve"> creating </w:t>
-      </w:r>
-      <w:proofErr w:type="gramStart"/>
-      <w:r>
-        <w:rPr>
-          <w:rFonts w:asciiTheme="majorHAnsi" w:hAnsiTheme="majorHAnsi"/>
-        </w:rPr>
-        <w:t>the I</w:t>
-      </w:r>
-      <w:proofErr w:type="gramEnd"/>
-      <w:r>
-        <w:rPr>
-          <w:rFonts w:asciiTheme="majorHAnsi" w:hAnsiTheme="majorHAnsi"/>
-        </w:rPr>
-        <w:t xml:space="preserve"> and Q channel TX data signals. The clock is not sent to any other devices, and is thus an FPGA internal clock</w:t>
+        <w:t xml:space="preserve"> creating the I and Q channel TX data signals. The clock is not sent to any other devices, and is thus an FPGA internal clock</w:t>
       </w:r>
       <w:r>
         <w:rPr>
@@ -3793,21 +3720,12 @@
         </w:rPr>
         <w:t xml:space="preserve">By default, the FPGA is </w:t>
       </w:r>
-      <w:proofErr w:type="gramStart"/>
       <w:r>
         <w:rPr>
           <w:rFonts w:asciiTheme="majorHAnsi" w:hAnsiTheme="majorHAnsi"/>
           <w:b/>
         </w:rPr>
-        <w:t>rising</w:t>
-      </w:r>
-      <w:proofErr w:type="gramEnd"/>
-      <w:r>
-        <w:rPr>
-          <w:rFonts w:asciiTheme="majorHAnsi" w:hAnsiTheme="majorHAnsi"/>
-          <w:b/>
-        </w:rPr>
-        <w:t xml:space="preserve"> edge triggered</w:t>
+        <w:t>rising edge triggered</w:t>
       </w:r>
       <w:r>
         <w:rPr>
@@ -3966,21 +3884,7 @@
         <w:rPr>
           <w:rFonts w:asciiTheme="majorHAnsi" w:hAnsiTheme="majorHAnsi"/>
         </w:rPr>
-        <w:t xml:space="preserve"> clock is </w:t>
-      </w:r>
-      <w:proofErr w:type="gramStart"/>
-      <w:r>
-        <w:rPr>
-          <w:rFonts w:asciiTheme="majorHAnsi" w:hAnsiTheme="majorHAnsi"/>
-        </w:rPr>
-        <w:t>rising</w:t>
-      </w:r>
-      <w:proofErr w:type="gramEnd"/>
-      <w:r>
-        <w:rPr>
-          <w:rFonts w:asciiTheme="majorHAnsi" w:hAnsiTheme="majorHAnsi"/>
-        </w:rPr>
-        <w:t xml:space="preserve"> edge triggered, which means new TX data will become available on the rising edge</w:t>
+        <w:t xml:space="preserve"> clock is rising edge triggered, which means new TX data will become available on the rising edge</w:t>
       </w:r>
       <w:r>
         <w:rPr>
@@ -4121,10 +4025,10 @@
             <v:path o:extrusionok="f" gradientshapeok="t" o:connecttype="rect"/>
             <o:lock v:ext="edit" aspectratio="t"/>
           </v:shapetype>
-          <v:shape id="_x0000_i1031" type="#_x0000_t75" style="width:466.5pt;height:123pt" o:ole="">
-            <v:imagedata r:id="rId15" o:title=""/>
+          <v:shape id="_x0000_i1026" type="#_x0000_t75" style="width:466.5pt;height:123pt" o:ole="">
+            <v:imagedata r:id="rId16" o:title=""/>
           </v:shape>
-          <o:OLEObject Type="Embed" ProgID="PBrush" ShapeID="_x0000_i1031" DrawAspect="Content" ObjectID="_1451316831" r:id="rId16"/>
+          <o:OLEObject Type="Embed" ProgID="PBrush" ShapeID="_x0000_i1026" DrawAspect="Content" ObjectID="_1454241295" r:id="rId17"/>
         </w:object>
       </w:r>
     </w:p>
@@ -4176,10 +4080,10 @@
           <w:b/>
         </w:rPr>
         <w:object w:dxaOrig="9286" w:dyaOrig="9901">
-          <v:shape id="_x0000_i1030" type="#_x0000_t75" style="width:464.25pt;height:495pt" o:ole="">
-            <v:imagedata r:id="rId17" o:title=""/>
+          <v:shape id="_x0000_i1027" type="#_x0000_t75" style="width:464.25pt;height:495pt" o:ole="">
+            <v:imagedata r:id="rId18" o:title=""/>
           </v:shape>
-          <o:OLEObject Type="Embed" ProgID="PBrush" ShapeID="_x0000_i1030" DrawAspect="Content" ObjectID="_1451316832" r:id="rId18"/>
+          <o:OLEObject Type="Embed" ProgID="PBrush" ShapeID="_x0000_i1027" DrawAspect="Content" ObjectID="_1454241296" r:id="rId19"/>
         </w:object>
       </w:r>
     </w:p>
@@ -4226,12 +4130,12 @@
           <w:numId w:val="1"/>
         </w:numPr>
       </w:pPr>
-      <w:bookmarkStart w:id="15" w:name="_Toc377380090"/>
+      <w:bookmarkStart w:id="16" w:name="_Toc380499433"/>
       <w:r>
         <w:lastRenderedPageBreak/>
         <w:t>Receive Signaling and Analog to Digital Control (ADC) Driver</w:t>
       </w:r>
-      <w:bookmarkEnd w:id="15"/>
+      <w:bookmarkEnd w:id="16"/>
     </w:p>
     <w:p>
       <w:r>
@@ -4293,7 +4197,7 @@
           <w:insideH w:val="single" w:sz="8" w:space="0" w:color="4F81BD" w:themeColor="accent1"/>
           <w:insideV w:val="single" w:sz="8" w:space="0" w:color="4F81BD" w:themeColor="accent1"/>
         </w:tblBorders>
-        <w:tblLook w:val="04A0"/>
+        <w:tblLook w:val="04A0" w:firstRow="1" w:lastRow="0" w:firstColumn="1" w:lastColumn="0" w:noHBand="0" w:noVBand="1"/>
       </w:tblPr>
       <w:tblGrid>
         <w:gridCol w:w="2436"/>
@@ -4302,11 +4206,11 @@
       </w:tblGrid>
       <w:tr>
         <w:trPr>
-          <w:cnfStyle w:val="100000000000"/>
+          <w:cnfStyle w:val="100000000000" w:firstRow="1" w:lastRow="0" w:firstColumn="0" w:lastColumn="0" w:oddVBand="0" w:evenVBand="0" w:oddHBand="0" w:evenHBand="0" w:firstRowFirstColumn="0" w:firstRowLastColumn="0" w:lastRowFirstColumn="0" w:lastRowLastColumn="0"/>
         </w:trPr>
         <w:tc>
           <w:tcPr>
-            <w:cnfStyle w:val="001000000000"/>
+            <w:cnfStyle w:val="001000000000" w:firstRow="0" w:lastRow="0" w:firstColumn="1" w:lastColumn="0" w:oddVBand="0" w:evenVBand="0" w:oddHBand="0" w:evenHBand="0" w:firstRowFirstColumn="0" w:firstRowLastColumn="0" w:lastRowFirstColumn="0" w:lastRowLastColumn="0"/>
             <w:tcW w:w="2436" w:type="dxa"/>
           </w:tcPr>
           <w:p>
@@ -4321,7 +4225,7 @@
           </w:tcPr>
           <w:p>
             <w:pPr>
-              <w:cnfStyle w:val="100000000000"/>
+              <w:cnfStyle w:val="100000000000" w:firstRow="1" w:lastRow="0" w:firstColumn="0" w:lastColumn="0" w:oddVBand="0" w:evenVBand="0" w:oddHBand="0" w:evenHBand="0" w:firstRowFirstColumn="0" w:firstRowLastColumn="0" w:lastRowFirstColumn="0" w:lastRowLastColumn="0"/>
             </w:pPr>
             <w:r>
               <w:t>FMC Pin Location</w:t>
@@ -4334,7 +4238,7 @@
           </w:tcPr>
           <w:p>
             <w:pPr>
-              <w:cnfStyle w:val="100000000000"/>
+              <w:cnfStyle w:val="100000000000" w:firstRow="1" w:lastRow="0" w:firstColumn="0" w:lastColumn="0" w:oddVBand="0" w:evenVBand="0" w:oddHBand="0" w:evenHBand="0" w:firstRowFirstColumn="0" w:firstRowLastColumn="0" w:lastRowFirstColumn="0" w:lastRowLastColumn="0"/>
             </w:pPr>
             <w:r>
               <w:t>Function</w:t>
@@ -4344,11 +4248,11 @@
       </w:tr>
       <w:tr>
         <w:trPr>
-          <w:cnfStyle w:val="000000100000"/>
+          <w:cnfStyle w:val="000000100000" w:firstRow="0" w:lastRow="0" w:firstColumn="0" w:lastColumn="0" w:oddVBand="0" w:evenVBand="0" w:oddHBand="1" w:evenHBand="0" w:firstRowFirstColumn="0" w:firstRowLastColumn="0" w:lastRowFirstColumn="0" w:lastRowLastColumn="0"/>
         </w:trPr>
         <w:tc>
           <w:tcPr>
-            <w:cnfStyle w:val="001000000000"/>
+            <w:cnfStyle w:val="001000000000" w:firstRow="0" w:lastRow="0" w:firstColumn="1" w:lastColumn="0" w:oddVBand="0" w:evenVBand="0" w:oddHBand="0" w:evenHBand="0" w:firstRowFirstColumn="0" w:firstRowLastColumn="0" w:lastRowFirstColumn="0" w:lastRowLastColumn="0"/>
             <w:tcW w:w="2436" w:type="dxa"/>
           </w:tcPr>
           <w:p>
@@ -4373,7 +4277,7 @@
           </w:tcPr>
           <w:p>
             <w:pPr>
-              <w:cnfStyle w:val="000000100000"/>
+              <w:cnfStyle w:val="000000100000" w:firstRow="0" w:lastRow="0" w:firstColumn="0" w:lastColumn="0" w:oddVBand="0" w:evenVBand="0" w:oddHBand="1" w:evenHBand="0" w:firstRowFirstColumn="0" w:firstRowLastColumn="0" w:lastRowFirstColumn="0" w:lastRowLastColumn="0"/>
               <w:rPr>
                 <w:rFonts w:ascii="Courier New" w:hAnsi="Courier New" w:cs="Courier New"/>
               </w:rPr>
@@ -4398,7 +4302,7 @@
           </w:tcPr>
           <w:p>
             <w:pPr>
-              <w:cnfStyle w:val="000000100000"/>
+              <w:cnfStyle w:val="000000100000" w:firstRow="0" w:lastRow="0" w:firstColumn="0" w:lastColumn="0" w:oddVBand="0" w:evenVBand="0" w:oddHBand="1" w:evenHBand="0" w:firstRowFirstColumn="0" w:firstRowLastColumn="0" w:lastRowFirstColumn="0" w:lastRowLastColumn="0"/>
               <w:rPr>
                 <w:rFonts w:ascii="Courier New" w:hAnsi="Courier New" w:cs="Courier New"/>
               </w:rPr>
@@ -4427,7 +4331,7 @@
       <w:tr>
         <w:tc>
           <w:tcPr>
-            <w:cnfStyle w:val="001000000000"/>
+            <w:cnfStyle w:val="001000000000" w:firstRow="0" w:lastRow="0" w:firstColumn="1" w:lastColumn="0" w:oddVBand="0" w:evenVBand="0" w:oddHBand="0" w:evenHBand="0" w:firstRowFirstColumn="0" w:firstRowLastColumn="0" w:lastRowFirstColumn="0" w:lastRowLastColumn="0"/>
             <w:tcW w:w="2436" w:type="dxa"/>
           </w:tcPr>
           <w:p>
@@ -4452,7 +4356,7 @@
           </w:tcPr>
           <w:p>
             <w:pPr>
-              <w:cnfStyle w:val="000000000000"/>
+              <w:cnfStyle w:val="000000000000" w:firstRow="0" w:lastRow="0" w:firstColumn="0" w:lastColumn="0" w:oddVBand="0" w:evenVBand="0" w:oddHBand="0" w:evenHBand="0" w:firstRowFirstColumn="0" w:firstRowLastColumn="0" w:lastRowFirstColumn="0" w:lastRowLastColumn="0"/>
               <w:rPr>
                 <w:rFonts w:ascii="Courier New" w:hAnsi="Courier New" w:cs="Courier New"/>
               </w:rPr>
@@ -4472,7 +4376,7 @@
           </w:p>
           <w:p>
             <w:pPr>
-              <w:cnfStyle w:val="000000000000"/>
+              <w:cnfStyle w:val="000000000000" w:firstRow="0" w:lastRow="0" w:firstColumn="0" w:lastColumn="0" w:oddVBand="0" w:evenVBand="0" w:oddHBand="0" w:evenHBand="0" w:firstRowFirstColumn="0" w:firstRowLastColumn="0" w:lastRowFirstColumn="0" w:lastRowLastColumn="0"/>
               <w:rPr>
                 <w:rFonts w:ascii="Courier New" w:hAnsi="Courier New" w:cs="Courier New"/>
               </w:rPr>
@@ -4497,7 +4401,7 @@
           </w:tcPr>
           <w:p>
             <w:pPr>
-              <w:cnfStyle w:val="000000000000"/>
+              <w:cnfStyle w:val="000000000000" w:firstRow="0" w:lastRow="0" w:firstColumn="0" w:lastColumn="0" w:oddVBand="0" w:evenVBand="0" w:oddHBand="0" w:evenHBand="0" w:firstRowFirstColumn="0" w:firstRowLastColumn="0" w:lastRowFirstColumn="0" w:lastRowLastColumn="0"/>
               <w:rPr>
                 <w:rFonts w:ascii="Courier New" w:hAnsi="Courier New" w:cs="Courier New"/>
               </w:rPr>
@@ -4561,11 +4465,11 @@
       </w:tr>
       <w:tr>
         <w:trPr>
-          <w:cnfStyle w:val="000000100000"/>
+          <w:cnfStyle w:val="000000100000" w:firstRow="0" w:lastRow="0" w:firstColumn="0" w:lastColumn="0" w:oddVBand="0" w:evenVBand="0" w:oddHBand="1" w:evenHBand="0" w:firstRowFirstColumn="0" w:firstRowLastColumn="0" w:lastRowFirstColumn="0" w:lastRowLastColumn="0"/>
         </w:trPr>
         <w:tc>
           <w:tcPr>
-            <w:cnfStyle w:val="001000000000"/>
+            <w:cnfStyle w:val="001000000000" w:firstRow="0" w:lastRow="0" w:firstColumn="1" w:lastColumn="0" w:oddVBand="0" w:evenVBand="0" w:oddHBand="0" w:evenHBand="0" w:firstRowFirstColumn="0" w:firstRowLastColumn="0" w:lastRowFirstColumn="0" w:lastRowLastColumn="0"/>
             <w:tcW w:w="2436" w:type="dxa"/>
           </w:tcPr>
           <w:p>
@@ -4590,7 +4494,7 @@
           </w:tcPr>
           <w:p>
             <w:pPr>
-              <w:cnfStyle w:val="000000100000"/>
+              <w:cnfStyle w:val="000000100000" w:firstRow="0" w:lastRow="0" w:firstColumn="0" w:lastColumn="0" w:oddVBand="0" w:evenVBand="0" w:oddHBand="1" w:evenHBand="0" w:firstRowFirstColumn="0" w:firstRowLastColumn="0" w:lastRowFirstColumn="0" w:lastRowLastColumn="0"/>
               <w:rPr>
                 <w:rFonts w:ascii="Courier New" w:hAnsi="Courier New" w:cs="Courier New"/>
               </w:rPr>
@@ -4609,30 +4513,16 @@
           </w:tcPr>
           <w:p>
             <w:pPr>
-              <w:cnfStyle w:val="000000100000"/>
-              <w:rPr>
-                <w:rFonts w:ascii="Courier New" w:hAnsi="Courier New" w:cs="Courier New"/>
-              </w:rPr>
-            </w:pPr>
-            <w:r>
-              <w:rPr>
-                <w:rFonts w:ascii="Courier New" w:hAnsi="Courier New" w:cs="Courier New"/>
-              </w:rPr>
-              <w:t xml:space="preserve">In order to conserve pins, </w:t>
-            </w:r>
-            <w:proofErr w:type="spellStart"/>
-            <w:r>
-              <w:rPr>
-                <w:rFonts w:ascii="Courier New" w:hAnsi="Courier New" w:cs="Courier New"/>
-              </w:rPr>
-              <w:t>inphase</w:t>
-            </w:r>
-            <w:proofErr w:type="spellEnd"/>
-            <w:r>
-              <w:rPr>
-                <w:rFonts w:ascii="Courier New" w:hAnsi="Courier New" w:cs="Courier New"/>
-              </w:rPr>
-              <w:t xml:space="preserve"> and quadrature signals on receive are interleaved. This binary signal selects whether I or Q is </w:t>
+              <w:cnfStyle w:val="000000100000" w:firstRow="0" w:lastRow="0" w:firstColumn="0" w:lastColumn="0" w:oddVBand="0" w:evenVBand="0" w:oddHBand="1" w:evenHBand="0" w:firstRowFirstColumn="0" w:firstRowLastColumn="0" w:lastRowFirstColumn="0" w:lastRowLastColumn="0"/>
+              <w:rPr>
+                <w:rFonts w:ascii="Courier New" w:hAnsi="Courier New" w:cs="Courier New"/>
+              </w:rPr>
+            </w:pPr>
+            <w:r>
+              <w:rPr>
+                <w:rFonts w:ascii="Courier New" w:hAnsi="Courier New" w:cs="Courier New"/>
+              </w:rPr>
+              <w:t xml:space="preserve">In order to conserve pins, inphase and quadrature signals on receive are interleaved. This binary signal selects whether I or Q is </w:t>
             </w:r>
             <w:r>
               <w:rPr>
@@ -4652,7 +4542,7 @@
       <w:tr>
         <w:tc>
           <w:tcPr>
-            <w:cnfStyle w:val="001000000000"/>
+            <w:cnfStyle w:val="001000000000" w:firstRow="0" w:lastRow="0" w:firstColumn="1" w:lastColumn="0" w:oddVBand="0" w:evenVBand="0" w:oddHBand="0" w:evenHBand="0" w:firstRowFirstColumn="0" w:firstRowLastColumn="0" w:lastRowFirstColumn="0" w:lastRowLastColumn="0"/>
             <w:tcW w:w="2436" w:type="dxa"/>
           </w:tcPr>
           <w:p>
@@ -4677,7 +4567,7 @@
           </w:tcPr>
           <w:p>
             <w:pPr>
-              <w:cnfStyle w:val="000000000000"/>
+              <w:cnfStyle w:val="000000000000" w:firstRow="0" w:lastRow="0" w:firstColumn="0" w:lastColumn="0" w:oddVBand="0" w:evenVBand="0" w:oddHBand="0" w:evenHBand="0" w:firstRowFirstColumn="0" w:firstRowLastColumn="0" w:lastRowFirstColumn="0" w:lastRowLastColumn="0"/>
               <w:rPr>
                 <w:rFonts w:ascii="Courier New" w:hAnsi="Courier New" w:cs="Courier New"/>
                 <w:sz w:val="22"/>
@@ -4693,7 +4583,7 @@
           </w:p>
           <w:p>
             <w:pPr>
-              <w:cnfStyle w:val="000000000000"/>
+              <w:cnfStyle w:val="000000000000" w:firstRow="0" w:lastRow="0" w:firstColumn="0" w:lastColumn="0" w:oddVBand="0" w:evenVBand="0" w:oddHBand="0" w:evenHBand="0" w:firstRowFirstColumn="0" w:firstRowLastColumn="0" w:lastRowFirstColumn="0" w:lastRowLastColumn="0"/>
               <w:rPr>
                 <w:rFonts w:ascii="Courier New" w:hAnsi="Courier New" w:cs="Courier New"/>
                 <w:sz w:val="22"/>
@@ -4730,7 +4620,7 @@
           </w:p>
           <w:p>
             <w:pPr>
-              <w:cnfStyle w:val="000000000000"/>
+              <w:cnfStyle w:val="000000000000" w:firstRow="0" w:lastRow="0" w:firstColumn="0" w:lastColumn="0" w:oddVBand="0" w:evenVBand="0" w:oddHBand="0" w:evenHBand="0" w:firstRowFirstColumn="0" w:firstRowLastColumn="0" w:lastRowFirstColumn="0" w:lastRowLastColumn="0"/>
               <w:rPr>
                 <w:rFonts w:ascii="Courier New" w:hAnsi="Courier New" w:cs="Courier New"/>
                 <w:sz w:val="22"/>
@@ -4767,7 +4657,7 @@
           </w:p>
           <w:p>
             <w:pPr>
-              <w:cnfStyle w:val="000000000000"/>
+              <w:cnfStyle w:val="000000000000" w:firstRow="0" w:lastRow="0" w:firstColumn="0" w:lastColumn="0" w:oddVBand="0" w:evenVBand="0" w:oddHBand="0" w:evenHBand="0" w:firstRowFirstColumn="0" w:firstRowLastColumn="0" w:lastRowFirstColumn="0" w:lastRowLastColumn="0"/>
               <w:rPr>
                 <w:rFonts w:ascii="Courier New" w:hAnsi="Courier New" w:cs="Courier New"/>
                 <w:sz w:val="22"/>
@@ -4804,7 +4694,7 @@
           </w:p>
           <w:p>
             <w:pPr>
-              <w:cnfStyle w:val="000000000000"/>
+              <w:cnfStyle w:val="000000000000" w:firstRow="0" w:lastRow="0" w:firstColumn="0" w:lastColumn="0" w:oddVBand="0" w:evenVBand="0" w:oddHBand="0" w:evenHBand="0" w:firstRowFirstColumn="0" w:firstRowLastColumn="0" w:lastRowFirstColumn="0" w:lastRowLastColumn="0"/>
               <w:rPr>
                 <w:rFonts w:ascii="Courier New" w:hAnsi="Courier New" w:cs="Courier New"/>
                 <w:sz w:val="22"/>
@@ -4841,7 +4731,7 @@
           </w:p>
           <w:p>
             <w:pPr>
-              <w:cnfStyle w:val="000000000000"/>
+              <w:cnfStyle w:val="000000000000" w:firstRow="0" w:lastRow="0" w:firstColumn="0" w:lastColumn="0" w:oddVBand="0" w:evenVBand="0" w:oddHBand="0" w:evenHBand="0" w:firstRowFirstColumn="0" w:firstRowLastColumn="0" w:lastRowFirstColumn="0" w:lastRowLastColumn="0"/>
               <w:rPr>
                 <w:rFonts w:ascii="Courier New" w:hAnsi="Courier New" w:cs="Courier New"/>
                 <w:sz w:val="22"/>
@@ -4862,7 +4752,7 @@
           </w:tcPr>
           <w:p>
             <w:pPr>
-              <w:cnfStyle w:val="000000000000"/>
+              <w:cnfStyle w:val="000000000000" w:firstRow="0" w:lastRow="0" w:firstColumn="0" w:lastColumn="0" w:oddVBand="0" w:evenVBand="0" w:oddHBand="0" w:evenHBand="0" w:firstRowFirstColumn="0" w:firstRowLastColumn="0" w:lastRowFirstColumn="0" w:lastRowLastColumn="0"/>
               <w:rPr>
                 <w:rFonts w:ascii="Courier New" w:hAnsi="Courier New" w:cs="Courier New"/>
               </w:rPr>
@@ -5061,14 +4951,24 @@
         </w:rPr>
         <w:t xml:space="preserve"> used to drive the </w:t>
       </w:r>
-      <w:proofErr w:type="spellStart"/>
-      <w:r>
-        <w:rPr>
-          <w:rFonts w:asciiTheme="majorHAnsi" w:hAnsiTheme="majorHAnsi"/>
-        </w:rPr>
-        <w:t>deinterleaving</w:t>
-      </w:r>
-      <w:proofErr w:type="spellEnd"/>
+      <w:r>
+        <w:rPr>
+          <w:rFonts w:asciiTheme="majorHAnsi" w:hAnsiTheme="majorHAnsi"/>
+        </w:rPr>
+        <w:t xml:space="preserve">deinterleaving </w:t>
+      </w:r>
+      <w:r>
+        <w:rPr>
+          <w:rFonts w:asciiTheme="majorHAnsi" w:hAnsiTheme="majorHAnsi"/>
+        </w:rPr>
+        <w:t>logic.</w:t>
+      </w:r>
+      <w:r>
+        <w:rPr>
+          <w:rFonts w:asciiTheme="majorHAnsi" w:hAnsiTheme="majorHAnsi"/>
+        </w:rPr>
+        <w:t xml:space="preserve"> The ADC Driver receives RX data from the Chilipepper ADC, and splits the data into I and Q channels before sending it to the RX core for processing.</w:t>
+      </w:r>
       <w:r>
         <w:rPr>
           <w:rFonts w:asciiTheme="majorHAnsi" w:hAnsiTheme="majorHAnsi"/>
@@ -5079,55 +4979,14 @@
         <w:rPr>
           <w:rFonts w:asciiTheme="majorHAnsi" w:hAnsiTheme="majorHAnsi"/>
         </w:rPr>
-        <w:t>logic.</w:t>
-      </w:r>
-      <w:r>
-        <w:rPr>
-          <w:rFonts w:asciiTheme="majorHAnsi" w:hAnsiTheme="majorHAnsi"/>
-        </w:rPr>
-        <w:t xml:space="preserve"> The ADC Driver receives RX data from the Chilipepper ADC, and splits the data into </w:t>
-      </w:r>
-      <w:proofErr w:type="gramStart"/>
-      <w:r>
-        <w:rPr>
-          <w:rFonts w:asciiTheme="majorHAnsi" w:hAnsiTheme="majorHAnsi"/>
-        </w:rPr>
-        <w:t>I</w:t>
-      </w:r>
-      <w:proofErr w:type="gramEnd"/>
-      <w:r>
-        <w:rPr>
-          <w:rFonts w:asciiTheme="majorHAnsi" w:hAnsiTheme="majorHAnsi"/>
-        </w:rPr>
-        <w:t xml:space="preserve"> and Q channels before sending it to the RX core for processing.</w:t>
-      </w:r>
-      <w:r>
-        <w:rPr>
-          <w:rFonts w:asciiTheme="majorHAnsi" w:hAnsiTheme="majorHAnsi"/>
-        </w:rPr>
-        <w:t xml:space="preserve"> </w:t>
-      </w:r>
-      <w:r>
-        <w:rPr>
-          <w:rFonts w:asciiTheme="majorHAnsi" w:hAnsiTheme="majorHAnsi"/>
-        </w:rPr>
         <w:t xml:space="preserve">By default, the FPGA is </w:t>
       </w:r>
-      <w:proofErr w:type="gramStart"/>
       <w:r>
         <w:rPr>
           <w:rFonts w:asciiTheme="majorHAnsi" w:hAnsiTheme="majorHAnsi"/>
           <w:b/>
         </w:rPr>
-        <w:t>rising</w:t>
-      </w:r>
-      <w:proofErr w:type="gramEnd"/>
-      <w:r>
-        <w:rPr>
-          <w:rFonts w:asciiTheme="majorHAnsi" w:hAnsiTheme="majorHAnsi"/>
-          <w:b/>
-        </w:rPr>
-        <w:t xml:space="preserve"> edge triggered</w:t>
+        <w:t>rising edge triggered</w:t>
       </w:r>
       <w:r>
         <w:rPr>
@@ -5204,21 +5063,7 @@
         <w:rPr>
           <w:rFonts w:asciiTheme="majorHAnsi" w:hAnsiTheme="majorHAnsi"/>
         </w:rPr>
-        <w:t xml:space="preserve"> processing </w:t>
-      </w:r>
-      <w:proofErr w:type="gramStart"/>
-      <w:r>
-        <w:rPr>
-          <w:rFonts w:asciiTheme="majorHAnsi" w:hAnsiTheme="majorHAnsi"/>
-        </w:rPr>
-        <w:t>the I</w:t>
-      </w:r>
-      <w:proofErr w:type="gramEnd"/>
-      <w:r>
-        <w:rPr>
-          <w:rFonts w:asciiTheme="majorHAnsi" w:hAnsiTheme="majorHAnsi"/>
-        </w:rPr>
-        <w:t xml:space="preserve"> and Q channel RX data signals. </w:t>
+        <w:t xml:space="preserve"> processing the I and Q channel RX data signals. </w:t>
       </w:r>
       <w:r>
         <w:rPr>
@@ -5238,14 +5083,12 @@
         </w:rPr>
         <w:t xml:space="preserve">. This is due to the data </w:t>
       </w:r>
-      <w:proofErr w:type="spellStart"/>
       <w:r>
         <w:rPr>
           <w:rFonts w:asciiTheme="majorHAnsi" w:hAnsiTheme="majorHAnsi"/>
         </w:rPr>
         <w:t>deinterleaving</w:t>
       </w:r>
-      <w:proofErr w:type="spellEnd"/>
       <w:r>
         <w:rPr>
           <w:rFonts w:asciiTheme="majorHAnsi" w:hAnsiTheme="majorHAnsi"/>
@@ -5346,9 +5189,9 @@
         </w:rPr>
         <w:object w:dxaOrig="9346" w:dyaOrig="8114">
           <v:shape id="_x0000_i1028" type="#_x0000_t75" style="width:467.25pt;height:405.75pt" o:ole="">
-            <v:imagedata r:id="rId19" o:title=""/>
+            <v:imagedata r:id="rId20" o:title=""/>
           </v:shape>
-          <o:OLEObject Type="Embed" ProgID="PBrush" ShapeID="_x0000_i1028" DrawAspect="Content" ObjectID="_1451316833" r:id="rId20"/>
+          <o:OLEObject Type="Embed" ProgID="PBrush" ShapeID="_x0000_i1028" DrawAspect="Content" ObjectID="_1454241297" r:id="rId21"/>
         </w:object>
       </w:r>
     </w:p>
@@ -5360,14 +5203,27 @@
       <w:r>
         <w:t xml:space="preserve">Figure </w:t>
       </w:r>
-      <w:fldSimple w:instr=" SEQ Figure \* ARABIC ">
-        <w:r>
-          <w:rPr>
-            <w:noProof/>
-          </w:rPr>
-          <w:t>3</w:t>
-        </w:r>
-      </w:fldSimple>
+      <w:r>
+        <w:fldChar w:fldCharType="begin"/>
+      </w:r>
+      <w:r>
+        <w:instrText xml:space="preserve"> SEQ Figure \* ARABIC </w:instrText>
+      </w:r>
+      <w:r>
+        <w:fldChar w:fldCharType="separate"/>
+      </w:r>
+      <w:r>
+        <w:rPr>
+          <w:noProof/>
+        </w:rPr>
+        <w:t>3</w:t>
+      </w:r>
+      <w:r>
+        <w:rPr>
+          <w:noProof/>
+        </w:rPr>
+        <w:fldChar w:fldCharType="end"/>
+      </w:r>
       <w:r>
         <w:t>: Clock signals used for receive</w:t>
       </w:r>
@@ -5381,9 +5237,9 @@
       <w:r>
         <w:object w:dxaOrig="9346" w:dyaOrig="2580">
           <v:shape id="_x0000_i1029" type="#_x0000_t75" style="width:467.25pt;height:129pt" o:ole="">
-            <v:imagedata r:id="rId21" o:title=""/>
+            <v:imagedata r:id="rId22" o:title=""/>
           </v:shape>
-          <o:OLEObject Type="Embed" ProgID="PBrush" ShapeID="_x0000_i1029" DrawAspect="Content" ObjectID="_1451316834" r:id="rId22"/>
+          <o:OLEObject Type="Embed" ProgID="PBrush" ShapeID="_x0000_i1029" DrawAspect="Content" ObjectID="_1454241298" r:id="rId23"/>
         </w:object>
       </w:r>
     </w:p>
@@ -5395,14 +5251,27 @@
       <w:r>
         <w:t xml:space="preserve">Figure </w:t>
       </w:r>
-      <w:fldSimple w:instr=" SEQ Figure \* ARABIC ">
-        <w:r>
-          <w:rPr>
-            <w:noProof/>
-          </w:rPr>
-          <w:t>4</w:t>
-        </w:r>
-      </w:fldSimple>
+      <w:r>
+        <w:fldChar w:fldCharType="begin"/>
+      </w:r>
+      <w:r>
+        <w:instrText xml:space="preserve"> SEQ Figure \* ARABIC </w:instrText>
+      </w:r>
+      <w:r>
+        <w:fldChar w:fldCharType="separate"/>
+      </w:r>
+      <w:r>
+        <w:rPr>
+          <w:noProof/>
+        </w:rPr>
+        <w:t>4</w:t>
+      </w:r>
+      <w:r>
+        <w:rPr>
+          <w:noProof/>
+        </w:rPr>
+        <w:fldChar w:fldCharType="end"/>
+      </w:r>
       <w:r>
         <w:t xml:space="preserve">: </w:t>
       </w:r>
@@ -5433,12 +5302,12 @@
           <w:numId w:val="1"/>
         </w:numPr>
       </w:pPr>
-      <w:bookmarkStart w:id="16" w:name="_Toc377380091"/>
+      <w:bookmarkStart w:id="17" w:name="_Toc380499434"/>
       <w:r>
         <w:lastRenderedPageBreak/>
         <w:t>Constraints</w:t>
       </w:r>
-      <w:bookmarkEnd w:id="16"/>
+      <w:bookmarkEnd w:id="17"/>
     </w:p>
     <w:p>
       <w:pPr>
@@ -5477,16 +5346,16 @@
         </w:numPr>
         <w:spacing w:before="120" w:after="120" w:line="240" w:lineRule="auto"/>
       </w:pPr>
-      <w:bookmarkStart w:id="17" w:name="_Toc338933645"/>
-      <w:bookmarkStart w:id="18" w:name="_Toc342568149"/>
-      <w:bookmarkStart w:id="19" w:name="_Toc377380092"/>
+      <w:bookmarkStart w:id="18" w:name="_Toc338933645"/>
+      <w:bookmarkStart w:id="19" w:name="_Toc342568149"/>
+      <w:bookmarkStart w:id="20" w:name="_Toc380499435"/>
       <w:r>
         <w:lastRenderedPageBreak/>
         <w:t>Chilipepper DIP Switch Settings</w:t>
       </w:r>
-      <w:bookmarkEnd w:id="17"/>
       <w:bookmarkEnd w:id="18"/>
       <w:bookmarkEnd w:id="19"/>
+      <w:bookmarkEnd w:id="20"/>
     </w:p>
     <w:p>
       <w:pPr>
@@ -5588,10 +5457,10 @@
                     </pic:cNvPicPr>
                   </pic:nvPicPr>
                   <pic:blipFill>
-                    <a:blip r:embed="rId23" cstate="print">
+                    <a:blip r:embed="rId24" cstate="print">
                       <a:extLst>
                         <a:ext uri="{28A0092B-C50C-407E-A947-70E740481C1C}">
-                          <a14:useLocalDpi xmlns="" xmlns:wpc="http://schemas.microsoft.com/office/word/2010/wordprocessingCanvas" xmlns:mc="http://schemas.openxmlformats.org/markup-compatibility/2006" xmlns:o="urn:schemas-microsoft-com:office:office" xmlns:v="urn:schemas-microsoft-com:vml" xmlns:wp14="http://schemas.microsoft.com/office/word/2010/wordprocessingDrawing" xmlns:w10="urn:schemas-microsoft-com:office:word" xmlns:w="http://schemas.openxmlformats.org/wordprocessingml/2006/main" xmlns:w14="http://schemas.microsoft.com/office/word/2010/wordml" xmlns:wpg="http://schemas.microsoft.com/office/word/2010/wordprocessingGroup" xmlns:wpi="http://schemas.microsoft.com/office/word/2010/wordprocessingInk" xmlns:wps="http://schemas.microsoft.com/office/word/2010/wordprocessingShape" xmlns:a14="http://schemas.microsoft.com/office/drawing/2010/main" val="0"/>
+                          <a14:useLocalDpi xmlns:a14="http://schemas.microsoft.com/office/drawing/2010/main" val="0"/>
                         </a:ext>
                       </a:extLst>
                     </a:blip>
@@ -5646,16 +5515,16 @@
         </w:numPr>
         <w:spacing w:before="120" w:after="120" w:line="240" w:lineRule="auto"/>
       </w:pPr>
-      <w:bookmarkStart w:id="20" w:name="_Toc338933646"/>
-      <w:bookmarkStart w:id="21" w:name="_Toc342568150"/>
-      <w:bookmarkStart w:id="22" w:name="_Toc377380093"/>
+      <w:bookmarkStart w:id="21" w:name="_Toc338933646"/>
+      <w:bookmarkStart w:id="22" w:name="_Toc342568150"/>
+      <w:bookmarkStart w:id="23" w:name="_Toc380499436"/>
       <w:r>
         <w:lastRenderedPageBreak/>
         <w:t>FPGA to MCU Serial Protocol</w:t>
       </w:r>
-      <w:bookmarkEnd w:id="20"/>
       <w:bookmarkEnd w:id="21"/>
       <w:bookmarkEnd w:id="22"/>
+      <w:bookmarkEnd w:id="23"/>
     </w:p>
     <w:p>
       <w:pPr>
@@ -5709,10 +5578,10 @@
                     </pic:cNvPicPr>
                   </pic:nvPicPr>
                   <pic:blipFill>
-                    <a:blip r:embed="rId24" cstate="print">
+                    <a:blip r:embed="rId25" cstate="print">
                       <a:extLst>
                         <a:ext uri="{28A0092B-C50C-407E-A947-70E740481C1C}">
-                          <a14:useLocalDpi xmlns="" xmlns:wpc="http://schemas.microsoft.com/office/word/2010/wordprocessingCanvas" xmlns:mc="http://schemas.openxmlformats.org/markup-compatibility/2006" xmlns:o="urn:schemas-microsoft-com:office:office" xmlns:v="urn:schemas-microsoft-com:vml" xmlns:wp14="http://schemas.microsoft.com/office/word/2010/wordprocessingDrawing" xmlns:w10="urn:schemas-microsoft-com:office:word" xmlns:w="http://schemas.openxmlformats.org/wordprocessingml/2006/main" xmlns:w14="http://schemas.microsoft.com/office/word/2010/wordml" xmlns:wpg="http://schemas.microsoft.com/office/word/2010/wordprocessingGroup" xmlns:wpi="http://schemas.microsoft.com/office/word/2010/wordprocessingInk" xmlns:wps="http://schemas.microsoft.com/office/word/2010/wordprocessingShape" xmlns:a14="http://schemas.microsoft.com/office/drawing/2010/main" val="0"/>
+                          <a14:useLocalDpi xmlns:a14="http://schemas.microsoft.com/office/drawing/2010/main" val="0"/>
                         </a:ext>
                       </a:extLst>
                     </a:blip>
@@ -5831,22 +5700,36 @@
         <w:pStyle w:val="Caption"/>
         <w:keepNext/>
       </w:pPr>
-      <w:proofErr w:type="gramStart"/>
       <w:r>
         <w:t xml:space="preserve">Table </w:t>
       </w:r>
-      <w:fldSimple w:instr=" SEQ Table \* ARABIC ">
-        <w:r>
-          <w:rPr>
-            <w:noProof/>
-          </w:rPr>
-          <w:t>5</w:t>
-        </w:r>
-      </w:fldSimple>
+      <w:r>
+        <w:fldChar w:fldCharType="begin"/>
+      </w:r>
+      <w:r>
+        <w:instrText xml:space="preserve"> SEQ Table </w:instrText>
+      </w:r>
+      <w:r>
+        <w:instrText xml:space="preserve">\* ARABIC </w:instrText>
+      </w:r>
+      <w:r>
+        <w:fldChar w:fldCharType="separate"/>
+      </w:r>
+      <w:r>
+        <w:rPr>
+          <w:noProof/>
+        </w:rPr>
+        <w:t>5</w:t>
+      </w:r>
+      <w:r>
+        <w:rPr>
+          <w:noProof/>
+        </w:rPr>
+        <w:fldChar w:fldCharType="end"/>
+      </w:r>
       <w:r>
         <w:t xml:space="preserve"> - Serial packet transmission from FPGA to Chilipepper.</w:t>
       </w:r>
-      <w:proofErr w:type="gramEnd"/>
     </w:p>
     <w:tbl>
       <w:tblPr>
@@ -5858,7 +5741,7 @@
           <w:insideV w:val="single" w:sz="8" w:space="0" w:color="4F81BD" w:themeColor="accent1"/>
         </w:tblBorders>
         <w:tblLayout w:type="fixed"/>
-        <w:tblLook w:val="04A0"/>
+        <w:tblLook w:val="04A0" w:firstRow="1" w:lastRow="0" w:firstColumn="1" w:lastColumn="0" w:noHBand="0" w:noVBand="1"/>
       </w:tblPr>
       <w:tblGrid>
         <w:gridCol w:w="1350"/>
@@ -5868,11 +5751,11 @@
       </w:tblGrid>
       <w:tr>
         <w:trPr>
-          <w:cnfStyle w:val="100000000000"/>
+          <w:cnfStyle w:val="100000000000" w:firstRow="1" w:lastRow="0" w:firstColumn="0" w:lastColumn="0" w:oddVBand="0" w:evenVBand="0" w:oddHBand="0" w:evenHBand="0" w:firstRowFirstColumn="0" w:firstRowLastColumn="0" w:lastRowFirstColumn="0" w:lastRowLastColumn="0"/>
         </w:trPr>
         <w:tc>
           <w:tcPr>
-            <w:cnfStyle w:val="001000000000"/>
+            <w:cnfStyle w:val="001000000000" w:firstRow="0" w:lastRow="0" w:firstColumn="1" w:lastColumn="0" w:oddVBand="0" w:evenVBand="0" w:oddHBand="0" w:evenHBand="0" w:firstRowFirstColumn="0" w:firstRowLastColumn="0" w:lastRowFirstColumn="0" w:lastRowLastColumn="0"/>
             <w:tcW w:w="1350" w:type="dxa"/>
           </w:tcPr>
           <w:p>
@@ -5887,7 +5770,7 @@
           </w:tcPr>
           <w:p>
             <w:pPr>
-              <w:cnfStyle w:val="100000000000"/>
+              <w:cnfStyle w:val="100000000000" w:firstRow="1" w:lastRow="0" w:firstColumn="0" w:lastColumn="0" w:oddVBand="0" w:evenVBand="0" w:oddHBand="0" w:evenHBand="0" w:firstRowFirstColumn="0" w:firstRowLastColumn="0" w:lastRowFirstColumn="0" w:lastRowLastColumn="0"/>
             </w:pPr>
             <w:r>
               <w:t>Value range</w:t>
@@ -5900,7 +5783,7 @@
           </w:tcPr>
           <w:p>
             <w:pPr>
-              <w:cnfStyle w:val="100000000000"/>
+              <w:cnfStyle w:val="100000000000" w:firstRow="1" w:lastRow="0" w:firstColumn="0" w:lastColumn="0" w:oddVBand="0" w:evenVBand="0" w:oddHBand="0" w:evenHBand="0" w:firstRowFirstColumn="0" w:firstRowLastColumn="0" w:lastRowFirstColumn="0" w:lastRowLastColumn="0"/>
             </w:pPr>
             <w:r>
               <w:t>Default</w:t>
@@ -5913,7 +5796,7 @@
           </w:tcPr>
           <w:p>
             <w:pPr>
-              <w:cnfStyle w:val="100000000000"/>
+              <w:cnfStyle w:val="100000000000" w:firstRow="1" w:lastRow="0" w:firstColumn="0" w:lastColumn="0" w:oddVBand="0" w:evenVBand="0" w:oddHBand="0" w:evenHBand="0" w:firstRowFirstColumn="0" w:firstRowLastColumn="0" w:lastRowFirstColumn="0" w:lastRowLastColumn="0"/>
             </w:pPr>
             <w:r>
               <w:t>Functional description</w:t>
@@ -5923,11 +5806,11 @@
       </w:tr>
       <w:tr>
         <w:trPr>
-          <w:cnfStyle w:val="000000100000"/>
+          <w:cnfStyle w:val="000000100000" w:firstRow="0" w:lastRow="0" w:firstColumn="0" w:lastColumn="0" w:oddVBand="0" w:evenVBand="0" w:oddHBand="1" w:evenHBand="0" w:firstRowFirstColumn="0" w:firstRowLastColumn="0" w:lastRowFirstColumn="0" w:lastRowLastColumn="0"/>
         </w:trPr>
         <w:tc>
           <w:tcPr>
-            <w:cnfStyle w:val="001000000000"/>
+            <w:cnfStyle w:val="001000000000" w:firstRow="0" w:lastRow="0" w:firstColumn="1" w:lastColumn="0" w:oddVBand="0" w:evenVBand="0" w:oddHBand="0" w:evenHBand="0" w:firstRowFirstColumn="0" w:firstRowLastColumn="0" w:lastRowFirstColumn="0" w:lastRowLastColumn="0"/>
             <w:tcW w:w="1350" w:type="dxa"/>
           </w:tcPr>
           <w:p>
@@ -5942,7 +5825,7 @@
           </w:tcPr>
           <w:p>
             <w:pPr>
-              <w:cnfStyle w:val="000000100000"/>
+              <w:cnfStyle w:val="000000100000" w:firstRow="0" w:lastRow="0" w:firstColumn="0" w:lastColumn="0" w:oddVBand="0" w:evenVBand="0" w:oddHBand="1" w:evenHBand="0" w:firstRowFirstColumn="0" w:firstRowLastColumn="0" w:lastRowFirstColumn="0" w:lastRowLastColumn="0"/>
             </w:pPr>
             <w:r>
               <w:t>0 or 1</w:t>
@@ -5955,7 +5838,7 @@
           </w:tcPr>
           <w:p>
             <w:pPr>
-              <w:cnfStyle w:val="000000100000"/>
+              <w:cnfStyle w:val="000000100000" w:firstRow="0" w:lastRow="0" w:firstColumn="0" w:lastColumn="0" w:oddVBand="0" w:evenVBand="0" w:oddHBand="1" w:evenHBand="0" w:firstRowFirstColumn="0" w:firstRowLastColumn="0" w:lastRowFirstColumn="0" w:lastRowLastColumn="0"/>
             </w:pPr>
             <w:r>
               <w:t>N.A.</w:t>
@@ -5968,7 +5851,7 @@
           </w:tcPr>
           <w:p>
             <w:pPr>
-              <w:cnfStyle w:val="000000100000"/>
+              <w:cnfStyle w:val="000000100000" w:firstRow="0" w:lastRow="0" w:firstColumn="0" w:lastColumn="0" w:oddVBand="0" w:evenVBand="0" w:oddHBand="1" w:evenHBand="0" w:firstRowFirstColumn="0" w:firstRowLastColumn="0" w:lastRowFirstColumn="0" w:lastRowLastColumn="0"/>
             </w:pPr>
             <w:r>
               <w:t>Controls LED on Chilipepper. 0 is off and 1 is on.</w:t>
@@ -5979,7 +5862,7 @@
       <w:tr>
         <w:tc>
           <w:tcPr>
-            <w:cnfStyle w:val="001000000000"/>
+            <w:cnfStyle w:val="001000000000" w:firstRow="0" w:lastRow="0" w:firstColumn="1" w:lastColumn="0" w:oddVBand="0" w:evenVBand="0" w:oddHBand="0" w:evenHBand="0" w:firstRowFirstColumn="0" w:firstRowLastColumn="0" w:lastRowFirstColumn="0" w:lastRowLastColumn="0"/>
             <w:tcW w:w="1350" w:type="dxa"/>
           </w:tcPr>
           <w:p>
@@ -5994,7 +5877,7 @@
           </w:tcPr>
           <w:p>
             <w:pPr>
-              <w:cnfStyle w:val="000000000000"/>
+              <w:cnfStyle w:val="000000000000" w:firstRow="0" w:lastRow="0" w:firstColumn="0" w:lastColumn="0" w:oddVBand="0" w:evenVBand="0" w:oddHBand="0" w:evenHBand="0" w:firstRowFirstColumn="0" w:firstRowLastColumn="0" w:lastRowFirstColumn="0" w:lastRowLastColumn="0"/>
             </w:pPr>
             <w:r>
               <w:t xml:space="preserve">0 to 25 </w:t>
@@ -6007,7 +5890,7 @@
           </w:tcPr>
           <w:p>
             <w:pPr>
-              <w:cnfStyle w:val="000000000000"/>
+              <w:cnfStyle w:val="000000000000" w:firstRow="0" w:lastRow="0" w:firstColumn="0" w:lastColumn="0" w:oddVBand="0" w:evenVBand="0" w:oddHBand="0" w:evenHBand="0" w:firstRowFirstColumn="0" w:firstRowLastColumn="0" w:lastRowFirstColumn="0" w:lastRowLastColumn="0"/>
             </w:pPr>
             <w:r>
               <w:t>0</w:t>
@@ -6020,7 +5903,7 @@
           </w:tcPr>
           <w:p>
             <w:pPr>
-              <w:cnfStyle w:val="000000000000"/>
+              <w:cnfStyle w:val="000000000000" w:firstRow="0" w:lastRow="0" w:firstColumn="0" w:lastColumn="0" w:oddVBand="0" w:evenVBand="0" w:oddHBand="0" w:evenHBand="0" w:firstRowFirstColumn="0" w:firstRowLastColumn="0" w:lastRowFirstColumn="0" w:lastRowLastColumn="0"/>
             </w:pPr>
             <w:r>
               <w:t>Controls Tx gain. Value is in dB.</w:t>
@@ -6030,11 +5913,11 @@
       </w:tr>
       <w:tr>
         <w:trPr>
-          <w:cnfStyle w:val="000000100000"/>
+          <w:cnfStyle w:val="000000100000" w:firstRow="0" w:lastRow="0" w:firstColumn="0" w:lastColumn="0" w:oddVBand="0" w:evenVBand="0" w:oddHBand="1" w:evenHBand="0" w:firstRowFirstColumn="0" w:firstRowLastColumn="0" w:lastRowFirstColumn="0" w:lastRowLastColumn="0"/>
         </w:trPr>
         <w:tc>
           <w:tcPr>
-            <w:cnfStyle w:val="001000000000"/>
+            <w:cnfStyle w:val="001000000000" w:firstRow="0" w:lastRow="0" w:firstColumn="1" w:lastColumn="0" w:oddVBand="0" w:evenVBand="0" w:oddHBand="0" w:evenHBand="0" w:firstRowFirstColumn="0" w:firstRowLastColumn="0" w:lastRowFirstColumn="0" w:lastRowLastColumn="0"/>
             <w:tcW w:w="1350" w:type="dxa"/>
           </w:tcPr>
           <w:p>
@@ -6049,7 +5932,7 @@
           </w:tcPr>
           <w:p>
             <w:pPr>
-              <w:cnfStyle w:val="000000100000"/>
+              <w:cnfStyle w:val="000000100000" w:firstRow="0" w:lastRow="0" w:firstColumn="0" w:lastColumn="0" w:oddVBand="0" w:evenVBand="0" w:oddHBand="1" w:evenHBand="0" w:firstRowFirstColumn="0" w:firstRowLastColumn="0" w:lastRowFirstColumn="0" w:lastRowLastColumn="0"/>
             </w:pPr>
             <w:r>
               <w:t>0 to 57</w:t>
@@ -6062,7 +5945,7 @@
           </w:tcPr>
           <w:p>
             <w:pPr>
-              <w:cnfStyle w:val="000000100000"/>
+              <w:cnfStyle w:val="000000100000" w:firstRow="0" w:lastRow="0" w:firstColumn="0" w:lastColumn="0" w:oddVBand="0" w:evenVBand="0" w:oddHBand="1" w:evenHBand="0" w:firstRowFirstColumn="0" w:firstRowLastColumn="0" w:lastRowFirstColumn="0" w:lastRowLastColumn="0"/>
             </w:pPr>
             <w:r>
               <w:t>14</w:t>
@@ -6075,7 +5958,7 @@
           </w:tcPr>
           <w:p>
             <w:pPr>
-              <w:cnfStyle w:val="000000100000"/>
+              <w:cnfStyle w:val="000000100000" w:firstRow="0" w:lastRow="0" w:firstColumn="0" w:lastColumn="0" w:oddVBand="0" w:evenVBand="0" w:oddHBand="1" w:evenHBand="0" w:firstRowFirstColumn="0" w:firstRowLastColumn="0" w:lastRowFirstColumn="0" w:lastRowLastColumn="0"/>
             </w:pPr>
             <w:r>
               <w:t>Controls Rx gain. Value is in dB. Note that values above 30 have resolution of 3. Hence, 30, 31, 32 all generate equivalent Rx gains.</w:t>
@@ -6089,7 +5972,7 @@
         </w:trPr>
         <w:tc>
           <w:tcPr>
-            <w:cnfStyle w:val="001000000000"/>
+            <w:cnfStyle w:val="001000000000" w:firstRow="0" w:lastRow="0" w:firstColumn="1" w:lastColumn="0" w:oddVBand="0" w:evenVBand="0" w:oddHBand="0" w:evenHBand="0" w:firstRowFirstColumn="0" w:firstRowLastColumn="0" w:lastRowFirstColumn="0" w:lastRowLastColumn="0"/>
             <w:tcW w:w="1350" w:type="dxa"/>
           </w:tcPr>
           <w:p>
@@ -6104,7 +5987,7 @@
           </w:tcPr>
           <w:p>
             <w:pPr>
-              <w:cnfStyle w:val="000000000000"/>
+              <w:cnfStyle w:val="000000000000" w:firstRow="0" w:lastRow="0" w:firstColumn="0" w:lastColumn="0" w:oddVBand="0" w:evenVBand="0" w:oddHBand="0" w:evenHBand="0" w:firstRowFirstColumn="0" w:firstRowLastColumn="0" w:lastRowFirstColumn="0" w:lastRowLastColumn="0"/>
             </w:pPr>
             <w:r>
               <w:t>2.4 to 2.485 GHz (mode 1)</w:t>
@@ -6112,7 +5995,7 @@
           </w:p>
           <w:p>
             <w:pPr>
-              <w:cnfStyle w:val="000000000000"/>
+              <w:cnfStyle w:val="000000000000" w:firstRow="0" w:lastRow="0" w:firstColumn="0" w:lastColumn="0" w:oddVBand="0" w:evenVBand="0" w:oddHBand="0" w:evenHBand="0" w:firstRowFirstColumn="0" w:firstRowLastColumn="0" w:lastRowFirstColumn="0" w:lastRowLastColumn="0"/>
             </w:pPr>
             <w:r>
               <w:t>1.9224 to 1.9776 (mode 2)</w:t>
@@ -6120,7 +6003,7 @@
           </w:p>
           <w:p>
             <w:pPr>
-              <w:cnfStyle w:val="000000000000"/>
+              <w:cnfStyle w:val="000000000000" w:firstRow="0" w:lastRow="0" w:firstColumn="0" w:lastColumn="0" w:oddVBand="0" w:evenVBand="0" w:oddHBand="0" w:evenHBand="0" w:firstRowFirstColumn="0" w:firstRowLastColumn="0" w:lastRowFirstColumn="0" w:lastRowLastColumn="0"/>
             </w:pPr>
             <w:r>
               <w:t xml:space="preserve">0.3 to 3 GHz (mode 3) </w:t>
@@ -6133,7 +6016,7 @@
           </w:tcPr>
           <w:p>
             <w:pPr>
-              <w:cnfStyle w:val="000000000000"/>
+              <w:cnfStyle w:val="000000000000" w:firstRow="0" w:lastRow="0" w:firstColumn="0" w:lastColumn="0" w:oddVBand="0" w:evenVBand="0" w:oddHBand="0" w:evenHBand="0" w:firstRowFirstColumn="0" w:firstRowLastColumn="0" w:lastRowFirstColumn="0" w:lastRowLastColumn="0"/>
             </w:pPr>
             <w:r>
               <w:t>2.4 GHz</w:t>
@@ -6141,7 +6024,7 @@
           </w:p>
           <w:p>
             <w:pPr>
-              <w:cnfStyle w:val="000000000000"/>
+              <w:cnfStyle w:val="000000000000" w:firstRow="0" w:lastRow="0" w:firstColumn="0" w:lastColumn="0" w:oddVBand="0" w:evenVBand="0" w:oddHBand="0" w:evenHBand="0" w:firstRowFirstColumn="0" w:firstRowLastColumn="0" w:lastRowFirstColumn="0" w:lastRowLastColumn="0"/>
             </w:pPr>
             <w:r>
               <w:t>1.9224</w:t>
@@ -6155,7 +6038,7 @@
           </w:p>
           <w:p>
             <w:pPr>
-              <w:cnfStyle w:val="000000000000"/>
+              <w:cnfStyle w:val="000000000000" w:firstRow="0" w:lastRow="0" w:firstColumn="0" w:lastColumn="0" w:oddVBand="0" w:evenVBand="0" w:oddHBand="0" w:evenHBand="0" w:firstRowFirstColumn="0" w:firstRowLastColumn="0" w:lastRowFirstColumn="0" w:lastRowLastColumn="0"/>
             </w:pPr>
             <w:r>
               <w:t>2.4 GHz</w:t>
@@ -6168,7 +6051,7 @@
           </w:tcPr>
           <w:p>
             <w:pPr>
-              <w:cnfStyle w:val="000000000000"/>
+              <w:cnfStyle w:val="000000000000" w:firstRow="0" w:lastRow="0" w:firstColumn="0" w:lastColumn="0" w:oddVBand="0" w:evenVBand="0" w:oddHBand="0" w:evenHBand="0" w:firstRowFirstColumn="0" w:firstRowLastColumn="0" w:lastRowFirstColumn="0" w:lastRowLastColumn="0"/>
             </w:pPr>
             <w:r>
               <w:t>Controls the TX center frequency. The value should be in u</w:t>
@@ -6187,12 +6070,12 @@
       </w:tr>
       <w:tr>
         <w:trPr>
-          <w:cnfStyle w:val="000000100000"/>
+          <w:cnfStyle w:val="000000100000" w:firstRow="0" w:lastRow="0" w:firstColumn="0" w:lastColumn="0" w:oddVBand="0" w:evenVBand="0" w:oddHBand="1" w:evenHBand="0" w:firstRowFirstColumn="0" w:firstRowLastColumn="0" w:lastRowFirstColumn="0" w:lastRowLastColumn="0"/>
           <w:trHeight w:val="1510"/>
         </w:trPr>
         <w:tc>
           <w:tcPr>
-            <w:cnfStyle w:val="001000000000"/>
+            <w:cnfStyle w:val="001000000000" w:firstRow="0" w:lastRow="0" w:firstColumn="1" w:lastColumn="0" w:oddVBand="0" w:evenVBand="0" w:oddHBand="0" w:evenHBand="0" w:firstRowFirstColumn="0" w:firstRowLastColumn="0" w:lastRowFirstColumn="0" w:lastRowLastColumn="0"/>
             <w:tcW w:w="1350" w:type="dxa"/>
           </w:tcPr>
           <w:p>
@@ -6207,7 +6090,7 @@
           </w:tcPr>
           <w:p>
             <w:pPr>
-              <w:cnfStyle w:val="000000100000"/>
+              <w:cnfStyle w:val="000000100000" w:firstRow="0" w:lastRow="0" w:firstColumn="0" w:lastColumn="0" w:oddVBand="0" w:evenVBand="0" w:oddHBand="1" w:evenHBand="0" w:firstRowFirstColumn="0" w:firstRowLastColumn="0" w:lastRowFirstColumn="0" w:lastRowLastColumn="0"/>
             </w:pPr>
             <w:r>
               <w:t xml:space="preserve">2.4 to 2.485 GHz (mode 1) </w:t>
@@ -6215,7 +6098,7 @@
           </w:p>
           <w:p>
             <w:pPr>
-              <w:cnfStyle w:val="000000100000"/>
+              <w:cnfStyle w:val="000000100000" w:firstRow="0" w:lastRow="0" w:firstColumn="0" w:lastColumn="0" w:oddVBand="0" w:evenVBand="0" w:oddHBand="1" w:evenHBand="0" w:firstRowFirstColumn="0" w:firstRowLastColumn="0" w:lastRowFirstColumn="0" w:lastRowLastColumn="0"/>
             </w:pPr>
             <w:r>
               <w:t xml:space="preserve">2.11 to 2.17 GHz (mode 2) </w:t>
@@ -6223,7 +6106,7 @@
           </w:p>
           <w:p>
             <w:pPr>
-              <w:cnfStyle w:val="000000100000"/>
+              <w:cnfStyle w:val="000000100000" w:firstRow="0" w:lastRow="0" w:firstColumn="0" w:lastColumn="0" w:oddVBand="0" w:evenVBand="0" w:oddHBand="1" w:evenHBand="0" w:firstRowFirstColumn="0" w:firstRowLastColumn="0" w:lastRowFirstColumn="0" w:lastRowLastColumn="0"/>
             </w:pPr>
             <w:r>
               <w:t>0.3 to 3 GHz (mode 3)</w:t>
@@ -6236,7 +6119,7 @@
           </w:tcPr>
           <w:p>
             <w:pPr>
-              <w:cnfStyle w:val="000000100000"/>
+              <w:cnfStyle w:val="000000100000" w:firstRow="0" w:lastRow="0" w:firstColumn="0" w:lastColumn="0" w:oddVBand="0" w:evenVBand="0" w:oddHBand="1" w:evenHBand="0" w:firstRowFirstColumn="0" w:firstRowLastColumn="0" w:lastRowFirstColumn="0" w:lastRowLastColumn="0"/>
             </w:pPr>
             <w:r>
               <w:t>2.4GHz</w:t>
@@ -6244,7 +6127,7 @@
           </w:p>
           <w:p>
             <w:pPr>
-              <w:cnfStyle w:val="000000100000"/>
+              <w:cnfStyle w:val="000000100000" w:firstRow="0" w:lastRow="0" w:firstColumn="0" w:lastColumn="0" w:oddVBand="0" w:evenVBand="0" w:oddHBand="1" w:evenHBand="0" w:firstRowFirstColumn="0" w:firstRowLastColumn="0" w:lastRowFirstColumn="0" w:lastRowLastColumn="0"/>
             </w:pPr>
             <w:r>
               <w:t>2.11 GHz</w:t>
@@ -6252,7 +6135,7 @@
           </w:p>
           <w:p>
             <w:pPr>
-              <w:cnfStyle w:val="000000100000"/>
+              <w:cnfStyle w:val="000000100000" w:firstRow="0" w:lastRow="0" w:firstColumn="0" w:lastColumn="0" w:oddVBand="0" w:evenVBand="0" w:oddHBand="1" w:evenHBand="0" w:firstRowFirstColumn="0" w:firstRowLastColumn="0" w:lastRowFirstColumn="0" w:lastRowLastColumn="0"/>
             </w:pPr>
             <w:r>
               <w:t>2.4 GHz</w:t>
@@ -6265,7 +6148,7 @@
           </w:tcPr>
           <w:p>
             <w:pPr>
-              <w:cnfStyle w:val="000000100000"/>
+              <w:cnfStyle w:val="000000100000" w:firstRow="0" w:lastRow="0" w:firstColumn="0" w:lastColumn="0" w:oddVBand="0" w:evenVBand="0" w:oddHBand="1" w:evenHBand="0" w:firstRowFirstColumn="0" w:firstRowLastColumn="0" w:lastRowFirstColumn="0" w:lastRowLastColumn="0"/>
             </w:pPr>
             <w:r>
               <w:t>Controls the RX center frequency. The value should be in u</w:t>
@@ -6288,7 +6171,7 @@
       <w:tr>
         <w:tc>
           <w:tcPr>
-            <w:cnfStyle w:val="001000000000"/>
+            <w:cnfStyle w:val="001000000000" w:firstRow="0" w:lastRow="0" w:firstColumn="1" w:lastColumn="0" w:oddVBand="0" w:evenVBand="0" w:oddHBand="0" w:evenHBand="0" w:firstRowFirstColumn="0" w:firstRowLastColumn="0" w:lastRowFirstColumn="0" w:lastRowLastColumn="0"/>
             <w:tcW w:w="1350" w:type="dxa"/>
           </w:tcPr>
           <w:p>
@@ -6304,7 +6187,7 @@
           </w:tcPr>
           <w:p>
             <w:pPr>
-              <w:cnfStyle w:val="000000000000"/>
+              <w:cnfStyle w:val="000000000000" w:firstRow="0" w:lastRow="0" w:firstColumn="0" w:lastColumn="0" w:oddVBand="0" w:evenVBand="0" w:oddHBand="0" w:evenHBand="0" w:firstRowFirstColumn="0" w:firstRowLastColumn="0" w:lastRowFirstColumn="0" w:lastRowLastColumn="0"/>
             </w:pPr>
             <w:r>
               <w:t>0.75 to 14 MHz</w:t>
@@ -6317,7 +6200,7 @@
           </w:tcPr>
           <w:p>
             <w:pPr>
-              <w:cnfStyle w:val="000000000000"/>
+              <w:cnfStyle w:val="000000000000" w:firstRow="0" w:lastRow="0" w:firstColumn="0" w:lastColumn="0" w:oddVBand="0" w:evenVBand="0" w:oddHBand="0" w:evenHBand="0" w:firstRowFirstColumn="0" w:firstRowLastColumn="0" w:lastRowFirstColumn="0" w:lastRowLastColumn="0"/>
             </w:pPr>
             <w:r>
               <w:t>14</w:t>
@@ -6336,7 +6219,7 @@
           </w:tcPr>
           <w:p>
             <w:pPr>
-              <w:cnfStyle w:val="000000000000"/>
+              <w:cnfStyle w:val="000000000000" w:firstRow="0" w:lastRow="0" w:firstColumn="0" w:lastColumn="0" w:oddVBand="0" w:evenVBand="0" w:oddHBand="0" w:evenHBand="0" w:firstRowFirstColumn="0" w:firstRowLastColumn="0" w:lastRowFirstColumn="0" w:lastRowLastColumn="0"/>
             </w:pPr>
             <w:r>
               <w:t>Controls the TX LPF bandwidth. The supported filter cut</w:t>
@@ -6382,11 +6265,11 @@
       </w:tr>
       <w:tr>
         <w:trPr>
-          <w:cnfStyle w:val="000000100000"/>
+          <w:cnfStyle w:val="000000100000" w:firstRow="0" w:lastRow="0" w:firstColumn="0" w:lastColumn="0" w:oddVBand="0" w:evenVBand="0" w:oddHBand="1" w:evenHBand="0" w:firstRowFirstColumn="0" w:firstRowLastColumn="0" w:lastRowFirstColumn="0" w:lastRowLastColumn="0"/>
         </w:trPr>
         <w:tc>
           <w:tcPr>
-            <w:cnfStyle w:val="001000000000"/>
+            <w:cnfStyle w:val="001000000000" w:firstRow="0" w:lastRow="0" w:firstColumn="1" w:lastColumn="0" w:oddVBand="0" w:evenVBand="0" w:oddHBand="0" w:evenHBand="0" w:firstRowFirstColumn="0" w:firstRowLastColumn="0" w:lastRowFirstColumn="0" w:lastRowLastColumn="0"/>
             <w:tcW w:w="1350" w:type="dxa"/>
           </w:tcPr>
           <w:p>
@@ -6401,7 +6284,7 @@
           </w:tcPr>
           <w:p>
             <w:pPr>
-              <w:cnfStyle w:val="000000100000"/>
+              <w:cnfStyle w:val="000000100000" w:firstRow="0" w:lastRow="0" w:firstColumn="0" w:lastColumn="0" w:oddVBand="0" w:evenVBand="0" w:oddHBand="1" w:evenHBand="0" w:firstRowFirstColumn="0" w:firstRowLastColumn="0" w:lastRowFirstColumn="0" w:lastRowLastColumn="0"/>
             </w:pPr>
             <w:r>
               <w:t>0.75 to 14 MHz</w:t>
@@ -6414,7 +6297,7 @@
           </w:tcPr>
           <w:p>
             <w:pPr>
-              <w:cnfStyle w:val="000000100000"/>
+              <w:cnfStyle w:val="000000100000" w:firstRow="0" w:lastRow="0" w:firstColumn="0" w:lastColumn="0" w:oddVBand="0" w:evenVBand="0" w:oddHBand="1" w:evenHBand="0" w:firstRowFirstColumn="0" w:firstRowLastColumn="0" w:lastRowFirstColumn="0" w:lastRowLastColumn="0"/>
             </w:pPr>
             <w:r>
               <w:t>14</w:t>
@@ -6433,7 +6316,7 @@
           </w:tcPr>
           <w:p>
             <w:pPr>
-              <w:cnfStyle w:val="000000100000"/>
+              <w:cnfStyle w:val="000000100000" w:firstRow="0" w:lastRow="0" w:firstColumn="0" w:lastColumn="0" w:oddVBand="0" w:evenVBand="0" w:oddHBand="1" w:evenHBand="0" w:firstRowFirstColumn="0" w:firstRowLastColumn="0" w:lastRowFirstColumn="0" w:lastRowLastColumn="0"/>
             </w:pPr>
             <w:r>
               <w:t xml:space="preserve">Controls the RX LPF bandwidth. The supported filter cutoff frequencies </w:t>
@@ -6441,14 +6324,14 @@
             <w:r>
               <w:t>can be found in below</w:t>
             </w:r>
-            <w:bookmarkStart w:id="23" w:name="_Ref362014272"/>
+            <w:bookmarkStart w:id="24" w:name="_Ref362014272"/>
             <w:r>
               <w:rPr>
                 <w:rStyle w:val="FootnoteReference"/>
               </w:rPr>
               <w:footnoteReference w:id="1"/>
             </w:r>
-            <w:bookmarkEnd w:id="23"/>
+            <w:bookmarkEnd w:id="24"/>
             <w:r>
               <w:t>.</w:t>
             </w:r>
@@ -6467,7 +6350,7 @@
       <w:tr>
         <w:tc>
           <w:tcPr>
-            <w:cnfStyle w:val="001000000000"/>
+            <w:cnfStyle w:val="001000000000" w:firstRow="0" w:lastRow="0" w:firstColumn="1" w:lastColumn="0" w:oddVBand="0" w:evenVBand="0" w:oddHBand="0" w:evenHBand="0" w:firstRowFirstColumn="0" w:firstRowLastColumn="0" w:lastRowFirstColumn="0" w:lastRowLastColumn="0"/>
             <w:tcW w:w="1350" w:type="dxa"/>
           </w:tcPr>
           <w:p>
@@ -6482,7 +6365,7 @@
           </w:tcPr>
           <w:p>
             <w:pPr>
-              <w:cnfStyle w:val="000000000000"/>
+              <w:cnfStyle w:val="000000000000" w:firstRow="0" w:lastRow="0" w:firstColumn="0" w:lastColumn="0" w:oddVBand="0" w:evenVBand="0" w:oddHBand="0" w:evenHBand="0" w:firstRowFirstColumn="0" w:firstRowLastColumn="0" w:lastRowFirstColumn="0" w:lastRowLastColumn="0"/>
             </w:pPr>
             <w:r>
               <w:t>0 or 1</w:t>
@@ -6495,7 +6378,7 @@
           </w:tcPr>
           <w:p>
             <w:pPr>
-              <w:cnfStyle w:val="000000000000"/>
+              <w:cnfStyle w:val="000000000000" w:firstRow="0" w:lastRow="0" w:firstColumn="0" w:lastColumn="0" w:oddVBand="0" w:evenVBand="0" w:oddHBand="0" w:evenHBand="0" w:firstRowFirstColumn="0" w:firstRowLastColumn="0" w:lastRowFirstColumn="0" w:lastRowLastColumn="0"/>
             </w:pPr>
             <w:r>
               <w:t>N.A.</w:t>
@@ -6508,7 +6391,7 @@
           </w:tcPr>
           <w:p>
             <w:pPr>
-              <w:cnfStyle w:val="000000000000"/>
+              <w:cnfStyle w:val="000000000000" w:firstRow="0" w:lastRow="0" w:firstColumn="0" w:lastColumn="0" w:oddVBand="0" w:evenVBand="0" w:oddHBand="0" w:evenHBand="0" w:firstRowFirstColumn="0" w:firstRowLastColumn="0" w:lastRowFirstColumn="0" w:lastRowLastColumn="0"/>
             </w:pPr>
             <w:r>
               <w:t>Increment or decrement the TX center frequency by 100 KHz. 0 – increment 1 – decrement.</w:t>
@@ -6518,11 +6401,11 @@
       </w:tr>
       <w:tr>
         <w:trPr>
-          <w:cnfStyle w:val="000000100000"/>
+          <w:cnfStyle w:val="000000100000" w:firstRow="0" w:lastRow="0" w:firstColumn="0" w:lastColumn="0" w:oddVBand="0" w:evenVBand="0" w:oddHBand="1" w:evenHBand="0" w:firstRowFirstColumn="0" w:firstRowLastColumn="0" w:lastRowFirstColumn="0" w:lastRowLastColumn="0"/>
         </w:trPr>
         <w:tc>
           <w:tcPr>
-            <w:cnfStyle w:val="001000000000"/>
+            <w:cnfStyle w:val="001000000000" w:firstRow="0" w:lastRow="0" w:firstColumn="1" w:lastColumn="0" w:oddVBand="0" w:evenVBand="0" w:oddHBand="0" w:evenHBand="0" w:firstRowFirstColumn="0" w:firstRowLastColumn="0" w:lastRowFirstColumn="0" w:lastRowLastColumn="0"/>
             <w:tcW w:w="1350" w:type="dxa"/>
           </w:tcPr>
           <w:p>
@@ -6537,7 +6420,7 @@
           </w:tcPr>
           <w:p>
             <w:pPr>
-              <w:cnfStyle w:val="000000100000"/>
+              <w:cnfStyle w:val="000000100000" w:firstRow="0" w:lastRow="0" w:firstColumn="0" w:lastColumn="0" w:oddVBand="0" w:evenVBand="0" w:oddHBand="1" w:evenHBand="0" w:firstRowFirstColumn="0" w:firstRowLastColumn="0" w:lastRowFirstColumn="0" w:lastRowLastColumn="0"/>
             </w:pPr>
             <w:r>
               <w:t>0 or 1</w:t>
@@ -6550,7 +6433,7 @@
           </w:tcPr>
           <w:p>
             <w:pPr>
-              <w:cnfStyle w:val="000000100000"/>
+              <w:cnfStyle w:val="000000100000" w:firstRow="0" w:lastRow="0" w:firstColumn="0" w:lastColumn="0" w:oddVBand="0" w:evenVBand="0" w:oddHBand="1" w:evenHBand="0" w:firstRowFirstColumn="0" w:firstRowLastColumn="0" w:lastRowFirstColumn="0" w:lastRowLastColumn="0"/>
             </w:pPr>
             <w:r>
               <w:t>N.A.</w:t>
@@ -6563,7 +6446,7 @@
           </w:tcPr>
           <w:p>
             <w:pPr>
-              <w:cnfStyle w:val="000000100000"/>
+              <w:cnfStyle w:val="000000100000" w:firstRow="0" w:lastRow="0" w:firstColumn="0" w:lastColumn="0" w:oddVBand="0" w:evenVBand="0" w:oddHBand="1" w:evenHBand="0" w:firstRowFirstColumn="0" w:firstRowLastColumn="0" w:lastRowFirstColumn="0" w:lastRowLastColumn="0"/>
             </w:pPr>
             <w:r>
               <w:t>Increment or decrement the RX center frequency by 100 KHz</w:t>
@@ -6571,7 +6454,7 @@
           </w:p>
           <w:p>
             <w:pPr>
-              <w:cnfStyle w:val="000000100000"/>
+              <w:cnfStyle w:val="000000100000" w:firstRow="0" w:lastRow="0" w:firstColumn="0" w:lastColumn="0" w:oddVBand="0" w:evenVBand="0" w:oddHBand="1" w:evenHBand="0" w:firstRowFirstColumn="0" w:firstRowLastColumn="0" w:lastRowFirstColumn="0" w:lastRowLastColumn="0"/>
             </w:pPr>
             <w:r>
               <w:t>0 – increment 1 – decrement.</w:t>
@@ -6614,22 +6497,36 @@
         <w:pStyle w:val="Caption"/>
         <w:keepNext/>
       </w:pPr>
-      <w:proofErr w:type="gramStart"/>
       <w:r>
         <w:t xml:space="preserve">Table </w:t>
       </w:r>
-      <w:fldSimple w:instr=" SEQ Table \* ARABIC ">
-        <w:r>
-          <w:rPr>
-            <w:noProof/>
-          </w:rPr>
-          <w:t>6</w:t>
-        </w:r>
-      </w:fldSimple>
+      <w:r>
+        <w:fldChar w:fldCharType="begin"/>
+      </w:r>
+      <w:r>
+        <w:instrText xml:space="preserve"> SEQ Table </w:instrText>
+      </w:r>
+      <w:r>
+        <w:instrText xml:space="preserve">\* ARABIC </w:instrText>
+      </w:r>
+      <w:r>
+        <w:fldChar w:fldCharType="separate"/>
+      </w:r>
+      <w:r>
+        <w:rPr>
+          <w:noProof/>
+        </w:rPr>
+        <w:t>6</w:t>
+      </w:r>
+      <w:r>
+        <w:rPr>
+          <w:noProof/>
+        </w:rPr>
+        <w:fldChar w:fldCharType="end"/>
+      </w:r>
       <w:r>
         <w:t xml:space="preserve"> – Return serial packet transmission from Chilipepper to FPGA.</w:t>
       </w:r>
-      <w:proofErr w:type="gramEnd"/>
     </w:p>
     <w:tbl>
       <w:tblPr>
@@ -6639,7 +6536,7 @@
           <w:insideH w:val="single" w:sz="8" w:space="0" w:color="4F81BD" w:themeColor="accent1"/>
           <w:insideV w:val="single" w:sz="8" w:space="0" w:color="4F81BD" w:themeColor="accent1"/>
         </w:tblBorders>
-        <w:tblLook w:val="04A0"/>
+        <w:tblLook w:val="04A0" w:firstRow="1" w:lastRow="0" w:firstColumn="1" w:lastColumn="0" w:noHBand="0" w:noVBand="1"/>
       </w:tblPr>
       <w:tblGrid>
         <w:gridCol w:w="1548"/>
@@ -6648,11 +6545,11 @@
       </w:tblGrid>
       <w:tr>
         <w:trPr>
-          <w:cnfStyle w:val="100000000000"/>
+          <w:cnfStyle w:val="100000000000" w:firstRow="1" w:lastRow="0" w:firstColumn="0" w:lastColumn="0" w:oddVBand="0" w:evenVBand="0" w:oddHBand="0" w:evenHBand="0" w:firstRowFirstColumn="0" w:firstRowLastColumn="0" w:lastRowFirstColumn="0" w:lastRowLastColumn="0"/>
         </w:trPr>
         <w:tc>
           <w:tcPr>
-            <w:cnfStyle w:val="001000000000"/>
+            <w:cnfStyle w:val="001000000000" w:firstRow="0" w:lastRow="0" w:firstColumn="1" w:lastColumn="0" w:oddVBand="0" w:evenVBand="0" w:oddHBand="0" w:evenHBand="0" w:firstRowFirstColumn="0" w:firstRowLastColumn="0" w:lastRowFirstColumn="0" w:lastRowLastColumn="0"/>
             <w:tcW w:w="1548" w:type="dxa"/>
           </w:tcPr>
           <w:p>
@@ -6667,7 +6564,7 @@
           </w:tcPr>
           <w:p>
             <w:pPr>
-              <w:cnfStyle w:val="100000000000"/>
+              <w:cnfStyle w:val="100000000000" w:firstRow="1" w:lastRow="0" w:firstColumn="0" w:lastColumn="0" w:oddVBand="0" w:evenVBand="0" w:oddHBand="0" w:evenHBand="0" w:firstRowFirstColumn="0" w:firstRowLastColumn="0" w:lastRowFirstColumn="0" w:lastRowLastColumn="0"/>
             </w:pPr>
             <w:r>
               <w:t>Value range</w:t>
@@ -6680,7 +6577,7 @@
           </w:tcPr>
           <w:p>
             <w:pPr>
-              <w:cnfStyle w:val="100000000000"/>
+              <w:cnfStyle w:val="100000000000" w:firstRow="1" w:lastRow="0" w:firstColumn="0" w:lastColumn="0" w:oddVBand="0" w:evenVBand="0" w:oddHBand="0" w:evenHBand="0" w:firstRowFirstColumn="0" w:firstRowLastColumn="0" w:lastRowFirstColumn="0" w:lastRowLastColumn="0"/>
             </w:pPr>
             <w:r>
               <w:t>Functional description</w:t>
@@ -6690,11 +6587,11 @@
       </w:tr>
       <w:tr>
         <w:trPr>
-          <w:cnfStyle w:val="000000100000"/>
+          <w:cnfStyle w:val="000000100000" w:firstRow="0" w:lastRow="0" w:firstColumn="0" w:lastColumn="0" w:oddVBand="0" w:evenVBand="0" w:oddHBand="1" w:evenHBand="0" w:firstRowFirstColumn="0" w:firstRowLastColumn="0" w:lastRowFirstColumn="0" w:lastRowLastColumn="0"/>
         </w:trPr>
         <w:tc>
           <w:tcPr>
-            <w:cnfStyle w:val="001000000000"/>
+            <w:cnfStyle w:val="001000000000" w:firstRow="0" w:lastRow="0" w:firstColumn="1" w:lastColumn="0" w:oddVBand="0" w:evenVBand="0" w:oddHBand="0" w:evenHBand="0" w:firstRowFirstColumn="0" w:firstRowLastColumn="0" w:lastRowFirstColumn="0" w:lastRowLastColumn="0"/>
             <w:tcW w:w="1548" w:type="dxa"/>
             <w:tcBorders>
               <w:top w:val="none" w:sz="0" w:space="0" w:color="auto"/>
@@ -6718,7 +6615,7 @@
           </w:tcPr>
           <w:p>
             <w:pPr>
-              <w:cnfStyle w:val="000000100000"/>
+              <w:cnfStyle w:val="000000100000" w:firstRow="0" w:lastRow="0" w:firstColumn="0" w:lastColumn="0" w:oddVBand="0" w:evenVBand="0" w:oddHBand="1" w:evenHBand="0" w:firstRowFirstColumn="0" w:firstRowLastColumn="0" w:lastRowFirstColumn="0" w:lastRowLastColumn="0"/>
             </w:pPr>
             <w:r>
               <w:t>0 or 1</w:t>
@@ -6736,7 +6633,7 @@
           </w:tcPr>
           <w:p>
             <w:pPr>
-              <w:cnfStyle w:val="000000100000"/>
+              <w:cnfStyle w:val="000000100000" w:firstRow="0" w:lastRow="0" w:firstColumn="0" w:lastColumn="0" w:oddVBand="0" w:evenVBand="0" w:oddHBand="1" w:evenHBand="0" w:firstRowFirstColumn="0" w:firstRowLastColumn="0" w:lastRowFirstColumn="0" w:lastRowLastColumn="0"/>
             </w:pPr>
             <w:r>
               <w:t>Query Chilipepper status. 0 – indicates problem. 1 – everything operating normal.</w:t>
@@ -6747,7 +6644,7 @@
       <w:tr>
         <w:tc>
           <w:tcPr>
-            <w:cnfStyle w:val="001000000000"/>
+            <w:cnfStyle w:val="001000000000" w:firstRow="0" w:lastRow="0" w:firstColumn="1" w:lastColumn="0" w:oddVBand="0" w:evenVBand="0" w:oddHBand="0" w:evenHBand="0" w:firstRowFirstColumn="0" w:firstRowLastColumn="0" w:lastRowFirstColumn="0" w:lastRowLastColumn="0"/>
             <w:tcW w:w="1548" w:type="dxa"/>
           </w:tcPr>
           <w:p>
@@ -6762,7 +6659,7 @@
           </w:tcPr>
           <w:p>
             <w:pPr>
-              <w:cnfStyle w:val="000000000000"/>
+              <w:cnfStyle w:val="000000000000" w:firstRow="0" w:lastRow="0" w:firstColumn="0" w:lastColumn="0" w:oddVBand="0" w:evenVBand="0" w:oddHBand="0" w:evenHBand="0" w:firstRowFirstColumn="0" w:firstRowLastColumn="0" w:lastRowFirstColumn="0" w:lastRowLastColumn="0"/>
             </w:pPr>
             <w:r>
               <w:t>NA</w:t>
@@ -6775,7 +6672,7 @@
           </w:tcPr>
           <w:p>
             <w:pPr>
-              <w:cnfStyle w:val="000000000000"/>
+              <w:cnfStyle w:val="000000000000" w:firstRow="0" w:lastRow="0" w:firstColumn="0" w:lastColumn="0" w:oddVBand="0" w:evenVBand="0" w:oddHBand="0" w:evenHBand="0" w:firstRowFirstColumn="0" w:firstRowLastColumn="0" w:lastRowFirstColumn="0" w:lastRowLastColumn="0"/>
             </w:pPr>
             <w:r>
               <w:t>Any other ID/value combination sent from FPGA is simply returned.</w:t>
@@ -6789,10 +6686,8 @@
         <w:pStyle w:val="Heading1"/>
         <w:spacing w:before="120" w:after="120" w:line="240" w:lineRule="auto"/>
       </w:pPr>
-      <w:bookmarkStart w:id="24" w:name="_GoBack"/>
       <w:bookmarkStart w:id="25" w:name="_Toc338933647"/>
       <w:bookmarkStart w:id="26" w:name="_Toc342568151"/>
-      <w:bookmarkEnd w:id="24"/>
     </w:p>
     <w:p>
       <w:pPr>
@@ -6803,7 +6698,7 @@
         </w:numPr>
         <w:spacing w:before="120" w:after="120" w:line="240" w:lineRule="auto"/>
       </w:pPr>
-      <w:bookmarkStart w:id="27" w:name="_Toc377380094"/>
+      <w:bookmarkStart w:id="27" w:name="_Toc380499437"/>
       <w:r>
         <w:t>Reflashing MCU Firmware</w:t>
       </w:r>
@@ -6863,10 +6758,10 @@
                     </pic:cNvPicPr>
                   </pic:nvPicPr>
                   <pic:blipFill>
-                    <a:blip r:embed="rId25" cstate="print">
+                    <a:blip r:embed="rId26" cstate="print">
                       <a:extLst>
                         <a:ext uri="{28A0092B-C50C-407E-A947-70E740481C1C}">
-                          <a14:useLocalDpi xmlns="" xmlns:wpc="http://schemas.microsoft.com/office/word/2010/wordprocessingCanvas" xmlns:mc="http://schemas.openxmlformats.org/markup-compatibility/2006" xmlns:o="urn:schemas-microsoft-com:office:office" xmlns:v="urn:schemas-microsoft-com:vml" xmlns:wp14="http://schemas.microsoft.com/office/word/2010/wordprocessingDrawing" xmlns:w10="urn:schemas-microsoft-com:office:word" xmlns:w="http://schemas.openxmlformats.org/wordprocessingml/2006/main" xmlns:w14="http://schemas.microsoft.com/office/word/2010/wordml" xmlns:wpg="http://schemas.microsoft.com/office/word/2010/wordprocessingGroup" xmlns:wpi="http://schemas.microsoft.com/office/word/2010/wordprocessingInk" xmlns:wps="http://schemas.microsoft.com/office/word/2010/wordprocessingShape" xmlns:a14="http://schemas.microsoft.com/office/drawing/2010/main" val="0"/>
+                          <a14:useLocalDpi xmlns:a14="http://schemas.microsoft.com/office/drawing/2010/main" val="0"/>
                         </a:ext>
                       </a:extLst>
                     </a:blip>
@@ -6927,7 +6822,7 @@
           <w:rFonts w:asciiTheme="majorHAnsi" w:hAnsiTheme="majorHAnsi"/>
         </w:rPr>
       </w:pPr>
-      <w:hyperlink r:id="rId26" w:history="1">
+      <w:hyperlink r:id="rId27" w:history="1">
         <w:r>
           <w:rPr>
             <w:rStyle w:val="Hyperlink"/>
@@ -7069,10 +6964,10 @@
                     </pic:cNvPicPr>
                   </pic:nvPicPr>
                   <pic:blipFill>
-                    <a:blip r:embed="rId27" cstate="print">
+                    <a:blip r:embed="rId28" cstate="print">
                       <a:extLst>
                         <a:ext uri="{28A0092B-C50C-407E-A947-70E740481C1C}">
-                          <a14:useLocalDpi xmlns="" xmlns:wpc="http://schemas.microsoft.com/office/word/2010/wordprocessingCanvas" xmlns:mc="http://schemas.openxmlformats.org/markup-compatibility/2006" xmlns:o="urn:schemas-microsoft-com:office:office" xmlns:v="urn:schemas-microsoft-com:vml" xmlns:wp14="http://schemas.microsoft.com/office/word/2010/wordprocessingDrawing" xmlns:w10="urn:schemas-microsoft-com:office:word" xmlns:w="http://schemas.openxmlformats.org/wordprocessingml/2006/main" xmlns:w14="http://schemas.microsoft.com/office/word/2010/wordml" xmlns:wpg="http://schemas.microsoft.com/office/word/2010/wordprocessingGroup" xmlns:wpi="http://schemas.microsoft.com/office/word/2010/wordprocessingInk" xmlns:wps="http://schemas.microsoft.com/office/word/2010/wordprocessingShape" xmlns:a14="http://schemas.microsoft.com/office/drawing/2010/main" val="0"/>
+                          <a14:useLocalDpi xmlns:a14="http://schemas.microsoft.com/office/drawing/2010/main" val="0"/>
                         </a:ext>
                       </a:extLst>
                     </a:blip>
@@ -7141,10 +7036,10 @@
                     </pic:cNvPicPr>
                   </pic:nvPicPr>
                   <pic:blipFill>
-                    <a:blip r:embed="rId28" cstate="print">
+                    <a:blip r:embed="rId29" cstate="print">
                       <a:extLst>
                         <a:ext uri="{28A0092B-C50C-407E-A947-70E740481C1C}">
-                          <a14:useLocalDpi xmlns="" xmlns:wpc="http://schemas.microsoft.com/office/word/2010/wordprocessingCanvas" xmlns:mc="http://schemas.openxmlformats.org/markup-compatibility/2006" xmlns:o="urn:schemas-microsoft-com:office:office" xmlns:v="urn:schemas-microsoft-com:vml" xmlns:wp14="http://schemas.microsoft.com/office/word/2010/wordprocessingDrawing" xmlns:w10="urn:schemas-microsoft-com:office:word" xmlns:w="http://schemas.openxmlformats.org/wordprocessingml/2006/main" xmlns:w14="http://schemas.microsoft.com/office/word/2010/wordml" xmlns:wpg="http://schemas.microsoft.com/office/word/2010/wordprocessingGroup" xmlns:wpi="http://schemas.microsoft.com/office/word/2010/wordprocessingInk" xmlns:wps="http://schemas.microsoft.com/office/word/2010/wordprocessingShape" xmlns:a14="http://schemas.microsoft.com/office/drawing/2010/main" val="0"/>
+                          <a14:useLocalDpi xmlns:a14="http://schemas.microsoft.com/office/drawing/2010/main" val="0"/>
                         </a:ext>
                       </a:extLst>
                     </a:blip>
@@ -7204,7 +7099,7 @@
       </w:pPr>
       <w:bookmarkStart w:id="28" w:name="_Toc338933648"/>
       <w:bookmarkStart w:id="29" w:name="_Toc342568152"/>
-      <w:bookmarkStart w:id="30" w:name="_Toc377380095"/>
+      <w:bookmarkStart w:id="30" w:name="_Toc380499438"/>
       <w:r>
         <w:lastRenderedPageBreak/>
         <w:t>Precautions</w:t>
@@ -7253,7 +7148,7 @@
       </w:pPr>
       <w:bookmarkStart w:id="31" w:name="_Toc338933649"/>
       <w:bookmarkStart w:id="32" w:name="_Toc342568153"/>
-      <w:bookmarkStart w:id="33" w:name="_Toc377380096"/>
+      <w:bookmarkStart w:id="33" w:name="_Toc380499439"/>
       <w:r>
         <w:lastRenderedPageBreak/>
         <w:t>Reference Designs</w:t>
@@ -7264,20 +7159,23 @@
     </w:p>
     <w:p>
       <w:r>
-        <w:t xml:space="preserve">There is Quadrature Phase Shift Keying (QPSK) example design and set of laboratory exercises. Please contact </w:t>
-      </w:r>
-      <w:hyperlink r:id="rId29" w:history="1">
+        <w:t xml:space="preserve">There is Quadrature Phase Shift Keying (QPSK) example design and set of laboratory exercises. </w:t>
+      </w:r>
+      <w:r>
+        <w:t>Please navigate to github to peruse the work.</w:t>
+      </w:r>
+    </w:p>
+    <w:p>
+      <w:hyperlink r:id="rId30" w:history="1">
         <w:r>
           <w:rPr>
             <w:rStyle w:val="Hyperlink"/>
           </w:rPr>
-          <w:t>embedded@toyon.com</w:t>
+          <w:t>https://github.com/Toyon/Chilipepper</w:t>
         </w:r>
       </w:hyperlink>
-      <w:r>
-        <w:t xml:space="preserve"> for information. This is all based on MATLAB to HDL code generation using Mathworks tools. Why? They’re awesome. Seriously, they’re awesome.</w:t>
-      </w:r>
-    </w:p>
+    </w:p>
+    <w:p/>
     <w:p>
       <w:r>
         <w:br w:type="page"/>
@@ -7294,7 +7192,7 @@
       </w:pPr>
       <w:bookmarkStart w:id="34" w:name="_Toc338933650"/>
       <w:bookmarkStart w:id="35" w:name="_Toc342568154"/>
-      <w:bookmarkStart w:id="36" w:name="_Toc377380097"/>
+      <w:bookmarkStart w:id="36" w:name="_Toc380499440"/>
       <w:r>
         <w:lastRenderedPageBreak/>
         <w:t>References</w:t>
@@ -7346,6 +7244,12 @@
     </w:p>
     <w:p>
       <w:pPr>
+        <w:pStyle w:val="Bibliography"/>
+        <w:numPr>
+          <w:ilvl w:val="0"/>
+          <w:numId w:val="5"/>
+        </w:numPr>
+        <w:spacing w:after="0"/>
         <w:rPr>
           <w:rFonts w:cs="Times"/>
         </w:rPr>
@@ -7361,13 +7265,7 @@
         <w:rPr>
           <w:rFonts w:cs="Times"/>
         </w:rPr>
-        <w:t>R. E. Cagley, “Automating FPGA/ASIC Design Workflow with MATLAB”, The MathWorks Signal Processing Virtual Conference, May 2011</w:t>
-      </w:r>
-      <w:r>
-        <w:rPr>
-          <w:rFonts w:cs="Times"/>
-        </w:rPr>
-        <w:t>.</w:t>
+        <w:t>R. E. Cagley, “Automating FPGA/ASIC Design Workflow with MATLAB”, The MathWorks Signal Processing Virtual Conference, May 2011.</w:t>
       </w:r>
     </w:p>
     <w:p>
@@ -7376,7 +7274,7 @@
         <w:ind w:right="-360"/>
       </w:pPr>
       <w:bookmarkStart w:id="37" w:name="_Toc338933651"/>
-      <w:bookmarkStart w:id="38" w:name="_Toc377380098"/>
+      <w:bookmarkStart w:id="38" w:name="_Toc380499441"/>
       <w:r>
         <w:lastRenderedPageBreak/>
         <w:t>FAQ</w:t>
@@ -7428,6 +7326,23 @@
       </w:r>
     </w:p>
     <w:p>
+      <w:r>
+        <w:br w:type="page"/>
+      </w:r>
+    </w:p>
+    <w:p>
+      <w:pPr>
+        <w:pStyle w:val="Appendix"/>
+      </w:pPr>
+      <w:bookmarkStart w:id="39" w:name="_Toc380499442"/>
+      <w:r>
+        <w:lastRenderedPageBreak/>
+        <w:t>Board Revisions</w:t>
+      </w:r>
+      <w:bookmarkEnd w:id="39"/>
+    </w:p>
+    <w:p/>
+    <w:p>
       <w:pPr>
         <w:ind w:right="-360"/>
       </w:pPr>
@@ -7445,14 +7360,14 @@
         <w:pStyle w:val="Appendix"/>
         <w:ind w:right="-360"/>
       </w:pPr>
-      <w:bookmarkStart w:id="39" w:name="_Toc338933652"/>
-      <w:bookmarkStart w:id="40" w:name="_Toc377380099"/>
+      <w:bookmarkStart w:id="40" w:name="_Toc338933652"/>
+      <w:bookmarkStart w:id="41" w:name="_Toc380499443"/>
       <w:r>
         <w:lastRenderedPageBreak/>
         <w:t>What is a Chilipepper?</w:t>
       </w:r>
-      <w:bookmarkEnd w:id="39"/>
       <w:bookmarkEnd w:id="40"/>
+      <w:bookmarkEnd w:id="41"/>
     </w:p>
     <w:p>
       <w:pPr>
@@ -7525,7 +7440,7 @@
                     </pic:cNvPicPr>
                   </pic:nvPicPr>
                   <pic:blipFill>
-                    <a:blip r:embed="rId30" cstate="print"/>
+                    <a:blip r:embed="rId31" cstate="print"/>
                     <a:srcRect/>
                     <a:stretch>
                       <a:fillRect/>
@@ -7569,11 +7484,11 @@
         <w:pStyle w:val="Appendix"/>
         <w:ind w:right="-360"/>
       </w:pPr>
-      <w:bookmarkStart w:id="41" w:name="_Toc377380100"/>
+      <w:bookmarkStart w:id="42" w:name="_Toc380499444"/>
       <w:r>
         <w:t>Example Constraints</w:t>
       </w:r>
-      <w:bookmarkEnd w:id="41"/>
+      <w:bookmarkEnd w:id="42"/>
     </w:p>
     <w:p>
       <w:pPr>
@@ -7585,22 +7500,22 @@
         <w:ind w:right="-360"/>
       </w:pPr>
     </w:p>
-    <w:bookmarkStart w:id="42" w:name="_Toc377379820"/>
-    <w:bookmarkStart w:id="43" w:name="_Toc377379838"/>
-    <w:bookmarkEnd w:id="42"/>
+    <w:bookmarkStart w:id="43" w:name="_Toc377379820"/>
+    <w:bookmarkStart w:id="44" w:name="_Toc377379838"/>
     <w:bookmarkEnd w:id="43"/>
-    <w:bookmarkStart w:id="44" w:name="_MON_1451119854"/>
     <w:bookmarkEnd w:id="44"/>
+    <w:bookmarkStart w:id="45" w:name="_MON_1451119854"/>
+    <w:bookmarkEnd w:id="45"/>
     <w:p>
       <w:r>
         <w:object w:dxaOrig="9360" w:dyaOrig="10709">
-          <v:shape id="_x0000_i1026" type="#_x0000_t75" style="width:468pt;height:535.5pt" o:ole="" o:bordertopcolor="this" o:borderleftcolor="this" o:borderrightcolor="this">
-            <v:imagedata r:id="rId31" o:title=""/>
+          <v:shape id="_x0000_i1030" type="#_x0000_t75" style="width:468pt;height:535.5pt" o:ole="" o:bordertopcolor="this" o:borderleftcolor="this" o:borderrightcolor="this">
+            <v:imagedata r:id="rId32" o:title=""/>
             <w10:bordertop type="single" width="4"/>
             <w10:borderleft type="single" width="4"/>
             <w10:borderright type="single" width="4"/>
           </v:shape>
-          <o:OLEObject Type="Embed" ProgID="Word.OpenDocumentText.12" ShapeID="_x0000_i1026" DrawAspect="Content" ObjectID="_1451316835" r:id="rId32"/>
+          <o:OLEObject Type="Embed" ProgID="Word.OpenDocumentText.12" ShapeID="_x0000_i1030" DrawAspect="Content" ObjectID="_1454241299" r:id="rId33"/>
         </w:object>
       </w:r>
     </w:p>
@@ -7624,22 +7539,22 @@
         <w:ind w:right="-360"/>
       </w:pPr>
     </w:p>
-    <w:bookmarkStart w:id="45" w:name="_Toc377379821"/>
-    <w:bookmarkStart w:id="46" w:name="_Toc377379839"/>
-    <w:bookmarkEnd w:id="45"/>
+    <w:bookmarkStart w:id="46" w:name="_Toc377379821"/>
+    <w:bookmarkStart w:id="47" w:name="_Toc377379839"/>
     <w:bookmarkEnd w:id="46"/>
-    <w:bookmarkStart w:id="47" w:name="_MON_1451120643"/>
     <w:bookmarkEnd w:id="47"/>
+    <w:bookmarkStart w:id="48" w:name="_MON_1451120643"/>
+    <w:bookmarkEnd w:id="48"/>
     <w:p>
       <w:r>
         <w:object w:dxaOrig="9360" w:dyaOrig="6274">
-          <v:shape id="_x0000_i1027" type="#_x0000_t75" style="width:468pt;height:313.5pt" o:ole="" o:borderleftcolor="this" o:borderbottomcolor="this" o:borderrightcolor="this">
-            <v:imagedata r:id="rId33" o:title=""/>
+          <v:shape id="_x0000_i1031" type="#_x0000_t75" style="width:468pt;height:313.5pt" o:ole="" o:borderleftcolor="this" o:borderbottomcolor="this" o:borderrightcolor="this">
+            <v:imagedata r:id="rId34" o:title=""/>
             <w10:borderleft type="single" width="4"/>
             <w10:borderbottom type="single" width="4"/>
             <w10:borderright type="single" width="4"/>
           </v:shape>
-          <o:OLEObject Type="Embed" ProgID="Word.OpenDocumentText.12" ShapeID="_x0000_i1027" DrawAspect="Content" ObjectID="_1451316836" r:id="rId34"/>
+          <o:OLEObject Type="Embed" ProgID="Word.OpenDocumentText.12" ShapeID="_x0000_i1031" DrawAspect="Content" ObjectID="_1454241300" r:id="rId35"/>
         </w:object>
       </w:r>
     </w:p>
@@ -7655,7 +7570,7 @@
 </file>
 
 <file path=word/endnotes.xml><?xml version="1.0" encoding="utf-8"?>
-<w:endnotes xmlns:ve="http://schemas.openxmlformats.org/markup-compatibility/2006" xmlns:o="urn:schemas-microsoft-com:office:office" xmlns:r="http://schemas.openxmlformats.org/officeDocument/2006/relationships" xmlns:m="http://schemas.openxmlformats.org/officeDocument/2006/math" xmlns:v="urn:schemas-microsoft-com:vml" xmlns:wp="http://schemas.openxmlformats.org/drawingml/2006/wordprocessingDrawing" xmlns:w10="urn:schemas-microsoft-com:office:word" xmlns:w="http://schemas.openxmlformats.org/wordprocessingml/2006/main" xmlns:wne="http://schemas.microsoft.com/office/word/2006/wordml">
+<w:endnotes xmlns:wpc="http://schemas.microsoft.com/office/word/2010/wordprocessingCanvas" xmlns:mc="http://schemas.openxmlformats.org/markup-compatibility/2006" xmlns:o="urn:schemas-microsoft-com:office:office" xmlns:r="http://schemas.openxmlformats.org/officeDocument/2006/relationships" xmlns:m="http://schemas.openxmlformats.org/officeDocument/2006/math" xmlns:v="urn:schemas-microsoft-com:vml" xmlns:wp14="http://schemas.microsoft.com/office/word/2010/wordprocessingDrawing" xmlns:wp="http://schemas.openxmlformats.org/drawingml/2006/wordprocessingDrawing" xmlns:w10="urn:schemas-microsoft-com:office:word" xmlns:w="http://schemas.openxmlformats.org/wordprocessingml/2006/main" xmlns:w14="http://schemas.microsoft.com/office/word/2010/wordml" xmlns:wpg="http://schemas.microsoft.com/office/word/2010/wordprocessingGroup" xmlns:wpi="http://schemas.microsoft.com/office/word/2010/wordprocessingInk" xmlns:wne="http://schemas.microsoft.com/office/word/2006/wordml" xmlns:wps="http://schemas.microsoft.com/office/word/2010/wordprocessingShape" mc:Ignorable="w14 wp14">
   <w:endnote w:type="separator" w:id="-1">
     <w:p>
       <w:pPr>
@@ -7680,7 +7595,7 @@
 </file>
 
 <file path=word/footer1.xml><?xml version="1.0" encoding="utf-8"?>
-<w:ftr xmlns:ve="http://schemas.openxmlformats.org/markup-compatibility/2006" xmlns:o="urn:schemas-microsoft-com:office:office" xmlns:r="http://schemas.openxmlformats.org/officeDocument/2006/relationships" xmlns:m="http://schemas.openxmlformats.org/officeDocument/2006/math" xmlns:v="urn:schemas-microsoft-com:vml" xmlns:wp="http://schemas.openxmlformats.org/drawingml/2006/wordprocessingDrawing" xmlns:w10="urn:schemas-microsoft-com:office:word" xmlns:w="http://schemas.openxmlformats.org/wordprocessingml/2006/main" xmlns:wne="http://schemas.microsoft.com/office/word/2006/wordml">
+<w:ftr xmlns:wpc="http://schemas.microsoft.com/office/word/2010/wordprocessingCanvas" xmlns:mc="http://schemas.openxmlformats.org/markup-compatibility/2006" xmlns:o="urn:schemas-microsoft-com:office:office" xmlns:r="http://schemas.openxmlformats.org/officeDocument/2006/relationships" xmlns:m="http://schemas.openxmlformats.org/officeDocument/2006/math" xmlns:v="urn:schemas-microsoft-com:vml" xmlns:wp14="http://schemas.microsoft.com/office/word/2010/wordprocessingDrawing" xmlns:wp="http://schemas.openxmlformats.org/drawingml/2006/wordprocessingDrawing" xmlns:w10="urn:schemas-microsoft-com:office:word" xmlns:w="http://schemas.openxmlformats.org/wordprocessingml/2006/main" xmlns:w14="http://schemas.microsoft.com/office/word/2010/wordml" xmlns:wpg="http://schemas.microsoft.com/office/word/2010/wordprocessingGroup" xmlns:wpi="http://schemas.microsoft.com/office/word/2010/wordprocessingInk" xmlns:wne="http://schemas.microsoft.com/office/word/2006/wordml" xmlns:wps="http://schemas.microsoft.com/office/word/2010/wordprocessingShape" mc:Ignorable="w14 wp14">
   <w:sdt>
     <w:sdtPr>
       <w:id w:val="232312781"/>
@@ -7704,14 +7619,27 @@
           </w:pBdr>
           <w:jc w:val="right"/>
         </w:pPr>
-        <w:fldSimple w:instr=" PAGE   \* MERGEFORMAT ">
-          <w:r>
-            <w:rPr>
-              <w:noProof/>
-            </w:rPr>
-            <w:t>7</w:t>
-          </w:r>
-        </w:fldSimple>
+        <w:r>
+          <w:fldChar w:fldCharType="begin"/>
+        </w:r>
+        <w:r>
+          <w:instrText xml:space="preserve"> PAGE   \* MERGEFORMAT </w:instrText>
+        </w:r>
+        <w:r>
+          <w:fldChar w:fldCharType="separate"/>
+        </w:r>
+        <w:r>
+          <w:rPr>
+            <w:noProof/>
+          </w:rPr>
+          <w:t>i</w:t>
+        </w:r>
+        <w:r>
+          <w:rPr>
+            <w:noProof/>
+          </w:rPr>
+          <w:fldChar w:fldCharType="end"/>
+        </w:r>
         <w:r>
           <w:t xml:space="preserve"> | </w:t>
         </w:r>
@@ -7734,7 +7662,7 @@
 </file>
 
 <file path=word/footnotes.xml><?xml version="1.0" encoding="utf-8"?>
-<w:footnotes xmlns:ve="http://schemas.openxmlformats.org/markup-compatibility/2006" xmlns:o="urn:schemas-microsoft-com:office:office" xmlns:r="http://schemas.openxmlformats.org/officeDocument/2006/relationships" xmlns:m="http://schemas.openxmlformats.org/officeDocument/2006/math" xmlns:v="urn:schemas-microsoft-com:vml" xmlns:wp="http://schemas.openxmlformats.org/drawingml/2006/wordprocessingDrawing" xmlns:w10="urn:schemas-microsoft-com:office:word" xmlns:w="http://schemas.openxmlformats.org/wordprocessingml/2006/main" xmlns:wne="http://schemas.microsoft.com/office/word/2006/wordml">
+<w:footnotes xmlns:wpc="http://schemas.microsoft.com/office/word/2010/wordprocessingCanvas" xmlns:mc="http://schemas.openxmlformats.org/markup-compatibility/2006" xmlns:o="urn:schemas-microsoft-com:office:office" xmlns:r="http://schemas.openxmlformats.org/officeDocument/2006/relationships" xmlns:m="http://schemas.openxmlformats.org/officeDocument/2006/math" xmlns:v="urn:schemas-microsoft-com:vml" xmlns:wp14="http://schemas.microsoft.com/office/word/2010/wordprocessingDrawing" xmlns:wp="http://schemas.openxmlformats.org/drawingml/2006/wordprocessingDrawing" xmlns:w10="urn:schemas-microsoft-com:office:word" xmlns:w="http://schemas.openxmlformats.org/wordprocessingml/2006/main" xmlns:w14="http://schemas.microsoft.com/office/word/2010/wordml" xmlns:wpg="http://schemas.microsoft.com/office/word/2010/wordprocessingGroup" xmlns:wpi="http://schemas.microsoft.com/office/word/2010/wordprocessingInk" xmlns:wne="http://schemas.microsoft.com/office/word/2006/wordml" xmlns:wps="http://schemas.microsoft.com/office/word/2010/wordprocessingShape" mc:Ignorable="w14 wp14">
   <w:footnote w:type="separator" w:id="-1">
     <w:p>
       <w:pPr>
@@ -7783,7 +7711,7 @@
 </file>
 
 <file path=word/header1.xml><?xml version="1.0" encoding="utf-8"?>
-<w:hdr xmlns:ve="http://schemas.openxmlformats.org/markup-compatibility/2006" xmlns:o="urn:schemas-microsoft-com:office:office" xmlns:r="http://schemas.openxmlformats.org/officeDocument/2006/relationships" xmlns:m="http://schemas.openxmlformats.org/officeDocument/2006/math" xmlns:v="urn:schemas-microsoft-com:vml" xmlns:wp="http://schemas.openxmlformats.org/drawingml/2006/wordprocessingDrawing" xmlns:w10="urn:schemas-microsoft-com:office:word" xmlns:w="http://schemas.openxmlformats.org/wordprocessingml/2006/main" xmlns:wne="http://schemas.microsoft.com/office/word/2006/wordml">
+<w:hdr xmlns:wpc="http://schemas.microsoft.com/office/word/2010/wordprocessingCanvas" xmlns:mc="http://schemas.openxmlformats.org/markup-compatibility/2006" xmlns:o="urn:schemas-microsoft-com:office:office" xmlns:r="http://schemas.openxmlformats.org/officeDocument/2006/relationships" xmlns:m="http://schemas.openxmlformats.org/officeDocument/2006/math" xmlns:v="urn:schemas-microsoft-com:vml" xmlns:wp14="http://schemas.microsoft.com/office/word/2010/wordprocessingDrawing" xmlns:wp="http://schemas.openxmlformats.org/drawingml/2006/wordprocessingDrawing" xmlns:w10="urn:schemas-microsoft-com:office:word" xmlns:w="http://schemas.openxmlformats.org/wordprocessingml/2006/main" xmlns:w14="http://schemas.microsoft.com/office/word/2010/wordml" xmlns:wpg="http://schemas.microsoft.com/office/word/2010/wordprocessingGroup" xmlns:wpi="http://schemas.microsoft.com/office/word/2010/wordprocessingInk" xmlns:wne="http://schemas.microsoft.com/office/word/2006/wordml" xmlns:wps="http://schemas.microsoft.com/office/word/2010/wordprocessingShape" mc:Ignorable="w14 wp14">
   <w:p>
     <w:pPr>
       <w:pStyle w:val="Header"/>
@@ -7798,7 +7726,7 @@
         <w:color w:val="548DD4" w:themeColor="text2" w:themeTint="99"/>
       </w:rPr>
       <w:pict>
-        <v:line id="Straight Connector 17" o:spid="_x0000_s4098" style="position:absolute;z-index:251659264;visibility:visible" from="1.8pt,31.5pt" to="472.5pt,31.5pt" o:gfxdata="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" strokecolor="#548dd4 [1951]" strokeweight="1.5pt"/>
+        <v:line id="Straight Connector 17" o:spid="_x0000_s2050" style="position:absolute;z-index:251659264;visibility:visible" from="1.8pt,31.5pt" to="472.5pt,31.5pt" o:gfxdata="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" strokecolor="#548dd4 [1951]" strokeweight="1.5pt"/>
       </w:pict>
     </w:r>
     <w:r>
@@ -7841,7 +7769,7 @@
 </file>
 
 <file path=word/numbering.xml><?xml version="1.0" encoding="utf-8"?>
-<w:numbering xmlns:ve="http://schemas.openxmlformats.org/markup-compatibility/2006" xmlns:o="urn:schemas-microsoft-com:office:office" xmlns:r="http://schemas.openxmlformats.org/officeDocument/2006/relationships" xmlns:m="http://schemas.openxmlformats.org/officeDocument/2006/math" xmlns:v="urn:schemas-microsoft-com:vml" xmlns:wp="http://schemas.openxmlformats.org/drawingml/2006/wordprocessingDrawing" xmlns:w10="urn:schemas-microsoft-com:office:word" xmlns:w="http://schemas.openxmlformats.org/wordprocessingml/2006/main" xmlns:wne="http://schemas.microsoft.com/office/word/2006/wordml">
+<w:numbering xmlns:wpc="http://schemas.microsoft.com/office/word/2010/wordprocessingCanvas" xmlns:mc="http://schemas.openxmlformats.org/markup-compatibility/2006" xmlns:o="urn:schemas-microsoft-com:office:office" xmlns:r="http://schemas.openxmlformats.org/officeDocument/2006/relationships" xmlns:m="http://schemas.openxmlformats.org/officeDocument/2006/math" xmlns:v="urn:schemas-microsoft-com:vml" xmlns:wp14="http://schemas.microsoft.com/office/word/2010/wordprocessingDrawing" xmlns:wp="http://schemas.openxmlformats.org/drawingml/2006/wordprocessingDrawing" xmlns:w10="urn:schemas-microsoft-com:office:word" xmlns:w="http://schemas.openxmlformats.org/wordprocessingml/2006/main" xmlns:w14="http://schemas.microsoft.com/office/word/2010/wordml" xmlns:wpg="http://schemas.microsoft.com/office/word/2010/wordprocessingGroup" xmlns:wpi="http://schemas.microsoft.com/office/word/2010/wordprocessingInk" xmlns:wne="http://schemas.microsoft.com/office/word/2006/wordml" xmlns:wps="http://schemas.microsoft.com/office/word/2010/wordprocessingShape" mc:Ignorable="w14 wp14">
   <w:abstractNum w:abstractNumId="0">
     <w:nsid w:val="268D1EA1"/>
     <w:multiLevelType w:val="multilevel"/>
@@ -8751,7 +8679,7 @@
 </file>
 
 <file path=word/styles.xml><?xml version="1.0" encoding="utf-8"?>
-<w:styles xmlns:r="http://schemas.openxmlformats.org/officeDocument/2006/relationships" xmlns:w="http://schemas.openxmlformats.org/wordprocessingml/2006/main">
+<w:styles xmlns:mc="http://schemas.openxmlformats.org/markup-compatibility/2006" xmlns:r="http://schemas.openxmlformats.org/officeDocument/2006/relationships" xmlns:w="http://schemas.openxmlformats.org/wordprocessingml/2006/main" xmlns:w14="http://schemas.microsoft.com/office/word/2010/wordml" mc:Ignorable="w14">
   <w:docDefaults>
     <w:rPrDefault>
       <w:rPr>
@@ -9150,7 +9078,6 @@
     <w:uiPriority w:val="99"/>
     <w:semiHidden/>
     <w:unhideWhenUsed/>
-    <w:qFormat/>
     <w:tblPr>
       <w:tblInd w:w="0" w:type="dxa"/>
       <w:tblCellMar>
@@ -9276,7 +9203,6 @@
     <w:basedOn w:val="Normal"/>
     <w:next w:val="Normal"/>
     <w:uiPriority w:val="37"/>
-    <w:semiHidden/>
     <w:unhideWhenUsed/>
     <w:rsid w:val="001F5C97"/>
   </w:style>
@@ -10309,7 +10235,7 @@
       <w:szCs w:val="20"/>
     </w:rPr>
   </w:style>
-  <w:style w:type="table" w:styleId="LightList-Accent1">
+  <w:style w:type="table" w:styleId="LightList-Accent11">
     <w:name w:val="Light List Accent 1"/>
     <w:basedOn w:val="TableNormal"/>
     <w:uiPriority w:val="61"/>
@@ -10791,7 +10717,7 @@
 
 <file path=customXml/item1.xml><?xml version="1.0" encoding="utf-8"?>
 <CoverPageProperties xmlns="http://schemas.microsoft.com/office/2006/coverPageProps">
-  <PublishDate>2014-01-13T00:00:00</PublishDate>
+  <PublishDate>2014-02-18T00:00:00</PublishDate>
   <Abstract/>
   <CompanyAddress/>
   <CompanyPhone/>
@@ -10813,7 +10739,7 @@
 </file>
 
 <file path=customXml/itemProps2.xml><?xml version="1.0" encoding="utf-8"?>
-<ds:datastoreItem xmlns:ds="http://schemas.openxmlformats.org/officeDocument/2006/customXml" ds:itemID="{60EAF49C-D2BB-464F-AA43-0DFC88D92A30}">
+<ds:datastoreItem xmlns:ds="http://schemas.openxmlformats.org/officeDocument/2006/customXml" ds:itemID="{7B7DB5F4-08C1-461B-A9B5-CFA2E03FE224}">
   <ds:schemaRefs>
     <ds:schemaRef ds:uri="http://schemas.openxmlformats.org/officeDocument/2006/bibliography"/>
   </ds:schemaRefs>

</xml_diff>